<commit_message>
Select Statements written down in DBS - Dokumentation. Start branching!
</commit_message>
<xml_diff>
--- a/DBS - Dokumentation.docx
+++ b/DBS - Dokumentation.docx
@@ -153,19 +153,11 @@
                 <w:b/>
               </w:rPr>
             </w:pPr>
-            <w:proofErr w:type="spellStart"/>
-            <w:r>
-              <w:rPr>
-                <w:b/>
-              </w:rPr>
-              <w:t>Carab</w:t>
-            </w:r>
-            <w:proofErr w:type="spellEnd"/>
-            <w:r>
-              <w:rPr>
-                <w:b/>
-              </w:rPr>
-              <w:t xml:space="preserve"> Lucian-Valentin</w:t>
+            <w:r>
+              <w:rPr>
+                <w:b/>
+              </w:rPr>
+              <w:t>Carab Lucian-Valentin</w:t>
             </w:r>
           </w:p>
         </w:tc>
@@ -203,19 +195,9 @@
             <w:tcW w:w="3021" w:type="dxa"/>
           </w:tcPr>
           <w:p>
-            <w:proofErr w:type="spellStart"/>
-            <w:r>
-              <w:t>Pchelnikava</w:t>
-            </w:r>
-            <w:proofErr w:type="spellEnd"/>
-            <w:r>
-              <w:t xml:space="preserve"> </w:t>
-            </w:r>
-            <w:proofErr w:type="spellStart"/>
-            <w:r>
-              <w:t>Aliaksandra</w:t>
-            </w:r>
-            <w:proofErr w:type="spellEnd"/>
+            <w:r>
+              <w:t>Pchelnikava Aliaksandra</w:t>
+            </w:r>
           </w:p>
         </w:tc>
         <w:tc>
@@ -338,7 +320,11 @@
     <w:sdt>
       <w:sdtPr>
         <w:rPr>
-          <w:lang w:val="de-DE"/>
+          <w:rFonts w:asciiTheme="minorHAnsi" w:eastAsiaTheme="minorHAnsi" w:hAnsiTheme="minorHAnsi" w:cstheme="minorBidi"/>
+          <w:color w:val="auto"/>
+          <w:sz w:val="22"/>
+          <w:szCs w:val="22"/>
+          <w:lang w:val="de-DE" w:eastAsia="en-US"/>
         </w:rPr>
         <w:id w:val="726265904"/>
         <w:docPartObj>
@@ -348,13 +334,8 @@
       </w:sdtPr>
       <w:sdtEndPr>
         <w:rPr>
-          <w:rFonts w:asciiTheme="minorHAnsi" w:eastAsiaTheme="minorHAnsi" w:hAnsiTheme="minorHAnsi" w:cstheme="minorBidi"/>
           <w:b/>
           <w:bCs/>
-          <w:color w:val="auto"/>
-          <w:sz w:val="22"/>
-          <w:szCs w:val="22"/>
-          <w:lang w:eastAsia="en-US"/>
         </w:rPr>
       </w:sdtEndPr>
       <w:sdtContent>
@@ -858,19 +839,7 @@
           <w:rPr>
             <w:rStyle w:val="Hyperlink"/>
           </w:rPr>
-          <w:t>www.gene</w:t>
-        </w:r>
-        <w:r>
-          <w:rPr>
-            <w:rStyle w:val="Hyperlink"/>
-          </w:rPr>
-          <w:t>r</w:t>
-        </w:r>
-        <w:r>
-          <w:rPr>
-            <w:rStyle w:val="Hyperlink"/>
-          </w:rPr>
-          <w:t>atedata.com</w:t>
+          <w:t>www.generatedata.com</w:t>
         </w:r>
       </w:hyperlink>
       <w:r>
@@ -1153,7 +1122,6 @@
                 <w:u w:val="single"/>
               </w:rPr>
             </w:pPr>
-            <w:proofErr w:type="spellStart"/>
             <w:r>
               <w:rPr>
                 <w:b/>
@@ -1162,7 +1130,6 @@
               </w:rPr>
               <w:t>LandID</w:t>
             </w:r>
-            <w:proofErr w:type="spellEnd"/>
           </w:p>
         </w:tc>
         <w:tc>
@@ -1180,7 +1147,6 @@
                 <w:szCs w:val="18"/>
               </w:rPr>
             </w:pPr>
-            <w:proofErr w:type="spellStart"/>
             <w:r>
               <w:rPr>
                 <w:sz w:val="18"/>
@@ -1188,7 +1154,6 @@
               </w:rPr>
               <w:t>Number</w:t>
             </w:r>
-            <w:proofErr w:type="spellEnd"/>
           </w:p>
         </w:tc>
       </w:tr>
@@ -1327,21 +1292,12 @@
                 <w:szCs w:val="18"/>
               </w:rPr>
             </w:pPr>
-            <w:proofErr w:type="spellStart"/>
-            <w:r>
-              <w:rPr>
-                <w:sz w:val="18"/>
-                <w:szCs w:val="18"/>
-              </w:rPr>
-              <w:t>Varchar</w:t>
-            </w:r>
-            <w:proofErr w:type="spellEnd"/>
-            <w:r>
-              <w:rPr>
-                <w:sz w:val="18"/>
-                <w:szCs w:val="18"/>
-              </w:rPr>
-              <w:t xml:space="preserve"> </w:t>
+            <w:r>
+              <w:rPr>
+                <w:sz w:val="18"/>
+                <w:szCs w:val="18"/>
+              </w:rPr>
+              <w:t xml:space="preserve">Varchar </w:t>
             </w:r>
             <w:r>
               <w:rPr>
@@ -1405,21 +1361,12 @@
                 <w:szCs w:val="18"/>
               </w:rPr>
             </w:pPr>
-            <w:proofErr w:type="spellStart"/>
-            <w:r>
-              <w:rPr>
-                <w:sz w:val="18"/>
-                <w:szCs w:val="18"/>
-              </w:rPr>
-              <w:t>Varchar</w:t>
-            </w:r>
-            <w:proofErr w:type="spellEnd"/>
-            <w:r>
-              <w:rPr>
-                <w:sz w:val="18"/>
-                <w:szCs w:val="18"/>
-              </w:rPr>
-              <w:t xml:space="preserve"> (255)</w:t>
+            <w:r>
+              <w:rPr>
+                <w:sz w:val="18"/>
+                <w:szCs w:val="18"/>
+              </w:rPr>
+              <w:t>Varchar (255)</w:t>
             </w:r>
           </w:p>
         </w:tc>
@@ -1660,7 +1607,6 @@
                 <w:szCs w:val="18"/>
               </w:rPr>
             </w:pPr>
-            <w:proofErr w:type="spellStart"/>
             <w:r>
               <w:rPr>
                 <w:sz w:val="18"/>
@@ -1668,7 +1614,6 @@
               </w:rPr>
               <w:t>Number</w:t>
             </w:r>
-            <w:proofErr w:type="spellEnd"/>
           </w:p>
         </w:tc>
       </w:tr>
@@ -1707,7 +1652,6 @@
             <w:pPr>
               <w:cnfStyle w:val="000000000000" w:firstRow="0" w:lastRow="0" w:firstColumn="0" w:lastColumn="0" w:oddVBand="0" w:evenVBand="0" w:oddHBand="0" w:evenHBand="0" w:firstRowFirstColumn="0" w:firstRowLastColumn="0" w:lastRowFirstColumn="0" w:lastRowLastColumn="0"/>
             </w:pPr>
-            <w:proofErr w:type="spellStart"/>
             <w:r>
               <w:rPr>
                 <w:b/>
@@ -1717,7 +1661,6 @@
               </w:rPr>
               <w:t>LandID</w:t>
             </w:r>
-            <w:proofErr w:type="spellEnd"/>
           </w:p>
         </w:tc>
         <w:tc>
@@ -1735,7 +1678,6 @@
                 <w:szCs w:val="18"/>
               </w:rPr>
             </w:pPr>
-            <w:proofErr w:type="spellStart"/>
             <w:r>
               <w:rPr>
                 <w:sz w:val="18"/>
@@ -1743,7 +1685,6 @@
               </w:rPr>
               <w:t>Number</w:t>
             </w:r>
-            <w:proofErr w:type="spellEnd"/>
           </w:p>
         </w:tc>
       </w:tr>
@@ -1805,30 +1746,12 @@
                 <w:szCs w:val="18"/>
               </w:rPr>
             </w:pPr>
-            <w:proofErr w:type="spellStart"/>
-            <w:proofErr w:type="gramStart"/>
-            <w:r>
-              <w:rPr>
-                <w:sz w:val="18"/>
-                <w:szCs w:val="18"/>
-              </w:rPr>
-              <w:t>Varchar</w:t>
-            </w:r>
-            <w:proofErr w:type="spellEnd"/>
-            <w:r>
-              <w:rPr>
-                <w:sz w:val="18"/>
-                <w:szCs w:val="18"/>
-              </w:rPr>
-              <w:t>(</w:t>
-            </w:r>
-            <w:proofErr w:type="gramEnd"/>
-            <w:r>
-              <w:rPr>
-                <w:sz w:val="18"/>
-                <w:szCs w:val="18"/>
-              </w:rPr>
-              <w:t>255)</w:t>
+            <w:r>
+              <w:rPr>
+                <w:sz w:val="18"/>
+                <w:szCs w:val="18"/>
+              </w:rPr>
+              <w:t>Varchar(255)</w:t>
             </w:r>
           </w:p>
         </w:tc>
@@ -2044,7 +1967,6 @@
             <w:pPr>
               <w:cnfStyle w:val="000000100000" w:firstRow="0" w:lastRow="0" w:firstColumn="0" w:lastColumn="0" w:oddVBand="0" w:evenVBand="0" w:oddHBand="1" w:evenHBand="0" w:firstRowFirstColumn="0" w:firstRowLastColumn="0" w:lastRowFirstColumn="0" w:lastRowLastColumn="0"/>
             </w:pPr>
-            <w:proofErr w:type="spellStart"/>
             <w:r>
               <w:rPr>
                 <w:b/>
@@ -2053,7 +1975,6 @@
               </w:rPr>
               <w:t>AnschriftID</w:t>
             </w:r>
-            <w:proofErr w:type="spellEnd"/>
           </w:p>
         </w:tc>
         <w:tc>
@@ -2071,7 +1992,6 @@
                 <w:szCs w:val="18"/>
               </w:rPr>
             </w:pPr>
-            <w:proofErr w:type="spellStart"/>
             <w:r>
               <w:rPr>
                 <w:sz w:val="18"/>
@@ -2079,7 +1999,6 @@
               </w:rPr>
               <w:t>Number</w:t>
             </w:r>
-            <w:proofErr w:type="spellEnd"/>
           </w:p>
         </w:tc>
       </w:tr>
@@ -2144,7 +2063,6 @@
                 <w:szCs w:val="18"/>
               </w:rPr>
             </w:pPr>
-            <w:proofErr w:type="spellStart"/>
             <w:r>
               <w:rPr>
                 <w:sz w:val="18"/>
@@ -2152,7 +2070,6 @@
               </w:rPr>
               <w:t>Number</w:t>
             </w:r>
-            <w:proofErr w:type="spellEnd"/>
           </w:p>
         </w:tc>
       </w:tr>
@@ -2194,11 +2111,9 @@
             <w:pPr>
               <w:cnfStyle w:val="000000100000" w:firstRow="0" w:lastRow="0" w:firstColumn="0" w:lastColumn="0" w:oddVBand="0" w:evenVBand="0" w:oddHBand="1" w:evenHBand="0" w:firstRowFirstColumn="0" w:firstRowLastColumn="0" w:lastRowFirstColumn="0" w:lastRowLastColumn="0"/>
             </w:pPr>
-            <w:proofErr w:type="spellStart"/>
             <w:r>
               <w:t>Strasse</w:t>
             </w:r>
-            <w:proofErr w:type="spellEnd"/>
           </w:p>
         </w:tc>
         <w:tc>
@@ -2216,30 +2131,12 @@
                 <w:szCs w:val="18"/>
               </w:rPr>
             </w:pPr>
-            <w:proofErr w:type="spellStart"/>
-            <w:proofErr w:type="gramStart"/>
-            <w:r>
-              <w:rPr>
-                <w:sz w:val="18"/>
-                <w:szCs w:val="18"/>
-              </w:rPr>
-              <w:t>Varchar</w:t>
-            </w:r>
-            <w:proofErr w:type="spellEnd"/>
-            <w:r>
-              <w:rPr>
-                <w:sz w:val="18"/>
-                <w:szCs w:val="18"/>
-              </w:rPr>
-              <w:t>(</w:t>
-            </w:r>
-            <w:proofErr w:type="gramEnd"/>
-            <w:r>
-              <w:rPr>
-                <w:sz w:val="18"/>
-                <w:szCs w:val="18"/>
-              </w:rPr>
-              <w:t>255)</w:t>
+            <w:r>
+              <w:rPr>
+                <w:sz w:val="18"/>
+                <w:szCs w:val="18"/>
+              </w:rPr>
+              <w:t>Varchar(255)</w:t>
             </w:r>
           </w:p>
         </w:tc>
@@ -2293,30 +2190,12 @@
                 <w:szCs w:val="18"/>
               </w:rPr>
             </w:pPr>
-            <w:proofErr w:type="spellStart"/>
-            <w:proofErr w:type="gramStart"/>
-            <w:r>
-              <w:rPr>
-                <w:sz w:val="18"/>
-                <w:szCs w:val="18"/>
-              </w:rPr>
-              <w:t>Varchar</w:t>
-            </w:r>
-            <w:proofErr w:type="spellEnd"/>
-            <w:r>
-              <w:rPr>
-                <w:sz w:val="18"/>
-                <w:szCs w:val="18"/>
-              </w:rPr>
-              <w:t>(</w:t>
-            </w:r>
-            <w:proofErr w:type="gramEnd"/>
-            <w:r>
-              <w:rPr>
-                <w:sz w:val="18"/>
-                <w:szCs w:val="18"/>
-              </w:rPr>
-              <w:t>20)</w:t>
+            <w:r>
+              <w:rPr>
+                <w:sz w:val="18"/>
+                <w:szCs w:val="18"/>
+              </w:rPr>
+              <w:t>Varchar(20)</w:t>
             </w:r>
           </w:p>
         </w:tc>
@@ -2534,7 +2413,6 @@
                 <w:u w:val="single"/>
               </w:rPr>
             </w:pPr>
-            <w:proofErr w:type="spellStart"/>
             <w:r>
               <w:rPr>
                 <w:b/>
@@ -2543,7 +2421,6 @@
               </w:rPr>
               <w:t>VereinID</w:t>
             </w:r>
-            <w:proofErr w:type="spellEnd"/>
           </w:p>
         </w:tc>
         <w:tc>
@@ -2561,7 +2438,6 @@
                 <w:szCs w:val="18"/>
               </w:rPr>
             </w:pPr>
-            <w:proofErr w:type="spellStart"/>
             <w:r>
               <w:rPr>
                 <w:sz w:val="18"/>
@@ -2569,7 +2445,6 @@
               </w:rPr>
               <w:t>Number</w:t>
             </w:r>
-            <w:proofErr w:type="spellEnd"/>
           </w:p>
         </w:tc>
       </w:tr>
@@ -2617,7 +2492,6 @@
                 <w:iCs/>
               </w:rPr>
             </w:pPr>
-            <w:proofErr w:type="spellStart"/>
             <w:r>
               <w:rPr>
                 <w:b/>
@@ -2627,7 +2501,6 @@
               </w:rPr>
               <w:t>AnschriftID</w:t>
             </w:r>
-            <w:proofErr w:type="spellEnd"/>
           </w:p>
         </w:tc>
         <w:tc>
@@ -2645,7 +2518,6 @@
                 <w:szCs w:val="18"/>
               </w:rPr>
             </w:pPr>
-            <w:proofErr w:type="spellStart"/>
             <w:r>
               <w:rPr>
                 <w:sz w:val="18"/>
@@ -2653,7 +2525,6 @@
               </w:rPr>
               <w:t>Number</w:t>
             </w:r>
-            <w:proofErr w:type="spellEnd"/>
           </w:p>
         </w:tc>
       </w:tr>
@@ -2712,30 +2583,12 @@
                 <w:szCs w:val="18"/>
               </w:rPr>
             </w:pPr>
-            <w:proofErr w:type="spellStart"/>
-            <w:proofErr w:type="gramStart"/>
-            <w:r>
-              <w:rPr>
-                <w:sz w:val="18"/>
-                <w:szCs w:val="18"/>
-              </w:rPr>
-              <w:t>Varchar</w:t>
-            </w:r>
-            <w:proofErr w:type="spellEnd"/>
-            <w:r>
-              <w:rPr>
-                <w:sz w:val="18"/>
-                <w:szCs w:val="18"/>
-              </w:rPr>
-              <w:t>(</w:t>
-            </w:r>
-            <w:proofErr w:type="gramEnd"/>
-            <w:r>
-              <w:rPr>
-                <w:sz w:val="18"/>
-                <w:szCs w:val="18"/>
-              </w:rPr>
-              <w:t>255)</w:t>
+            <w:r>
+              <w:rPr>
+                <w:sz w:val="18"/>
+                <w:szCs w:val="18"/>
+              </w:rPr>
+              <w:t>Varchar(255)</w:t>
             </w:r>
           </w:p>
         </w:tc>
@@ -2949,7 +2802,6 @@
             <w:pPr>
               <w:cnfStyle w:val="000000000000" w:firstRow="0" w:lastRow="0" w:firstColumn="0" w:lastColumn="0" w:oddVBand="0" w:evenVBand="0" w:oddHBand="0" w:evenHBand="0" w:firstRowFirstColumn="0" w:firstRowLastColumn="0" w:lastRowFirstColumn="0" w:lastRowLastColumn="0"/>
             </w:pPr>
-            <w:proofErr w:type="spellStart"/>
             <w:r>
               <w:rPr>
                 <w:b/>
@@ -2958,7 +2810,6 @@
               </w:rPr>
               <w:t>LigaID</w:t>
             </w:r>
-            <w:proofErr w:type="spellEnd"/>
           </w:p>
         </w:tc>
         <w:tc>
@@ -2976,7 +2827,6 @@
                 <w:szCs w:val="18"/>
               </w:rPr>
             </w:pPr>
-            <w:proofErr w:type="spellStart"/>
             <w:r>
               <w:rPr>
                 <w:sz w:val="18"/>
@@ -2984,7 +2834,6 @@
               </w:rPr>
               <w:t>Number</w:t>
             </w:r>
-            <w:proofErr w:type="spellEnd"/>
           </w:p>
         </w:tc>
       </w:tr>
@@ -3097,16 +2946,9 @@
             <w:pPr>
               <w:cnfStyle w:val="000000000000" w:firstRow="0" w:lastRow="0" w:firstColumn="0" w:lastColumn="0" w:oddVBand="0" w:evenVBand="0" w:oddHBand="0" w:evenHBand="0" w:firstRowFirstColumn="0" w:firstRowLastColumn="0" w:lastRowFirstColumn="0" w:lastRowLastColumn="0"/>
             </w:pPr>
-            <w:proofErr w:type="spellStart"/>
-            <w:r>
-              <w:t>Datum_</w:t>
-            </w:r>
-            <w:proofErr w:type="gramStart"/>
-            <w:r>
-              <w:t>Begonnen</w:t>
-            </w:r>
-            <w:proofErr w:type="spellEnd"/>
-            <w:proofErr w:type="gramEnd"/>
+            <w:r>
+              <w:t>Datum_Begonnen</w:t>
+            </w:r>
           </w:p>
         </w:tc>
         <w:tc>
@@ -3166,16 +3008,9 @@
             <w:pPr>
               <w:cnfStyle w:val="000000100000" w:firstRow="0" w:lastRow="0" w:firstColumn="0" w:lastColumn="0" w:oddVBand="0" w:evenVBand="0" w:oddHBand="1" w:evenHBand="0" w:firstRowFirstColumn="0" w:firstRowLastColumn="0" w:lastRowFirstColumn="0" w:lastRowLastColumn="0"/>
             </w:pPr>
-            <w:proofErr w:type="spellStart"/>
-            <w:r>
-              <w:t>Datum_</w:t>
-            </w:r>
-            <w:proofErr w:type="gramStart"/>
-            <w:r>
-              <w:t>Geendet</w:t>
-            </w:r>
-            <w:proofErr w:type="spellEnd"/>
-            <w:proofErr w:type="gramEnd"/>
+            <w:r>
+              <w:t>Datum_Geendet</w:t>
+            </w:r>
           </w:p>
         </w:tc>
         <w:tc>
@@ -3259,30 +3094,12 @@
                 <w:szCs w:val="18"/>
               </w:rPr>
             </w:pPr>
-            <w:proofErr w:type="spellStart"/>
-            <w:proofErr w:type="gramStart"/>
-            <w:r>
-              <w:rPr>
-                <w:sz w:val="18"/>
-                <w:szCs w:val="18"/>
-              </w:rPr>
-              <w:t>Varchar</w:t>
-            </w:r>
-            <w:proofErr w:type="spellEnd"/>
-            <w:r>
-              <w:rPr>
-                <w:sz w:val="18"/>
-                <w:szCs w:val="18"/>
-              </w:rPr>
-              <w:t>(</w:t>
-            </w:r>
-            <w:proofErr w:type="gramEnd"/>
-            <w:r>
-              <w:rPr>
-                <w:sz w:val="18"/>
-                <w:szCs w:val="18"/>
-              </w:rPr>
-              <w:t>255)</w:t>
+            <w:r>
+              <w:rPr>
+                <w:sz w:val="18"/>
+                <w:szCs w:val="18"/>
+              </w:rPr>
+              <w:t>Varchar(255)</w:t>
             </w:r>
           </w:p>
         </w:tc>
@@ -3339,7 +3156,6 @@
                 <w:szCs w:val="18"/>
               </w:rPr>
             </w:pPr>
-            <w:proofErr w:type="spellStart"/>
             <w:r>
               <w:rPr>
                 <w:sz w:val="18"/>
@@ -3347,7 +3163,6 @@
               </w:rPr>
               <w:t>Number</w:t>
             </w:r>
-            <w:proofErr w:type="spellEnd"/>
           </w:p>
         </w:tc>
       </w:tr>
@@ -3380,11 +3195,9 @@
             <w:pPr>
               <w:cnfStyle w:val="000000000000" w:firstRow="0" w:lastRow="0" w:firstColumn="0" w:lastColumn="0" w:oddVBand="0" w:evenVBand="0" w:oddHBand="0" w:evenHBand="0" w:firstRowFirstColumn="0" w:firstRowLastColumn="0" w:lastRowFirstColumn="0" w:lastRowLastColumn="0"/>
             </w:pPr>
-            <w:proofErr w:type="spellStart"/>
             <w:r>
               <w:t>Geschlechts_Gruppe</w:t>
             </w:r>
-            <w:proofErr w:type="spellEnd"/>
           </w:p>
         </w:tc>
         <w:tc>
@@ -3470,11 +3283,9 @@
             <w:pPr>
               <w:cnfStyle w:val="100000000000" w:firstRow="1" w:lastRow="0" w:firstColumn="0" w:lastColumn="0" w:oddVBand="0" w:evenVBand="0" w:oddHBand="0" w:evenHBand="0" w:firstRowFirstColumn="0" w:firstRowLastColumn="0" w:lastRowFirstColumn="0" w:lastRowLastColumn="0"/>
             </w:pPr>
-            <w:proofErr w:type="spellStart"/>
             <w:r>
               <w:t>Mannschaft_Match</w:t>
             </w:r>
-            <w:proofErr w:type="spellEnd"/>
           </w:p>
         </w:tc>
         <w:tc>
@@ -3594,7 +3405,6 @@
                 <w:u w:val="single"/>
               </w:rPr>
             </w:pPr>
-            <w:proofErr w:type="spellStart"/>
             <w:r>
               <w:rPr>
                 <w:b/>
@@ -3603,7 +3413,6 @@
               </w:rPr>
               <w:t>HeimmannschaftID</w:t>
             </w:r>
-            <w:proofErr w:type="spellEnd"/>
           </w:p>
           <w:p>
             <w:pPr>
@@ -3614,7 +3423,6 @@
                 <w:u w:val="single"/>
               </w:rPr>
             </w:pPr>
-            <w:proofErr w:type="spellStart"/>
             <w:r>
               <w:rPr>
                 <w:b/>
@@ -3623,7 +3431,6 @@
               </w:rPr>
               <w:t>GastmannschaftID</w:t>
             </w:r>
-            <w:proofErr w:type="spellEnd"/>
           </w:p>
           <w:p>
             <w:pPr>
@@ -3634,7 +3441,6 @@
                 <w:u w:val="single"/>
               </w:rPr>
             </w:pPr>
-            <w:proofErr w:type="spellStart"/>
             <w:r>
               <w:rPr>
                 <w:b/>
@@ -3643,7 +3449,6 @@
               </w:rPr>
               <w:t>MatchID</w:t>
             </w:r>
-            <w:proofErr w:type="spellEnd"/>
           </w:p>
         </w:tc>
         <w:tc>
@@ -3661,7 +3466,6 @@
                 <w:szCs w:val="18"/>
               </w:rPr>
             </w:pPr>
-            <w:proofErr w:type="spellStart"/>
             <w:r>
               <w:rPr>
                 <w:sz w:val="18"/>
@@ -3669,17 +3473,15 @@
               </w:rPr>
               <w:t>Number</w:t>
             </w:r>
-            <w:proofErr w:type="spellEnd"/>
-          </w:p>
-          <w:p>
-            <w:pPr>
-              <w:cnfStyle w:val="000000000000" w:firstRow="0" w:lastRow="0" w:firstColumn="0" w:lastColumn="0" w:oddVBand="0" w:evenVBand="0" w:oddHBand="0" w:evenHBand="0" w:firstRowFirstColumn="0" w:firstRowLastColumn="0" w:lastRowFirstColumn="0" w:lastRowLastColumn="0"/>
-              <w:rPr>
-                <w:sz w:val="18"/>
-                <w:szCs w:val="18"/>
-              </w:rPr>
-            </w:pPr>
-            <w:proofErr w:type="spellStart"/>
+          </w:p>
+          <w:p>
+            <w:pPr>
+              <w:cnfStyle w:val="000000000000" w:firstRow="0" w:lastRow="0" w:firstColumn="0" w:lastColumn="0" w:oddVBand="0" w:evenVBand="0" w:oddHBand="0" w:evenHBand="0" w:firstRowFirstColumn="0" w:firstRowLastColumn="0" w:lastRowFirstColumn="0" w:lastRowLastColumn="0"/>
+              <w:rPr>
+                <w:sz w:val="18"/>
+                <w:szCs w:val="18"/>
+              </w:rPr>
+            </w:pPr>
             <w:r>
               <w:rPr>
                 <w:sz w:val="18"/>
@@ -3687,17 +3489,15 @@
               </w:rPr>
               <w:t>Number</w:t>
             </w:r>
-            <w:proofErr w:type="spellEnd"/>
-          </w:p>
-          <w:p>
-            <w:pPr>
-              <w:cnfStyle w:val="000000000000" w:firstRow="0" w:lastRow="0" w:firstColumn="0" w:lastColumn="0" w:oddVBand="0" w:evenVBand="0" w:oddHBand="0" w:evenHBand="0" w:firstRowFirstColumn="0" w:firstRowLastColumn="0" w:lastRowFirstColumn="0" w:lastRowLastColumn="0"/>
-              <w:rPr>
-                <w:sz w:val="18"/>
-                <w:szCs w:val="18"/>
-              </w:rPr>
-            </w:pPr>
-            <w:proofErr w:type="spellStart"/>
+          </w:p>
+          <w:p>
+            <w:pPr>
+              <w:cnfStyle w:val="000000000000" w:firstRow="0" w:lastRow="0" w:firstColumn="0" w:lastColumn="0" w:oddVBand="0" w:evenVBand="0" w:oddHBand="0" w:evenHBand="0" w:firstRowFirstColumn="0" w:firstRowLastColumn="0" w:lastRowFirstColumn="0" w:lastRowLastColumn="0"/>
+              <w:rPr>
+                <w:sz w:val="18"/>
+                <w:szCs w:val="18"/>
+              </w:rPr>
+            </w:pPr>
             <w:r>
               <w:rPr>
                 <w:sz w:val="18"/>
@@ -3705,7 +3505,6 @@
               </w:rPr>
               <w:t>Number</w:t>
             </w:r>
-            <w:proofErr w:type="spellEnd"/>
           </w:p>
         </w:tc>
       </w:tr>
@@ -3944,11 +3743,9 @@
             <w:pPr>
               <w:cnfStyle w:val="000000000000" w:firstRow="0" w:lastRow="0" w:firstColumn="0" w:lastColumn="0" w:oddVBand="0" w:evenVBand="0" w:oddHBand="0" w:evenHBand="0" w:firstRowFirstColumn="0" w:firstRowLastColumn="0" w:lastRowFirstColumn="0" w:lastRowLastColumn="0"/>
             </w:pPr>
-            <w:proofErr w:type="spellStart"/>
             <w:r>
               <w:t>Mannschaft_Trainer</w:t>
             </w:r>
-            <w:proofErr w:type="spellEnd"/>
           </w:p>
         </w:tc>
         <w:tc>
@@ -4069,7 +3866,6 @@
                 <w:u w:val="single"/>
               </w:rPr>
             </w:pPr>
-            <w:proofErr w:type="spellStart"/>
             <w:r>
               <w:rPr>
                 <w:b/>
@@ -4078,7 +3874,6 @@
               </w:rPr>
               <w:t>MannschaftID</w:t>
             </w:r>
-            <w:proofErr w:type="spellEnd"/>
           </w:p>
           <w:p>
             <w:pPr>
@@ -4089,7 +3884,6 @@
                 <w:u w:val="single"/>
               </w:rPr>
             </w:pPr>
-            <w:proofErr w:type="spellStart"/>
             <w:r>
               <w:rPr>
                 <w:b/>
@@ -4098,7 +3892,6 @@
               </w:rPr>
               <w:t>TrainerID</w:t>
             </w:r>
-            <w:proofErr w:type="spellEnd"/>
           </w:p>
         </w:tc>
         <w:tc>
@@ -4116,7 +3909,6 @@
                 <w:szCs w:val="18"/>
               </w:rPr>
             </w:pPr>
-            <w:proofErr w:type="spellStart"/>
             <w:r>
               <w:rPr>
                 <w:sz w:val="18"/>
@@ -4124,17 +3916,15 @@
               </w:rPr>
               <w:t>Number</w:t>
             </w:r>
-            <w:proofErr w:type="spellEnd"/>
-          </w:p>
-          <w:p>
-            <w:pPr>
-              <w:cnfStyle w:val="000000000000" w:firstRow="0" w:lastRow="0" w:firstColumn="0" w:lastColumn="0" w:oddVBand="0" w:evenVBand="0" w:oddHBand="0" w:evenHBand="0" w:firstRowFirstColumn="0" w:firstRowLastColumn="0" w:lastRowFirstColumn="0" w:lastRowLastColumn="0"/>
-              <w:rPr>
-                <w:sz w:val="18"/>
-                <w:szCs w:val="18"/>
-              </w:rPr>
-            </w:pPr>
-            <w:proofErr w:type="spellStart"/>
+          </w:p>
+          <w:p>
+            <w:pPr>
+              <w:cnfStyle w:val="000000000000" w:firstRow="0" w:lastRow="0" w:firstColumn="0" w:lastColumn="0" w:oddVBand="0" w:evenVBand="0" w:oddHBand="0" w:evenHBand="0" w:firstRowFirstColumn="0" w:firstRowLastColumn="0" w:lastRowFirstColumn="0" w:lastRowLastColumn="0"/>
+              <w:rPr>
+                <w:sz w:val="18"/>
+                <w:szCs w:val="18"/>
+              </w:rPr>
+            </w:pPr>
             <w:r>
               <w:rPr>
                 <w:sz w:val="18"/>
@@ -4142,7 +3932,6 @@
               </w:rPr>
               <w:t>Number</w:t>
             </w:r>
-            <w:proofErr w:type="spellEnd"/>
           </w:p>
         </w:tc>
       </w:tr>
@@ -4381,11 +4170,9 @@
             <w:pPr>
               <w:cnfStyle w:val="000000000000" w:firstRow="0" w:lastRow="0" w:firstColumn="0" w:lastColumn="0" w:oddVBand="0" w:evenVBand="0" w:oddHBand="0" w:evenHBand="0" w:firstRowFirstColumn="0" w:firstRowLastColumn="0" w:lastRowFirstColumn="0" w:lastRowLastColumn="0"/>
             </w:pPr>
-            <w:proofErr w:type="spellStart"/>
             <w:r>
               <w:t>Match_Schiedsrichter</w:t>
             </w:r>
-            <w:proofErr w:type="spellEnd"/>
           </w:p>
         </w:tc>
         <w:tc>
@@ -4506,7 +4293,6 @@
                 <w:u w:val="single"/>
               </w:rPr>
             </w:pPr>
-            <w:proofErr w:type="spellStart"/>
             <w:r>
               <w:rPr>
                 <w:b/>
@@ -4515,7 +4301,6 @@
               </w:rPr>
               <w:t>MatchID</w:t>
             </w:r>
-            <w:proofErr w:type="spellEnd"/>
           </w:p>
           <w:p>
             <w:pPr>
@@ -4526,7 +4311,6 @@
                 <w:u w:val="single"/>
               </w:rPr>
             </w:pPr>
-            <w:proofErr w:type="spellStart"/>
             <w:r>
               <w:rPr>
                 <w:b/>
@@ -4535,7 +4319,6 @@
               </w:rPr>
               <w:t>SchiedsrichterID</w:t>
             </w:r>
-            <w:proofErr w:type="spellEnd"/>
           </w:p>
         </w:tc>
         <w:tc>
@@ -4553,7 +4336,6 @@
                 <w:szCs w:val="18"/>
               </w:rPr>
             </w:pPr>
-            <w:proofErr w:type="spellStart"/>
             <w:r>
               <w:rPr>
                 <w:sz w:val="18"/>
@@ -4561,17 +4343,15 @@
               </w:rPr>
               <w:t>Number</w:t>
             </w:r>
-            <w:proofErr w:type="spellEnd"/>
-          </w:p>
-          <w:p>
-            <w:pPr>
-              <w:cnfStyle w:val="000000000000" w:firstRow="0" w:lastRow="0" w:firstColumn="0" w:lastColumn="0" w:oddVBand="0" w:evenVBand="0" w:oddHBand="0" w:evenHBand="0" w:firstRowFirstColumn="0" w:firstRowLastColumn="0" w:lastRowFirstColumn="0" w:lastRowLastColumn="0"/>
-              <w:rPr>
-                <w:sz w:val="18"/>
-                <w:szCs w:val="18"/>
-              </w:rPr>
-            </w:pPr>
-            <w:proofErr w:type="spellStart"/>
+          </w:p>
+          <w:p>
+            <w:pPr>
+              <w:cnfStyle w:val="000000000000" w:firstRow="0" w:lastRow="0" w:firstColumn="0" w:lastColumn="0" w:oddVBand="0" w:evenVBand="0" w:oddHBand="0" w:evenHBand="0" w:firstRowFirstColumn="0" w:firstRowLastColumn="0" w:lastRowFirstColumn="0" w:lastRowLastColumn="0"/>
+              <w:rPr>
+                <w:sz w:val="18"/>
+                <w:szCs w:val="18"/>
+              </w:rPr>
+            </w:pPr>
             <w:r>
               <w:rPr>
                 <w:sz w:val="18"/>
@@ -4579,7 +4359,6 @@
               </w:rPr>
               <w:t>Number</w:t>
             </w:r>
-            <w:proofErr w:type="spellEnd"/>
           </w:p>
         </w:tc>
       </w:tr>
@@ -4941,7 +4720,6 @@
                 <w:u w:val="single"/>
               </w:rPr>
             </w:pPr>
-            <w:proofErr w:type="spellStart"/>
             <w:r>
               <w:rPr>
                 <w:b/>
@@ -4950,7 +4728,6 @@
               </w:rPr>
               <w:t>MatchID</w:t>
             </w:r>
-            <w:proofErr w:type="spellEnd"/>
           </w:p>
         </w:tc>
         <w:tc>
@@ -4968,7 +4745,6 @@
                 <w:szCs w:val="18"/>
               </w:rPr>
             </w:pPr>
-            <w:proofErr w:type="spellStart"/>
             <w:r>
               <w:rPr>
                 <w:sz w:val="18"/>
@@ -4976,7 +4752,6 @@
               </w:rPr>
               <w:t>Number</w:t>
             </w:r>
-            <w:proofErr w:type="spellEnd"/>
           </w:p>
         </w:tc>
       </w:tr>
@@ -5024,7 +4799,6 @@
                 <w:iCs/>
               </w:rPr>
             </w:pPr>
-            <w:proofErr w:type="spellStart"/>
             <w:r>
               <w:rPr>
                 <w:b/>
@@ -5034,7 +4808,6 @@
               </w:rPr>
               <w:t>AnschriftID</w:t>
             </w:r>
-            <w:proofErr w:type="spellEnd"/>
           </w:p>
           <w:p>
             <w:pPr>
@@ -5046,7 +4819,6 @@
                 <w:iCs/>
               </w:rPr>
             </w:pPr>
-            <w:proofErr w:type="spellStart"/>
             <w:r>
               <w:rPr>
                 <w:b/>
@@ -5056,7 +4828,6 @@
               </w:rPr>
               <w:t>LigaID</w:t>
             </w:r>
-            <w:proofErr w:type="spellEnd"/>
           </w:p>
         </w:tc>
         <w:tc>
@@ -5074,7 +4845,6 @@
                 <w:szCs w:val="18"/>
               </w:rPr>
             </w:pPr>
-            <w:proofErr w:type="spellStart"/>
             <w:r>
               <w:rPr>
                 <w:sz w:val="18"/>
@@ -5082,17 +4852,15 @@
               </w:rPr>
               <w:t>Number</w:t>
             </w:r>
-            <w:proofErr w:type="spellEnd"/>
-          </w:p>
-          <w:p>
-            <w:pPr>
-              <w:cnfStyle w:val="000000100000" w:firstRow="0" w:lastRow="0" w:firstColumn="0" w:lastColumn="0" w:oddVBand="0" w:evenVBand="0" w:oddHBand="1" w:evenHBand="0" w:firstRowFirstColumn="0" w:firstRowLastColumn="0" w:lastRowFirstColumn="0" w:lastRowLastColumn="0"/>
-              <w:rPr>
-                <w:sz w:val="18"/>
-                <w:szCs w:val="18"/>
-              </w:rPr>
-            </w:pPr>
-            <w:proofErr w:type="spellStart"/>
+          </w:p>
+          <w:p>
+            <w:pPr>
+              <w:cnfStyle w:val="000000100000" w:firstRow="0" w:lastRow="0" w:firstColumn="0" w:lastColumn="0" w:oddVBand="0" w:evenVBand="0" w:oddHBand="1" w:evenHBand="0" w:firstRowFirstColumn="0" w:firstRowLastColumn="0" w:lastRowFirstColumn="0" w:lastRowLastColumn="0"/>
+              <w:rPr>
+                <w:sz w:val="18"/>
+                <w:szCs w:val="18"/>
+              </w:rPr>
+            </w:pPr>
             <w:r>
               <w:rPr>
                 <w:sz w:val="18"/>
@@ -5100,7 +4868,6 @@
               </w:rPr>
               <w:t>Number</w:t>
             </w:r>
-            <w:proofErr w:type="spellEnd"/>
           </w:p>
         </w:tc>
       </w:tr>
@@ -5201,11 +4968,9 @@
             <w:pPr>
               <w:cnfStyle w:val="000000100000" w:firstRow="0" w:lastRow="0" w:firstColumn="0" w:lastColumn="0" w:oddVBand="0" w:evenVBand="0" w:oddHBand="1" w:evenHBand="0" w:firstRowFirstColumn="0" w:firstRowLastColumn="0" w:lastRowFirstColumn="0" w:lastRowLastColumn="0"/>
             </w:pPr>
-            <w:proofErr w:type="spellStart"/>
             <w:r>
               <w:t>Begonnen_um</w:t>
             </w:r>
-            <w:proofErr w:type="spellEnd"/>
           </w:p>
         </w:tc>
         <w:tc>
@@ -5223,7 +4988,6 @@
                 <w:szCs w:val="18"/>
               </w:rPr>
             </w:pPr>
-            <w:proofErr w:type="spellStart"/>
             <w:r>
               <w:rPr>
                 <w:sz w:val="18"/>
@@ -5231,7 +4995,6 @@
               </w:rPr>
               <w:t>Timestamp</w:t>
             </w:r>
-            <w:proofErr w:type="spellEnd"/>
           </w:p>
         </w:tc>
       </w:tr>
@@ -5264,11 +5027,9 @@
             <w:pPr>
               <w:cnfStyle w:val="000000000000" w:firstRow="0" w:lastRow="0" w:firstColumn="0" w:lastColumn="0" w:oddVBand="0" w:evenVBand="0" w:oddHBand="0" w:evenHBand="0" w:firstRowFirstColumn="0" w:firstRowLastColumn="0" w:lastRowFirstColumn="0" w:lastRowLastColumn="0"/>
             </w:pPr>
-            <w:proofErr w:type="spellStart"/>
             <w:r>
               <w:t>Geendet_um</w:t>
             </w:r>
-            <w:proofErr w:type="spellEnd"/>
           </w:p>
         </w:tc>
         <w:tc>
@@ -5286,7 +5047,6 @@
                 <w:szCs w:val="18"/>
               </w:rPr>
             </w:pPr>
-            <w:proofErr w:type="spellStart"/>
             <w:r>
               <w:rPr>
                 <w:sz w:val="18"/>
@@ -5294,7 +5054,6 @@
               </w:rPr>
               <w:t>Timestamp</w:t>
             </w:r>
-            <w:proofErr w:type="spellEnd"/>
           </w:p>
         </w:tc>
       </w:tr>
@@ -5330,11 +5089,9 @@
             <w:pPr>
               <w:cnfStyle w:val="000000100000" w:firstRow="0" w:lastRow="0" w:firstColumn="0" w:lastColumn="0" w:oddVBand="0" w:evenVBand="0" w:oddHBand="1" w:evenHBand="0" w:firstRowFirstColumn="0" w:firstRowLastColumn="0" w:lastRowFirstColumn="0" w:lastRowLastColumn="0"/>
             </w:pPr>
-            <w:proofErr w:type="spellStart"/>
             <w:r>
               <w:t>Tore_Stand</w:t>
             </w:r>
-            <w:proofErr w:type="spellEnd"/>
           </w:p>
         </w:tc>
         <w:tc>
@@ -5352,21 +5109,12 @@
                 <w:szCs w:val="18"/>
               </w:rPr>
             </w:pPr>
-            <w:proofErr w:type="spellStart"/>
-            <w:r>
-              <w:rPr>
-                <w:sz w:val="18"/>
-                <w:szCs w:val="18"/>
-              </w:rPr>
-              <w:t>Varchar</w:t>
-            </w:r>
-            <w:proofErr w:type="spellEnd"/>
-            <w:r>
-              <w:rPr>
-                <w:sz w:val="18"/>
-                <w:szCs w:val="18"/>
-              </w:rPr>
-              <w:t xml:space="preserve"> (7)</w:t>
+            <w:r>
+              <w:rPr>
+                <w:sz w:val="18"/>
+                <w:szCs w:val="18"/>
+              </w:rPr>
+              <w:t>Varchar (7)</w:t>
             </w:r>
           </w:p>
         </w:tc>
@@ -5584,7 +5332,6 @@
                 <w:u w:val="single"/>
               </w:rPr>
             </w:pPr>
-            <w:proofErr w:type="spellStart"/>
             <w:r>
               <w:rPr>
                 <w:b/>
@@ -5593,7 +5340,6 @@
               </w:rPr>
               <w:t>MannschaftID</w:t>
             </w:r>
-            <w:proofErr w:type="spellEnd"/>
           </w:p>
         </w:tc>
         <w:tc>
@@ -5611,7 +5357,6 @@
                 <w:szCs w:val="18"/>
               </w:rPr>
             </w:pPr>
-            <w:proofErr w:type="spellStart"/>
             <w:r>
               <w:rPr>
                 <w:sz w:val="18"/>
@@ -5619,7 +5364,6 @@
               </w:rPr>
               <w:t>Number</w:t>
             </w:r>
-            <w:proofErr w:type="spellEnd"/>
           </w:p>
         </w:tc>
       </w:tr>
@@ -5664,7 +5408,6 @@
                 <w:iCs/>
               </w:rPr>
             </w:pPr>
-            <w:proofErr w:type="spellStart"/>
             <w:r>
               <w:rPr>
                 <w:b/>
@@ -5674,7 +5417,6 @@
               </w:rPr>
               <w:t>VereinID</w:t>
             </w:r>
-            <w:proofErr w:type="spellEnd"/>
           </w:p>
         </w:tc>
         <w:tc>
@@ -5692,7 +5434,6 @@
                 <w:szCs w:val="18"/>
               </w:rPr>
             </w:pPr>
-            <w:proofErr w:type="spellStart"/>
             <w:r>
               <w:rPr>
                 <w:sz w:val="18"/>
@@ -5700,7 +5441,6 @@
               </w:rPr>
               <w:t>Number</w:t>
             </w:r>
-            <w:proofErr w:type="spellEnd"/>
           </w:p>
         </w:tc>
       </w:tr>
@@ -5762,21 +5502,12 @@
                 <w:szCs w:val="18"/>
               </w:rPr>
             </w:pPr>
-            <w:proofErr w:type="spellStart"/>
-            <w:r>
-              <w:rPr>
-                <w:sz w:val="18"/>
-                <w:szCs w:val="18"/>
-              </w:rPr>
-              <w:t>Varchar</w:t>
-            </w:r>
-            <w:proofErr w:type="spellEnd"/>
-            <w:r>
-              <w:rPr>
-                <w:sz w:val="18"/>
-                <w:szCs w:val="18"/>
-              </w:rPr>
-              <w:t xml:space="preserve"> (255)</w:t>
+            <w:r>
+              <w:rPr>
+                <w:sz w:val="18"/>
+                <w:szCs w:val="18"/>
+              </w:rPr>
+              <w:t>Varchar (255)</w:t>
             </w:r>
           </w:p>
         </w:tc>
@@ -5830,7 +5561,6 @@
                 <w:szCs w:val="18"/>
               </w:rPr>
             </w:pPr>
-            <w:proofErr w:type="spellStart"/>
             <w:r>
               <w:rPr>
                 <w:sz w:val="18"/>
@@ -5838,7 +5568,6 @@
               </w:rPr>
               <w:t>Number</w:t>
             </w:r>
-            <w:proofErr w:type="spellEnd"/>
           </w:p>
         </w:tc>
       </w:tr>
@@ -6025,7 +5754,6 @@
                 <w:u w:val="single"/>
               </w:rPr>
             </w:pPr>
-            <w:proofErr w:type="spellStart"/>
             <w:r>
               <w:rPr>
                 <w:b/>
@@ -6034,7 +5762,6 @@
               </w:rPr>
               <w:t>PersonID</w:t>
             </w:r>
-            <w:proofErr w:type="spellEnd"/>
           </w:p>
         </w:tc>
         <w:tc>
@@ -6052,7 +5779,6 @@
                 <w:szCs w:val="18"/>
               </w:rPr>
             </w:pPr>
-            <w:proofErr w:type="spellStart"/>
             <w:r>
               <w:rPr>
                 <w:sz w:val="18"/>
@@ -6060,7 +5786,6 @@
               </w:rPr>
               <w:t>Number</w:t>
             </w:r>
-            <w:proofErr w:type="spellEnd"/>
           </w:p>
         </w:tc>
       </w:tr>
@@ -6108,7 +5833,6 @@
                 <w:iCs/>
               </w:rPr>
             </w:pPr>
-            <w:proofErr w:type="spellStart"/>
             <w:r>
               <w:rPr>
                 <w:b/>
@@ -6118,7 +5842,6 @@
               </w:rPr>
               <w:t>MannschaftID</w:t>
             </w:r>
-            <w:proofErr w:type="spellEnd"/>
           </w:p>
         </w:tc>
         <w:tc>
@@ -6136,7 +5859,6 @@
                 <w:szCs w:val="18"/>
               </w:rPr>
             </w:pPr>
-            <w:proofErr w:type="spellStart"/>
             <w:r>
               <w:rPr>
                 <w:sz w:val="18"/>
@@ -6144,7 +5866,6 @@
               </w:rPr>
               <w:t>Number</w:t>
             </w:r>
-            <w:proofErr w:type="spellEnd"/>
           </w:p>
         </w:tc>
       </w:tr>
@@ -6203,21 +5924,12 @@
                 <w:szCs w:val="18"/>
               </w:rPr>
             </w:pPr>
-            <w:proofErr w:type="gramStart"/>
-            <w:r>
-              <w:rPr>
-                <w:sz w:val="18"/>
-                <w:szCs w:val="18"/>
-              </w:rPr>
-              <w:t>Char(</w:t>
-            </w:r>
-            <w:proofErr w:type="gramEnd"/>
-            <w:r>
-              <w:rPr>
-                <w:sz w:val="18"/>
-                <w:szCs w:val="18"/>
-              </w:rPr>
-              <w:t>5)</w:t>
+            <w:r>
+              <w:rPr>
+                <w:sz w:val="18"/>
+                <w:szCs w:val="18"/>
+              </w:rPr>
+              <w:t>Char(5)</w:t>
             </w:r>
           </w:p>
         </w:tc>
@@ -6556,7 +6268,6 @@
                 <w:u w:val="single"/>
               </w:rPr>
             </w:pPr>
-            <w:proofErr w:type="spellStart"/>
             <w:r>
               <w:rPr>
                 <w:b/>
@@ -6565,7 +6276,6 @@
               </w:rPr>
               <w:t>PersonID</w:t>
             </w:r>
-            <w:proofErr w:type="spellEnd"/>
           </w:p>
         </w:tc>
         <w:tc>
@@ -6583,7 +6293,6 @@
                 <w:szCs w:val="18"/>
               </w:rPr>
             </w:pPr>
-            <w:proofErr w:type="spellStart"/>
             <w:r>
               <w:rPr>
                 <w:sz w:val="18"/>
@@ -6591,7 +6300,6 @@
               </w:rPr>
               <w:t>Number</w:t>
             </w:r>
-            <w:proofErr w:type="spellEnd"/>
           </w:p>
         </w:tc>
       </w:tr>
@@ -7015,7 +6723,6 @@
                 <w:u w:val="single"/>
               </w:rPr>
             </w:pPr>
-            <w:proofErr w:type="spellStart"/>
             <w:r>
               <w:rPr>
                 <w:b/>
@@ -7024,7 +6731,6 @@
               </w:rPr>
               <w:t>PersonID</w:t>
             </w:r>
-            <w:proofErr w:type="spellEnd"/>
           </w:p>
         </w:tc>
         <w:tc>
@@ -7042,7 +6748,6 @@
                 <w:szCs w:val="18"/>
               </w:rPr>
             </w:pPr>
-            <w:proofErr w:type="spellStart"/>
             <w:r>
               <w:rPr>
                 <w:sz w:val="18"/>
@@ -7050,7 +6755,6 @@
               </w:rPr>
               <w:t>Number</w:t>
             </w:r>
-            <w:proofErr w:type="spellEnd"/>
           </w:p>
         </w:tc>
       </w:tr>
@@ -7348,11 +7052,9 @@
             <w:pPr>
               <w:cnfStyle w:val="000000000000" w:firstRow="0" w:lastRow="0" w:firstColumn="0" w:lastColumn="0" w:oddVBand="0" w:evenVBand="0" w:oddHBand="0" w:evenHBand="0" w:firstRowFirstColumn="0" w:firstRowLastColumn="0" w:lastRowFirstColumn="0" w:lastRowLastColumn="0"/>
             </w:pPr>
-            <w:proofErr w:type="spellStart"/>
             <w:r>
               <w:t>Mitarbeiter_Vorgesetzter</w:t>
             </w:r>
-            <w:proofErr w:type="spellEnd"/>
           </w:p>
         </w:tc>
         <w:tc>
@@ -7473,7 +7175,6 @@
                 <w:u w:val="single"/>
               </w:rPr>
             </w:pPr>
-            <w:proofErr w:type="spellStart"/>
             <w:r>
               <w:rPr>
                 <w:b/>
@@ -7482,7 +7183,6 @@
               </w:rPr>
               <w:t>PersonID</w:t>
             </w:r>
-            <w:proofErr w:type="spellEnd"/>
           </w:p>
         </w:tc>
         <w:tc>
@@ -7500,7 +7200,6 @@
                 <w:szCs w:val="18"/>
               </w:rPr>
             </w:pPr>
-            <w:proofErr w:type="spellStart"/>
             <w:r>
               <w:rPr>
                 <w:sz w:val="18"/>
@@ -7508,7 +7207,6 @@
               </w:rPr>
               <w:t>Number</w:t>
             </w:r>
-            <w:proofErr w:type="spellEnd"/>
           </w:p>
         </w:tc>
       </w:tr>
@@ -7556,7 +7254,6 @@
                 <w:iCs/>
               </w:rPr>
             </w:pPr>
-            <w:proofErr w:type="spellStart"/>
             <w:r>
               <w:rPr>
                 <w:b/>
@@ -7566,7 +7263,6 @@
               </w:rPr>
               <w:t>VorgesetzterID</w:t>
             </w:r>
-            <w:proofErr w:type="spellEnd"/>
           </w:p>
         </w:tc>
         <w:tc>
@@ -7584,7 +7280,6 @@
                 <w:szCs w:val="18"/>
               </w:rPr>
             </w:pPr>
-            <w:proofErr w:type="spellStart"/>
             <w:r>
               <w:rPr>
                 <w:sz w:val="18"/>
@@ -7592,7 +7287,6 @@
               </w:rPr>
               <w:t>Number</w:t>
             </w:r>
-            <w:proofErr w:type="spellEnd"/>
           </w:p>
         </w:tc>
       </w:tr>
@@ -7874,7 +7568,6 @@
                 <w:u w:val="single"/>
               </w:rPr>
             </w:pPr>
-            <w:proofErr w:type="spellStart"/>
             <w:r>
               <w:rPr>
                 <w:b/>
@@ -7883,7 +7576,6 @@
               </w:rPr>
               <w:t>PersonID</w:t>
             </w:r>
-            <w:proofErr w:type="spellEnd"/>
           </w:p>
         </w:tc>
         <w:tc>
@@ -7901,7 +7593,6 @@
                 <w:szCs w:val="18"/>
               </w:rPr>
             </w:pPr>
-            <w:proofErr w:type="spellStart"/>
             <w:r>
               <w:rPr>
                 <w:sz w:val="18"/>
@@ -7909,7 +7600,6 @@
               </w:rPr>
               <w:t>Number</w:t>
             </w:r>
-            <w:proofErr w:type="spellEnd"/>
           </w:p>
         </w:tc>
       </w:tr>
@@ -7957,7 +7647,6 @@
                 <w:iCs/>
               </w:rPr>
             </w:pPr>
-            <w:proofErr w:type="spellStart"/>
             <w:r>
               <w:rPr>
                 <w:b/>
@@ -7967,7 +7656,6 @@
               </w:rPr>
               <w:t>VereinID</w:t>
             </w:r>
-            <w:proofErr w:type="spellEnd"/>
           </w:p>
         </w:tc>
         <w:tc>
@@ -7985,7 +7673,6 @@
                 <w:szCs w:val="18"/>
               </w:rPr>
             </w:pPr>
-            <w:proofErr w:type="spellStart"/>
             <w:r>
               <w:rPr>
                 <w:sz w:val="18"/>
@@ -7993,7 +7680,6 @@
               </w:rPr>
               <w:t>Number</w:t>
             </w:r>
-            <w:proofErr w:type="spellEnd"/>
           </w:p>
         </w:tc>
       </w:tr>
@@ -8052,21 +7738,12 @@
                 <w:szCs w:val="18"/>
               </w:rPr>
             </w:pPr>
-            <w:proofErr w:type="spellStart"/>
-            <w:r>
-              <w:rPr>
-                <w:sz w:val="18"/>
-                <w:szCs w:val="18"/>
-              </w:rPr>
-              <w:t>Varchar</w:t>
-            </w:r>
-            <w:proofErr w:type="spellEnd"/>
-            <w:r>
-              <w:rPr>
-                <w:sz w:val="18"/>
-                <w:szCs w:val="18"/>
-              </w:rPr>
-              <w:t xml:space="preserve"> (50)</w:t>
+            <w:r>
+              <w:rPr>
+                <w:sz w:val="18"/>
+                <w:szCs w:val="18"/>
+              </w:rPr>
+              <w:t>Varchar (50)</w:t>
             </w:r>
           </w:p>
         </w:tc>
@@ -8375,7 +8052,6 @@
                 <w:u w:val="single"/>
               </w:rPr>
             </w:pPr>
-            <w:proofErr w:type="spellStart"/>
             <w:r>
               <w:rPr>
                 <w:b/>
@@ -8384,7 +8060,6 @@
               </w:rPr>
               <w:t>PersonID</w:t>
             </w:r>
-            <w:proofErr w:type="spellEnd"/>
           </w:p>
         </w:tc>
         <w:tc>
@@ -8402,7 +8077,6 @@
                 <w:szCs w:val="18"/>
               </w:rPr>
             </w:pPr>
-            <w:proofErr w:type="spellStart"/>
             <w:r>
               <w:rPr>
                 <w:sz w:val="18"/>
@@ -8410,7 +8084,6 @@
               </w:rPr>
               <w:t>Number</w:t>
             </w:r>
-            <w:proofErr w:type="spellEnd"/>
           </w:p>
         </w:tc>
       </w:tr>
@@ -8458,7 +8131,6 @@
                 <w:iCs/>
               </w:rPr>
             </w:pPr>
-            <w:proofErr w:type="spellStart"/>
             <w:r>
               <w:rPr>
                 <w:b/>
@@ -8468,7 +8140,6 @@
               </w:rPr>
               <w:t>AnschriftID</w:t>
             </w:r>
-            <w:proofErr w:type="spellEnd"/>
           </w:p>
         </w:tc>
         <w:tc>
@@ -8486,7 +8157,6 @@
                 <w:szCs w:val="18"/>
               </w:rPr>
             </w:pPr>
-            <w:proofErr w:type="spellStart"/>
             <w:r>
               <w:rPr>
                 <w:sz w:val="18"/>
@@ -8494,7 +8164,6 @@
               </w:rPr>
               <w:t>Number</w:t>
             </w:r>
-            <w:proofErr w:type="spellEnd"/>
           </w:p>
         </w:tc>
       </w:tr>
@@ -8553,21 +8222,12 @@
                 <w:szCs w:val="18"/>
               </w:rPr>
             </w:pPr>
-            <w:proofErr w:type="spellStart"/>
-            <w:r>
-              <w:rPr>
-                <w:sz w:val="18"/>
-                <w:szCs w:val="18"/>
-              </w:rPr>
-              <w:t>Varchar</w:t>
-            </w:r>
-            <w:proofErr w:type="spellEnd"/>
-            <w:r>
-              <w:rPr>
-                <w:sz w:val="18"/>
-                <w:szCs w:val="18"/>
-              </w:rPr>
-              <w:t xml:space="preserve"> (50)</w:t>
+            <w:r>
+              <w:rPr>
+                <w:sz w:val="18"/>
+                <w:szCs w:val="18"/>
+              </w:rPr>
+              <w:t>Varchar (50)</w:t>
             </w:r>
           </w:p>
         </w:tc>
@@ -8624,21 +8284,12 @@
                 <w:szCs w:val="18"/>
               </w:rPr>
             </w:pPr>
-            <w:proofErr w:type="spellStart"/>
-            <w:r>
-              <w:rPr>
-                <w:sz w:val="18"/>
-                <w:szCs w:val="18"/>
-              </w:rPr>
-              <w:t>Varchar</w:t>
-            </w:r>
-            <w:proofErr w:type="spellEnd"/>
-            <w:r>
-              <w:rPr>
-                <w:sz w:val="18"/>
-                <w:szCs w:val="18"/>
-              </w:rPr>
-              <w:t xml:space="preserve"> (50)</w:t>
+            <w:r>
+              <w:rPr>
+                <w:sz w:val="18"/>
+                <w:szCs w:val="18"/>
+              </w:rPr>
+              <w:t>Varchar (50)</w:t>
             </w:r>
           </w:p>
         </w:tc>
@@ -8802,13 +8453,20 @@
       <w:r>
         <w:t xml:space="preserve"> die verwendet </w:t>
       </w:r>
-      <w:proofErr w:type="gramStart"/>
       <w:r>
-        <w:t>wurden</w:t>
+        <w:t>wurden,</w:t>
       </w:r>
-      <w:proofErr w:type="gramEnd"/>
       <w:r>
-        <w:t xml:space="preserve"> waren:</w:t>
+        <w:t xml:space="preserve"> </w:t>
+      </w:r>
+      <w:r>
+        <w:t>sin</w:t>
+      </w:r>
+      <w:r>
+        <w:t>d</w:t>
+      </w:r>
+      <w:r>
+        <w:t>:</w:t>
       </w:r>
     </w:p>
     <w:tbl>
@@ -8869,8 +8527,1805 @@
           </w:p>
         </w:tc>
       </w:tr>
+      <w:tr>
+        <w:tc>
+          <w:tcPr>
+            <w:tcW w:w="2265" w:type="dxa"/>
+            <w:shd w:val="clear" w:color="auto" w:fill="262626" w:themeFill="text1" w:themeFillTint="D9"/>
+          </w:tcPr>
+          <w:p/>
+          <w:p>
+            <w:r>
+              <w:rPr>
+                <w:noProof/>
+              </w:rPr>
+              <w:drawing>
+                <wp:inline distT="0" distB="0" distL="0" distR="0" wp14:anchorId="3DE11031" wp14:editId="2FBF366D">
+                  <wp:extent cx="1169257" cy="1303655"/>
+                  <wp:effectExtent l="0" t="0" r="0" b="0"/>
+                  <wp:docPr id="2" name="Grafik 2"/>
+                  <wp:cNvGraphicFramePr>
+                    <a:graphicFrameLocks xmlns:a="http://schemas.openxmlformats.org/drawingml/2006/main" noChangeAspect="1"/>
+                  </wp:cNvGraphicFramePr>
+                  <a:graphic xmlns:a="http://schemas.openxmlformats.org/drawingml/2006/main">
+                    <a:graphicData uri="http://schemas.openxmlformats.org/drawingml/2006/picture">
+                      <pic:pic xmlns:pic="http://schemas.openxmlformats.org/drawingml/2006/picture">
+                        <pic:nvPicPr>
+                          <pic:cNvPr id="1" name=""/>
+                          <pic:cNvPicPr/>
+                        </pic:nvPicPr>
+                        <pic:blipFill>
+                          <a:blip r:embed="rId7"/>
+                          <a:stretch>
+                            <a:fillRect/>
+                          </a:stretch>
+                        </pic:blipFill>
+                        <pic:spPr>
+                          <a:xfrm>
+                            <a:off x="0" y="0"/>
+                            <a:ext cx="1231560" cy="1373119"/>
+                          </a:xfrm>
+                          <a:prstGeom prst="rect">
+                            <a:avLst/>
+                          </a:prstGeom>
+                        </pic:spPr>
+                      </pic:pic>
+                    </a:graphicData>
+                  </a:graphic>
+                </wp:inline>
+              </w:drawing>
+            </w:r>
+          </w:p>
+        </w:tc>
+        <w:tc>
+          <w:tcPr>
+            <w:tcW w:w="2265" w:type="dxa"/>
+            <w:shd w:val="clear" w:color="auto" w:fill="C00000"/>
+          </w:tcPr>
+          <w:p/>
+          <w:p>
+            <w:r>
+              <w:rPr>
+                <w:noProof/>
+              </w:rPr>
+              <w:drawing>
+                <wp:inline distT="0" distB="0" distL="0" distR="0" wp14:anchorId="6AE64990" wp14:editId="3223E9BC">
+                  <wp:extent cx="1207087" cy="1303655"/>
+                  <wp:effectExtent l="0" t="0" r="0" b="0"/>
+                  <wp:docPr id="3" name="Grafik 3"/>
+                  <wp:cNvGraphicFramePr>
+                    <a:graphicFrameLocks xmlns:a="http://schemas.openxmlformats.org/drawingml/2006/main" noChangeAspect="1"/>
+                  </wp:cNvGraphicFramePr>
+                  <a:graphic xmlns:a="http://schemas.openxmlformats.org/drawingml/2006/main">
+                    <a:graphicData uri="http://schemas.openxmlformats.org/drawingml/2006/picture">
+                      <pic:pic xmlns:pic="http://schemas.openxmlformats.org/drawingml/2006/picture">
+                        <pic:nvPicPr>
+                          <pic:cNvPr id="1" name=""/>
+                          <pic:cNvPicPr/>
+                        </pic:nvPicPr>
+                        <pic:blipFill>
+                          <a:blip r:embed="rId8"/>
+                          <a:stretch>
+                            <a:fillRect/>
+                          </a:stretch>
+                        </pic:blipFill>
+                        <pic:spPr>
+                          <a:xfrm>
+                            <a:off x="0" y="0"/>
+                            <a:ext cx="1330969" cy="1437448"/>
+                          </a:xfrm>
+                          <a:prstGeom prst="rect">
+                            <a:avLst/>
+                          </a:prstGeom>
+                        </pic:spPr>
+                      </pic:pic>
+                    </a:graphicData>
+                  </a:graphic>
+                </wp:inline>
+              </w:drawing>
+            </w:r>
+          </w:p>
+        </w:tc>
+        <w:tc>
+          <w:tcPr>
+            <w:tcW w:w="2266" w:type="dxa"/>
+            <w:shd w:val="clear" w:color="auto" w:fill="FFFF00"/>
+          </w:tcPr>
+          <w:p/>
+          <w:p>
+            <w:r>
+              <w:rPr>
+                <w:noProof/>
+              </w:rPr>
+              <w:drawing>
+                <wp:inline distT="0" distB="0" distL="0" distR="0" wp14:anchorId="36ECBEFF" wp14:editId="08C6EFDA">
+                  <wp:extent cx="1180531" cy="1304075"/>
+                  <wp:effectExtent l="0" t="0" r="635" b="0"/>
+                  <wp:docPr id="4" name="Grafik 4"/>
+                  <wp:cNvGraphicFramePr>
+                    <a:graphicFrameLocks xmlns:a="http://schemas.openxmlformats.org/drawingml/2006/main" noChangeAspect="1"/>
+                  </wp:cNvGraphicFramePr>
+                  <a:graphic xmlns:a="http://schemas.openxmlformats.org/drawingml/2006/main">
+                    <a:graphicData uri="http://schemas.openxmlformats.org/drawingml/2006/picture">
+                      <pic:pic xmlns:pic="http://schemas.openxmlformats.org/drawingml/2006/picture">
+                        <pic:nvPicPr>
+                          <pic:cNvPr id="1" name=""/>
+                          <pic:cNvPicPr/>
+                        </pic:nvPicPr>
+                        <pic:blipFill>
+                          <a:blip r:embed="rId9"/>
+                          <a:stretch>
+                            <a:fillRect/>
+                          </a:stretch>
+                        </pic:blipFill>
+                        <pic:spPr>
+                          <a:xfrm>
+                            <a:off x="0" y="0"/>
+                            <a:ext cx="1207057" cy="1333377"/>
+                          </a:xfrm>
+                          <a:prstGeom prst="rect">
+                            <a:avLst/>
+                          </a:prstGeom>
+                        </pic:spPr>
+                      </pic:pic>
+                    </a:graphicData>
+                  </a:graphic>
+                </wp:inline>
+              </w:drawing>
+            </w:r>
+          </w:p>
+        </w:tc>
+        <w:tc>
+          <w:tcPr>
+            <w:tcW w:w="2266" w:type="dxa"/>
+            <w:shd w:val="clear" w:color="auto" w:fill="00B050"/>
+          </w:tcPr>
+          <w:p/>
+          <w:p>
+            <w:r>
+              <w:rPr>
+                <w:noProof/>
+              </w:rPr>
+              <w:drawing>
+                <wp:inline distT="0" distB="0" distL="0" distR="0" wp14:anchorId="43CF0B12" wp14:editId="78D284FD">
+                  <wp:extent cx="1176655" cy="1292280"/>
+                  <wp:effectExtent l="0" t="0" r="4445" b="3175"/>
+                  <wp:docPr id="5" name="Grafik 5"/>
+                  <wp:cNvGraphicFramePr>
+                    <a:graphicFrameLocks xmlns:a="http://schemas.openxmlformats.org/drawingml/2006/main" noChangeAspect="1"/>
+                  </wp:cNvGraphicFramePr>
+                  <a:graphic xmlns:a="http://schemas.openxmlformats.org/drawingml/2006/main">
+                    <a:graphicData uri="http://schemas.openxmlformats.org/drawingml/2006/picture">
+                      <pic:pic xmlns:pic="http://schemas.openxmlformats.org/drawingml/2006/picture">
+                        <pic:nvPicPr>
+                          <pic:cNvPr id="1" name=""/>
+                          <pic:cNvPicPr/>
+                        </pic:nvPicPr>
+                        <pic:blipFill>
+                          <a:blip r:embed="rId10"/>
+                          <a:stretch>
+                            <a:fillRect/>
+                          </a:stretch>
+                        </pic:blipFill>
+                        <pic:spPr>
+                          <a:xfrm>
+                            <a:off x="0" y="0"/>
+                            <a:ext cx="1222954" cy="1343128"/>
+                          </a:xfrm>
+                          <a:prstGeom prst="rect">
+                            <a:avLst/>
+                          </a:prstGeom>
+                        </pic:spPr>
+                      </pic:pic>
+                    </a:graphicData>
+                  </a:graphic>
+                </wp:inline>
+              </w:drawing>
+            </w:r>
+          </w:p>
+          <w:p/>
+        </w:tc>
+      </w:tr>
     </w:tbl>
     <w:p/>
+    <w:p/>
+    <w:p/>
+    <w:tbl>
+      <w:tblPr>
+        <w:tblStyle w:val="Gitternetztabelle3"/>
+        <w:tblW w:w="0" w:type="auto"/>
+        <w:tblInd w:w="-5" w:type="dxa"/>
+        <w:tblLook w:val="04A0" w:firstRow="1" w:lastRow="0" w:firstColumn="1" w:lastColumn="0" w:noHBand="0" w:noVBand="1"/>
+      </w:tblPr>
+      <w:tblGrid>
+        <w:gridCol w:w="2557"/>
+        <w:gridCol w:w="1748"/>
+        <w:gridCol w:w="1669"/>
+        <w:gridCol w:w="1669"/>
+        <w:gridCol w:w="1073"/>
+        <w:gridCol w:w="361"/>
+      </w:tblGrid>
+      <w:tr>
+        <w:trPr>
+          <w:cnfStyle w:val="100000000000" w:firstRow="1" w:lastRow="0" w:firstColumn="0" w:lastColumn="0" w:oddVBand="0" w:evenVBand="0" w:oddHBand="0" w:evenHBand="0" w:firstRowFirstColumn="0" w:firstRowLastColumn="0" w:lastRowFirstColumn="0" w:lastRowLastColumn="0"/>
+        </w:trPr>
+        <w:tc>
+          <w:tcPr>
+            <w:cnfStyle w:val="001000000100" w:firstRow="0" w:lastRow="0" w:firstColumn="1" w:lastColumn="0" w:oddVBand="0" w:evenVBand="0" w:oddHBand="0" w:evenHBand="0" w:firstRowFirstColumn="1" w:firstRowLastColumn="0" w:lastRowFirstColumn="0" w:lastRowLastColumn="0"/>
+            <w:tcW w:w="2557" w:type="dxa"/>
+          </w:tcPr>
+          <w:p>
+            <w:r>
+              <w:t xml:space="preserve">Status: </w:t>
+            </w:r>
+          </w:p>
+        </w:tc>
+        <w:tc>
+          <w:tcPr>
+            <w:tcW w:w="1748" w:type="dxa"/>
+            <w:shd w:val="clear" w:color="auto" w:fill="262626" w:themeFill="text1" w:themeFillTint="D9"/>
+          </w:tcPr>
+          <w:p>
+            <w:pPr>
+              <w:cnfStyle w:val="100000000000" w:firstRow="1" w:lastRow="0" w:firstColumn="0" w:lastColumn="0" w:oddVBand="0" w:evenVBand="0" w:oddHBand="0" w:evenHBand="0" w:firstRowFirstColumn="0" w:firstRowLastColumn="0" w:lastRowFirstColumn="0" w:lastRowLastColumn="0"/>
+            </w:pPr>
+            <w:r>
+              <w:t>BEREIT</w:t>
+            </w:r>
+          </w:p>
+        </w:tc>
+        <w:tc>
+          <w:tcPr>
+            <w:tcW w:w="1669" w:type="dxa"/>
+          </w:tcPr>
+          <w:p>
+            <w:pPr>
+              <w:cnfStyle w:val="100000000000" w:firstRow="1" w:lastRow="0" w:firstColumn="0" w:lastColumn="0" w:oddVBand="0" w:evenVBand="0" w:oddHBand="0" w:evenHBand="0" w:firstRowFirstColumn="0" w:firstRowLastColumn="0" w:lastRowFirstColumn="0" w:lastRowLastColumn="0"/>
+              <w:rPr>
+                <w:i/>
+              </w:rPr>
+            </w:pPr>
+            <w:r>
+              <w:rPr>
+                <w:i/>
+              </w:rPr>
+              <w:t>Zugewiesen an:</w:t>
+            </w:r>
+          </w:p>
+        </w:tc>
+        <w:tc>
+          <w:tcPr>
+            <w:tcW w:w="1669" w:type="dxa"/>
+          </w:tcPr>
+          <w:p>
+            <w:pPr>
+              <w:cnfStyle w:val="100000000000" w:firstRow="1" w:lastRow="0" w:firstColumn="0" w:lastColumn="0" w:oddVBand="0" w:evenVBand="0" w:oddHBand="0" w:evenHBand="0" w:firstRowFirstColumn="0" w:firstRowLastColumn="0" w:lastRowFirstColumn="0" w:lastRowLastColumn="0"/>
+              <w:rPr>
+                <w:b w:val="0"/>
+                <w:bCs w:val="0"/>
+              </w:rPr>
+            </w:pPr>
+            <w:r>
+              <w:rPr>
+                <w:b w:val="0"/>
+                <w:bCs w:val="0"/>
+              </w:rPr>
+              <w:t>HÖL</w:t>
+            </w:r>
+          </w:p>
+        </w:tc>
+        <w:tc>
+          <w:tcPr>
+            <w:tcW w:w="1073" w:type="dxa"/>
+          </w:tcPr>
+          <w:p>
+            <w:pPr>
+              <w:cnfStyle w:val="100000000000" w:firstRow="1" w:lastRow="0" w:firstColumn="0" w:lastColumn="0" w:oddVBand="0" w:evenVBand="0" w:oddHBand="0" w:evenHBand="0" w:firstRowFirstColumn="0" w:firstRowLastColumn="0" w:lastRowFirstColumn="0" w:lastRowLastColumn="0"/>
+              <w:rPr>
+                <w:bCs w:val="0"/>
+              </w:rPr>
+            </w:pPr>
+            <w:r>
+              <w:rPr>
+                <w:bCs w:val="0"/>
+              </w:rPr>
+              <w:t>Optional:</w:t>
+            </w:r>
+          </w:p>
+        </w:tc>
+        <w:tc>
+          <w:tcPr>
+            <w:tcW w:w="361" w:type="dxa"/>
+          </w:tcPr>
+          <w:p>
+            <w:pPr>
+              <w:cnfStyle w:val="100000000000" w:firstRow="1" w:lastRow="0" w:firstColumn="0" w:lastColumn="0" w:oddVBand="0" w:evenVBand="0" w:oddHBand="0" w:evenHBand="0" w:firstRowFirstColumn="0" w:firstRowLastColumn="0" w:lastRowFirstColumn="0" w:lastRowLastColumn="0"/>
+            </w:pPr>
+            <w:r>
+              <w:t>N</w:t>
+            </w:r>
+          </w:p>
+        </w:tc>
+      </w:tr>
+      <w:tr>
+        <w:trPr>
+          <w:cnfStyle w:val="000000100000" w:firstRow="0" w:lastRow="0" w:firstColumn="0" w:lastColumn="0" w:oddVBand="0" w:evenVBand="0" w:oddHBand="1" w:evenHBand="0" w:firstRowFirstColumn="0" w:firstRowLastColumn="0" w:lastRowFirstColumn="0" w:lastRowLastColumn="0"/>
+        </w:trPr>
+        <w:tc>
+          <w:tcPr>
+            <w:cnfStyle w:val="001000000000" w:firstRow="0" w:lastRow="0" w:firstColumn="1" w:lastColumn="0" w:oddVBand="0" w:evenVBand="0" w:oddHBand="0" w:evenHBand="0" w:firstRowFirstColumn="0" w:firstRowLastColumn="0" w:lastRowFirstColumn="0" w:lastRowLastColumn="0"/>
+            <w:tcW w:w="2557" w:type="dxa"/>
+          </w:tcPr>
+          <w:p>
+            <w:r>
+              <w:t>Art:</w:t>
+            </w:r>
+          </w:p>
+        </w:tc>
+        <w:tc>
+          <w:tcPr>
+            <w:tcW w:w="1748" w:type="dxa"/>
+          </w:tcPr>
+          <w:p>
+            <w:pPr>
+              <w:cnfStyle w:val="000000100000" w:firstRow="0" w:lastRow="0" w:firstColumn="0" w:lastColumn="0" w:oddVBand="0" w:evenVBand="0" w:oddHBand="1" w:evenHBand="0" w:firstRowFirstColumn="0" w:firstRowLastColumn="0" w:lastRowFirstColumn="0" w:lastRowLastColumn="0"/>
+            </w:pPr>
+            <w:r>
+              <w:t>SELECT</w:t>
+            </w:r>
+          </w:p>
+        </w:tc>
+        <w:tc>
+          <w:tcPr>
+            <w:tcW w:w="1669" w:type="dxa"/>
+          </w:tcPr>
+          <w:p>
+            <w:pPr>
+              <w:cnfStyle w:val="000000100000" w:firstRow="0" w:lastRow="0" w:firstColumn="0" w:lastColumn="0" w:oddVBand="0" w:evenVBand="0" w:oddHBand="1" w:evenHBand="0" w:firstRowFirstColumn="0" w:firstRowLastColumn="0" w:lastRowFirstColumn="0" w:lastRowLastColumn="0"/>
+              <w:rPr>
+                <w:i/>
+                <w:iCs/>
+              </w:rPr>
+            </w:pPr>
+            <w:r>
+              <w:rPr>
+                <w:i/>
+                <w:iCs/>
+              </w:rPr>
+              <w:t>Name:</w:t>
+            </w:r>
+          </w:p>
+        </w:tc>
+        <w:tc>
+          <w:tcPr>
+            <w:tcW w:w="3103" w:type="dxa"/>
+            <w:gridSpan w:val="3"/>
+          </w:tcPr>
+          <w:p>
+            <w:pPr>
+              <w:cnfStyle w:val="000000100000" w:firstRow="0" w:lastRow="0" w:firstColumn="0" w:lastColumn="0" w:oddVBand="0" w:evenVBand="0" w:oddHBand="1" w:evenHBand="0" w:firstRowFirstColumn="0" w:firstRowLastColumn="0" w:lastRowFirstColumn="0" w:lastRowLastColumn="0"/>
+            </w:pPr>
+            <w:r>
+              <w:t>Liga-Matches</w:t>
+            </w:r>
+          </w:p>
+        </w:tc>
+      </w:tr>
+      <w:tr>
+        <w:tc>
+          <w:tcPr>
+            <w:cnfStyle w:val="001000000000" w:firstRow="0" w:lastRow="0" w:firstColumn="1" w:lastColumn="0" w:oddVBand="0" w:evenVBand="0" w:oddHBand="0" w:evenHBand="0" w:firstRowFirstColumn="0" w:firstRowLastColumn="0" w:lastRowFirstColumn="0" w:lastRowLastColumn="0"/>
+            <w:tcW w:w="2557" w:type="dxa"/>
+          </w:tcPr>
+          <w:p>
+            <w:r>
+              <w:t>Aufgabe:</w:t>
+            </w:r>
+          </w:p>
+        </w:tc>
+        <w:tc>
+          <w:tcPr>
+            <w:tcW w:w="6520" w:type="dxa"/>
+            <w:gridSpan w:val="5"/>
+            <w:vMerge w:val="restart"/>
+          </w:tcPr>
+          <w:p>
+            <w:pPr>
+              <w:cnfStyle w:val="000000000000" w:firstRow="0" w:lastRow="0" w:firstColumn="0" w:lastColumn="0" w:oddVBand="0" w:evenVBand="0" w:oddHBand="0" w:evenHBand="0" w:firstRowFirstColumn="0" w:firstRowLastColumn="0" w:lastRowFirstColumn="0" w:lastRowLastColumn="0"/>
+            </w:pPr>
+            <w:r>
+              <w:t>Es ist ein Select-Statement geschrieben, welches angibt, wie viele Matches einer Liga zugewiesen sind.</w:t>
+            </w:r>
+          </w:p>
+          <w:p>
+            <w:pPr>
+              <w:cnfStyle w:val="000000000000" w:firstRow="0" w:lastRow="0" w:firstColumn="0" w:lastColumn="0" w:oddVBand="0" w:evenVBand="0" w:oddHBand="0" w:evenHBand="0" w:firstRowFirstColumn="0" w:firstRowLastColumn="0" w:lastRowFirstColumn="0" w:lastRowLastColumn="0"/>
+            </w:pPr>
+          </w:p>
+        </w:tc>
+      </w:tr>
+      <w:tr>
+        <w:trPr>
+          <w:cnfStyle w:val="000000100000" w:firstRow="0" w:lastRow="0" w:firstColumn="0" w:lastColumn="0" w:oddVBand="0" w:evenVBand="0" w:oddHBand="1" w:evenHBand="0" w:firstRowFirstColumn="0" w:firstRowLastColumn="0" w:lastRowFirstColumn="0" w:lastRowLastColumn="0"/>
+        </w:trPr>
+        <w:tc>
+          <w:tcPr>
+            <w:cnfStyle w:val="001000000000" w:firstRow="0" w:lastRow="0" w:firstColumn="1" w:lastColumn="0" w:oddVBand="0" w:evenVBand="0" w:oddHBand="0" w:evenHBand="0" w:firstRowFirstColumn="0" w:firstRowLastColumn="0" w:lastRowFirstColumn="0" w:lastRowLastColumn="0"/>
+            <w:tcW w:w="2557" w:type="dxa"/>
+          </w:tcPr>
+          <w:p/>
+        </w:tc>
+        <w:tc>
+          <w:tcPr>
+            <w:tcW w:w="6520" w:type="dxa"/>
+            <w:gridSpan w:val="5"/>
+            <w:vMerge/>
+          </w:tcPr>
+          <w:p>
+            <w:pPr>
+              <w:cnfStyle w:val="000000100000" w:firstRow="0" w:lastRow="0" w:firstColumn="0" w:lastColumn="0" w:oddVBand="0" w:evenVBand="0" w:oddHBand="1" w:evenHBand="0" w:firstRowFirstColumn="0" w:firstRowLastColumn="0" w:lastRowFirstColumn="0" w:lastRowLastColumn="0"/>
+            </w:pPr>
+          </w:p>
+        </w:tc>
+      </w:tr>
+      <w:tr>
+        <w:tc>
+          <w:tcPr>
+            <w:cnfStyle w:val="001000000000" w:firstRow="0" w:lastRow="0" w:firstColumn="1" w:lastColumn="0" w:oddVBand="0" w:evenVBand="0" w:oddHBand="0" w:evenHBand="0" w:firstRowFirstColumn="0" w:firstRowLastColumn="0" w:lastRowFirstColumn="0" w:lastRowLastColumn="0"/>
+            <w:tcW w:w="2557" w:type="dxa"/>
+          </w:tcPr>
+          <w:p>
+            <w:r>
+              <w:t>Code:</w:t>
+            </w:r>
+          </w:p>
+        </w:tc>
+        <w:tc>
+          <w:tcPr>
+            <w:tcW w:w="6520" w:type="dxa"/>
+            <w:gridSpan w:val="5"/>
+            <w:vMerge w:val="restart"/>
+            <w:shd w:val="clear" w:color="auto" w:fill="D0CECE" w:themeFill="background2" w:themeFillShade="E6"/>
+          </w:tcPr>
+          <w:p>
+            <w:pPr>
+              <w:cnfStyle w:val="000000000000" w:firstRow="0" w:lastRow="0" w:firstColumn="0" w:lastColumn="0" w:oddVBand="0" w:evenVBand="0" w:oddHBand="0" w:evenHBand="0" w:firstRowFirstColumn="0" w:firstRowLastColumn="0" w:lastRowFirstColumn="0" w:lastRowLastColumn="0"/>
+            </w:pPr>
+          </w:p>
+          <w:p>
+            <w:pPr>
+              <w:cnfStyle w:val="000000000000" w:firstRow="0" w:lastRow="0" w:firstColumn="0" w:lastColumn="0" w:oddVBand="0" w:evenVBand="0" w:oddHBand="0" w:evenHBand="0" w:firstRowFirstColumn="0" w:firstRowLastColumn="0" w:lastRowFirstColumn="0" w:lastRowLastColumn="0"/>
+            </w:pPr>
+          </w:p>
+          <w:p>
+            <w:pPr>
+              <w:cnfStyle w:val="000000000000" w:firstRow="0" w:lastRow="0" w:firstColumn="0" w:lastColumn="0" w:oddVBand="0" w:evenVBand="0" w:oddHBand="0" w:evenHBand="0" w:firstRowFirstColumn="0" w:firstRowLastColumn="0" w:lastRowFirstColumn="0" w:lastRowLastColumn="0"/>
+            </w:pPr>
+          </w:p>
+        </w:tc>
+      </w:tr>
+      <w:tr>
+        <w:trPr>
+          <w:cnfStyle w:val="000000100000" w:firstRow="0" w:lastRow="0" w:firstColumn="0" w:lastColumn="0" w:oddVBand="0" w:evenVBand="0" w:oddHBand="1" w:evenHBand="0" w:firstRowFirstColumn="0" w:firstRowLastColumn="0" w:lastRowFirstColumn="0" w:lastRowLastColumn="0"/>
+        </w:trPr>
+        <w:tc>
+          <w:tcPr>
+            <w:cnfStyle w:val="001000000000" w:firstRow="0" w:lastRow="0" w:firstColumn="1" w:lastColumn="0" w:oddVBand="0" w:evenVBand="0" w:oddHBand="0" w:evenHBand="0" w:firstRowFirstColumn="0" w:firstRowLastColumn="0" w:lastRowFirstColumn="0" w:lastRowLastColumn="0"/>
+            <w:tcW w:w="2557" w:type="dxa"/>
+          </w:tcPr>
+          <w:p/>
+        </w:tc>
+        <w:tc>
+          <w:tcPr>
+            <w:tcW w:w="6520" w:type="dxa"/>
+            <w:gridSpan w:val="5"/>
+            <w:vMerge/>
+            <w:shd w:val="clear" w:color="auto" w:fill="D0CECE" w:themeFill="background2" w:themeFillShade="E6"/>
+          </w:tcPr>
+          <w:p>
+            <w:pPr>
+              <w:cnfStyle w:val="000000100000" w:firstRow="0" w:lastRow="0" w:firstColumn="0" w:lastColumn="0" w:oddVBand="0" w:evenVBand="0" w:oddHBand="1" w:evenHBand="0" w:firstRowFirstColumn="0" w:firstRowLastColumn="0" w:lastRowFirstColumn="0" w:lastRowLastColumn="0"/>
+            </w:pPr>
+          </w:p>
+        </w:tc>
+      </w:tr>
+      <w:tr>
+        <w:tc>
+          <w:tcPr>
+            <w:cnfStyle w:val="001000000000" w:firstRow="0" w:lastRow="0" w:firstColumn="1" w:lastColumn="0" w:oddVBand="0" w:evenVBand="0" w:oddHBand="0" w:evenHBand="0" w:firstRowFirstColumn="0" w:firstRowLastColumn="0" w:lastRowFirstColumn="0" w:lastRowLastColumn="0"/>
+            <w:tcW w:w="2557" w:type="dxa"/>
+          </w:tcPr>
+          <w:p>
+            <w:r>
+              <w:t>Ausführung:</w:t>
+            </w:r>
+          </w:p>
+        </w:tc>
+        <w:tc>
+          <w:tcPr>
+            <w:tcW w:w="6520" w:type="dxa"/>
+            <w:gridSpan w:val="5"/>
+            <w:vMerge w:val="restart"/>
+          </w:tcPr>
+          <w:p>
+            <w:pPr>
+              <w:cnfStyle w:val="000000000000" w:firstRow="0" w:lastRow="0" w:firstColumn="0" w:lastColumn="0" w:oddVBand="0" w:evenVBand="0" w:oddHBand="0" w:evenHBand="0" w:firstRowFirstColumn="0" w:firstRowLastColumn="0" w:lastRowFirstColumn="0" w:lastRowLastColumn="0"/>
+            </w:pPr>
+          </w:p>
+          <w:p>
+            <w:pPr>
+              <w:cnfStyle w:val="000000000000" w:firstRow="0" w:lastRow="0" w:firstColumn="0" w:lastColumn="0" w:oddVBand="0" w:evenVBand="0" w:oddHBand="0" w:evenHBand="0" w:firstRowFirstColumn="0" w:firstRowLastColumn="0" w:lastRowFirstColumn="0" w:lastRowLastColumn="0"/>
+            </w:pPr>
+          </w:p>
+          <w:p>
+            <w:pPr>
+              <w:cnfStyle w:val="000000000000" w:firstRow="0" w:lastRow="0" w:firstColumn="0" w:lastColumn="0" w:oddVBand="0" w:evenVBand="0" w:oddHBand="0" w:evenHBand="0" w:firstRowFirstColumn="0" w:firstRowLastColumn="0" w:lastRowFirstColumn="0" w:lastRowLastColumn="0"/>
+            </w:pPr>
+          </w:p>
+        </w:tc>
+      </w:tr>
+      <w:tr>
+        <w:trPr>
+          <w:cnfStyle w:val="000000100000" w:firstRow="0" w:lastRow="0" w:firstColumn="0" w:lastColumn="0" w:oddVBand="0" w:evenVBand="0" w:oddHBand="1" w:evenHBand="0" w:firstRowFirstColumn="0" w:firstRowLastColumn="0" w:lastRowFirstColumn="0" w:lastRowLastColumn="0"/>
+        </w:trPr>
+        <w:tc>
+          <w:tcPr>
+            <w:cnfStyle w:val="001000000000" w:firstRow="0" w:lastRow="0" w:firstColumn="1" w:lastColumn="0" w:oddVBand="0" w:evenVBand="0" w:oddHBand="0" w:evenHBand="0" w:firstRowFirstColumn="0" w:firstRowLastColumn="0" w:lastRowFirstColumn="0" w:lastRowLastColumn="0"/>
+            <w:tcW w:w="2557" w:type="dxa"/>
+          </w:tcPr>
+          <w:p/>
+        </w:tc>
+        <w:tc>
+          <w:tcPr>
+            <w:tcW w:w="6520" w:type="dxa"/>
+            <w:gridSpan w:val="5"/>
+            <w:vMerge/>
+          </w:tcPr>
+          <w:p>
+            <w:pPr>
+              <w:cnfStyle w:val="000000100000" w:firstRow="0" w:lastRow="0" w:firstColumn="0" w:lastColumn="0" w:oddVBand="0" w:evenVBand="0" w:oddHBand="1" w:evenHBand="0" w:firstRowFirstColumn="0" w:firstRowLastColumn="0" w:lastRowFirstColumn="0" w:lastRowLastColumn="0"/>
+            </w:pPr>
+          </w:p>
+        </w:tc>
+      </w:tr>
+      <w:tr>
+        <w:tc>
+          <w:tcPr>
+            <w:cnfStyle w:val="001000000000" w:firstRow="0" w:lastRow="0" w:firstColumn="1" w:lastColumn="0" w:oddVBand="0" w:evenVBand="0" w:oddHBand="0" w:evenHBand="0" w:firstRowFirstColumn="0" w:firstRowLastColumn="0" w:lastRowFirstColumn="0" w:lastRowLastColumn="0"/>
+            <w:tcW w:w="2557" w:type="dxa"/>
+          </w:tcPr>
+          <w:p>
+            <w:r>
+              <w:t>Resultat (Z.B. Screenshot):</w:t>
+            </w:r>
+          </w:p>
+        </w:tc>
+        <w:tc>
+          <w:tcPr>
+            <w:tcW w:w="6520" w:type="dxa"/>
+            <w:gridSpan w:val="5"/>
+            <w:shd w:val="clear" w:color="auto" w:fill="D0CECE" w:themeFill="background2" w:themeFillShade="E6"/>
+          </w:tcPr>
+          <w:p>
+            <w:pPr>
+              <w:cnfStyle w:val="000000000000" w:firstRow="0" w:lastRow="0" w:firstColumn="0" w:lastColumn="0" w:oddVBand="0" w:evenVBand="0" w:oddHBand="0" w:evenHBand="0" w:firstRowFirstColumn="0" w:firstRowLastColumn="0" w:lastRowFirstColumn="0" w:lastRowLastColumn="0"/>
+            </w:pPr>
+          </w:p>
+          <w:p>
+            <w:pPr>
+              <w:cnfStyle w:val="000000000000" w:firstRow="0" w:lastRow="0" w:firstColumn="0" w:lastColumn="0" w:oddVBand="0" w:evenVBand="0" w:oddHBand="0" w:evenHBand="0" w:firstRowFirstColumn="0" w:firstRowLastColumn="0" w:lastRowFirstColumn="0" w:lastRowLastColumn="0"/>
+            </w:pPr>
+          </w:p>
+          <w:p>
+            <w:pPr>
+              <w:cnfStyle w:val="000000000000" w:firstRow="0" w:lastRow="0" w:firstColumn="0" w:lastColumn="0" w:oddVBand="0" w:evenVBand="0" w:oddHBand="0" w:evenHBand="0" w:firstRowFirstColumn="0" w:firstRowLastColumn="0" w:lastRowFirstColumn="0" w:lastRowLastColumn="0"/>
+            </w:pPr>
+          </w:p>
+        </w:tc>
+      </w:tr>
+    </w:tbl>
+    <w:p/>
+    <w:tbl>
+      <w:tblPr>
+        <w:tblStyle w:val="Gitternetztabelle3"/>
+        <w:tblW w:w="0" w:type="auto"/>
+        <w:tblInd w:w="-5" w:type="dxa"/>
+        <w:tblLook w:val="04A0" w:firstRow="1" w:lastRow="0" w:firstColumn="1" w:lastColumn="0" w:noHBand="0" w:noVBand="1"/>
+      </w:tblPr>
+      <w:tblGrid>
+        <w:gridCol w:w="2557"/>
+        <w:gridCol w:w="1748"/>
+        <w:gridCol w:w="1669"/>
+        <w:gridCol w:w="1669"/>
+        <w:gridCol w:w="1073"/>
+        <w:gridCol w:w="361"/>
+      </w:tblGrid>
+      <w:tr>
+        <w:trPr>
+          <w:cnfStyle w:val="100000000000" w:firstRow="1" w:lastRow="0" w:firstColumn="0" w:lastColumn="0" w:oddVBand="0" w:evenVBand="0" w:oddHBand="0" w:evenHBand="0" w:firstRowFirstColumn="0" w:firstRowLastColumn="0" w:lastRowFirstColumn="0" w:lastRowLastColumn="0"/>
+        </w:trPr>
+        <w:tc>
+          <w:tcPr>
+            <w:cnfStyle w:val="001000000100" w:firstRow="0" w:lastRow="0" w:firstColumn="1" w:lastColumn="0" w:oddVBand="0" w:evenVBand="0" w:oddHBand="0" w:evenHBand="0" w:firstRowFirstColumn="1" w:firstRowLastColumn="0" w:lastRowFirstColumn="0" w:lastRowLastColumn="0"/>
+            <w:tcW w:w="2557" w:type="dxa"/>
+          </w:tcPr>
+          <w:p>
+            <w:r>
+              <w:t xml:space="preserve">Status: </w:t>
+            </w:r>
+          </w:p>
+        </w:tc>
+        <w:tc>
+          <w:tcPr>
+            <w:tcW w:w="1748" w:type="dxa"/>
+            <w:shd w:val="clear" w:color="auto" w:fill="262626" w:themeFill="text1" w:themeFillTint="D9"/>
+          </w:tcPr>
+          <w:p>
+            <w:pPr>
+              <w:cnfStyle w:val="100000000000" w:firstRow="1" w:lastRow="0" w:firstColumn="0" w:lastColumn="0" w:oddVBand="0" w:evenVBand="0" w:oddHBand="0" w:evenHBand="0" w:firstRowFirstColumn="0" w:firstRowLastColumn="0" w:lastRowFirstColumn="0" w:lastRowLastColumn="0"/>
+            </w:pPr>
+            <w:r>
+              <w:t>BEREIT</w:t>
+            </w:r>
+          </w:p>
+        </w:tc>
+        <w:tc>
+          <w:tcPr>
+            <w:tcW w:w="1669" w:type="dxa"/>
+          </w:tcPr>
+          <w:p>
+            <w:pPr>
+              <w:cnfStyle w:val="100000000000" w:firstRow="1" w:lastRow="0" w:firstColumn="0" w:lastColumn="0" w:oddVBand="0" w:evenVBand="0" w:oddHBand="0" w:evenHBand="0" w:firstRowFirstColumn="0" w:firstRowLastColumn="0" w:lastRowFirstColumn="0" w:lastRowLastColumn="0"/>
+              <w:rPr>
+                <w:i/>
+              </w:rPr>
+            </w:pPr>
+            <w:r>
+              <w:rPr>
+                <w:i/>
+              </w:rPr>
+              <w:t>Zugewiesen an:</w:t>
+            </w:r>
+          </w:p>
+        </w:tc>
+        <w:tc>
+          <w:tcPr>
+            <w:tcW w:w="1669" w:type="dxa"/>
+          </w:tcPr>
+          <w:p>
+            <w:pPr>
+              <w:cnfStyle w:val="100000000000" w:firstRow="1" w:lastRow="0" w:firstColumn="0" w:lastColumn="0" w:oddVBand="0" w:evenVBand="0" w:oddHBand="0" w:evenHBand="0" w:firstRowFirstColumn="0" w:firstRowLastColumn="0" w:lastRowFirstColumn="0" w:lastRowLastColumn="0"/>
+              <w:rPr>
+                <w:b w:val="0"/>
+                <w:bCs w:val="0"/>
+              </w:rPr>
+            </w:pPr>
+            <w:r>
+              <w:rPr>
+                <w:b w:val="0"/>
+                <w:bCs w:val="0"/>
+              </w:rPr>
+              <w:t>PCH</w:t>
+            </w:r>
+          </w:p>
+        </w:tc>
+        <w:tc>
+          <w:tcPr>
+            <w:tcW w:w="1073" w:type="dxa"/>
+          </w:tcPr>
+          <w:p>
+            <w:pPr>
+              <w:cnfStyle w:val="100000000000" w:firstRow="1" w:lastRow="0" w:firstColumn="0" w:lastColumn="0" w:oddVBand="0" w:evenVBand="0" w:oddHBand="0" w:evenHBand="0" w:firstRowFirstColumn="0" w:firstRowLastColumn="0" w:lastRowFirstColumn="0" w:lastRowLastColumn="0"/>
+              <w:rPr>
+                <w:bCs w:val="0"/>
+              </w:rPr>
+            </w:pPr>
+            <w:r>
+              <w:rPr>
+                <w:bCs w:val="0"/>
+              </w:rPr>
+              <w:t>Optional:</w:t>
+            </w:r>
+          </w:p>
+        </w:tc>
+        <w:tc>
+          <w:tcPr>
+            <w:tcW w:w="361" w:type="dxa"/>
+          </w:tcPr>
+          <w:p>
+            <w:pPr>
+              <w:cnfStyle w:val="100000000000" w:firstRow="1" w:lastRow="0" w:firstColumn="0" w:lastColumn="0" w:oddVBand="0" w:evenVBand="0" w:oddHBand="0" w:evenHBand="0" w:firstRowFirstColumn="0" w:firstRowLastColumn="0" w:lastRowFirstColumn="0" w:lastRowLastColumn="0"/>
+            </w:pPr>
+            <w:r>
+              <w:t>N</w:t>
+            </w:r>
+          </w:p>
+        </w:tc>
+      </w:tr>
+      <w:tr>
+        <w:trPr>
+          <w:cnfStyle w:val="000000100000" w:firstRow="0" w:lastRow="0" w:firstColumn="0" w:lastColumn="0" w:oddVBand="0" w:evenVBand="0" w:oddHBand="1" w:evenHBand="0" w:firstRowFirstColumn="0" w:firstRowLastColumn="0" w:lastRowFirstColumn="0" w:lastRowLastColumn="0"/>
+        </w:trPr>
+        <w:tc>
+          <w:tcPr>
+            <w:cnfStyle w:val="001000000000" w:firstRow="0" w:lastRow="0" w:firstColumn="1" w:lastColumn="0" w:oddVBand="0" w:evenVBand="0" w:oddHBand="0" w:evenHBand="0" w:firstRowFirstColumn="0" w:firstRowLastColumn="0" w:lastRowFirstColumn="0" w:lastRowLastColumn="0"/>
+            <w:tcW w:w="2557" w:type="dxa"/>
+          </w:tcPr>
+          <w:p>
+            <w:r>
+              <w:t>Art:</w:t>
+            </w:r>
+          </w:p>
+        </w:tc>
+        <w:tc>
+          <w:tcPr>
+            <w:tcW w:w="1748" w:type="dxa"/>
+          </w:tcPr>
+          <w:p>
+            <w:pPr>
+              <w:cnfStyle w:val="000000100000" w:firstRow="0" w:lastRow="0" w:firstColumn="0" w:lastColumn="0" w:oddVBand="0" w:evenVBand="0" w:oddHBand="1" w:evenHBand="0" w:firstRowFirstColumn="0" w:firstRowLastColumn="0" w:lastRowFirstColumn="0" w:lastRowLastColumn="0"/>
+            </w:pPr>
+            <w:r>
+              <w:t>SELECT</w:t>
+            </w:r>
+          </w:p>
+        </w:tc>
+        <w:tc>
+          <w:tcPr>
+            <w:tcW w:w="1669" w:type="dxa"/>
+          </w:tcPr>
+          <w:p>
+            <w:pPr>
+              <w:cnfStyle w:val="000000100000" w:firstRow="0" w:lastRow="0" w:firstColumn="0" w:lastColumn="0" w:oddVBand="0" w:evenVBand="0" w:oddHBand="1" w:evenHBand="0" w:firstRowFirstColumn="0" w:firstRowLastColumn="0" w:lastRowFirstColumn="0" w:lastRowLastColumn="0"/>
+              <w:rPr>
+                <w:i/>
+                <w:iCs/>
+              </w:rPr>
+            </w:pPr>
+            <w:r>
+              <w:rPr>
+                <w:i/>
+                <w:iCs/>
+              </w:rPr>
+              <w:t>Name:</w:t>
+            </w:r>
+          </w:p>
+        </w:tc>
+        <w:tc>
+          <w:tcPr>
+            <w:tcW w:w="3103" w:type="dxa"/>
+            <w:gridSpan w:val="3"/>
+          </w:tcPr>
+          <w:p>
+            <w:pPr>
+              <w:cnfStyle w:val="000000100000" w:firstRow="0" w:lastRow="0" w:firstColumn="0" w:lastColumn="0" w:oddVBand="0" w:evenVBand="0" w:oddHBand="1" w:evenHBand="0" w:firstRowFirstColumn="0" w:firstRowLastColumn="0" w:lastRowFirstColumn="0" w:lastRowLastColumn="0"/>
+            </w:pPr>
+            <w:r>
+              <w:t>Liga-Matches</w:t>
+            </w:r>
+          </w:p>
+        </w:tc>
+      </w:tr>
+      <w:tr>
+        <w:tc>
+          <w:tcPr>
+            <w:cnfStyle w:val="001000000000" w:firstRow="0" w:lastRow="0" w:firstColumn="1" w:lastColumn="0" w:oddVBand="0" w:evenVBand="0" w:oddHBand="0" w:evenHBand="0" w:firstRowFirstColumn="0" w:firstRowLastColumn="0" w:lastRowFirstColumn="0" w:lastRowLastColumn="0"/>
+            <w:tcW w:w="2557" w:type="dxa"/>
+          </w:tcPr>
+          <w:p>
+            <w:r>
+              <w:t>Aufgabe:</w:t>
+            </w:r>
+          </w:p>
+        </w:tc>
+        <w:tc>
+          <w:tcPr>
+            <w:tcW w:w="6520" w:type="dxa"/>
+            <w:gridSpan w:val="5"/>
+            <w:vMerge w:val="restart"/>
+          </w:tcPr>
+          <w:p>
+            <w:pPr>
+              <w:cnfStyle w:val="000000000000" w:firstRow="0" w:lastRow="0" w:firstColumn="0" w:lastColumn="0" w:oddVBand="0" w:evenVBand="0" w:oddHBand="0" w:evenHBand="0" w:firstRowFirstColumn="0" w:firstRowLastColumn="0" w:lastRowFirstColumn="0" w:lastRowLastColumn="0"/>
+            </w:pPr>
+            <w:r>
+              <w:t>Es ist ein Select-Statement geschrieben, dass alle Trainer auflistet und die Spieler, die er trainiert.</w:t>
+            </w:r>
+            <w:r>
+              <w:t xml:space="preserve"> Es ist nach den Trainern gruppiert.</w:t>
+            </w:r>
+          </w:p>
+          <w:p>
+            <w:pPr>
+              <w:cnfStyle w:val="000000000000" w:firstRow="0" w:lastRow="0" w:firstColumn="0" w:lastColumn="0" w:oddVBand="0" w:evenVBand="0" w:oddHBand="0" w:evenHBand="0" w:firstRowFirstColumn="0" w:firstRowLastColumn="0" w:lastRowFirstColumn="0" w:lastRowLastColumn="0"/>
+            </w:pPr>
+          </w:p>
+        </w:tc>
+      </w:tr>
+      <w:tr>
+        <w:trPr>
+          <w:cnfStyle w:val="000000100000" w:firstRow="0" w:lastRow="0" w:firstColumn="0" w:lastColumn="0" w:oddVBand="0" w:evenVBand="0" w:oddHBand="1" w:evenHBand="0" w:firstRowFirstColumn="0" w:firstRowLastColumn="0" w:lastRowFirstColumn="0" w:lastRowLastColumn="0"/>
+        </w:trPr>
+        <w:tc>
+          <w:tcPr>
+            <w:cnfStyle w:val="001000000000" w:firstRow="0" w:lastRow="0" w:firstColumn="1" w:lastColumn="0" w:oddVBand="0" w:evenVBand="0" w:oddHBand="0" w:evenHBand="0" w:firstRowFirstColumn="0" w:firstRowLastColumn="0" w:lastRowFirstColumn="0" w:lastRowLastColumn="0"/>
+            <w:tcW w:w="2557" w:type="dxa"/>
+          </w:tcPr>
+          <w:p/>
+        </w:tc>
+        <w:tc>
+          <w:tcPr>
+            <w:tcW w:w="6520" w:type="dxa"/>
+            <w:gridSpan w:val="5"/>
+            <w:vMerge/>
+          </w:tcPr>
+          <w:p>
+            <w:pPr>
+              <w:cnfStyle w:val="000000100000" w:firstRow="0" w:lastRow="0" w:firstColumn="0" w:lastColumn="0" w:oddVBand="0" w:evenVBand="0" w:oddHBand="1" w:evenHBand="0" w:firstRowFirstColumn="0" w:firstRowLastColumn="0" w:lastRowFirstColumn="0" w:lastRowLastColumn="0"/>
+            </w:pPr>
+          </w:p>
+        </w:tc>
+      </w:tr>
+      <w:tr>
+        <w:tc>
+          <w:tcPr>
+            <w:cnfStyle w:val="001000000000" w:firstRow="0" w:lastRow="0" w:firstColumn="1" w:lastColumn="0" w:oddVBand="0" w:evenVBand="0" w:oddHBand="0" w:evenHBand="0" w:firstRowFirstColumn="0" w:firstRowLastColumn="0" w:lastRowFirstColumn="0" w:lastRowLastColumn="0"/>
+            <w:tcW w:w="2557" w:type="dxa"/>
+          </w:tcPr>
+          <w:p>
+            <w:r>
+              <w:t>Code:</w:t>
+            </w:r>
+          </w:p>
+        </w:tc>
+        <w:tc>
+          <w:tcPr>
+            <w:tcW w:w="6520" w:type="dxa"/>
+            <w:gridSpan w:val="5"/>
+            <w:vMerge w:val="restart"/>
+            <w:shd w:val="clear" w:color="auto" w:fill="D0CECE" w:themeFill="background2" w:themeFillShade="E6"/>
+          </w:tcPr>
+          <w:p>
+            <w:pPr>
+              <w:cnfStyle w:val="000000000000" w:firstRow="0" w:lastRow="0" w:firstColumn="0" w:lastColumn="0" w:oddVBand="0" w:evenVBand="0" w:oddHBand="0" w:evenHBand="0" w:firstRowFirstColumn="0" w:firstRowLastColumn="0" w:lastRowFirstColumn="0" w:lastRowLastColumn="0"/>
+            </w:pPr>
+          </w:p>
+          <w:p>
+            <w:pPr>
+              <w:cnfStyle w:val="000000000000" w:firstRow="0" w:lastRow="0" w:firstColumn="0" w:lastColumn="0" w:oddVBand="0" w:evenVBand="0" w:oddHBand="0" w:evenHBand="0" w:firstRowFirstColumn="0" w:firstRowLastColumn="0" w:lastRowFirstColumn="0" w:lastRowLastColumn="0"/>
+            </w:pPr>
+          </w:p>
+          <w:p>
+            <w:pPr>
+              <w:cnfStyle w:val="000000000000" w:firstRow="0" w:lastRow="0" w:firstColumn="0" w:lastColumn="0" w:oddVBand="0" w:evenVBand="0" w:oddHBand="0" w:evenHBand="0" w:firstRowFirstColumn="0" w:firstRowLastColumn="0" w:lastRowFirstColumn="0" w:lastRowLastColumn="0"/>
+            </w:pPr>
+          </w:p>
+        </w:tc>
+      </w:tr>
+      <w:tr>
+        <w:trPr>
+          <w:cnfStyle w:val="000000100000" w:firstRow="0" w:lastRow="0" w:firstColumn="0" w:lastColumn="0" w:oddVBand="0" w:evenVBand="0" w:oddHBand="1" w:evenHBand="0" w:firstRowFirstColumn="0" w:firstRowLastColumn="0" w:lastRowFirstColumn="0" w:lastRowLastColumn="0"/>
+        </w:trPr>
+        <w:tc>
+          <w:tcPr>
+            <w:cnfStyle w:val="001000000000" w:firstRow="0" w:lastRow="0" w:firstColumn="1" w:lastColumn="0" w:oddVBand="0" w:evenVBand="0" w:oddHBand="0" w:evenHBand="0" w:firstRowFirstColumn="0" w:firstRowLastColumn="0" w:lastRowFirstColumn="0" w:lastRowLastColumn="0"/>
+            <w:tcW w:w="2557" w:type="dxa"/>
+          </w:tcPr>
+          <w:p/>
+        </w:tc>
+        <w:tc>
+          <w:tcPr>
+            <w:tcW w:w="6520" w:type="dxa"/>
+            <w:gridSpan w:val="5"/>
+            <w:vMerge/>
+            <w:shd w:val="clear" w:color="auto" w:fill="D0CECE" w:themeFill="background2" w:themeFillShade="E6"/>
+          </w:tcPr>
+          <w:p>
+            <w:pPr>
+              <w:cnfStyle w:val="000000100000" w:firstRow="0" w:lastRow="0" w:firstColumn="0" w:lastColumn="0" w:oddVBand="0" w:evenVBand="0" w:oddHBand="1" w:evenHBand="0" w:firstRowFirstColumn="0" w:firstRowLastColumn="0" w:lastRowFirstColumn="0" w:lastRowLastColumn="0"/>
+            </w:pPr>
+          </w:p>
+        </w:tc>
+      </w:tr>
+      <w:tr>
+        <w:tc>
+          <w:tcPr>
+            <w:cnfStyle w:val="001000000000" w:firstRow="0" w:lastRow="0" w:firstColumn="1" w:lastColumn="0" w:oddVBand="0" w:evenVBand="0" w:oddHBand="0" w:evenHBand="0" w:firstRowFirstColumn="0" w:firstRowLastColumn="0" w:lastRowFirstColumn="0" w:lastRowLastColumn="0"/>
+            <w:tcW w:w="2557" w:type="dxa"/>
+          </w:tcPr>
+          <w:p>
+            <w:r>
+              <w:t>Ausführung:</w:t>
+            </w:r>
+          </w:p>
+        </w:tc>
+        <w:tc>
+          <w:tcPr>
+            <w:tcW w:w="6520" w:type="dxa"/>
+            <w:gridSpan w:val="5"/>
+            <w:vMerge w:val="restart"/>
+          </w:tcPr>
+          <w:p>
+            <w:pPr>
+              <w:cnfStyle w:val="000000000000" w:firstRow="0" w:lastRow="0" w:firstColumn="0" w:lastColumn="0" w:oddVBand="0" w:evenVBand="0" w:oddHBand="0" w:evenHBand="0" w:firstRowFirstColumn="0" w:firstRowLastColumn="0" w:lastRowFirstColumn="0" w:lastRowLastColumn="0"/>
+            </w:pPr>
+          </w:p>
+          <w:p>
+            <w:pPr>
+              <w:cnfStyle w:val="000000000000" w:firstRow="0" w:lastRow="0" w:firstColumn="0" w:lastColumn="0" w:oddVBand="0" w:evenVBand="0" w:oddHBand="0" w:evenHBand="0" w:firstRowFirstColumn="0" w:firstRowLastColumn="0" w:lastRowFirstColumn="0" w:lastRowLastColumn="0"/>
+            </w:pPr>
+          </w:p>
+          <w:p>
+            <w:pPr>
+              <w:cnfStyle w:val="000000000000" w:firstRow="0" w:lastRow="0" w:firstColumn="0" w:lastColumn="0" w:oddVBand="0" w:evenVBand="0" w:oddHBand="0" w:evenHBand="0" w:firstRowFirstColumn="0" w:firstRowLastColumn="0" w:lastRowFirstColumn="0" w:lastRowLastColumn="0"/>
+            </w:pPr>
+          </w:p>
+        </w:tc>
+      </w:tr>
+      <w:tr>
+        <w:trPr>
+          <w:cnfStyle w:val="000000100000" w:firstRow="0" w:lastRow="0" w:firstColumn="0" w:lastColumn="0" w:oddVBand="0" w:evenVBand="0" w:oddHBand="1" w:evenHBand="0" w:firstRowFirstColumn="0" w:firstRowLastColumn="0" w:lastRowFirstColumn="0" w:lastRowLastColumn="0"/>
+        </w:trPr>
+        <w:tc>
+          <w:tcPr>
+            <w:cnfStyle w:val="001000000000" w:firstRow="0" w:lastRow="0" w:firstColumn="1" w:lastColumn="0" w:oddVBand="0" w:evenVBand="0" w:oddHBand="0" w:evenHBand="0" w:firstRowFirstColumn="0" w:firstRowLastColumn="0" w:lastRowFirstColumn="0" w:lastRowLastColumn="0"/>
+            <w:tcW w:w="2557" w:type="dxa"/>
+          </w:tcPr>
+          <w:p/>
+        </w:tc>
+        <w:tc>
+          <w:tcPr>
+            <w:tcW w:w="6520" w:type="dxa"/>
+            <w:gridSpan w:val="5"/>
+            <w:vMerge/>
+          </w:tcPr>
+          <w:p>
+            <w:pPr>
+              <w:cnfStyle w:val="000000100000" w:firstRow="0" w:lastRow="0" w:firstColumn="0" w:lastColumn="0" w:oddVBand="0" w:evenVBand="0" w:oddHBand="1" w:evenHBand="0" w:firstRowFirstColumn="0" w:firstRowLastColumn="0" w:lastRowFirstColumn="0" w:lastRowLastColumn="0"/>
+            </w:pPr>
+          </w:p>
+        </w:tc>
+      </w:tr>
+      <w:tr>
+        <w:tc>
+          <w:tcPr>
+            <w:cnfStyle w:val="001000000000" w:firstRow="0" w:lastRow="0" w:firstColumn="1" w:lastColumn="0" w:oddVBand="0" w:evenVBand="0" w:oddHBand="0" w:evenHBand="0" w:firstRowFirstColumn="0" w:firstRowLastColumn="0" w:lastRowFirstColumn="0" w:lastRowLastColumn="0"/>
+            <w:tcW w:w="2557" w:type="dxa"/>
+          </w:tcPr>
+          <w:p>
+            <w:r>
+              <w:t>Resultat (Z.B. Screenshot):</w:t>
+            </w:r>
+          </w:p>
+        </w:tc>
+        <w:tc>
+          <w:tcPr>
+            <w:tcW w:w="6520" w:type="dxa"/>
+            <w:gridSpan w:val="5"/>
+            <w:shd w:val="clear" w:color="auto" w:fill="D0CECE" w:themeFill="background2" w:themeFillShade="E6"/>
+          </w:tcPr>
+          <w:p>
+            <w:pPr>
+              <w:cnfStyle w:val="000000000000" w:firstRow="0" w:lastRow="0" w:firstColumn="0" w:lastColumn="0" w:oddVBand="0" w:evenVBand="0" w:oddHBand="0" w:evenHBand="0" w:firstRowFirstColumn="0" w:firstRowLastColumn="0" w:lastRowFirstColumn="0" w:lastRowLastColumn="0"/>
+            </w:pPr>
+          </w:p>
+          <w:p>
+            <w:pPr>
+              <w:cnfStyle w:val="000000000000" w:firstRow="0" w:lastRow="0" w:firstColumn="0" w:lastColumn="0" w:oddVBand="0" w:evenVBand="0" w:oddHBand="0" w:evenHBand="0" w:firstRowFirstColumn="0" w:firstRowLastColumn="0" w:lastRowFirstColumn="0" w:lastRowLastColumn="0"/>
+            </w:pPr>
+          </w:p>
+          <w:p>
+            <w:pPr>
+              <w:cnfStyle w:val="000000000000" w:firstRow="0" w:lastRow="0" w:firstColumn="0" w:lastColumn="0" w:oddVBand="0" w:evenVBand="0" w:oddHBand="0" w:evenHBand="0" w:firstRowFirstColumn="0" w:firstRowLastColumn="0" w:lastRowFirstColumn="0" w:lastRowLastColumn="0"/>
+            </w:pPr>
+          </w:p>
+        </w:tc>
+      </w:tr>
+    </w:tbl>
+    <w:p/>
+    <w:tbl>
+      <w:tblPr>
+        <w:tblStyle w:val="Gitternetztabelle3"/>
+        <w:tblW w:w="0" w:type="auto"/>
+        <w:tblInd w:w="-5" w:type="dxa"/>
+        <w:tblLook w:val="04A0" w:firstRow="1" w:lastRow="0" w:firstColumn="1" w:lastColumn="0" w:noHBand="0" w:noVBand="1"/>
+      </w:tblPr>
+      <w:tblGrid>
+        <w:gridCol w:w="2557"/>
+        <w:gridCol w:w="1748"/>
+        <w:gridCol w:w="1669"/>
+        <w:gridCol w:w="1669"/>
+        <w:gridCol w:w="1073"/>
+        <w:gridCol w:w="361"/>
+      </w:tblGrid>
+      <w:tr>
+        <w:trPr>
+          <w:cnfStyle w:val="100000000000" w:firstRow="1" w:lastRow="0" w:firstColumn="0" w:lastColumn="0" w:oddVBand="0" w:evenVBand="0" w:oddHBand="0" w:evenHBand="0" w:firstRowFirstColumn="0" w:firstRowLastColumn="0" w:lastRowFirstColumn="0" w:lastRowLastColumn="0"/>
+        </w:trPr>
+        <w:tc>
+          <w:tcPr>
+            <w:cnfStyle w:val="001000000100" w:firstRow="0" w:lastRow="0" w:firstColumn="1" w:lastColumn="0" w:oddVBand="0" w:evenVBand="0" w:oddHBand="0" w:evenHBand="0" w:firstRowFirstColumn="1" w:firstRowLastColumn="0" w:lastRowFirstColumn="0" w:lastRowLastColumn="0"/>
+            <w:tcW w:w="2557" w:type="dxa"/>
+          </w:tcPr>
+          <w:p>
+            <w:r>
+              <w:lastRenderedPageBreak/>
+              <w:t xml:space="preserve">Status: </w:t>
+            </w:r>
+          </w:p>
+        </w:tc>
+        <w:tc>
+          <w:tcPr>
+            <w:tcW w:w="1748" w:type="dxa"/>
+            <w:shd w:val="clear" w:color="auto" w:fill="262626" w:themeFill="text1" w:themeFillTint="D9"/>
+          </w:tcPr>
+          <w:p>
+            <w:pPr>
+              <w:cnfStyle w:val="100000000000" w:firstRow="1" w:lastRow="0" w:firstColumn="0" w:lastColumn="0" w:oddVBand="0" w:evenVBand="0" w:oddHBand="0" w:evenHBand="0" w:firstRowFirstColumn="0" w:firstRowLastColumn="0" w:lastRowFirstColumn="0" w:lastRowLastColumn="0"/>
+            </w:pPr>
+            <w:r>
+              <w:t>BEREIT</w:t>
+            </w:r>
+          </w:p>
+        </w:tc>
+        <w:tc>
+          <w:tcPr>
+            <w:tcW w:w="1669" w:type="dxa"/>
+          </w:tcPr>
+          <w:p>
+            <w:pPr>
+              <w:cnfStyle w:val="100000000000" w:firstRow="1" w:lastRow="0" w:firstColumn="0" w:lastColumn="0" w:oddVBand="0" w:evenVBand="0" w:oddHBand="0" w:evenHBand="0" w:firstRowFirstColumn="0" w:firstRowLastColumn="0" w:lastRowFirstColumn="0" w:lastRowLastColumn="0"/>
+              <w:rPr>
+                <w:i/>
+              </w:rPr>
+            </w:pPr>
+            <w:r>
+              <w:rPr>
+                <w:i/>
+              </w:rPr>
+              <w:t>Zugewiesen an:</w:t>
+            </w:r>
+          </w:p>
+        </w:tc>
+        <w:tc>
+          <w:tcPr>
+            <w:tcW w:w="1669" w:type="dxa"/>
+          </w:tcPr>
+          <w:p>
+            <w:pPr>
+              <w:cnfStyle w:val="100000000000" w:firstRow="1" w:lastRow="0" w:firstColumn="0" w:lastColumn="0" w:oddVBand="0" w:evenVBand="0" w:oddHBand="0" w:evenHBand="0" w:firstRowFirstColumn="0" w:firstRowLastColumn="0" w:lastRowFirstColumn="0" w:lastRowLastColumn="0"/>
+              <w:rPr>
+                <w:b w:val="0"/>
+                <w:bCs w:val="0"/>
+              </w:rPr>
+            </w:pPr>
+            <w:r>
+              <w:rPr>
+                <w:b w:val="0"/>
+                <w:bCs w:val="0"/>
+              </w:rPr>
+              <w:t>SEI</w:t>
+            </w:r>
+          </w:p>
+        </w:tc>
+        <w:tc>
+          <w:tcPr>
+            <w:tcW w:w="1073" w:type="dxa"/>
+          </w:tcPr>
+          <w:p>
+            <w:pPr>
+              <w:cnfStyle w:val="100000000000" w:firstRow="1" w:lastRow="0" w:firstColumn="0" w:lastColumn="0" w:oddVBand="0" w:evenVBand="0" w:oddHBand="0" w:evenHBand="0" w:firstRowFirstColumn="0" w:firstRowLastColumn="0" w:lastRowFirstColumn="0" w:lastRowLastColumn="0"/>
+              <w:rPr>
+                <w:bCs w:val="0"/>
+              </w:rPr>
+            </w:pPr>
+            <w:r>
+              <w:rPr>
+                <w:bCs w:val="0"/>
+              </w:rPr>
+              <w:t>Optional:</w:t>
+            </w:r>
+          </w:p>
+        </w:tc>
+        <w:tc>
+          <w:tcPr>
+            <w:tcW w:w="361" w:type="dxa"/>
+          </w:tcPr>
+          <w:p>
+            <w:pPr>
+              <w:cnfStyle w:val="100000000000" w:firstRow="1" w:lastRow="0" w:firstColumn="0" w:lastColumn="0" w:oddVBand="0" w:evenVBand="0" w:oddHBand="0" w:evenHBand="0" w:firstRowFirstColumn="0" w:firstRowLastColumn="0" w:lastRowFirstColumn="0" w:lastRowLastColumn="0"/>
+            </w:pPr>
+            <w:r>
+              <w:t>N</w:t>
+            </w:r>
+          </w:p>
+        </w:tc>
+      </w:tr>
+      <w:tr>
+        <w:trPr>
+          <w:cnfStyle w:val="000000100000" w:firstRow="0" w:lastRow="0" w:firstColumn="0" w:lastColumn="0" w:oddVBand="0" w:evenVBand="0" w:oddHBand="1" w:evenHBand="0" w:firstRowFirstColumn="0" w:firstRowLastColumn="0" w:lastRowFirstColumn="0" w:lastRowLastColumn="0"/>
+        </w:trPr>
+        <w:tc>
+          <w:tcPr>
+            <w:cnfStyle w:val="001000000000" w:firstRow="0" w:lastRow="0" w:firstColumn="1" w:lastColumn="0" w:oddVBand="0" w:evenVBand="0" w:oddHBand="0" w:evenHBand="0" w:firstRowFirstColumn="0" w:firstRowLastColumn="0" w:lastRowFirstColumn="0" w:lastRowLastColumn="0"/>
+            <w:tcW w:w="2557" w:type="dxa"/>
+          </w:tcPr>
+          <w:p>
+            <w:r>
+              <w:t>Art:</w:t>
+            </w:r>
+          </w:p>
+        </w:tc>
+        <w:tc>
+          <w:tcPr>
+            <w:tcW w:w="1748" w:type="dxa"/>
+          </w:tcPr>
+          <w:p>
+            <w:pPr>
+              <w:cnfStyle w:val="000000100000" w:firstRow="0" w:lastRow="0" w:firstColumn="0" w:lastColumn="0" w:oddVBand="0" w:evenVBand="0" w:oddHBand="1" w:evenHBand="0" w:firstRowFirstColumn="0" w:firstRowLastColumn="0" w:lastRowFirstColumn="0" w:lastRowLastColumn="0"/>
+            </w:pPr>
+            <w:r>
+              <w:t>SELECT</w:t>
+            </w:r>
+          </w:p>
+        </w:tc>
+        <w:tc>
+          <w:tcPr>
+            <w:tcW w:w="1669" w:type="dxa"/>
+          </w:tcPr>
+          <w:p>
+            <w:pPr>
+              <w:cnfStyle w:val="000000100000" w:firstRow="0" w:lastRow="0" w:firstColumn="0" w:lastColumn="0" w:oddVBand="0" w:evenVBand="0" w:oddHBand="1" w:evenHBand="0" w:firstRowFirstColumn="0" w:firstRowLastColumn="0" w:lastRowFirstColumn="0" w:lastRowLastColumn="0"/>
+              <w:rPr>
+                <w:i/>
+                <w:iCs/>
+              </w:rPr>
+            </w:pPr>
+            <w:r>
+              <w:rPr>
+                <w:i/>
+                <w:iCs/>
+              </w:rPr>
+              <w:t>Name:</w:t>
+            </w:r>
+          </w:p>
+        </w:tc>
+        <w:tc>
+          <w:tcPr>
+            <w:tcW w:w="3103" w:type="dxa"/>
+            <w:gridSpan w:val="3"/>
+          </w:tcPr>
+          <w:p>
+            <w:pPr>
+              <w:cnfStyle w:val="000000100000" w:firstRow="0" w:lastRow="0" w:firstColumn="0" w:lastColumn="0" w:oddVBand="0" w:evenVBand="0" w:oddHBand="1" w:evenHBand="0" w:firstRowFirstColumn="0" w:firstRowLastColumn="0" w:lastRowFirstColumn="0" w:lastRowLastColumn="0"/>
+            </w:pPr>
+            <w:r>
+              <w:t>Liga-Matches</w:t>
+            </w:r>
+          </w:p>
+        </w:tc>
+      </w:tr>
+      <w:tr>
+        <w:tc>
+          <w:tcPr>
+            <w:cnfStyle w:val="001000000000" w:firstRow="0" w:lastRow="0" w:firstColumn="1" w:lastColumn="0" w:oddVBand="0" w:evenVBand="0" w:oddHBand="0" w:evenHBand="0" w:firstRowFirstColumn="0" w:firstRowLastColumn="0" w:lastRowFirstColumn="0" w:lastRowLastColumn="0"/>
+            <w:tcW w:w="2557" w:type="dxa"/>
+          </w:tcPr>
+          <w:p>
+            <w:r>
+              <w:t>Aufgabe:</w:t>
+            </w:r>
+          </w:p>
+        </w:tc>
+        <w:tc>
+          <w:tcPr>
+            <w:tcW w:w="6520" w:type="dxa"/>
+            <w:gridSpan w:val="5"/>
+            <w:vMerge w:val="restart"/>
+          </w:tcPr>
+          <w:p>
+            <w:pPr>
+              <w:cnfStyle w:val="000000000000" w:firstRow="0" w:lastRow="0" w:firstColumn="0" w:lastColumn="0" w:oddVBand="0" w:evenVBand="0" w:oddHBand="0" w:evenHBand="0" w:firstRowFirstColumn="0" w:firstRowLastColumn="0" w:lastRowFirstColumn="0" w:lastRowLastColumn="0"/>
+            </w:pPr>
+            <w:r>
+              <w:t xml:space="preserve">Es ist ein Select-Statement geschrieben, </w:t>
+            </w:r>
+            <w:r>
+              <w:t xml:space="preserve">welches den durchschnittlichen Tore-Stand aller Mannschaften ausgibt. Es soll nach den besten Mannschaften absteigend geordnet werden. </w:t>
+            </w:r>
+          </w:p>
+          <w:p>
+            <w:pPr>
+              <w:cnfStyle w:val="000000000000" w:firstRow="0" w:lastRow="0" w:firstColumn="0" w:lastColumn="0" w:oddVBand="0" w:evenVBand="0" w:oddHBand="0" w:evenHBand="0" w:firstRowFirstColumn="0" w:firstRowLastColumn="0" w:lastRowFirstColumn="0" w:lastRowLastColumn="0"/>
+            </w:pPr>
+          </w:p>
+        </w:tc>
+      </w:tr>
+      <w:tr>
+        <w:trPr>
+          <w:cnfStyle w:val="000000100000" w:firstRow="0" w:lastRow="0" w:firstColumn="0" w:lastColumn="0" w:oddVBand="0" w:evenVBand="0" w:oddHBand="1" w:evenHBand="0" w:firstRowFirstColumn="0" w:firstRowLastColumn="0" w:lastRowFirstColumn="0" w:lastRowLastColumn="0"/>
+        </w:trPr>
+        <w:tc>
+          <w:tcPr>
+            <w:cnfStyle w:val="001000000000" w:firstRow="0" w:lastRow="0" w:firstColumn="1" w:lastColumn="0" w:oddVBand="0" w:evenVBand="0" w:oddHBand="0" w:evenHBand="0" w:firstRowFirstColumn="0" w:firstRowLastColumn="0" w:lastRowFirstColumn="0" w:lastRowLastColumn="0"/>
+            <w:tcW w:w="2557" w:type="dxa"/>
+          </w:tcPr>
+          <w:p/>
+        </w:tc>
+        <w:tc>
+          <w:tcPr>
+            <w:tcW w:w="6520" w:type="dxa"/>
+            <w:gridSpan w:val="5"/>
+            <w:vMerge/>
+          </w:tcPr>
+          <w:p>
+            <w:pPr>
+              <w:cnfStyle w:val="000000100000" w:firstRow="0" w:lastRow="0" w:firstColumn="0" w:lastColumn="0" w:oddVBand="0" w:evenVBand="0" w:oddHBand="1" w:evenHBand="0" w:firstRowFirstColumn="0" w:firstRowLastColumn="0" w:lastRowFirstColumn="0" w:lastRowLastColumn="0"/>
+            </w:pPr>
+          </w:p>
+        </w:tc>
+      </w:tr>
+      <w:tr>
+        <w:tc>
+          <w:tcPr>
+            <w:cnfStyle w:val="001000000000" w:firstRow="0" w:lastRow="0" w:firstColumn="1" w:lastColumn="0" w:oddVBand="0" w:evenVBand="0" w:oddHBand="0" w:evenHBand="0" w:firstRowFirstColumn="0" w:firstRowLastColumn="0" w:lastRowFirstColumn="0" w:lastRowLastColumn="0"/>
+            <w:tcW w:w="2557" w:type="dxa"/>
+          </w:tcPr>
+          <w:p>
+            <w:r>
+              <w:t>Code:</w:t>
+            </w:r>
+          </w:p>
+        </w:tc>
+        <w:tc>
+          <w:tcPr>
+            <w:tcW w:w="6520" w:type="dxa"/>
+            <w:gridSpan w:val="5"/>
+            <w:vMerge w:val="restart"/>
+            <w:shd w:val="clear" w:color="auto" w:fill="D0CECE" w:themeFill="background2" w:themeFillShade="E6"/>
+          </w:tcPr>
+          <w:p>
+            <w:pPr>
+              <w:cnfStyle w:val="000000000000" w:firstRow="0" w:lastRow="0" w:firstColumn="0" w:lastColumn="0" w:oddVBand="0" w:evenVBand="0" w:oddHBand="0" w:evenHBand="0" w:firstRowFirstColumn="0" w:firstRowLastColumn="0" w:lastRowFirstColumn="0" w:lastRowLastColumn="0"/>
+            </w:pPr>
+          </w:p>
+          <w:p>
+            <w:pPr>
+              <w:cnfStyle w:val="000000000000" w:firstRow="0" w:lastRow="0" w:firstColumn="0" w:lastColumn="0" w:oddVBand="0" w:evenVBand="0" w:oddHBand="0" w:evenHBand="0" w:firstRowFirstColumn="0" w:firstRowLastColumn="0" w:lastRowFirstColumn="0" w:lastRowLastColumn="0"/>
+            </w:pPr>
+          </w:p>
+          <w:p>
+            <w:pPr>
+              <w:cnfStyle w:val="000000000000" w:firstRow="0" w:lastRow="0" w:firstColumn="0" w:lastColumn="0" w:oddVBand="0" w:evenVBand="0" w:oddHBand="0" w:evenHBand="0" w:firstRowFirstColumn="0" w:firstRowLastColumn="0" w:lastRowFirstColumn="0" w:lastRowLastColumn="0"/>
+            </w:pPr>
+          </w:p>
+        </w:tc>
+      </w:tr>
+      <w:tr>
+        <w:trPr>
+          <w:cnfStyle w:val="000000100000" w:firstRow="0" w:lastRow="0" w:firstColumn="0" w:lastColumn="0" w:oddVBand="0" w:evenVBand="0" w:oddHBand="1" w:evenHBand="0" w:firstRowFirstColumn="0" w:firstRowLastColumn="0" w:lastRowFirstColumn="0" w:lastRowLastColumn="0"/>
+        </w:trPr>
+        <w:tc>
+          <w:tcPr>
+            <w:cnfStyle w:val="001000000000" w:firstRow="0" w:lastRow="0" w:firstColumn="1" w:lastColumn="0" w:oddVBand="0" w:evenVBand="0" w:oddHBand="0" w:evenHBand="0" w:firstRowFirstColumn="0" w:firstRowLastColumn="0" w:lastRowFirstColumn="0" w:lastRowLastColumn="0"/>
+            <w:tcW w:w="2557" w:type="dxa"/>
+          </w:tcPr>
+          <w:p/>
+        </w:tc>
+        <w:tc>
+          <w:tcPr>
+            <w:tcW w:w="6520" w:type="dxa"/>
+            <w:gridSpan w:val="5"/>
+            <w:vMerge/>
+            <w:shd w:val="clear" w:color="auto" w:fill="D0CECE" w:themeFill="background2" w:themeFillShade="E6"/>
+          </w:tcPr>
+          <w:p>
+            <w:pPr>
+              <w:cnfStyle w:val="000000100000" w:firstRow="0" w:lastRow="0" w:firstColumn="0" w:lastColumn="0" w:oddVBand="0" w:evenVBand="0" w:oddHBand="1" w:evenHBand="0" w:firstRowFirstColumn="0" w:firstRowLastColumn="0" w:lastRowFirstColumn="0" w:lastRowLastColumn="0"/>
+            </w:pPr>
+          </w:p>
+        </w:tc>
+      </w:tr>
+      <w:tr>
+        <w:tc>
+          <w:tcPr>
+            <w:cnfStyle w:val="001000000000" w:firstRow="0" w:lastRow="0" w:firstColumn="1" w:lastColumn="0" w:oddVBand="0" w:evenVBand="0" w:oddHBand="0" w:evenHBand="0" w:firstRowFirstColumn="0" w:firstRowLastColumn="0" w:lastRowFirstColumn="0" w:lastRowLastColumn="0"/>
+            <w:tcW w:w="2557" w:type="dxa"/>
+          </w:tcPr>
+          <w:p>
+            <w:r>
+              <w:t>Ausführung:</w:t>
+            </w:r>
+          </w:p>
+        </w:tc>
+        <w:tc>
+          <w:tcPr>
+            <w:tcW w:w="6520" w:type="dxa"/>
+            <w:gridSpan w:val="5"/>
+            <w:vMerge w:val="restart"/>
+          </w:tcPr>
+          <w:p>
+            <w:pPr>
+              <w:cnfStyle w:val="000000000000" w:firstRow="0" w:lastRow="0" w:firstColumn="0" w:lastColumn="0" w:oddVBand="0" w:evenVBand="0" w:oddHBand="0" w:evenHBand="0" w:firstRowFirstColumn="0" w:firstRowLastColumn="0" w:lastRowFirstColumn="0" w:lastRowLastColumn="0"/>
+            </w:pPr>
+          </w:p>
+          <w:p>
+            <w:pPr>
+              <w:cnfStyle w:val="000000000000" w:firstRow="0" w:lastRow="0" w:firstColumn="0" w:lastColumn="0" w:oddVBand="0" w:evenVBand="0" w:oddHBand="0" w:evenHBand="0" w:firstRowFirstColumn="0" w:firstRowLastColumn="0" w:lastRowFirstColumn="0" w:lastRowLastColumn="0"/>
+            </w:pPr>
+          </w:p>
+          <w:p>
+            <w:pPr>
+              <w:cnfStyle w:val="000000000000" w:firstRow="0" w:lastRow="0" w:firstColumn="0" w:lastColumn="0" w:oddVBand="0" w:evenVBand="0" w:oddHBand="0" w:evenHBand="0" w:firstRowFirstColumn="0" w:firstRowLastColumn="0" w:lastRowFirstColumn="0" w:lastRowLastColumn="0"/>
+            </w:pPr>
+          </w:p>
+        </w:tc>
+      </w:tr>
+      <w:tr>
+        <w:trPr>
+          <w:cnfStyle w:val="000000100000" w:firstRow="0" w:lastRow="0" w:firstColumn="0" w:lastColumn="0" w:oddVBand="0" w:evenVBand="0" w:oddHBand="1" w:evenHBand="0" w:firstRowFirstColumn="0" w:firstRowLastColumn="0" w:lastRowFirstColumn="0" w:lastRowLastColumn="0"/>
+        </w:trPr>
+        <w:tc>
+          <w:tcPr>
+            <w:cnfStyle w:val="001000000000" w:firstRow="0" w:lastRow="0" w:firstColumn="1" w:lastColumn="0" w:oddVBand="0" w:evenVBand="0" w:oddHBand="0" w:evenHBand="0" w:firstRowFirstColumn="0" w:firstRowLastColumn="0" w:lastRowFirstColumn="0" w:lastRowLastColumn="0"/>
+            <w:tcW w:w="2557" w:type="dxa"/>
+          </w:tcPr>
+          <w:p/>
+        </w:tc>
+        <w:tc>
+          <w:tcPr>
+            <w:tcW w:w="6520" w:type="dxa"/>
+            <w:gridSpan w:val="5"/>
+            <w:vMerge/>
+          </w:tcPr>
+          <w:p>
+            <w:pPr>
+              <w:cnfStyle w:val="000000100000" w:firstRow="0" w:lastRow="0" w:firstColumn="0" w:lastColumn="0" w:oddVBand="0" w:evenVBand="0" w:oddHBand="1" w:evenHBand="0" w:firstRowFirstColumn="0" w:firstRowLastColumn="0" w:lastRowFirstColumn="0" w:lastRowLastColumn="0"/>
+            </w:pPr>
+          </w:p>
+        </w:tc>
+      </w:tr>
+      <w:tr>
+        <w:tc>
+          <w:tcPr>
+            <w:cnfStyle w:val="001000000000" w:firstRow="0" w:lastRow="0" w:firstColumn="1" w:lastColumn="0" w:oddVBand="0" w:evenVBand="0" w:oddHBand="0" w:evenHBand="0" w:firstRowFirstColumn="0" w:firstRowLastColumn="0" w:lastRowFirstColumn="0" w:lastRowLastColumn="0"/>
+            <w:tcW w:w="2557" w:type="dxa"/>
+          </w:tcPr>
+          <w:p>
+            <w:r>
+              <w:t>Resultat (Z.B. Screenshot):</w:t>
+            </w:r>
+          </w:p>
+        </w:tc>
+        <w:tc>
+          <w:tcPr>
+            <w:tcW w:w="6520" w:type="dxa"/>
+            <w:gridSpan w:val="5"/>
+            <w:shd w:val="clear" w:color="auto" w:fill="D0CECE" w:themeFill="background2" w:themeFillShade="E6"/>
+          </w:tcPr>
+          <w:p>
+            <w:pPr>
+              <w:cnfStyle w:val="000000000000" w:firstRow="0" w:lastRow="0" w:firstColumn="0" w:lastColumn="0" w:oddVBand="0" w:evenVBand="0" w:oddHBand="0" w:evenHBand="0" w:firstRowFirstColumn="0" w:firstRowLastColumn="0" w:lastRowFirstColumn="0" w:lastRowLastColumn="0"/>
+            </w:pPr>
+          </w:p>
+          <w:p>
+            <w:pPr>
+              <w:cnfStyle w:val="000000000000" w:firstRow="0" w:lastRow="0" w:firstColumn="0" w:lastColumn="0" w:oddVBand="0" w:evenVBand="0" w:oddHBand="0" w:evenHBand="0" w:firstRowFirstColumn="0" w:firstRowLastColumn="0" w:lastRowFirstColumn="0" w:lastRowLastColumn="0"/>
+            </w:pPr>
+          </w:p>
+          <w:p>
+            <w:pPr>
+              <w:cnfStyle w:val="000000000000" w:firstRow="0" w:lastRow="0" w:firstColumn="0" w:lastColumn="0" w:oddVBand="0" w:evenVBand="0" w:oddHBand="0" w:evenHBand="0" w:firstRowFirstColumn="0" w:firstRowLastColumn="0" w:lastRowFirstColumn="0" w:lastRowLastColumn="0"/>
+            </w:pPr>
+          </w:p>
+        </w:tc>
+      </w:tr>
+    </w:tbl>
+    <w:p/>
+    <w:tbl>
+      <w:tblPr>
+        <w:tblStyle w:val="Gitternetztabelle3"/>
+        <w:tblW w:w="0" w:type="auto"/>
+        <w:tblInd w:w="-5" w:type="dxa"/>
+        <w:tblLook w:val="04A0" w:firstRow="1" w:lastRow="0" w:firstColumn="1" w:lastColumn="0" w:noHBand="0" w:noVBand="1"/>
+      </w:tblPr>
+      <w:tblGrid>
+        <w:gridCol w:w="2557"/>
+        <w:gridCol w:w="1748"/>
+        <w:gridCol w:w="1669"/>
+        <w:gridCol w:w="1669"/>
+        <w:gridCol w:w="1073"/>
+        <w:gridCol w:w="361"/>
+      </w:tblGrid>
+      <w:tr>
+        <w:trPr>
+          <w:cnfStyle w:val="100000000000" w:firstRow="1" w:lastRow="0" w:firstColumn="0" w:lastColumn="0" w:oddVBand="0" w:evenVBand="0" w:oddHBand="0" w:evenHBand="0" w:firstRowFirstColumn="0" w:firstRowLastColumn="0" w:lastRowFirstColumn="0" w:lastRowLastColumn="0"/>
+        </w:trPr>
+        <w:tc>
+          <w:tcPr>
+            <w:cnfStyle w:val="001000000100" w:firstRow="0" w:lastRow="0" w:firstColumn="1" w:lastColumn="0" w:oddVBand="0" w:evenVBand="0" w:oddHBand="0" w:evenHBand="0" w:firstRowFirstColumn="1" w:firstRowLastColumn="0" w:lastRowFirstColumn="0" w:lastRowLastColumn="0"/>
+            <w:tcW w:w="2557" w:type="dxa"/>
+          </w:tcPr>
+          <w:p>
+            <w:r>
+              <w:t xml:space="preserve">Status: </w:t>
+            </w:r>
+          </w:p>
+        </w:tc>
+        <w:tc>
+          <w:tcPr>
+            <w:tcW w:w="1748" w:type="dxa"/>
+            <w:shd w:val="clear" w:color="auto" w:fill="262626" w:themeFill="text1" w:themeFillTint="D9"/>
+          </w:tcPr>
+          <w:p>
+            <w:pPr>
+              <w:cnfStyle w:val="100000000000" w:firstRow="1" w:lastRow="0" w:firstColumn="0" w:lastColumn="0" w:oddVBand="0" w:evenVBand="0" w:oddHBand="0" w:evenHBand="0" w:firstRowFirstColumn="0" w:firstRowLastColumn="0" w:lastRowFirstColumn="0" w:lastRowLastColumn="0"/>
+            </w:pPr>
+            <w:r>
+              <w:t>BEREIT</w:t>
+            </w:r>
+          </w:p>
+        </w:tc>
+        <w:tc>
+          <w:tcPr>
+            <w:tcW w:w="1669" w:type="dxa"/>
+          </w:tcPr>
+          <w:p>
+            <w:pPr>
+              <w:cnfStyle w:val="100000000000" w:firstRow="1" w:lastRow="0" w:firstColumn="0" w:lastColumn="0" w:oddVBand="0" w:evenVBand="0" w:oddHBand="0" w:evenHBand="0" w:firstRowFirstColumn="0" w:firstRowLastColumn="0" w:lastRowFirstColumn="0" w:lastRowLastColumn="0"/>
+              <w:rPr>
+                <w:i/>
+              </w:rPr>
+            </w:pPr>
+            <w:r>
+              <w:rPr>
+                <w:i/>
+              </w:rPr>
+              <w:t>Zugewiesen an:</w:t>
+            </w:r>
+          </w:p>
+        </w:tc>
+        <w:tc>
+          <w:tcPr>
+            <w:tcW w:w="1669" w:type="dxa"/>
+          </w:tcPr>
+          <w:p>
+            <w:pPr>
+              <w:cnfStyle w:val="100000000000" w:firstRow="1" w:lastRow="0" w:firstColumn="0" w:lastColumn="0" w:oddVBand="0" w:evenVBand="0" w:oddHBand="0" w:evenHBand="0" w:firstRowFirstColumn="0" w:firstRowLastColumn="0" w:lastRowFirstColumn="0" w:lastRowLastColumn="0"/>
+              <w:rPr>
+                <w:b w:val="0"/>
+                <w:bCs w:val="0"/>
+              </w:rPr>
+            </w:pPr>
+            <w:r>
+              <w:rPr>
+                <w:b w:val="0"/>
+                <w:bCs w:val="0"/>
+              </w:rPr>
+              <w:t>CAR</w:t>
+            </w:r>
+          </w:p>
+        </w:tc>
+        <w:tc>
+          <w:tcPr>
+            <w:tcW w:w="1073" w:type="dxa"/>
+          </w:tcPr>
+          <w:p>
+            <w:pPr>
+              <w:cnfStyle w:val="100000000000" w:firstRow="1" w:lastRow="0" w:firstColumn="0" w:lastColumn="0" w:oddVBand="0" w:evenVBand="0" w:oddHBand="0" w:evenHBand="0" w:firstRowFirstColumn="0" w:firstRowLastColumn="0" w:lastRowFirstColumn="0" w:lastRowLastColumn="0"/>
+              <w:rPr>
+                <w:bCs w:val="0"/>
+              </w:rPr>
+            </w:pPr>
+            <w:r>
+              <w:rPr>
+                <w:bCs w:val="0"/>
+              </w:rPr>
+              <w:t>Optional:</w:t>
+            </w:r>
+          </w:p>
+        </w:tc>
+        <w:tc>
+          <w:tcPr>
+            <w:tcW w:w="361" w:type="dxa"/>
+          </w:tcPr>
+          <w:p>
+            <w:pPr>
+              <w:cnfStyle w:val="100000000000" w:firstRow="1" w:lastRow="0" w:firstColumn="0" w:lastColumn="0" w:oddVBand="0" w:evenVBand="0" w:oddHBand="0" w:evenHBand="0" w:firstRowFirstColumn="0" w:firstRowLastColumn="0" w:lastRowFirstColumn="0" w:lastRowLastColumn="0"/>
+            </w:pPr>
+            <w:r>
+              <w:t>N</w:t>
+            </w:r>
+          </w:p>
+        </w:tc>
+      </w:tr>
+      <w:tr>
+        <w:trPr>
+          <w:cnfStyle w:val="000000100000" w:firstRow="0" w:lastRow="0" w:firstColumn="0" w:lastColumn="0" w:oddVBand="0" w:evenVBand="0" w:oddHBand="1" w:evenHBand="0" w:firstRowFirstColumn="0" w:firstRowLastColumn="0" w:lastRowFirstColumn="0" w:lastRowLastColumn="0"/>
+        </w:trPr>
+        <w:tc>
+          <w:tcPr>
+            <w:cnfStyle w:val="001000000000" w:firstRow="0" w:lastRow="0" w:firstColumn="1" w:lastColumn="0" w:oddVBand="0" w:evenVBand="0" w:oddHBand="0" w:evenHBand="0" w:firstRowFirstColumn="0" w:firstRowLastColumn="0" w:lastRowFirstColumn="0" w:lastRowLastColumn="0"/>
+            <w:tcW w:w="2557" w:type="dxa"/>
+          </w:tcPr>
+          <w:p>
+            <w:r>
+              <w:t>Art:</w:t>
+            </w:r>
+          </w:p>
+        </w:tc>
+        <w:tc>
+          <w:tcPr>
+            <w:tcW w:w="1748" w:type="dxa"/>
+          </w:tcPr>
+          <w:p>
+            <w:pPr>
+              <w:cnfStyle w:val="000000100000" w:firstRow="0" w:lastRow="0" w:firstColumn="0" w:lastColumn="0" w:oddVBand="0" w:evenVBand="0" w:oddHBand="1" w:evenHBand="0" w:firstRowFirstColumn="0" w:firstRowLastColumn="0" w:lastRowFirstColumn="0" w:lastRowLastColumn="0"/>
+            </w:pPr>
+            <w:r>
+              <w:t>SELECT</w:t>
+            </w:r>
+          </w:p>
+        </w:tc>
+        <w:tc>
+          <w:tcPr>
+            <w:tcW w:w="1669" w:type="dxa"/>
+          </w:tcPr>
+          <w:p>
+            <w:pPr>
+              <w:cnfStyle w:val="000000100000" w:firstRow="0" w:lastRow="0" w:firstColumn="0" w:lastColumn="0" w:oddVBand="0" w:evenVBand="0" w:oddHBand="1" w:evenHBand="0" w:firstRowFirstColumn="0" w:firstRowLastColumn="0" w:lastRowFirstColumn="0" w:lastRowLastColumn="0"/>
+              <w:rPr>
+                <w:i/>
+                <w:iCs/>
+              </w:rPr>
+            </w:pPr>
+            <w:r>
+              <w:rPr>
+                <w:i/>
+                <w:iCs/>
+              </w:rPr>
+              <w:t>Name:</w:t>
+            </w:r>
+          </w:p>
+        </w:tc>
+        <w:tc>
+          <w:tcPr>
+            <w:tcW w:w="3103" w:type="dxa"/>
+            <w:gridSpan w:val="3"/>
+          </w:tcPr>
+          <w:p>
+            <w:pPr>
+              <w:cnfStyle w:val="000000100000" w:firstRow="0" w:lastRow="0" w:firstColumn="0" w:lastColumn="0" w:oddVBand="0" w:evenVBand="0" w:oddHBand="1" w:evenHBand="0" w:firstRowFirstColumn="0" w:firstRowLastColumn="0" w:lastRowFirstColumn="0" w:lastRowLastColumn="0"/>
+            </w:pPr>
+            <w:r>
+              <w:t>Liga-Matches</w:t>
+            </w:r>
+          </w:p>
+        </w:tc>
+      </w:tr>
+      <w:tr>
+        <w:tc>
+          <w:tcPr>
+            <w:cnfStyle w:val="001000000000" w:firstRow="0" w:lastRow="0" w:firstColumn="1" w:lastColumn="0" w:oddVBand="0" w:evenVBand="0" w:oddHBand="0" w:evenHBand="0" w:firstRowFirstColumn="0" w:firstRowLastColumn="0" w:lastRowFirstColumn="0" w:lastRowLastColumn="0"/>
+            <w:tcW w:w="2557" w:type="dxa"/>
+          </w:tcPr>
+          <w:p>
+            <w:r>
+              <w:t>Aufgabe:</w:t>
+            </w:r>
+          </w:p>
+        </w:tc>
+        <w:tc>
+          <w:tcPr>
+            <w:tcW w:w="6520" w:type="dxa"/>
+            <w:gridSpan w:val="5"/>
+            <w:vMerge w:val="restart"/>
+          </w:tcPr>
+          <w:p>
+            <w:pPr>
+              <w:cnfStyle w:val="000000000000" w:firstRow="0" w:lastRow="0" w:firstColumn="0" w:lastColumn="0" w:oddVBand="0" w:evenVBand="0" w:oddHBand="0" w:evenHBand="0" w:firstRowFirstColumn="0" w:firstRowLastColumn="0" w:lastRowFirstColumn="0" w:lastRowLastColumn="0"/>
+            </w:pPr>
+            <w:r>
+              <w:t>Es werden alle Vereine mit ihrer Anschrift, der Anzahl der Mannschaften, der Anzahl der Mitarbeiter, der Anzahl der Spieler und der Anzahl der Trainer ausgegeben werden.</w:t>
+            </w:r>
+            <w:r>
+              <w:br/>
+              <w:t xml:space="preserve">Es sollen auch berücksichtigt werden, Personen, die ausgetreten </w:t>
+            </w:r>
+            <w:r>
+              <w:t>sind,</w:t>
+            </w:r>
+            <w:r>
+              <w:t xml:space="preserve"> nicht angezeigt werden.</w:t>
+            </w:r>
+          </w:p>
+          <w:p>
+            <w:pPr>
+              <w:cnfStyle w:val="000000000000" w:firstRow="0" w:lastRow="0" w:firstColumn="0" w:lastColumn="0" w:oddVBand="0" w:evenVBand="0" w:oddHBand="0" w:evenHBand="0" w:firstRowFirstColumn="0" w:firstRowLastColumn="0" w:lastRowFirstColumn="0" w:lastRowLastColumn="0"/>
+            </w:pPr>
+          </w:p>
+        </w:tc>
+      </w:tr>
+      <w:tr>
+        <w:trPr>
+          <w:cnfStyle w:val="000000100000" w:firstRow="0" w:lastRow="0" w:firstColumn="0" w:lastColumn="0" w:oddVBand="0" w:evenVBand="0" w:oddHBand="1" w:evenHBand="0" w:firstRowFirstColumn="0" w:firstRowLastColumn="0" w:lastRowFirstColumn="0" w:lastRowLastColumn="0"/>
+        </w:trPr>
+        <w:tc>
+          <w:tcPr>
+            <w:cnfStyle w:val="001000000000" w:firstRow="0" w:lastRow="0" w:firstColumn="1" w:lastColumn="0" w:oddVBand="0" w:evenVBand="0" w:oddHBand="0" w:evenHBand="0" w:firstRowFirstColumn="0" w:firstRowLastColumn="0" w:lastRowFirstColumn="0" w:lastRowLastColumn="0"/>
+            <w:tcW w:w="2557" w:type="dxa"/>
+          </w:tcPr>
+          <w:p/>
+        </w:tc>
+        <w:tc>
+          <w:tcPr>
+            <w:tcW w:w="6520" w:type="dxa"/>
+            <w:gridSpan w:val="5"/>
+            <w:vMerge/>
+          </w:tcPr>
+          <w:p>
+            <w:pPr>
+              <w:cnfStyle w:val="000000100000" w:firstRow="0" w:lastRow="0" w:firstColumn="0" w:lastColumn="0" w:oddVBand="0" w:evenVBand="0" w:oddHBand="1" w:evenHBand="0" w:firstRowFirstColumn="0" w:firstRowLastColumn="0" w:lastRowFirstColumn="0" w:lastRowLastColumn="0"/>
+            </w:pPr>
+          </w:p>
+        </w:tc>
+      </w:tr>
+      <w:tr>
+        <w:tc>
+          <w:tcPr>
+            <w:cnfStyle w:val="001000000000" w:firstRow="0" w:lastRow="0" w:firstColumn="1" w:lastColumn="0" w:oddVBand="0" w:evenVBand="0" w:oddHBand="0" w:evenHBand="0" w:firstRowFirstColumn="0" w:firstRowLastColumn="0" w:lastRowFirstColumn="0" w:lastRowLastColumn="0"/>
+            <w:tcW w:w="2557" w:type="dxa"/>
+          </w:tcPr>
+          <w:p>
+            <w:r>
+              <w:t>Code:</w:t>
+            </w:r>
+          </w:p>
+        </w:tc>
+        <w:tc>
+          <w:tcPr>
+            <w:tcW w:w="6520" w:type="dxa"/>
+            <w:gridSpan w:val="5"/>
+            <w:vMerge w:val="restart"/>
+            <w:shd w:val="clear" w:color="auto" w:fill="D0CECE" w:themeFill="background2" w:themeFillShade="E6"/>
+          </w:tcPr>
+          <w:p>
+            <w:pPr>
+              <w:cnfStyle w:val="000000000000" w:firstRow="0" w:lastRow="0" w:firstColumn="0" w:lastColumn="0" w:oddVBand="0" w:evenVBand="0" w:oddHBand="0" w:evenHBand="0" w:firstRowFirstColumn="0" w:firstRowLastColumn="0" w:lastRowFirstColumn="0" w:lastRowLastColumn="0"/>
+            </w:pPr>
+          </w:p>
+          <w:p>
+            <w:pPr>
+              <w:cnfStyle w:val="000000000000" w:firstRow="0" w:lastRow="0" w:firstColumn="0" w:lastColumn="0" w:oddVBand="0" w:evenVBand="0" w:oddHBand="0" w:evenHBand="0" w:firstRowFirstColumn="0" w:firstRowLastColumn="0" w:lastRowFirstColumn="0" w:lastRowLastColumn="0"/>
+            </w:pPr>
+          </w:p>
+          <w:p>
+            <w:pPr>
+              <w:cnfStyle w:val="000000000000" w:firstRow="0" w:lastRow="0" w:firstColumn="0" w:lastColumn="0" w:oddVBand="0" w:evenVBand="0" w:oddHBand="0" w:evenHBand="0" w:firstRowFirstColumn="0" w:firstRowLastColumn="0" w:lastRowFirstColumn="0" w:lastRowLastColumn="0"/>
+            </w:pPr>
+          </w:p>
+        </w:tc>
+      </w:tr>
+      <w:tr>
+        <w:trPr>
+          <w:cnfStyle w:val="000000100000" w:firstRow="0" w:lastRow="0" w:firstColumn="0" w:lastColumn="0" w:oddVBand="0" w:evenVBand="0" w:oddHBand="1" w:evenHBand="0" w:firstRowFirstColumn="0" w:firstRowLastColumn="0" w:lastRowFirstColumn="0" w:lastRowLastColumn="0"/>
+        </w:trPr>
+        <w:tc>
+          <w:tcPr>
+            <w:cnfStyle w:val="001000000000" w:firstRow="0" w:lastRow="0" w:firstColumn="1" w:lastColumn="0" w:oddVBand="0" w:evenVBand="0" w:oddHBand="0" w:evenHBand="0" w:firstRowFirstColumn="0" w:firstRowLastColumn="0" w:lastRowFirstColumn="0" w:lastRowLastColumn="0"/>
+            <w:tcW w:w="2557" w:type="dxa"/>
+          </w:tcPr>
+          <w:p/>
+        </w:tc>
+        <w:tc>
+          <w:tcPr>
+            <w:tcW w:w="6520" w:type="dxa"/>
+            <w:gridSpan w:val="5"/>
+            <w:vMerge/>
+            <w:shd w:val="clear" w:color="auto" w:fill="D0CECE" w:themeFill="background2" w:themeFillShade="E6"/>
+          </w:tcPr>
+          <w:p>
+            <w:pPr>
+              <w:cnfStyle w:val="000000100000" w:firstRow="0" w:lastRow="0" w:firstColumn="0" w:lastColumn="0" w:oddVBand="0" w:evenVBand="0" w:oddHBand="1" w:evenHBand="0" w:firstRowFirstColumn="0" w:firstRowLastColumn="0" w:lastRowFirstColumn="0" w:lastRowLastColumn="0"/>
+            </w:pPr>
+          </w:p>
+        </w:tc>
+      </w:tr>
+      <w:tr>
+        <w:tc>
+          <w:tcPr>
+            <w:cnfStyle w:val="001000000000" w:firstRow="0" w:lastRow="0" w:firstColumn="1" w:lastColumn="0" w:oddVBand="0" w:evenVBand="0" w:oddHBand="0" w:evenHBand="0" w:firstRowFirstColumn="0" w:firstRowLastColumn="0" w:lastRowFirstColumn="0" w:lastRowLastColumn="0"/>
+            <w:tcW w:w="2557" w:type="dxa"/>
+          </w:tcPr>
+          <w:p>
+            <w:r>
+              <w:t>Ausführung:</w:t>
+            </w:r>
+          </w:p>
+        </w:tc>
+        <w:tc>
+          <w:tcPr>
+            <w:tcW w:w="6520" w:type="dxa"/>
+            <w:gridSpan w:val="5"/>
+            <w:vMerge w:val="restart"/>
+          </w:tcPr>
+          <w:p>
+            <w:pPr>
+              <w:cnfStyle w:val="000000000000" w:firstRow="0" w:lastRow="0" w:firstColumn="0" w:lastColumn="0" w:oddVBand="0" w:evenVBand="0" w:oddHBand="0" w:evenHBand="0" w:firstRowFirstColumn="0" w:firstRowLastColumn="0" w:lastRowFirstColumn="0" w:lastRowLastColumn="0"/>
+            </w:pPr>
+          </w:p>
+          <w:p>
+            <w:pPr>
+              <w:cnfStyle w:val="000000000000" w:firstRow="0" w:lastRow="0" w:firstColumn="0" w:lastColumn="0" w:oddVBand="0" w:evenVBand="0" w:oddHBand="0" w:evenHBand="0" w:firstRowFirstColumn="0" w:firstRowLastColumn="0" w:lastRowFirstColumn="0" w:lastRowLastColumn="0"/>
+            </w:pPr>
+          </w:p>
+          <w:p>
+            <w:pPr>
+              <w:cnfStyle w:val="000000000000" w:firstRow="0" w:lastRow="0" w:firstColumn="0" w:lastColumn="0" w:oddVBand="0" w:evenVBand="0" w:oddHBand="0" w:evenHBand="0" w:firstRowFirstColumn="0" w:firstRowLastColumn="0" w:lastRowFirstColumn="0" w:lastRowLastColumn="0"/>
+            </w:pPr>
+          </w:p>
+        </w:tc>
+      </w:tr>
+      <w:tr>
+        <w:trPr>
+          <w:cnfStyle w:val="000000100000" w:firstRow="0" w:lastRow="0" w:firstColumn="0" w:lastColumn="0" w:oddVBand="0" w:evenVBand="0" w:oddHBand="1" w:evenHBand="0" w:firstRowFirstColumn="0" w:firstRowLastColumn="0" w:lastRowFirstColumn="0" w:lastRowLastColumn="0"/>
+        </w:trPr>
+        <w:tc>
+          <w:tcPr>
+            <w:cnfStyle w:val="001000000000" w:firstRow="0" w:lastRow="0" w:firstColumn="1" w:lastColumn="0" w:oddVBand="0" w:evenVBand="0" w:oddHBand="0" w:evenHBand="0" w:firstRowFirstColumn="0" w:firstRowLastColumn="0" w:lastRowFirstColumn="0" w:lastRowLastColumn="0"/>
+            <w:tcW w:w="2557" w:type="dxa"/>
+          </w:tcPr>
+          <w:p/>
+        </w:tc>
+        <w:tc>
+          <w:tcPr>
+            <w:tcW w:w="6520" w:type="dxa"/>
+            <w:gridSpan w:val="5"/>
+            <w:vMerge/>
+          </w:tcPr>
+          <w:p>
+            <w:pPr>
+              <w:cnfStyle w:val="000000100000" w:firstRow="0" w:lastRow="0" w:firstColumn="0" w:lastColumn="0" w:oddVBand="0" w:evenVBand="0" w:oddHBand="1" w:evenHBand="0" w:firstRowFirstColumn="0" w:firstRowLastColumn="0" w:lastRowFirstColumn="0" w:lastRowLastColumn="0"/>
+            </w:pPr>
+          </w:p>
+        </w:tc>
+      </w:tr>
+      <w:tr>
+        <w:tc>
+          <w:tcPr>
+            <w:cnfStyle w:val="001000000000" w:firstRow="0" w:lastRow="0" w:firstColumn="1" w:lastColumn="0" w:oddVBand="0" w:evenVBand="0" w:oddHBand="0" w:evenHBand="0" w:firstRowFirstColumn="0" w:firstRowLastColumn="0" w:lastRowFirstColumn="0" w:lastRowLastColumn="0"/>
+            <w:tcW w:w="2557" w:type="dxa"/>
+          </w:tcPr>
+          <w:p>
+            <w:r>
+              <w:t>Resultat (Z.B. Screenshot):</w:t>
+            </w:r>
+          </w:p>
+        </w:tc>
+        <w:tc>
+          <w:tcPr>
+            <w:tcW w:w="6520" w:type="dxa"/>
+            <w:gridSpan w:val="5"/>
+            <w:shd w:val="clear" w:color="auto" w:fill="D0CECE" w:themeFill="background2" w:themeFillShade="E6"/>
+          </w:tcPr>
+          <w:p>
+            <w:pPr>
+              <w:cnfStyle w:val="000000000000" w:firstRow="0" w:lastRow="0" w:firstColumn="0" w:lastColumn="0" w:oddVBand="0" w:evenVBand="0" w:oddHBand="0" w:evenHBand="0" w:firstRowFirstColumn="0" w:firstRowLastColumn="0" w:lastRowFirstColumn="0" w:lastRowLastColumn="0"/>
+            </w:pPr>
+          </w:p>
+          <w:p>
+            <w:pPr>
+              <w:cnfStyle w:val="000000000000" w:firstRow="0" w:lastRow="0" w:firstColumn="0" w:lastColumn="0" w:oddVBand="0" w:evenVBand="0" w:oddHBand="0" w:evenHBand="0" w:firstRowFirstColumn="0" w:firstRowLastColumn="0" w:lastRowFirstColumn="0" w:lastRowLastColumn="0"/>
+            </w:pPr>
+          </w:p>
+          <w:p>
+            <w:pPr>
+              <w:cnfStyle w:val="000000000000" w:firstRow="0" w:lastRow="0" w:firstColumn="0" w:lastColumn="0" w:oddVBand="0" w:evenVBand="0" w:oddHBand="0" w:evenHBand="0" w:firstRowFirstColumn="0" w:firstRowLastColumn="0" w:lastRowFirstColumn="0" w:lastRowLastColumn="0"/>
+            </w:pPr>
+          </w:p>
+        </w:tc>
+      </w:tr>
+    </w:tbl>
     <w:p/>
     <w:sectPr>
       <w:pgSz w:w="11906" w:h="16838"/>
@@ -9125,6 +10580,7 @@
     <w:lsdException w:name="HTML Sample" w:semiHidden="1" w:unhideWhenUsed="1"/>
     <w:lsdException w:name="HTML Typewriter" w:semiHidden="1" w:unhideWhenUsed="1"/>
     <w:lsdException w:name="HTML Variable" w:semiHidden="1" w:unhideWhenUsed="1"/>
+    <w:lsdException w:name="Normal Table" w:semiHidden="1" w:unhideWhenUsed="1"/>
     <w:lsdException w:name="annotation subject" w:semiHidden="1" w:unhideWhenUsed="1"/>
     <w:lsdException w:name="No List" w:semiHidden="1" w:unhideWhenUsed="1"/>
     <w:lsdException w:name="Outline List 1" w:semiHidden="1" w:unhideWhenUsed="1"/>
@@ -9171,8 +10627,10 @@
     <w:lsdException w:name="Table Subtle 2" w:semiHidden="1" w:unhideWhenUsed="1"/>
     <w:lsdException w:name="Table Web 1" w:semiHidden="1" w:unhideWhenUsed="1"/>
     <w:lsdException w:name="Table Web 2" w:semiHidden="1" w:unhideWhenUsed="1"/>
+    <w:lsdException w:name="Table Web 3" w:semiHidden="1" w:unhideWhenUsed="1"/>
     <w:lsdException w:name="Balloon Text" w:semiHidden="1" w:unhideWhenUsed="1"/>
     <w:lsdException w:name="Table Grid" w:uiPriority="39"/>
+    <w:lsdException w:name="Table Theme" w:semiHidden="1" w:unhideWhenUsed="1"/>
     <w:lsdException w:name="Placeholder Text" w:semiHidden="1"/>
     <w:lsdException w:name="No Spacing" w:uiPriority="1" w:qFormat="1"/>
     <w:lsdException w:name="Light Shading" w:uiPriority="60"/>

</xml_diff>

<commit_message>
Finish Select, start working on View
</commit_message>
<xml_diff>
--- a/DBS - Dokumentation.docx
+++ b/DBS - Dokumentation.docx
@@ -153,19 +153,11 @@
                 <w:b/>
               </w:rPr>
             </w:pPr>
-            <w:proofErr w:type="spellStart"/>
-            <w:r>
-              <w:rPr>
-                <w:b/>
-              </w:rPr>
-              <w:t>Carab</w:t>
-            </w:r>
-            <w:proofErr w:type="spellEnd"/>
-            <w:r>
-              <w:rPr>
-                <w:b/>
-              </w:rPr>
-              <w:t xml:space="preserve"> Lucian-Valentin</w:t>
+            <w:r>
+              <w:rPr>
+                <w:b/>
+              </w:rPr>
+              <w:t>Carab Lucian-Valentin</w:t>
             </w:r>
           </w:p>
         </w:tc>
@@ -203,19 +195,9 @@
             <w:tcW w:w="3021" w:type="dxa"/>
           </w:tcPr>
           <w:p>
-            <w:proofErr w:type="spellStart"/>
-            <w:r>
-              <w:t>Pchelnikava</w:t>
-            </w:r>
-            <w:proofErr w:type="spellEnd"/>
-            <w:r>
-              <w:t xml:space="preserve"> </w:t>
-            </w:r>
-            <w:proofErr w:type="spellStart"/>
-            <w:r>
-              <w:t>Aliaksandra</w:t>
-            </w:r>
-            <w:proofErr w:type="spellEnd"/>
+            <w:r>
+              <w:t>Pchelnikava Aliaksandra</w:t>
+            </w:r>
           </w:p>
         </w:tc>
         <w:tc>
@@ -1490,7 +1472,6 @@
                 <w:u w:val="single"/>
               </w:rPr>
             </w:pPr>
-            <w:proofErr w:type="spellStart"/>
             <w:r>
               <w:rPr>
                 <w:b/>
@@ -1499,7 +1480,6 @@
               </w:rPr>
               <w:t>LandID</w:t>
             </w:r>
-            <w:proofErr w:type="spellEnd"/>
           </w:p>
         </w:tc>
         <w:tc>
@@ -1517,7 +1497,6 @@
                 <w:szCs w:val="18"/>
               </w:rPr>
             </w:pPr>
-            <w:proofErr w:type="spellStart"/>
             <w:r>
               <w:rPr>
                 <w:sz w:val="18"/>
@@ -1525,7 +1504,6 @@
               </w:rPr>
               <w:t>Number</w:t>
             </w:r>
-            <w:proofErr w:type="spellEnd"/>
           </w:p>
         </w:tc>
       </w:tr>
@@ -1664,21 +1642,12 @@
                 <w:szCs w:val="18"/>
               </w:rPr>
             </w:pPr>
-            <w:proofErr w:type="spellStart"/>
             <w:r>
               <w:rPr>
                 <w:sz w:val="18"/>
                 <w:szCs w:val="18"/>
               </w:rPr>
-              <w:t>Varchar</w:t>
-            </w:r>
-            <w:proofErr w:type="spellEnd"/>
-            <w:r>
-              <w:rPr>
-                <w:sz w:val="18"/>
-                <w:szCs w:val="18"/>
-              </w:rPr>
-              <w:t xml:space="preserve"> </w:t>
+              <w:t xml:space="preserve">Varchar </w:t>
             </w:r>
             <w:r>
               <w:rPr>
@@ -1742,21 +1711,12 @@
                 <w:szCs w:val="18"/>
               </w:rPr>
             </w:pPr>
-            <w:proofErr w:type="spellStart"/>
             <w:r>
               <w:rPr>
                 <w:sz w:val="18"/>
                 <w:szCs w:val="18"/>
               </w:rPr>
-              <w:t>Varchar</w:t>
-            </w:r>
-            <w:proofErr w:type="spellEnd"/>
-            <w:r>
-              <w:rPr>
-                <w:sz w:val="18"/>
-                <w:szCs w:val="18"/>
-              </w:rPr>
-              <w:t xml:space="preserve"> (255)</w:t>
+              <w:t>Varchar (255)</w:t>
             </w:r>
           </w:p>
         </w:tc>
@@ -1997,7 +1957,6 @@
                 <w:szCs w:val="18"/>
               </w:rPr>
             </w:pPr>
-            <w:proofErr w:type="spellStart"/>
             <w:r>
               <w:rPr>
                 <w:sz w:val="18"/>
@@ -2005,7 +1964,6 @@
               </w:rPr>
               <w:t>Number</w:t>
             </w:r>
-            <w:proofErr w:type="spellEnd"/>
           </w:p>
         </w:tc>
       </w:tr>
@@ -2044,7 +2002,6 @@
             <w:pPr>
               <w:cnfStyle w:val="000000000000" w:firstRow="0" w:lastRow="0" w:firstColumn="0" w:lastColumn="0" w:oddVBand="0" w:evenVBand="0" w:oddHBand="0" w:evenHBand="0" w:firstRowFirstColumn="0" w:firstRowLastColumn="0" w:lastRowFirstColumn="0" w:lastRowLastColumn="0"/>
             </w:pPr>
-            <w:proofErr w:type="spellStart"/>
             <w:r>
               <w:rPr>
                 <w:b/>
@@ -2054,7 +2011,6 @@
               </w:rPr>
               <w:t>LandID</w:t>
             </w:r>
-            <w:proofErr w:type="spellEnd"/>
           </w:p>
         </w:tc>
         <w:tc>
@@ -2072,7 +2028,6 @@
                 <w:szCs w:val="18"/>
               </w:rPr>
             </w:pPr>
-            <w:proofErr w:type="spellStart"/>
             <w:r>
               <w:rPr>
                 <w:sz w:val="18"/>
@@ -2080,7 +2035,6 @@
               </w:rPr>
               <w:t>Number</w:t>
             </w:r>
-            <w:proofErr w:type="spellEnd"/>
           </w:p>
         </w:tc>
       </w:tr>
@@ -2142,30 +2096,12 @@
                 <w:szCs w:val="18"/>
               </w:rPr>
             </w:pPr>
-            <w:proofErr w:type="spellStart"/>
-            <w:proofErr w:type="gramStart"/>
             <w:r>
               <w:rPr>
                 <w:sz w:val="18"/>
                 <w:szCs w:val="18"/>
               </w:rPr>
-              <w:t>Varchar</w:t>
-            </w:r>
-            <w:proofErr w:type="spellEnd"/>
-            <w:r>
-              <w:rPr>
-                <w:sz w:val="18"/>
-                <w:szCs w:val="18"/>
-              </w:rPr>
-              <w:t>(</w:t>
-            </w:r>
-            <w:proofErr w:type="gramEnd"/>
-            <w:r>
-              <w:rPr>
-                <w:sz w:val="18"/>
-                <w:szCs w:val="18"/>
-              </w:rPr>
-              <w:t>255)</w:t>
+              <w:t>Varchar(255)</w:t>
             </w:r>
           </w:p>
         </w:tc>
@@ -2381,7 +2317,6 @@
             <w:pPr>
               <w:cnfStyle w:val="000000100000" w:firstRow="0" w:lastRow="0" w:firstColumn="0" w:lastColumn="0" w:oddVBand="0" w:evenVBand="0" w:oddHBand="1" w:evenHBand="0" w:firstRowFirstColumn="0" w:firstRowLastColumn="0" w:lastRowFirstColumn="0" w:lastRowLastColumn="0"/>
             </w:pPr>
-            <w:proofErr w:type="spellStart"/>
             <w:r>
               <w:rPr>
                 <w:b/>
@@ -2390,7 +2325,6 @@
               </w:rPr>
               <w:t>AnschriftID</w:t>
             </w:r>
-            <w:proofErr w:type="spellEnd"/>
           </w:p>
         </w:tc>
         <w:tc>
@@ -2408,7 +2342,6 @@
                 <w:szCs w:val="18"/>
               </w:rPr>
             </w:pPr>
-            <w:proofErr w:type="spellStart"/>
             <w:r>
               <w:rPr>
                 <w:sz w:val="18"/>
@@ -2416,7 +2349,6 @@
               </w:rPr>
               <w:t>Number</w:t>
             </w:r>
-            <w:proofErr w:type="spellEnd"/>
           </w:p>
         </w:tc>
       </w:tr>
@@ -2481,7 +2413,6 @@
                 <w:szCs w:val="18"/>
               </w:rPr>
             </w:pPr>
-            <w:proofErr w:type="spellStart"/>
             <w:r>
               <w:rPr>
                 <w:sz w:val="18"/>
@@ -2489,7 +2420,6 @@
               </w:rPr>
               <w:t>Number</w:t>
             </w:r>
-            <w:proofErr w:type="spellEnd"/>
           </w:p>
         </w:tc>
       </w:tr>
@@ -2531,11 +2461,9 @@
             <w:pPr>
               <w:cnfStyle w:val="000000100000" w:firstRow="0" w:lastRow="0" w:firstColumn="0" w:lastColumn="0" w:oddVBand="0" w:evenVBand="0" w:oddHBand="1" w:evenHBand="0" w:firstRowFirstColumn="0" w:firstRowLastColumn="0" w:lastRowFirstColumn="0" w:lastRowLastColumn="0"/>
             </w:pPr>
-            <w:proofErr w:type="spellStart"/>
             <w:r>
               <w:t>Strasse</w:t>
             </w:r>
-            <w:proofErr w:type="spellEnd"/>
           </w:p>
         </w:tc>
         <w:tc>
@@ -2553,107 +2481,71 @@
                 <w:szCs w:val="18"/>
               </w:rPr>
             </w:pPr>
-            <w:proofErr w:type="spellStart"/>
-            <w:proofErr w:type="gramStart"/>
             <w:r>
               <w:rPr>
                 <w:sz w:val="18"/>
                 <w:szCs w:val="18"/>
               </w:rPr>
-              <w:t>Varchar</w:t>
-            </w:r>
-            <w:proofErr w:type="spellEnd"/>
-            <w:r>
+              <w:t>Varchar(255)</w:t>
+            </w:r>
+          </w:p>
+        </w:tc>
+      </w:tr>
+      <w:tr>
+        <w:tc>
+          <w:tcPr>
+            <w:cnfStyle w:val="001000000000" w:firstRow="0" w:lastRow="0" w:firstColumn="1" w:lastColumn="0" w:oddVBand="0" w:evenVBand="0" w:oddHBand="0" w:evenHBand="0" w:firstRowFirstColumn="0" w:firstRowLastColumn="0" w:lastRowFirstColumn="0" w:lastRowLastColumn="0"/>
+            <w:tcW w:w="3020" w:type="dxa"/>
+            <w:tcBorders>
+              <w:right w:val="double" w:sz="4" w:space="0" w:color="7F7F7F" w:themeColor="text1" w:themeTint="80"/>
+            </w:tcBorders>
+          </w:tcPr>
+          <w:p>
+            <w:pPr>
+              <w:rPr>
+                <w:b/>
+              </w:rPr>
+            </w:pPr>
+          </w:p>
+        </w:tc>
+        <w:tc>
+          <w:tcPr>
+            <w:tcW w:w="4772" w:type="dxa"/>
+            <w:tcBorders>
+              <w:left w:val="double" w:sz="4" w:space="0" w:color="7F7F7F" w:themeColor="text1" w:themeTint="80"/>
+              <w:right w:val="single" w:sz="4" w:space="0" w:color="7F7F7F" w:themeColor="text1" w:themeTint="80"/>
+            </w:tcBorders>
+          </w:tcPr>
+          <w:p>
+            <w:pPr>
+              <w:cnfStyle w:val="000000000000" w:firstRow="0" w:lastRow="0" w:firstColumn="0" w:lastColumn="0" w:oddVBand="0" w:evenVBand="0" w:oddHBand="0" w:evenHBand="0" w:firstRowFirstColumn="0" w:firstRowLastColumn="0" w:lastRowFirstColumn="0" w:lastRowLastColumn="0"/>
+            </w:pPr>
+            <w:r>
+              <w:t>Hausnummer</w:t>
+            </w:r>
+          </w:p>
+        </w:tc>
+        <w:tc>
+          <w:tcPr>
+            <w:tcW w:w="1270" w:type="dxa"/>
+            <w:tcBorders>
+              <w:left w:val="single" w:sz="4" w:space="0" w:color="7F7F7F" w:themeColor="text1" w:themeTint="80"/>
+            </w:tcBorders>
+          </w:tcPr>
+          <w:p>
+            <w:pPr>
+              <w:cnfStyle w:val="000000000000" w:firstRow="0" w:lastRow="0" w:firstColumn="0" w:lastColumn="0" w:oddVBand="0" w:evenVBand="0" w:oddHBand="0" w:evenHBand="0" w:firstRowFirstColumn="0" w:firstRowLastColumn="0" w:lastRowFirstColumn="0" w:lastRowLastColumn="0"/>
               <w:rPr>
                 <w:sz w:val="18"/>
                 <w:szCs w:val="18"/>
               </w:rPr>
-              <w:t>(</w:t>
-            </w:r>
-            <w:proofErr w:type="gramEnd"/>
+            </w:pPr>
             <w:r>
               <w:rPr>
                 <w:sz w:val="18"/>
                 <w:szCs w:val="18"/>
               </w:rPr>
-              <w:t>255)</w:t>
-            </w:r>
-          </w:p>
-        </w:tc>
-      </w:tr>
-      <w:tr>
-        <w:tc>
-          <w:tcPr>
-            <w:cnfStyle w:val="001000000000" w:firstRow="0" w:lastRow="0" w:firstColumn="1" w:lastColumn="0" w:oddVBand="0" w:evenVBand="0" w:oddHBand="0" w:evenHBand="0" w:firstRowFirstColumn="0" w:firstRowLastColumn="0" w:lastRowFirstColumn="0" w:lastRowLastColumn="0"/>
-            <w:tcW w:w="3020" w:type="dxa"/>
-            <w:tcBorders>
-              <w:right w:val="double" w:sz="4" w:space="0" w:color="7F7F7F" w:themeColor="text1" w:themeTint="80"/>
-            </w:tcBorders>
-          </w:tcPr>
-          <w:p>
-            <w:pPr>
-              <w:rPr>
-                <w:b/>
-              </w:rPr>
-            </w:pPr>
-          </w:p>
-        </w:tc>
-        <w:tc>
-          <w:tcPr>
-            <w:tcW w:w="4772" w:type="dxa"/>
-            <w:tcBorders>
-              <w:left w:val="double" w:sz="4" w:space="0" w:color="7F7F7F" w:themeColor="text1" w:themeTint="80"/>
-              <w:right w:val="single" w:sz="4" w:space="0" w:color="7F7F7F" w:themeColor="text1" w:themeTint="80"/>
-            </w:tcBorders>
-          </w:tcPr>
-          <w:p>
-            <w:pPr>
-              <w:cnfStyle w:val="000000000000" w:firstRow="0" w:lastRow="0" w:firstColumn="0" w:lastColumn="0" w:oddVBand="0" w:evenVBand="0" w:oddHBand="0" w:evenHBand="0" w:firstRowFirstColumn="0" w:firstRowLastColumn="0" w:lastRowFirstColumn="0" w:lastRowLastColumn="0"/>
-            </w:pPr>
-            <w:r>
-              <w:t>Hausnummer</w:t>
-            </w:r>
-          </w:p>
-        </w:tc>
-        <w:tc>
-          <w:tcPr>
-            <w:tcW w:w="1270" w:type="dxa"/>
-            <w:tcBorders>
-              <w:left w:val="single" w:sz="4" w:space="0" w:color="7F7F7F" w:themeColor="text1" w:themeTint="80"/>
-            </w:tcBorders>
-          </w:tcPr>
-          <w:p>
-            <w:pPr>
-              <w:cnfStyle w:val="000000000000" w:firstRow="0" w:lastRow="0" w:firstColumn="0" w:lastColumn="0" w:oddVBand="0" w:evenVBand="0" w:oddHBand="0" w:evenHBand="0" w:firstRowFirstColumn="0" w:firstRowLastColumn="0" w:lastRowFirstColumn="0" w:lastRowLastColumn="0"/>
-              <w:rPr>
-                <w:sz w:val="18"/>
-                <w:szCs w:val="18"/>
-              </w:rPr>
-            </w:pPr>
-            <w:proofErr w:type="spellStart"/>
-            <w:proofErr w:type="gramStart"/>
-            <w:r>
-              <w:rPr>
-                <w:sz w:val="18"/>
-                <w:szCs w:val="18"/>
-              </w:rPr>
-              <w:t>Varchar</w:t>
-            </w:r>
-            <w:proofErr w:type="spellEnd"/>
-            <w:r>
-              <w:rPr>
-                <w:sz w:val="18"/>
-                <w:szCs w:val="18"/>
-              </w:rPr>
-              <w:t>(</w:t>
-            </w:r>
-            <w:proofErr w:type="gramEnd"/>
-            <w:r>
-              <w:rPr>
-                <w:sz w:val="18"/>
-                <w:szCs w:val="18"/>
-              </w:rPr>
-              <w:t>20)</w:t>
+              <w:t>Varchar(20)</w:t>
             </w:r>
           </w:p>
         </w:tc>
@@ -2871,7 +2763,6 @@
                 <w:u w:val="single"/>
               </w:rPr>
             </w:pPr>
-            <w:proofErr w:type="spellStart"/>
             <w:r>
               <w:rPr>
                 <w:b/>
@@ -2880,7 +2771,6 @@
               </w:rPr>
               <w:t>VereinID</w:t>
             </w:r>
-            <w:proofErr w:type="spellEnd"/>
           </w:p>
         </w:tc>
         <w:tc>
@@ -2898,7 +2788,6 @@
                 <w:szCs w:val="18"/>
               </w:rPr>
             </w:pPr>
-            <w:proofErr w:type="spellStart"/>
             <w:r>
               <w:rPr>
                 <w:sz w:val="18"/>
@@ -2906,7 +2795,6 @@
               </w:rPr>
               <w:t>Number</w:t>
             </w:r>
-            <w:proofErr w:type="spellEnd"/>
           </w:p>
         </w:tc>
       </w:tr>
@@ -2954,7 +2842,6 @@
                 <w:iCs/>
               </w:rPr>
             </w:pPr>
-            <w:proofErr w:type="spellStart"/>
             <w:r>
               <w:rPr>
                 <w:b/>
@@ -2964,7 +2851,6 @@
               </w:rPr>
               <w:t>AnschriftID</w:t>
             </w:r>
-            <w:proofErr w:type="spellEnd"/>
           </w:p>
         </w:tc>
         <w:tc>
@@ -2982,7 +2868,6 @@
                 <w:szCs w:val="18"/>
               </w:rPr>
             </w:pPr>
-            <w:proofErr w:type="spellStart"/>
             <w:r>
               <w:rPr>
                 <w:sz w:val="18"/>
@@ -2990,7 +2875,6 @@
               </w:rPr>
               <w:t>Number</w:t>
             </w:r>
-            <w:proofErr w:type="spellEnd"/>
           </w:p>
         </w:tc>
       </w:tr>
@@ -3049,30 +2933,12 @@
                 <w:szCs w:val="18"/>
               </w:rPr>
             </w:pPr>
-            <w:proofErr w:type="spellStart"/>
-            <w:proofErr w:type="gramStart"/>
             <w:r>
               <w:rPr>
                 <w:sz w:val="18"/>
                 <w:szCs w:val="18"/>
               </w:rPr>
-              <w:t>Varchar</w:t>
-            </w:r>
-            <w:proofErr w:type="spellEnd"/>
-            <w:r>
-              <w:rPr>
-                <w:sz w:val="18"/>
-                <w:szCs w:val="18"/>
-              </w:rPr>
-              <w:t>(</w:t>
-            </w:r>
-            <w:proofErr w:type="gramEnd"/>
-            <w:r>
-              <w:rPr>
-                <w:sz w:val="18"/>
-                <w:szCs w:val="18"/>
-              </w:rPr>
-              <w:t>255)</w:t>
+              <w:t>Varchar(255)</w:t>
             </w:r>
           </w:p>
         </w:tc>
@@ -3286,7 +3152,6 @@
             <w:pPr>
               <w:cnfStyle w:val="000000000000" w:firstRow="0" w:lastRow="0" w:firstColumn="0" w:lastColumn="0" w:oddVBand="0" w:evenVBand="0" w:oddHBand="0" w:evenHBand="0" w:firstRowFirstColumn="0" w:firstRowLastColumn="0" w:lastRowFirstColumn="0" w:lastRowLastColumn="0"/>
             </w:pPr>
-            <w:proofErr w:type="spellStart"/>
             <w:r>
               <w:rPr>
                 <w:b/>
@@ -3295,7 +3160,6 @@
               </w:rPr>
               <w:t>LigaID</w:t>
             </w:r>
-            <w:proofErr w:type="spellEnd"/>
           </w:p>
         </w:tc>
         <w:tc>
@@ -3313,7 +3177,6 @@
                 <w:szCs w:val="18"/>
               </w:rPr>
             </w:pPr>
-            <w:proofErr w:type="spellStart"/>
             <w:r>
               <w:rPr>
                 <w:sz w:val="18"/>
@@ -3321,7 +3184,6 @@
               </w:rPr>
               <w:t>Number</w:t>
             </w:r>
-            <w:proofErr w:type="spellEnd"/>
           </w:p>
         </w:tc>
       </w:tr>
@@ -3434,16 +3296,9 @@
             <w:pPr>
               <w:cnfStyle w:val="000000000000" w:firstRow="0" w:lastRow="0" w:firstColumn="0" w:lastColumn="0" w:oddVBand="0" w:evenVBand="0" w:oddHBand="0" w:evenHBand="0" w:firstRowFirstColumn="0" w:firstRowLastColumn="0" w:lastRowFirstColumn="0" w:lastRowLastColumn="0"/>
             </w:pPr>
-            <w:proofErr w:type="spellStart"/>
-            <w:r>
-              <w:t>Datum_</w:t>
-            </w:r>
-            <w:proofErr w:type="gramStart"/>
-            <w:r>
-              <w:t>Begonnen</w:t>
-            </w:r>
-            <w:proofErr w:type="spellEnd"/>
-            <w:proofErr w:type="gramEnd"/>
+            <w:r>
+              <w:t>Datum_Begonnen</w:t>
+            </w:r>
           </w:p>
         </w:tc>
         <w:tc>
@@ -3503,16 +3358,9 @@
             <w:pPr>
               <w:cnfStyle w:val="000000100000" w:firstRow="0" w:lastRow="0" w:firstColumn="0" w:lastColumn="0" w:oddVBand="0" w:evenVBand="0" w:oddHBand="1" w:evenHBand="0" w:firstRowFirstColumn="0" w:firstRowLastColumn="0" w:lastRowFirstColumn="0" w:lastRowLastColumn="0"/>
             </w:pPr>
-            <w:proofErr w:type="spellStart"/>
-            <w:r>
-              <w:t>Datum_</w:t>
-            </w:r>
-            <w:proofErr w:type="gramStart"/>
-            <w:r>
-              <w:t>Geendet</w:t>
-            </w:r>
-            <w:proofErr w:type="spellEnd"/>
-            <w:proofErr w:type="gramEnd"/>
+            <w:r>
+              <w:t>Datum_Geendet</w:t>
+            </w:r>
           </w:p>
         </w:tc>
         <w:tc>
@@ -3596,30 +3444,12 @@
                 <w:szCs w:val="18"/>
               </w:rPr>
             </w:pPr>
-            <w:proofErr w:type="spellStart"/>
-            <w:proofErr w:type="gramStart"/>
             <w:r>
               <w:rPr>
                 <w:sz w:val="18"/>
                 <w:szCs w:val="18"/>
               </w:rPr>
-              <w:t>Varchar</w:t>
-            </w:r>
-            <w:proofErr w:type="spellEnd"/>
-            <w:r>
-              <w:rPr>
-                <w:sz w:val="18"/>
-                <w:szCs w:val="18"/>
-              </w:rPr>
-              <w:t>(</w:t>
-            </w:r>
-            <w:proofErr w:type="gramEnd"/>
-            <w:r>
-              <w:rPr>
-                <w:sz w:val="18"/>
-                <w:szCs w:val="18"/>
-              </w:rPr>
-              <w:t>255)</w:t>
+              <w:t>Varchar(255)</w:t>
             </w:r>
           </w:p>
         </w:tc>
@@ -3676,7 +3506,6 @@
                 <w:szCs w:val="18"/>
               </w:rPr>
             </w:pPr>
-            <w:proofErr w:type="spellStart"/>
             <w:r>
               <w:rPr>
                 <w:sz w:val="18"/>
@@ -3684,7 +3513,6 @@
               </w:rPr>
               <w:t>Number</w:t>
             </w:r>
-            <w:proofErr w:type="spellEnd"/>
           </w:p>
         </w:tc>
       </w:tr>
@@ -3717,11 +3545,9 @@
             <w:pPr>
               <w:cnfStyle w:val="000000000000" w:firstRow="0" w:lastRow="0" w:firstColumn="0" w:lastColumn="0" w:oddVBand="0" w:evenVBand="0" w:oddHBand="0" w:evenHBand="0" w:firstRowFirstColumn="0" w:firstRowLastColumn="0" w:lastRowFirstColumn="0" w:lastRowLastColumn="0"/>
             </w:pPr>
-            <w:proofErr w:type="spellStart"/>
             <w:r>
               <w:t>Geschlechts_Gruppe</w:t>
             </w:r>
-            <w:proofErr w:type="spellEnd"/>
           </w:p>
         </w:tc>
         <w:tc>
@@ -3807,11 +3633,9 @@
             <w:pPr>
               <w:cnfStyle w:val="100000000000" w:firstRow="1" w:lastRow="0" w:firstColumn="0" w:lastColumn="0" w:oddVBand="0" w:evenVBand="0" w:oddHBand="0" w:evenHBand="0" w:firstRowFirstColumn="0" w:firstRowLastColumn="0" w:lastRowFirstColumn="0" w:lastRowLastColumn="0"/>
             </w:pPr>
-            <w:proofErr w:type="spellStart"/>
             <w:r>
               <w:t>Mannschaft_Match</w:t>
             </w:r>
-            <w:proofErr w:type="spellEnd"/>
           </w:p>
         </w:tc>
         <w:tc>
@@ -3931,7 +3755,6 @@
                 <w:u w:val="single"/>
               </w:rPr>
             </w:pPr>
-            <w:proofErr w:type="spellStart"/>
             <w:r>
               <w:rPr>
                 <w:b/>
@@ -3940,7 +3763,6 @@
               </w:rPr>
               <w:t>HeimmannschaftID</w:t>
             </w:r>
-            <w:proofErr w:type="spellEnd"/>
           </w:p>
           <w:p>
             <w:pPr>
@@ -3951,7 +3773,6 @@
                 <w:u w:val="single"/>
               </w:rPr>
             </w:pPr>
-            <w:proofErr w:type="spellStart"/>
             <w:r>
               <w:rPr>
                 <w:b/>
@@ -3960,7 +3781,6 @@
               </w:rPr>
               <w:t>GastmannschaftID</w:t>
             </w:r>
-            <w:proofErr w:type="spellEnd"/>
           </w:p>
           <w:p>
             <w:pPr>
@@ -3971,7 +3791,6 @@
                 <w:u w:val="single"/>
               </w:rPr>
             </w:pPr>
-            <w:proofErr w:type="spellStart"/>
             <w:r>
               <w:rPr>
                 <w:b/>
@@ -3980,7 +3799,6 @@
               </w:rPr>
               <w:t>MatchID</w:t>
             </w:r>
-            <w:proofErr w:type="spellEnd"/>
           </w:p>
         </w:tc>
         <w:tc>
@@ -3998,7 +3816,6 @@
                 <w:szCs w:val="18"/>
               </w:rPr>
             </w:pPr>
-            <w:proofErr w:type="spellStart"/>
             <w:r>
               <w:rPr>
                 <w:sz w:val="18"/>
@@ -4006,7 +3823,6 @@
               </w:rPr>
               <w:t>Number</w:t>
             </w:r>
-            <w:proofErr w:type="spellEnd"/>
           </w:p>
           <w:p>
             <w:pPr>
@@ -4016,7 +3832,6 @@
                 <w:szCs w:val="18"/>
               </w:rPr>
             </w:pPr>
-            <w:proofErr w:type="spellStart"/>
             <w:r>
               <w:rPr>
                 <w:sz w:val="18"/>
@@ -4024,7 +3839,6 @@
               </w:rPr>
               <w:t>Number</w:t>
             </w:r>
-            <w:proofErr w:type="spellEnd"/>
           </w:p>
           <w:p>
             <w:pPr>
@@ -4034,7 +3848,6 @@
                 <w:szCs w:val="18"/>
               </w:rPr>
             </w:pPr>
-            <w:proofErr w:type="spellStart"/>
             <w:r>
               <w:rPr>
                 <w:sz w:val="18"/>
@@ -4042,7 +3855,6 @@
               </w:rPr>
               <w:t>Number</w:t>
             </w:r>
-            <w:proofErr w:type="spellEnd"/>
           </w:p>
         </w:tc>
       </w:tr>
@@ -4281,11 +4093,9 @@
             <w:pPr>
               <w:cnfStyle w:val="000000000000" w:firstRow="0" w:lastRow="0" w:firstColumn="0" w:lastColumn="0" w:oddVBand="0" w:evenVBand="0" w:oddHBand="0" w:evenHBand="0" w:firstRowFirstColumn="0" w:firstRowLastColumn="0" w:lastRowFirstColumn="0" w:lastRowLastColumn="0"/>
             </w:pPr>
-            <w:proofErr w:type="spellStart"/>
             <w:r>
               <w:t>Mannschaft_Trainer</w:t>
             </w:r>
-            <w:proofErr w:type="spellEnd"/>
           </w:p>
         </w:tc>
         <w:tc>
@@ -4406,7 +4216,6 @@
                 <w:u w:val="single"/>
               </w:rPr>
             </w:pPr>
-            <w:proofErr w:type="spellStart"/>
             <w:r>
               <w:rPr>
                 <w:b/>
@@ -4415,7 +4224,6 @@
               </w:rPr>
               <w:t>MannschaftID</w:t>
             </w:r>
-            <w:proofErr w:type="spellEnd"/>
           </w:p>
           <w:p>
             <w:pPr>
@@ -4426,7 +4234,6 @@
                 <w:u w:val="single"/>
               </w:rPr>
             </w:pPr>
-            <w:proofErr w:type="spellStart"/>
             <w:r>
               <w:rPr>
                 <w:b/>
@@ -4435,7 +4242,6 @@
               </w:rPr>
               <w:t>TrainerID</w:t>
             </w:r>
-            <w:proofErr w:type="spellEnd"/>
           </w:p>
         </w:tc>
         <w:tc>
@@ -4453,7 +4259,6 @@
                 <w:szCs w:val="18"/>
               </w:rPr>
             </w:pPr>
-            <w:proofErr w:type="spellStart"/>
             <w:r>
               <w:rPr>
                 <w:sz w:val="18"/>
@@ -4461,7 +4266,6 @@
               </w:rPr>
               <w:t>Number</w:t>
             </w:r>
-            <w:proofErr w:type="spellEnd"/>
           </w:p>
           <w:p>
             <w:pPr>
@@ -4471,7 +4275,6 @@
                 <w:szCs w:val="18"/>
               </w:rPr>
             </w:pPr>
-            <w:proofErr w:type="spellStart"/>
             <w:r>
               <w:rPr>
                 <w:sz w:val="18"/>
@@ -4479,7 +4282,6 @@
               </w:rPr>
               <w:t>Number</w:t>
             </w:r>
-            <w:proofErr w:type="spellEnd"/>
           </w:p>
         </w:tc>
       </w:tr>
@@ -4718,11 +4520,9 @@
             <w:pPr>
               <w:cnfStyle w:val="000000000000" w:firstRow="0" w:lastRow="0" w:firstColumn="0" w:lastColumn="0" w:oddVBand="0" w:evenVBand="0" w:oddHBand="0" w:evenHBand="0" w:firstRowFirstColumn="0" w:firstRowLastColumn="0" w:lastRowFirstColumn="0" w:lastRowLastColumn="0"/>
             </w:pPr>
-            <w:proofErr w:type="spellStart"/>
             <w:r>
               <w:t>Match_Schiedsrichter</w:t>
             </w:r>
-            <w:proofErr w:type="spellEnd"/>
           </w:p>
         </w:tc>
         <w:tc>
@@ -4843,7 +4643,6 @@
                 <w:u w:val="single"/>
               </w:rPr>
             </w:pPr>
-            <w:proofErr w:type="spellStart"/>
             <w:r>
               <w:rPr>
                 <w:b/>
@@ -4852,7 +4651,6 @@
               </w:rPr>
               <w:t>MatchID</w:t>
             </w:r>
-            <w:proofErr w:type="spellEnd"/>
           </w:p>
           <w:p>
             <w:pPr>
@@ -4863,7 +4661,6 @@
                 <w:u w:val="single"/>
               </w:rPr>
             </w:pPr>
-            <w:proofErr w:type="spellStart"/>
             <w:r>
               <w:rPr>
                 <w:b/>
@@ -4872,7 +4669,6 @@
               </w:rPr>
               <w:t>SchiedsrichterID</w:t>
             </w:r>
-            <w:proofErr w:type="spellEnd"/>
           </w:p>
         </w:tc>
         <w:tc>
@@ -4890,7 +4686,6 @@
                 <w:szCs w:val="18"/>
               </w:rPr>
             </w:pPr>
-            <w:proofErr w:type="spellStart"/>
             <w:r>
               <w:rPr>
                 <w:sz w:val="18"/>
@@ -4898,7 +4693,6 @@
               </w:rPr>
               <w:t>Number</w:t>
             </w:r>
-            <w:proofErr w:type="spellEnd"/>
           </w:p>
           <w:p>
             <w:pPr>
@@ -4908,7 +4702,6 @@
                 <w:szCs w:val="18"/>
               </w:rPr>
             </w:pPr>
-            <w:proofErr w:type="spellStart"/>
             <w:r>
               <w:rPr>
                 <w:sz w:val="18"/>
@@ -4916,7 +4709,6 @@
               </w:rPr>
               <w:t>Number</w:t>
             </w:r>
-            <w:proofErr w:type="spellEnd"/>
           </w:p>
         </w:tc>
       </w:tr>
@@ -5278,7 +5070,6 @@
                 <w:u w:val="single"/>
               </w:rPr>
             </w:pPr>
-            <w:proofErr w:type="spellStart"/>
             <w:r>
               <w:rPr>
                 <w:b/>
@@ -5287,7 +5078,6 @@
               </w:rPr>
               <w:t>MatchID</w:t>
             </w:r>
-            <w:proofErr w:type="spellEnd"/>
           </w:p>
         </w:tc>
         <w:tc>
@@ -5305,7 +5095,6 @@
                 <w:szCs w:val="18"/>
               </w:rPr>
             </w:pPr>
-            <w:proofErr w:type="spellStart"/>
             <w:r>
               <w:rPr>
                 <w:sz w:val="18"/>
@@ -5313,7 +5102,6 @@
               </w:rPr>
               <w:t>Number</w:t>
             </w:r>
-            <w:proofErr w:type="spellEnd"/>
           </w:p>
         </w:tc>
       </w:tr>
@@ -5361,7 +5149,6 @@
                 <w:iCs/>
               </w:rPr>
             </w:pPr>
-            <w:proofErr w:type="spellStart"/>
             <w:r>
               <w:rPr>
                 <w:b/>
@@ -5371,7 +5158,6 @@
               </w:rPr>
               <w:t>AnschriftID</w:t>
             </w:r>
-            <w:proofErr w:type="spellEnd"/>
           </w:p>
           <w:p>
             <w:pPr>
@@ -5383,7 +5169,6 @@
                 <w:iCs/>
               </w:rPr>
             </w:pPr>
-            <w:proofErr w:type="spellStart"/>
             <w:r>
               <w:rPr>
                 <w:b/>
@@ -5393,7 +5178,6 @@
               </w:rPr>
               <w:t>LigaID</w:t>
             </w:r>
-            <w:proofErr w:type="spellEnd"/>
           </w:p>
         </w:tc>
         <w:tc>
@@ -5411,7 +5195,6 @@
                 <w:szCs w:val="18"/>
               </w:rPr>
             </w:pPr>
-            <w:proofErr w:type="spellStart"/>
             <w:r>
               <w:rPr>
                 <w:sz w:val="18"/>
@@ -5419,7 +5202,6 @@
               </w:rPr>
               <w:t>Number</w:t>
             </w:r>
-            <w:proofErr w:type="spellEnd"/>
           </w:p>
           <w:p>
             <w:pPr>
@@ -5429,7 +5211,6 @@
                 <w:szCs w:val="18"/>
               </w:rPr>
             </w:pPr>
-            <w:proofErr w:type="spellStart"/>
             <w:r>
               <w:rPr>
                 <w:sz w:val="18"/>
@@ -5437,7 +5218,6 @@
               </w:rPr>
               <w:t>Number</w:t>
             </w:r>
-            <w:proofErr w:type="spellEnd"/>
           </w:p>
         </w:tc>
       </w:tr>
@@ -5538,11 +5318,9 @@
             <w:pPr>
               <w:cnfStyle w:val="000000100000" w:firstRow="0" w:lastRow="0" w:firstColumn="0" w:lastColumn="0" w:oddVBand="0" w:evenVBand="0" w:oddHBand="1" w:evenHBand="0" w:firstRowFirstColumn="0" w:firstRowLastColumn="0" w:lastRowFirstColumn="0" w:lastRowLastColumn="0"/>
             </w:pPr>
-            <w:proofErr w:type="spellStart"/>
             <w:r>
               <w:t>Begonnen_um</w:t>
             </w:r>
-            <w:proofErr w:type="spellEnd"/>
           </w:p>
         </w:tc>
         <w:tc>
@@ -5560,7 +5338,6 @@
                 <w:szCs w:val="18"/>
               </w:rPr>
             </w:pPr>
-            <w:proofErr w:type="spellStart"/>
             <w:r>
               <w:rPr>
                 <w:sz w:val="18"/>
@@ -5568,7 +5345,6 @@
               </w:rPr>
               <w:t>Timestamp</w:t>
             </w:r>
-            <w:proofErr w:type="spellEnd"/>
           </w:p>
         </w:tc>
       </w:tr>
@@ -5601,11 +5377,9 @@
             <w:pPr>
               <w:cnfStyle w:val="000000000000" w:firstRow="0" w:lastRow="0" w:firstColumn="0" w:lastColumn="0" w:oddVBand="0" w:evenVBand="0" w:oddHBand="0" w:evenHBand="0" w:firstRowFirstColumn="0" w:firstRowLastColumn="0" w:lastRowFirstColumn="0" w:lastRowLastColumn="0"/>
             </w:pPr>
-            <w:proofErr w:type="spellStart"/>
             <w:r>
               <w:t>Geendet_um</w:t>
             </w:r>
-            <w:proofErr w:type="spellEnd"/>
           </w:p>
         </w:tc>
         <w:tc>
@@ -5623,7 +5397,6 @@
                 <w:szCs w:val="18"/>
               </w:rPr>
             </w:pPr>
-            <w:proofErr w:type="spellStart"/>
             <w:r>
               <w:rPr>
                 <w:sz w:val="18"/>
@@ -5631,7 +5404,6 @@
               </w:rPr>
               <w:t>Timestamp</w:t>
             </w:r>
-            <w:proofErr w:type="spellEnd"/>
           </w:p>
         </w:tc>
       </w:tr>
@@ -5667,11 +5439,9 @@
             <w:pPr>
               <w:cnfStyle w:val="000000100000" w:firstRow="0" w:lastRow="0" w:firstColumn="0" w:lastColumn="0" w:oddVBand="0" w:evenVBand="0" w:oddHBand="1" w:evenHBand="0" w:firstRowFirstColumn="0" w:firstRowLastColumn="0" w:lastRowFirstColumn="0" w:lastRowLastColumn="0"/>
             </w:pPr>
-            <w:proofErr w:type="spellStart"/>
             <w:r>
               <w:t>Tore_Stand</w:t>
             </w:r>
-            <w:proofErr w:type="spellEnd"/>
           </w:p>
         </w:tc>
         <w:tc>
@@ -5689,21 +5459,12 @@
                 <w:szCs w:val="18"/>
               </w:rPr>
             </w:pPr>
-            <w:proofErr w:type="spellStart"/>
             <w:r>
               <w:rPr>
                 <w:sz w:val="18"/>
                 <w:szCs w:val="18"/>
               </w:rPr>
-              <w:t>Varchar</w:t>
-            </w:r>
-            <w:proofErr w:type="spellEnd"/>
-            <w:r>
-              <w:rPr>
-                <w:sz w:val="18"/>
-                <w:szCs w:val="18"/>
-              </w:rPr>
-              <w:t xml:space="preserve"> (7)</w:t>
+              <w:t>Varchar (7)</w:t>
             </w:r>
           </w:p>
         </w:tc>
@@ -5921,7 +5682,6 @@
                 <w:u w:val="single"/>
               </w:rPr>
             </w:pPr>
-            <w:proofErr w:type="spellStart"/>
             <w:r>
               <w:rPr>
                 <w:b/>
@@ -5930,7 +5690,6 @@
               </w:rPr>
               <w:t>MannschaftID</w:t>
             </w:r>
-            <w:proofErr w:type="spellEnd"/>
           </w:p>
         </w:tc>
         <w:tc>
@@ -5948,7 +5707,6 @@
                 <w:szCs w:val="18"/>
               </w:rPr>
             </w:pPr>
-            <w:proofErr w:type="spellStart"/>
             <w:r>
               <w:rPr>
                 <w:sz w:val="18"/>
@@ -5956,7 +5714,6 @@
               </w:rPr>
               <w:t>Number</w:t>
             </w:r>
-            <w:proofErr w:type="spellEnd"/>
           </w:p>
         </w:tc>
       </w:tr>
@@ -6001,7 +5758,6 @@
                 <w:iCs/>
               </w:rPr>
             </w:pPr>
-            <w:proofErr w:type="spellStart"/>
             <w:r>
               <w:rPr>
                 <w:b/>
@@ -6011,7 +5767,6 @@
               </w:rPr>
               <w:t>VereinID</w:t>
             </w:r>
-            <w:proofErr w:type="spellEnd"/>
           </w:p>
         </w:tc>
         <w:tc>
@@ -6029,7 +5784,6 @@
                 <w:szCs w:val="18"/>
               </w:rPr>
             </w:pPr>
-            <w:proofErr w:type="spellStart"/>
             <w:r>
               <w:rPr>
                 <w:sz w:val="18"/>
@@ -6037,7 +5791,6 @@
               </w:rPr>
               <w:t>Number</w:t>
             </w:r>
-            <w:proofErr w:type="spellEnd"/>
           </w:p>
         </w:tc>
       </w:tr>
@@ -6099,83 +5852,72 @@
                 <w:szCs w:val="18"/>
               </w:rPr>
             </w:pPr>
-            <w:proofErr w:type="spellStart"/>
             <w:r>
               <w:rPr>
                 <w:sz w:val="18"/>
                 <w:szCs w:val="18"/>
               </w:rPr>
-              <w:t>Varchar</w:t>
-            </w:r>
-            <w:proofErr w:type="spellEnd"/>
-            <w:r>
+              <w:t>Varchar (255)</w:t>
+            </w:r>
+          </w:p>
+        </w:tc>
+      </w:tr>
+      <w:tr>
+        <w:tc>
+          <w:tcPr>
+            <w:cnfStyle w:val="001000000000" w:firstRow="0" w:lastRow="0" w:firstColumn="1" w:lastColumn="0" w:oddVBand="0" w:evenVBand="0" w:oddHBand="0" w:evenHBand="0" w:firstRowFirstColumn="0" w:firstRowLastColumn="0" w:lastRowFirstColumn="0" w:lastRowLastColumn="0"/>
+            <w:tcW w:w="3020" w:type="dxa"/>
+            <w:tcBorders>
+              <w:right w:val="double" w:sz="4" w:space="0" w:color="7F7F7F" w:themeColor="text1" w:themeTint="80"/>
+            </w:tcBorders>
+          </w:tcPr>
+          <w:p>
+            <w:pPr>
+              <w:rPr>
+                <w:b/>
+              </w:rPr>
+            </w:pPr>
+          </w:p>
+        </w:tc>
+        <w:tc>
+          <w:tcPr>
+            <w:tcW w:w="4772" w:type="dxa"/>
+            <w:tcBorders>
+              <w:left w:val="double" w:sz="4" w:space="0" w:color="7F7F7F" w:themeColor="text1" w:themeTint="80"/>
+              <w:right w:val="single" w:sz="4" w:space="0" w:color="7F7F7F" w:themeColor="text1" w:themeTint="80"/>
+            </w:tcBorders>
+          </w:tcPr>
+          <w:p>
+            <w:pPr>
+              <w:cnfStyle w:val="000000000000" w:firstRow="0" w:lastRow="0" w:firstColumn="0" w:lastColumn="0" w:oddVBand="0" w:evenVBand="0" w:oddHBand="0" w:evenHBand="0" w:firstRowFirstColumn="0" w:firstRowLastColumn="0" w:lastRowFirstColumn="0" w:lastRowLastColumn="0"/>
+            </w:pPr>
+            <w:r>
+              <w:t>Altersgruppe</w:t>
+            </w:r>
+          </w:p>
+        </w:tc>
+        <w:tc>
+          <w:tcPr>
+            <w:tcW w:w="1270" w:type="dxa"/>
+            <w:tcBorders>
+              <w:left w:val="single" w:sz="4" w:space="0" w:color="7F7F7F" w:themeColor="text1" w:themeTint="80"/>
+            </w:tcBorders>
+          </w:tcPr>
+          <w:p>
+            <w:pPr>
+              <w:cnfStyle w:val="000000000000" w:firstRow="0" w:lastRow="0" w:firstColumn="0" w:lastColumn="0" w:oddVBand="0" w:evenVBand="0" w:oddHBand="0" w:evenHBand="0" w:firstRowFirstColumn="0" w:firstRowLastColumn="0" w:lastRowFirstColumn="0" w:lastRowLastColumn="0"/>
               <w:rPr>
                 <w:sz w:val="18"/>
                 <w:szCs w:val="18"/>
               </w:rPr>
-              <w:t xml:space="preserve"> (255)</w:t>
-            </w:r>
-          </w:p>
-        </w:tc>
-      </w:tr>
-      <w:tr>
-        <w:tc>
-          <w:tcPr>
-            <w:cnfStyle w:val="001000000000" w:firstRow="0" w:lastRow="0" w:firstColumn="1" w:lastColumn="0" w:oddVBand="0" w:evenVBand="0" w:oddHBand="0" w:evenHBand="0" w:firstRowFirstColumn="0" w:firstRowLastColumn="0" w:lastRowFirstColumn="0" w:lastRowLastColumn="0"/>
-            <w:tcW w:w="3020" w:type="dxa"/>
-            <w:tcBorders>
-              <w:right w:val="double" w:sz="4" w:space="0" w:color="7F7F7F" w:themeColor="text1" w:themeTint="80"/>
-            </w:tcBorders>
-          </w:tcPr>
-          <w:p>
-            <w:pPr>
-              <w:rPr>
-                <w:b/>
-              </w:rPr>
-            </w:pPr>
-          </w:p>
-        </w:tc>
-        <w:tc>
-          <w:tcPr>
-            <w:tcW w:w="4772" w:type="dxa"/>
-            <w:tcBorders>
-              <w:left w:val="double" w:sz="4" w:space="0" w:color="7F7F7F" w:themeColor="text1" w:themeTint="80"/>
-              <w:right w:val="single" w:sz="4" w:space="0" w:color="7F7F7F" w:themeColor="text1" w:themeTint="80"/>
-            </w:tcBorders>
-          </w:tcPr>
-          <w:p>
-            <w:pPr>
-              <w:cnfStyle w:val="000000000000" w:firstRow="0" w:lastRow="0" w:firstColumn="0" w:lastColumn="0" w:oddVBand="0" w:evenVBand="0" w:oddHBand="0" w:evenHBand="0" w:firstRowFirstColumn="0" w:firstRowLastColumn="0" w:lastRowFirstColumn="0" w:lastRowLastColumn="0"/>
-            </w:pPr>
-            <w:r>
-              <w:t>Altersgruppe</w:t>
-            </w:r>
-          </w:p>
-        </w:tc>
-        <w:tc>
-          <w:tcPr>
-            <w:tcW w:w="1270" w:type="dxa"/>
-            <w:tcBorders>
-              <w:left w:val="single" w:sz="4" w:space="0" w:color="7F7F7F" w:themeColor="text1" w:themeTint="80"/>
-            </w:tcBorders>
-          </w:tcPr>
-          <w:p>
-            <w:pPr>
-              <w:cnfStyle w:val="000000000000" w:firstRow="0" w:lastRow="0" w:firstColumn="0" w:lastColumn="0" w:oddVBand="0" w:evenVBand="0" w:oddHBand="0" w:evenHBand="0" w:firstRowFirstColumn="0" w:firstRowLastColumn="0" w:lastRowFirstColumn="0" w:lastRowLastColumn="0"/>
+            </w:pPr>
+            <w:r>
               <w:rPr>
                 <w:sz w:val="18"/>
                 <w:szCs w:val="18"/>
               </w:rPr>
-            </w:pPr>
-            <w:proofErr w:type="spellStart"/>
-            <w:r>
-              <w:rPr>
-                <w:sz w:val="18"/>
-                <w:szCs w:val="18"/>
-              </w:rPr>
               <w:t>Number</w:t>
             </w:r>
-            <w:proofErr w:type="spellEnd"/>
           </w:p>
         </w:tc>
       </w:tr>
@@ -6362,7 +6104,6 @@
                 <w:u w:val="single"/>
               </w:rPr>
             </w:pPr>
-            <w:proofErr w:type="spellStart"/>
             <w:r>
               <w:rPr>
                 <w:b/>
@@ -6371,7 +6112,6 @@
               </w:rPr>
               <w:t>PersonID</w:t>
             </w:r>
-            <w:proofErr w:type="spellEnd"/>
           </w:p>
         </w:tc>
         <w:tc>
@@ -6389,7 +6129,6 @@
                 <w:szCs w:val="18"/>
               </w:rPr>
             </w:pPr>
-            <w:proofErr w:type="spellStart"/>
             <w:r>
               <w:rPr>
                 <w:sz w:val="18"/>
@@ -6397,7 +6136,6 @@
               </w:rPr>
               <w:t>Number</w:t>
             </w:r>
-            <w:proofErr w:type="spellEnd"/>
           </w:p>
         </w:tc>
       </w:tr>
@@ -6445,7 +6183,6 @@
                 <w:iCs/>
               </w:rPr>
             </w:pPr>
-            <w:proofErr w:type="spellStart"/>
             <w:r>
               <w:rPr>
                 <w:b/>
@@ -6455,7 +6192,6 @@
               </w:rPr>
               <w:t>MannschaftID</w:t>
             </w:r>
-            <w:proofErr w:type="spellEnd"/>
           </w:p>
         </w:tc>
         <w:tc>
@@ -6473,7 +6209,6 @@
                 <w:szCs w:val="18"/>
               </w:rPr>
             </w:pPr>
-            <w:proofErr w:type="spellStart"/>
             <w:r>
               <w:rPr>
                 <w:sz w:val="18"/>
@@ -6481,7 +6216,6 @@
               </w:rPr>
               <w:t>Number</w:t>
             </w:r>
-            <w:proofErr w:type="spellEnd"/>
           </w:p>
         </w:tc>
       </w:tr>
@@ -6540,21 +6274,12 @@
                 <w:szCs w:val="18"/>
               </w:rPr>
             </w:pPr>
-            <w:proofErr w:type="gramStart"/>
             <w:r>
               <w:rPr>
                 <w:sz w:val="18"/>
                 <w:szCs w:val="18"/>
               </w:rPr>
-              <w:t>Char(</w:t>
-            </w:r>
-            <w:proofErr w:type="gramEnd"/>
-            <w:r>
-              <w:rPr>
-                <w:sz w:val="18"/>
-                <w:szCs w:val="18"/>
-              </w:rPr>
-              <w:t>5)</w:t>
+              <w:t>Char(5)</w:t>
             </w:r>
           </w:p>
         </w:tc>
@@ -6893,7 +6618,6 @@
                 <w:u w:val="single"/>
               </w:rPr>
             </w:pPr>
-            <w:proofErr w:type="spellStart"/>
             <w:r>
               <w:rPr>
                 <w:b/>
@@ -6902,7 +6626,6 @@
               </w:rPr>
               <w:t>PersonID</w:t>
             </w:r>
-            <w:proofErr w:type="spellEnd"/>
           </w:p>
         </w:tc>
         <w:tc>
@@ -6920,7 +6643,6 @@
                 <w:szCs w:val="18"/>
               </w:rPr>
             </w:pPr>
-            <w:proofErr w:type="spellStart"/>
             <w:r>
               <w:rPr>
                 <w:sz w:val="18"/>
@@ -6928,7 +6650,6 @@
               </w:rPr>
               <w:t>Number</w:t>
             </w:r>
-            <w:proofErr w:type="spellEnd"/>
           </w:p>
         </w:tc>
       </w:tr>
@@ -7352,7 +7073,6 @@
                 <w:u w:val="single"/>
               </w:rPr>
             </w:pPr>
-            <w:proofErr w:type="spellStart"/>
             <w:r>
               <w:rPr>
                 <w:b/>
@@ -7361,7 +7081,6 @@
               </w:rPr>
               <w:t>PersonID</w:t>
             </w:r>
-            <w:proofErr w:type="spellEnd"/>
           </w:p>
         </w:tc>
         <w:tc>
@@ -7379,7 +7098,6 @@
                 <w:szCs w:val="18"/>
               </w:rPr>
             </w:pPr>
-            <w:proofErr w:type="spellStart"/>
             <w:r>
               <w:rPr>
                 <w:sz w:val="18"/>
@@ -7387,7 +7105,6 @@
               </w:rPr>
               <w:t>Number</w:t>
             </w:r>
-            <w:proofErr w:type="spellEnd"/>
           </w:p>
         </w:tc>
       </w:tr>
@@ -7685,11 +7402,9 @@
             <w:pPr>
               <w:cnfStyle w:val="000000000000" w:firstRow="0" w:lastRow="0" w:firstColumn="0" w:lastColumn="0" w:oddVBand="0" w:evenVBand="0" w:oddHBand="0" w:evenHBand="0" w:firstRowFirstColumn="0" w:firstRowLastColumn="0" w:lastRowFirstColumn="0" w:lastRowLastColumn="0"/>
             </w:pPr>
-            <w:proofErr w:type="spellStart"/>
             <w:r>
               <w:t>Mitarbeiter_Vorgesetzter</w:t>
             </w:r>
-            <w:proofErr w:type="spellEnd"/>
           </w:p>
         </w:tc>
         <w:tc>
@@ -7810,7 +7525,6 @@
                 <w:u w:val="single"/>
               </w:rPr>
             </w:pPr>
-            <w:proofErr w:type="spellStart"/>
             <w:r>
               <w:rPr>
                 <w:b/>
@@ -7819,7 +7533,6 @@
               </w:rPr>
               <w:t>PersonID</w:t>
             </w:r>
-            <w:proofErr w:type="spellEnd"/>
           </w:p>
         </w:tc>
         <w:tc>
@@ -7837,7 +7550,6 @@
                 <w:szCs w:val="18"/>
               </w:rPr>
             </w:pPr>
-            <w:proofErr w:type="spellStart"/>
             <w:r>
               <w:rPr>
                 <w:sz w:val="18"/>
@@ -7845,7 +7557,6 @@
               </w:rPr>
               <w:t>Number</w:t>
             </w:r>
-            <w:proofErr w:type="spellEnd"/>
           </w:p>
         </w:tc>
       </w:tr>
@@ -7893,7 +7604,6 @@
                 <w:iCs/>
               </w:rPr>
             </w:pPr>
-            <w:proofErr w:type="spellStart"/>
             <w:r>
               <w:rPr>
                 <w:b/>
@@ -7903,7 +7613,6 @@
               </w:rPr>
               <w:t>VorgesetzterID</w:t>
             </w:r>
-            <w:proofErr w:type="spellEnd"/>
           </w:p>
         </w:tc>
         <w:tc>
@@ -7921,7 +7630,6 @@
                 <w:szCs w:val="18"/>
               </w:rPr>
             </w:pPr>
-            <w:proofErr w:type="spellStart"/>
             <w:r>
               <w:rPr>
                 <w:sz w:val="18"/>
@@ -7929,7 +7637,6 @@
               </w:rPr>
               <w:t>Number</w:t>
             </w:r>
-            <w:proofErr w:type="spellEnd"/>
           </w:p>
         </w:tc>
       </w:tr>
@@ -8211,7 +7918,6 @@
                 <w:u w:val="single"/>
               </w:rPr>
             </w:pPr>
-            <w:proofErr w:type="spellStart"/>
             <w:r>
               <w:rPr>
                 <w:b/>
@@ -8220,7 +7926,6 @@
               </w:rPr>
               <w:t>PersonID</w:t>
             </w:r>
-            <w:proofErr w:type="spellEnd"/>
           </w:p>
         </w:tc>
         <w:tc>
@@ -8238,7 +7943,6 @@
                 <w:szCs w:val="18"/>
               </w:rPr>
             </w:pPr>
-            <w:proofErr w:type="spellStart"/>
             <w:r>
               <w:rPr>
                 <w:sz w:val="18"/>
@@ -8246,7 +7950,6 @@
               </w:rPr>
               <w:t>Number</w:t>
             </w:r>
-            <w:proofErr w:type="spellEnd"/>
           </w:p>
         </w:tc>
       </w:tr>
@@ -8294,7 +7997,6 @@
                 <w:iCs/>
               </w:rPr>
             </w:pPr>
-            <w:proofErr w:type="spellStart"/>
             <w:r>
               <w:rPr>
                 <w:b/>
@@ -8304,7 +8006,6 @@
               </w:rPr>
               <w:t>VereinID</w:t>
             </w:r>
-            <w:proofErr w:type="spellEnd"/>
           </w:p>
         </w:tc>
         <w:tc>
@@ -8322,7 +8023,6 @@
                 <w:szCs w:val="18"/>
               </w:rPr>
             </w:pPr>
-            <w:proofErr w:type="spellStart"/>
             <w:r>
               <w:rPr>
                 <w:sz w:val="18"/>
@@ -8330,7 +8030,6 @@
               </w:rPr>
               <w:t>Number</w:t>
             </w:r>
-            <w:proofErr w:type="spellEnd"/>
           </w:p>
         </w:tc>
       </w:tr>
@@ -8389,21 +8088,12 @@
                 <w:szCs w:val="18"/>
               </w:rPr>
             </w:pPr>
-            <w:proofErr w:type="spellStart"/>
             <w:r>
               <w:rPr>
                 <w:sz w:val="18"/>
                 <w:szCs w:val="18"/>
               </w:rPr>
-              <w:t>Varchar</w:t>
-            </w:r>
-            <w:proofErr w:type="spellEnd"/>
-            <w:r>
-              <w:rPr>
-                <w:sz w:val="18"/>
-                <w:szCs w:val="18"/>
-              </w:rPr>
-              <w:t xml:space="preserve"> (50)</w:t>
+              <w:t>Varchar (50)</w:t>
             </w:r>
           </w:p>
         </w:tc>
@@ -8712,7 +8402,6 @@
                 <w:u w:val="single"/>
               </w:rPr>
             </w:pPr>
-            <w:proofErr w:type="spellStart"/>
             <w:r>
               <w:rPr>
                 <w:b/>
@@ -8721,7 +8410,6 @@
               </w:rPr>
               <w:t>PersonID</w:t>
             </w:r>
-            <w:proofErr w:type="spellEnd"/>
           </w:p>
         </w:tc>
         <w:tc>
@@ -8739,7 +8427,6 @@
                 <w:szCs w:val="18"/>
               </w:rPr>
             </w:pPr>
-            <w:proofErr w:type="spellStart"/>
             <w:r>
               <w:rPr>
                 <w:sz w:val="18"/>
@@ -8747,7 +8434,6 @@
               </w:rPr>
               <w:t>Number</w:t>
             </w:r>
-            <w:proofErr w:type="spellEnd"/>
           </w:p>
         </w:tc>
       </w:tr>
@@ -8795,7 +8481,6 @@
                 <w:iCs/>
               </w:rPr>
             </w:pPr>
-            <w:proofErr w:type="spellStart"/>
             <w:r>
               <w:rPr>
                 <w:b/>
@@ -8805,7 +8490,6 @@
               </w:rPr>
               <w:t>AnschriftID</w:t>
             </w:r>
-            <w:proofErr w:type="spellEnd"/>
           </w:p>
         </w:tc>
         <w:tc>
@@ -8823,7 +8507,6 @@
                 <w:szCs w:val="18"/>
               </w:rPr>
             </w:pPr>
-            <w:proofErr w:type="spellStart"/>
             <w:r>
               <w:rPr>
                 <w:sz w:val="18"/>
@@ -8831,7 +8514,6 @@
               </w:rPr>
               <w:t>Number</w:t>
             </w:r>
-            <w:proofErr w:type="spellEnd"/>
           </w:p>
         </w:tc>
       </w:tr>
@@ -8890,21 +8572,12 @@
                 <w:szCs w:val="18"/>
               </w:rPr>
             </w:pPr>
-            <w:proofErr w:type="spellStart"/>
             <w:r>
               <w:rPr>
                 <w:sz w:val="18"/>
                 <w:szCs w:val="18"/>
               </w:rPr>
-              <w:t>Varchar</w:t>
-            </w:r>
-            <w:proofErr w:type="spellEnd"/>
-            <w:r>
-              <w:rPr>
-                <w:sz w:val="18"/>
-                <w:szCs w:val="18"/>
-              </w:rPr>
-              <w:t xml:space="preserve"> (50)</w:t>
+              <w:t>Varchar (50)</w:t>
             </w:r>
           </w:p>
         </w:tc>
@@ -8961,21 +8634,12 @@
                 <w:szCs w:val="18"/>
               </w:rPr>
             </w:pPr>
-            <w:proofErr w:type="spellStart"/>
             <w:r>
               <w:rPr>
                 <w:sz w:val="18"/>
                 <w:szCs w:val="18"/>
               </w:rPr>
-              <w:t>Varchar</w:t>
-            </w:r>
-            <w:proofErr w:type="spellEnd"/>
-            <w:r>
-              <w:rPr>
-                <w:sz w:val="18"/>
-                <w:szCs w:val="18"/>
-              </w:rPr>
-              <w:t xml:space="preserve"> (50)</w:t>
+              <w:t>Varchar (50)</w:t>
             </w:r>
           </w:p>
         </w:tc>
@@ -10223,10 +9887,10 @@
         <w:tblLook w:val="04A0" w:firstRow="1" w:lastRow="0" w:firstColumn="1" w:lastColumn="0" w:noHBand="0" w:noVBand="1"/>
       </w:tblPr>
       <w:tblGrid>
-        <w:gridCol w:w="2557"/>
-        <w:gridCol w:w="1748"/>
-        <w:gridCol w:w="1669"/>
-        <w:gridCol w:w="1669"/>
+        <w:gridCol w:w="2538"/>
+        <w:gridCol w:w="1782"/>
+        <w:gridCol w:w="1668"/>
+        <w:gridCol w:w="1655"/>
         <w:gridCol w:w="1073"/>
         <w:gridCol w:w="361"/>
       </w:tblGrid>
@@ -10237,7 +9901,7 @@
         <w:tc>
           <w:tcPr>
             <w:cnfStyle w:val="001000000100" w:firstRow="0" w:lastRow="0" w:firstColumn="1" w:lastColumn="0" w:oddVBand="0" w:evenVBand="0" w:oddHBand="0" w:evenHBand="0" w:firstRowFirstColumn="1" w:firstRowLastColumn="0" w:lastRowFirstColumn="0" w:lastRowLastColumn="0"/>
-            <w:tcW w:w="2557" w:type="dxa"/>
+            <w:tcW w:w="2553" w:type="dxa"/>
           </w:tcPr>
           <w:p>
             <w:r>
@@ -10248,21 +9912,21 @@
         </w:tc>
         <w:tc>
           <w:tcPr>
-            <w:tcW w:w="1748" w:type="dxa"/>
-            <w:shd w:val="clear" w:color="auto" w:fill="262626" w:themeFill="text1" w:themeFillTint="D9"/>
+            <w:tcW w:w="1746" w:type="dxa"/>
+            <w:shd w:val="clear" w:color="auto" w:fill="00B050"/>
           </w:tcPr>
           <w:p>
             <w:pPr>
               <w:cnfStyle w:val="100000000000" w:firstRow="1" w:lastRow="0" w:firstColumn="0" w:lastColumn="0" w:oddVBand="0" w:evenVBand="0" w:oddHBand="0" w:evenHBand="0" w:firstRowFirstColumn="0" w:firstRowLastColumn="0" w:lastRowFirstColumn="0" w:lastRowLastColumn="0"/>
             </w:pPr>
             <w:r>
-              <w:t>BEREIT</w:t>
-            </w:r>
-          </w:p>
-        </w:tc>
-        <w:tc>
-          <w:tcPr>
-            <w:tcW w:w="1669" w:type="dxa"/>
+              <w:t>ABGESCHLOSSEN</w:t>
+            </w:r>
+          </w:p>
+        </w:tc>
+        <w:tc>
+          <w:tcPr>
+            <w:tcW w:w="1668" w:type="dxa"/>
           </w:tcPr>
           <w:p>
             <w:pPr>
@@ -10281,7 +9945,7 @@
         </w:tc>
         <w:tc>
           <w:tcPr>
-            <w:tcW w:w="1669" w:type="dxa"/>
+            <w:tcW w:w="1666" w:type="dxa"/>
           </w:tcPr>
           <w:p>
             <w:pPr>
@@ -10340,7 +10004,7 @@
         <w:tc>
           <w:tcPr>
             <w:cnfStyle w:val="001000000000" w:firstRow="0" w:lastRow="0" w:firstColumn="1" w:lastColumn="0" w:oddVBand="0" w:evenVBand="0" w:oddHBand="0" w:evenHBand="0" w:firstRowFirstColumn="0" w:firstRowLastColumn="0" w:lastRowFirstColumn="0" w:lastRowLastColumn="0"/>
-            <w:tcW w:w="2557" w:type="dxa"/>
+            <w:tcW w:w="2553" w:type="dxa"/>
           </w:tcPr>
           <w:p>
             <w:r>
@@ -10350,7 +10014,7 @@
         </w:tc>
         <w:tc>
           <w:tcPr>
-            <w:tcW w:w="1748" w:type="dxa"/>
+            <w:tcW w:w="1746" w:type="dxa"/>
           </w:tcPr>
           <w:p>
             <w:pPr>
@@ -10363,7 +10027,7 @@
         </w:tc>
         <w:tc>
           <w:tcPr>
-            <w:tcW w:w="1669" w:type="dxa"/>
+            <w:tcW w:w="1668" w:type="dxa"/>
           </w:tcPr>
           <w:p>
             <w:pPr>
@@ -10384,7 +10048,7 @@
         </w:tc>
         <w:tc>
           <w:tcPr>
-            <w:tcW w:w="3103" w:type="dxa"/>
+            <w:tcW w:w="3100" w:type="dxa"/>
             <w:gridSpan w:val="3"/>
           </w:tcPr>
           <w:p>
@@ -10401,7 +10065,7 @@
         <w:tc>
           <w:tcPr>
             <w:cnfStyle w:val="001000000000" w:firstRow="0" w:lastRow="0" w:firstColumn="1" w:lastColumn="0" w:oddVBand="0" w:evenVBand="0" w:oddHBand="0" w:evenHBand="0" w:firstRowFirstColumn="0" w:firstRowLastColumn="0" w:lastRowFirstColumn="0" w:lastRowLastColumn="0"/>
-            <w:tcW w:w="2557" w:type="dxa"/>
+            <w:tcW w:w="2553" w:type="dxa"/>
           </w:tcPr>
           <w:p>
             <w:r>
@@ -10411,7 +10075,7 @@
         </w:tc>
         <w:tc>
           <w:tcPr>
-            <w:tcW w:w="6520" w:type="dxa"/>
+            <w:tcW w:w="6514" w:type="dxa"/>
             <w:gridSpan w:val="5"/>
             <w:vMerge w:val="restart"/>
           </w:tcPr>
@@ -10440,13 +10104,13 @@
         <w:tc>
           <w:tcPr>
             <w:cnfStyle w:val="001000000000" w:firstRow="0" w:lastRow="0" w:firstColumn="1" w:lastColumn="0" w:oddVBand="0" w:evenVBand="0" w:oddHBand="0" w:evenHBand="0" w:firstRowFirstColumn="0" w:firstRowLastColumn="0" w:lastRowFirstColumn="0" w:lastRowLastColumn="0"/>
-            <w:tcW w:w="2557" w:type="dxa"/>
+            <w:tcW w:w="2553" w:type="dxa"/>
           </w:tcPr>
           <w:p/>
         </w:tc>
         <w:tc>
           <w:tcPr>
-            <w:tcW w:w="6520" w:type="dxa"/>
+            <w:tcW w:w="6514" w:type="dxa"/>
             <w:gridSpan w:val="5"/>
             <w:vMerge/>
           </w:tcPr>
@@ -10461,7 +10125,7 @@
         <w:tc>
           <w:tcPr>
             <w:cnfStyle w:val="001000000000" w:firstRow="0" w:lastRow="0" w:firstColumn="1" w:lastColumn="0" w:oddVBand="0" w:evenVBand="0" w:oddHBand="0" w:evenHBand="0" w:firstRowFirstColumn="0" w:firstRowLastColumn="0" w:lastRowFirstColumn="0" w:lastRowLastColumn="0"/>
-            <w:tcW w:w="2557" w:type="dxa"/>
+            <w:tcW w:w="2553" w:type="dxa"/>
           </w:tcPr>
           <w:p>
             <w:r>
@@ -10471,7 +10135,7 @@
         </w:tc>
         <w:tc>
           <w:tcPr>
-            <w:tcW w:w="6520" w:type="dxa"/>
+            <w:tcW w:w="6514" w:type="dxa"/>
             <w:gridSpan w:val="5"/>
             <w:vMerge w:val="restart"/>
             <w:shd w:val="clear" w:color="auto" w:fill="D0CECE" w:themeFill="background2" w:themeFillShade="E6"/>
@@ -10480,11 +10144,96 @@
             <w:pPr>
               <w:cnfStyle w:val="000000000000" w:firstRow="0" w:lastRow="0" w:firstColumn="0" w:lastColumn="0" w:oddVBand="0" w:evenVBand="0" w:oddHBand="0" w:evenHBand="0" w:firstRowFirstColumn="0" w:firstRowLastColumn="0" w:lastRowFirstColumn="0" w:lastRowLastColumn="0"/>
             </w:pPr>
-          </w:p>
-          <w:p>
-            <w:pPr>
-              <w:cnfStyle w:val="000000000000" w:firstRow="0" w:lastRow="0" w:firstColumn="0" w:lastColumn="0" w:oddVBand="0" w:evenVBand="0" w:oddHBand="0" w:evenHBand="0" w:firstRowFirstColumn="0" w:firstRowLastColumn="0" w:lastRowFirstColumn="0" w:lastRowLastColumn="0"/>
-            </w:pPr>
+            <w:r>
+              <w:t>SELECT Mannschaft.Name AS Mannschaft, ((HEIM.tore_stand+GAST.tore_stand)/(HEIM.anz+GAST.anz)) AS TORE_DURCHSCHNITT FROM MANNSCHAFT</w:t>
+            </w:r>
+          </w:p>
+          <w:p>
+            <w:pPr>
+              <w:cnfStyle w:val="000000000000" w:firstRow="0" w:lastRow="0" w:firstColumn="0" w:lastColumn="0" w:oddVBand="0" w:evenVBand="0" w:oddHBand="0" w:evenHBand="0" w:firstRowFirstColumn="0" w:firstRowLastColumn="0" w:lastRowFirstColumn="0" w:lastRowLastColumn="0"/>
+            </w:pPr>
+          </w:p>
+          <w:p>
+            <w:pPr>
+              <w:cnfStyle w:val="000000000000" w:firstRow="0" w:lastRow="0" w:firstColumn="0" w:lastColumn="0" w:oddVBand="0" w:evenVBand="0" w:oddHBand="0" w:evenHBand="0" w:firstRowFirstColumn="0" w:firstRowLastColumn="0" w:lastRowFirstColumn="0" w:lastRowLastColumn="0"/>
+            </w:pPr>
+            <w:r>
+              <w:t xml:space="preserve">JOIN </w:t>
+            </w:r>
+          </w:p>
+          <w:p>
+            <w:pPr>
+              <w:cnfStyle w:val="000000000000" w:firstRow="0" w:lastRow="0" w:firstColumn="0" w:lastColumn="0" w:oddVBand="0" w:evenVBand="0" w:oddHBand="0" w:evenHBand="0" w:firstRowFirstColumn="0" w:firstRowLastColumn="0" w:lastRowFirstColumn="0" w:lastRowLastColumn="0"/>
+            </w:pPr>
+            <w:r>
+              <w:t xml:space="preserve">(SELECT MANNSCHAFT_MATCH.Heimmannschaftid AS mID, SUM(regexp_substr(tore_stand,'[^/]+',1)) AS tore_stand, COUNT(tore_stand) as anz </w:t>
+            </w:r>
+          </w:p>
+          <w:p>
+            <w:pPr>
+              <w:cnfStyle w:val="000000000000" w:firstRow="0" w:lastRow="0" w:firstColumn="0" w:lastColumn="0" w:oddVBand="0" w:evenVBand="0" w:oddHBand="0" w:evenHBand="0" w:firstRowFirstColumn="0" w:firstRowLastColumn="0" w:lastRowFirstColumn="0" w:lastRowLastColumn="0"/>
+            </w:pPr>
+            <w:r>
+              <w:t xml:space="preserve">      FROM MANNSCHAFT_MATCH JOIN MATCH USING (MatchID)GROUP BY MANNSCHAFT_MATCH.Heimmannschaftid) HEIM </w:t>
+            </w:r>
+          </w:p>
+          <w:p>
+            <w:pPr>
+              <w:cnfStyle w:val="000000000000" w:firstRow="0" w:lastRow="0" w:firstColumn="0" w:lastColumn="0" w:oddVBand="0" w:evenVBand="0" w:oddHBand="0" w:evenHBand="0" w:firstRowFirstColumn="0" w:firstRowLastColumn="0" w:lastRowFirstColumn="0" w:lastRowLastColumn="0"/>
+            </w:pPr>
+            <w:r>
+              <w:t>ON Mannschaft.MannschaftID = HEIM.mID</w:t>
+            </w:r>
+          </w:p>
+          <w:p>
+            <w:pPr>
+              <w:cnfStyle w:val="000000000000" w:firstRow="0" w:lastRow="0" w:firstColumn="0" w:lastColumn="0" w:oddVBand="0" w:evenVBand="0" w:oddHBand="0" w:evenHBand="0" w:firstRowFirstColumn="0" w:firstRowLastColumn="0" w:lastRowFirstColumn="0" w:lastRowLastColumn="0"/>
+            </w:pPr>
+          </w:p>
+          <w:p>
+            <w:pPr>
+              <w:cnfStyle w:val="000000000000" w:firstRow="0" w:lastRow="0" w:firstColumn="0" w:lastColumn="0" w:oddVBand="0" w:evenVBand="0" w:oddHBand="0" w:evenHBand="0" w:firstRowFirstColumn="0" w:firstRowLastColumn="0" w:lastRowFirstColumn="0" w:lastRowLastColumn="0"/>
+            </w:pPr>
+            <w:r>
+              <w:t xml:space="preserve">JOIN </w:t>
+            </w:r>
+          </w:p>
+          <w:p>
+            <w:pPr>
+              <w:cnfStyle w:val="000000000000" w:firstRow="0" w:lastRow="0" w:firstColumn="0" w:lastColumn="0" w:oddVBand="0" w:evenVBand="0" w:oddHBand="0" w:evenHBand="0" w:firstRowFirstColumn="0" w:firstRowLastColumn="0" w:lastRowFirstColumn="0" w:lastRowLastColumn="0"/>
+            </w:pPr>
+            <w:r>
+              <w:t xml:space="preserve">(SELECT MANNSCHAFT_MATCH.GastmannschaftID AS mID, SUM(regexp_substr(tore_stand,'[^/]+',2)) AS tore_stand, COUNT(tore_stand) as anz </w:t>
+            </w:r>
+          </w:p>
+          <w:p>
+            <w:pPr>
+              <w:cnfStyle w:val="000000000000" w:firstRow="0" w:lastRow="0" w:firstColumn="0" w:lastColumn="0" w:oddVBand="0" w:evenVBand="0" w:oddHBand="0" w:evenHBand="0" w:firstRowFirstColumn="0" w:firstRowLastColumn="0" w:lastRowFirstColumn="0" w:lastRowLastColumn="0"/>
+            </w:pPr>
+            <w:r>
+              <w:t xml:space="preserve">      FROM MANNSCHAFT_MATCH JOIN MATCH USING (MatchID)GROUP BY MANNSCHAFT_MATCH.GastmannschaftID) GAST </w:t>
+            </w:r>
+          </w:p>
+          <w:p>
+            <w:pPr>
+              <w:cnfStyle w:val="000000000000" w:firstRow="0" w:lastRow="0" w:firstColumn="0" w:lastColumn="0" w:oddVBand="0" w:evenVBand="0" w:oddHBand="0" w:evenHBand="0" w:firstRowFirstColumn="0" w:firstRowLastColumn="0" w:lastRowFirstColumn="0" w:lastRowLastColumn="0"/>
+            </w:pPr>
+            <w:r>
+              <w:t>ON Mannschaft.MannschaftID = GAST.mID</w:t>
+            </w:r>
+          </w:p>
+          <w:p>
+            <w:pPr>
+              <w:cnfStyle w:val="000000000000" w:firstRow="0" w:lastRow="0" w:firstColumn="0" w:lastColumn="0" w:oddVBand="0" w:evenVBand="0" w:oddHBand="0" w:evenHBand="0" w:firstRowFirstColumn="0" w:firstRowLastColumn="0" w:lastRowFirstColumn="0" w:lastRowLastColumn="0"/>
+            </w:pPr>
+          </w:p>
+          <w:p>
+            <w:pPr>
+              <w:cnfStyle w:val="000000000000" w:firstRow="0" w:lastRow="0" w:firstColumn="0" w:lastColumn="0" w:oddVBand="0" w:evenVBand="0" w:oddHBand="0" w:evenHBand="0" w:firstRowFirstColumn="0" w:firstRowLastColumn="0" w:lastRowFirstColumn="0" w:lastRowLastColumn="0"/>
+            </w:pPr>
+            <w:r>
+              <w:t>ORDER BY TORE_DURCHSCHNITT DESC, Mannschaft;</w:t>
+            </w:r>
           </w:p>
           <w:p>
             <w:pPr>
@@ -10500,13 +10249,13 @@
         <w:tc>
           <w:tcPr>
             <w:cnfStyle w:val="001000000000" w:firstRow="0" w:lastRow="0" w:firstColumn="1" w:lastColumn="0" w:oddVBand="0" w:evenVBand="0" w:oddHBand="0" w:evenHBand="0" w:firstRowFirstColumn="0" w:firstRowLastColumn="0" w:lastRowFirstColumn="0" w:lastRowLastColumn="0"/>
-            <w:tcW w:w="2557" w:type="dxa"/>
+            <w:tcW w:w="2553" w:type="dxa"/>
           </w:tcPr>
           <w:p/>
         </w:tc>
         <w:tc>
           <w:tcPr>
-            <w:tcW w:w="6520" w:type="dxa"/>
+            <w:tcW w:w="6514" w:type="dxa"/>
             <w:gridSpan w:val="5"/>
             <w:vMerge/>
             <w:shd w:val="clear" w:color="auto" w:fill="D0CECE" w:themeFill="background2" w:themeFillShade="E6"/>
@@ -10522,7 +10271,7 @@
         <w:tc>
           <w:tcPr>
             <w:cnfStyle w:val="001000000000" w:firstRow="0" w:lastRow="0" w:firstColumn="1" w:lastColumn="0" w:oddVBand="0" w:evenVBand="0" w:oddHBand="0" w:evenHBand="0" w:firstRowFirstColumn="0" w:firstRowLastColumn="0" w:lastRowFirstColumn="0" w:lastRowLastColumn="0"/>
-            <w:tcW w:w="2557" w:type="dxa"/>
+            <w:tcW w:w="2553" w:type="dxa"/>
           </w:tcPr>
           <w:p>
             <w:r>
@@ -10532,7 +10281,7 @@
         </w:tc>
         <w:tc>
           <w:tcPr>
-            <w:tcW w:w="6520" w:type="dxa"/>
+            <w:tcW w:w="6514" w:type="dxa"/>
             <w:gridSpan w:val="5"/>
             <w:vMerge w:val="restart"/>
           </w:tcPr>
@@ -10540,6 +10289,9 @@
             <w:pPr>
               <w:cnfStyle w:val="000000000000" w:firstRow="0" w:lastRow="0" w:firstColumn="0" w:lastColumn="0" w:oddVBand="0" w:evenVBand="0" w:oddHBand="0" w:evenHBand="0" w:firstRowFirstColumn="0" w:firstRowLastColumn="0" w:lastRowFirstColumn="0" w:lastRowLastColumn="0"/>
             </w:pPr>
+            <w:r>
+              <w:t>-</w:t>
+            </w:r>
           </w:p>
           <w:p>
             <w:pPr>
@@ -10560,13 +10312,13 @@
         <w:tc>
           <w:tcPr>
             <w:cnfStyle w:val="001000000000" w:firstRow="0" w:lastRow="0" w:firstColumn="1" w:lastColumn="0" w:oddVBand="0" w:evenVBand="0" w:oddHBand="0" w:evenHBand="0" w:firstRowFirstColumn="0" w:firstRowLastColumn="0" w:lastRowFirstColumn="0" w:lastRowLastColumn="0"/>
-            <w:tcW w:w="2557" w:type="dxa"/>
+            <w:tcW w:w="2553" w:type="dxa"/>
           </w:tcPr>
           <w:p/>
         </w:tc>
         <w:tc>
           <w:tcPr>
-            <w:tcW w:w="6520" w:type="dxa"/>
+            <w:tcW w:w="6514" w:type="dxa"/>
             <w:gridSpan w:val="5"/>
             <w:vMerge/>
           </w:tcPr>
@@ -10581,17 +10333,18 @@
         <w:tc>
           <w:tcPr>
             <w:cnfStyle w:val="001000000000" w:firstRow="0" w:lastRow="0" w:firstColumn="1" w:lastColumn="0" w:oddVBand="0" w:evenVBand="0" w:oddHBand="0" w:evenHBand="0" w:firstRowFirstColumn="0" w:firstRowLastColumn="0" w:lastRowFirstColumn="0" w:lastRowLastColumn="0"/>
-            <w:tcW w:w="2557" w:type="dxa"/>
-          </w:tcPr>
-          <w:p>
-            <w:r>
+            <w:tcW w:w="2553" w:type="dxa"/>
+          </w:tcPr>
+          <w:p>
+            <w:r>
+              <w:lastRenderedPageBreak/>
               <w:t>Resultat (Z.B. Screenshot):</w:t>
             </w:r>
           </w:p>
         </w:tc>
         <w:tc>
           <w:tcPr>
-            <w:tcW w:w="6520" w:type="dxa"/>
+            <w:tcW w:w="6514" w:type="dxa"/>
             <w:gridSpan w:val="5"/>
             <w:shd w:val="clear" w:color="auto" w:fill="D0CECE" w:themeFill="background2" w:themeFillShade="E6"/>
           </w:tcPr>
@@ -10599,11 +10352,46 @@
             <w:pPr>
               <w:cnfStyle w:val="000000000000" w:firstRow="0" w:lastRow="0" w:firstColumn="0" w:lastColumn="0" w:oddVBand="0" w:evenVBand="0" w:oddHBand="0" w:evenHBand="0" w:firstRowFirstColumn="0" w:firstRowLastColumn="0" w:lastRowFirstColumn="0" w:lastRowLastColumn="0"/>
             </w:pPr>
-          </w:p>
-          <w:p>
-            <w:pPr>
-              <w:cnfStyle w:val="000000000000" w:firstRow="0" w:lastRow="0" w:firstColumn="0" w:lastColumn="0" w:oddVBand="0" w:evenVBand="0" w:oddHBand="0" w:evenHBand="0" w:firstRowFirstColumn="0" w:firstRowLastColumn="0" w:lastRowFirstColumn="0" w:lastRowLastColumn="0"/>
-            </w:pPr>
+            <w:r>
+              <w:rPr>
+                <w:noProof/>
+              </w:rPr>
+              <w:drawing>
+                <wp:inline distT="0" distB="0" distL="0" distR="0" wp14:anchorId="127278A0" wp14:editId="4C8A4035">
+                  <wp:extent cx="3257550" cy="3886200"/>
+                  <wp:effectExtent l="0" t="0" r="0" b="0"/>
+                  <wp:docPr id="6" name="Grafik 6"/>
+                  <wp:cNvGraphicFramePr>
+                    <a:graphicFrameLocks xmlns:a="http://schemas.openxmlformats.org/drawingml/2006/main" noChangeAspect="1"/>
+                  </wp:cNvGraphicFramePr>
+                  <a:graphic xmlns:a="http://schemas.openxmlformats.org/drawingml/2006/main">
+                    <a:graphicData uri="http://schemas.openxmlformats.org/drawingml/2006/picture">
+                      <pic:pic xmlns:pic="http://schemas.openxmlformats.org/drawingml/2006/picture">
+                        <pic:nvPicPr>
+                          <pic:cNvPr id="1" name=""/>
+                          <pic:cNvPicPr/>
+                        </pic:nvPicPr>
+                        <pic:blipFill>
+                          <a:blip r:embed="rId11"/>
+                          <a:stretch>
+                            <a:fillRect/>
+                          </a:stretch>
+                        </pic:blipFill>
+                        <pic:spPr>
+                          <a:xfrm>
+                            <a:off x="0" y="0"/>
+                            <a:ext cx="3257550" cy="3886200"/>
+                          </a:xfrm>
+                          <a:prstGeom prst="rect">
+                            <a:avLst/>
+                          </a:prstGeom>
+                        </pic:spPr>
+                      </pic:pic>
+                    </a:graphicData>
+                  </a:graphic>
+                </wp:inline>
+              </w:drawing>
+            </w:r>
           </w:p>
           <w:p>
             <w:pPr>
@@ -11037,15 +10825,7 @@
     </w:p>
     <w:p>
       <w:r>
-        <w:t xml:space="preserve">Password für alle erstellten User soll sein: </w:t>
-      </w:r>
-      <w:proofErr w:type="spellStart"/>
-      <w:r>
-        <w:t>ganz_geheim</w:t>
-      </w:r>
-      <w:proofErr w:type="spellEnd"/>
-      <w:r>
-        <w:t>!</w:t>
+        <w:t>Password für alle erstellten User soll sein: ganz_geheim!</w:t>
       </w:r>
     </w:p>
     <w:p/>
@@ -11225,11 +11005,9 @@
             <w:pPr>
               <w:cnfStyle w:val="000000100000" w:firstRow="0" w:lastRow="0" w:firstColumn="0" w:lastColumn="0" w:oddVBand="0" w:evenVBand="0" w:oddHBand="1" w:evenHBand="0" w:firstRowFirstColumn="0" w:firstRowLastColumn="0" w:lastRowFirstColumn="0" w:lastRowLastColumn="0"/>
             </w:pPr>
-            <w:proofErr w:type="spellStart"/>
             <w:r>
               <w:t>User_op</w:t>
             </w:r>
-            <w:proofErr w:type="spellEnd"/>
           </w:p>
         </w:tc>
       </w:tr>
@@ -11617,11 +11395,9 @@
             <w:pPr>
               <w:cnfStyle w:val="000000100000" w:firstRow="0" w:lastRow="0" w:firstColumn="0" w:lastColumn="0" w:oddVBand="0" w:evenVBand="0" w:oddHBand="1" w:evenHBand="0" w:firstRowFirstColumn="0" w:firstRowLastColumn="0" w:lastRowFirstColumn="0" w:lastRowLastColumn="0"/>
             </w:pPr>
-            <w:proofErr w:type="spellStart"/>
             <w:r>
               <w:t>User_r</w:t>
             </w:r>
-            <w:proofErr w:type="spellEnd"/>
           </w:p>
         </w:tc>
       </w:tr>
@@ -12033,11 +11809,9 @@
             <w:pPr>
               <w:cnfStyle w:val="000000100000" w:firstRow="0" w:lastRow="0" w:firstColumn="0" w:lastColumn="0" w:oddVBand="0" w:evenVBand="0" w:oddHBand="1" w:evenHBand="0" w:firstRowFirstColumn="0" w:firstRowLastColumn="0" w:lastRowFirstColumn="0" w:lastRowLastColumn="0"/>
             </w:pPr>
-            <w:proofErr w:type="spellStart"/>
             <w:r>
               <w:t>list_matches</w:t>
             </w:r>
-            <w:proofErr w:type="spellEnd"/>
           </w:p>
         </w:tc>
       </w:tr>
@@ -12429,11 +12203,9 @@
             <w:pPr>
               <w:cnfStyle w:val="000000100000" w:firstRow="0" w:lastRow="0" w:firstColumn="0" w:lastColumn="0" w:oddVBand="0" w:evenVBand="0" w:oddHBand="1" w:evenHBand="0" w:firstRowFirstColumn="0" w:firstRowLastColumn="0" w:lastRowFirstColumn="0" w:lastRowLastColumn="0"/>
             </w:pPr>
-            <w:proofErr w:type="spellStart"/>
             <w:r>
               <w:t>List_person</w:t>
             </w:r>
-            <w:proofErr w:type="spellEnd"/>
           </w:p>
         </w:tc>
       </w:tr>
@@ -12825,11 +12597,9 @@
             <w:pPr>
               <w:cnfStyle w:val="000000100000" w:firstRow="0" w:lastRow="0" w:firstColumn="0" w:lastColumn="0" w:oddVBand="0" w:evenVBand="0" w:oddHBand="1" w:evenHBand="0" w:firstRowFirstColumn="0" w:firstRowLastColumn="0" w:lastRowFirstColumn="0" w:lastRowLastColumn="0"/>
             </w:pPr>
-            <w:proofErr w:type="spellStart"/>
             <w:r>
               <w:t>Show_ranking</w:t>
             </w:r>
-            <w:proofErr w:type="spellEnd"/>
           </w:p>
         </w:tc>
       </w:tr>
@@ -13080,14 +12850,14 @@
         <w:tc>
           <w:tcPr>
             <w:tcW w:w="1746" w:type="dxa"/>
-            <w:shd w:val="clear" w:color="auto" w:fill="262626" w:themeFill="text1" w:themeFillTint="D9"/>
+            <w:shd w:val="clear" w:color="auto" w:fill="C00000"/>
           </w:tcPr>
           <w:p>
             <w:pPr>
               <w:cnfStyle w:val="100000000000" w:firstRow="1" w:lastRow="0" w:firstColumn="0" w:lastColumn="0" w:oddVBand="0" w:evenVBand="0" w:oddHBand="0" w:evenHBand="0" w:firstRowFirstColumn="0" w:firstRowLastColumn="0" w:lastRowFirstColumn="0" w:lastRowLastColumn="0"/>
             </w:pPr>
             <w:r>
-              <w:t>BEREIT</w:t>
+              <w:t>IN ARBEIT</w:t>
             </w:r>
           </w:p>
         </w:tc>
@@ -13223,7 +12993,16 @@
               <w:cnfStyle w:val="000000100000" w:firstRow="0" w:lastRow="0" w:firstColumn="0" w:lastColumn="0" w:oddVBand="0" w:evenVBand="0" w:oddHBand="1" w:evenHBand="0" w:firstRowFirstColumn="0" w:firstRowLastColumn="0" w:lastRowFirstColumn="0" w:lastRowLastColumn="0"/>
             </w:pPr>
             <w:r>
-              <w:t>Ausgabe einer Person</w:t>
+              <w:t>S</w:t>
+            </w:r>
+            <w:r>
+              <w:t>how</w:t>
+            </w:r>
+            <w:r>
+              <w:t>_current</w:t>
+            </w:r>
+            <w:r>
+              <w:t>_ranking</w:t>
             </w:r>
           </w:p>
         </w:tc>
@@ -13251,7 +13030,25 @@
               <w:cnfStyle w:val="000000000000" w:firstRow="0" w:lastRow="0" w:firstColumn="0" w:lastColumn="0" w:oddVBand="0" w:evenVBand="0" w:oddHBand="0" w:evenHBand="0" w:firstRowFirstColumn="0" w:firstRowLastColumn="0" w:lastRowFirstColumn="0" w:lastRowLastColumn="0"/>
             </w:pPr>
             <w:r>
-              <w:t>Es wird ein Ranking eines Matches ausgegeben. Es zeigt an, welche Mannschaft im Moment am besten ist die meisten Punkte hat. Die Punkte werden in dieser View als zusätzliche Spalte ausgegeben und nach den gewonnen Spielen und dem Tore-Stand berechnet.</w:t>
+              <w:t>Es wird ein Ranking eine</w:t>
+            </w:r>
+            <w:r>
+              <w:t>r</w:t>
+            </w:r>
+            <w:r>
+              <w:t xml:space="preserve"> </w:t>
+            </w:r>
+            <w:r>
+              <w:t>Liga</w:t>
+            </w:r>
+            <w:r>
+              <w:t xml:space="preserve"> ausgegeben. Es zeigt an, welche Mannschaft im Moment am besten ist</w:t>
+            </w:r>
+            <w:r>
+              <w:t xml:space="preserve"> und</w:t>
+            </w:r>
+            <w:r>
+              <w:t xml:space="preserve"> die meisten Punkte hat. Die Punkte werden in dieser View als zusätzliche Spalte ausgegeben und nach den gewonnen Spielen und dem Tore-Stand berechnet.</w:t>
             </w:r>
           </w:p>
           <w:p>
@@ -13458,21 +13255,11 @@
         <w:pStyle w:val="berschrift1"/>
       </w:pPr>
       <w:bookmarkStart w:id="8" w:name="_Toc58240341"/>
-      <w:proofErr w:type="spellStart"/>
       <w:r>
         <w:lastRenderedPageBreak/>
-        <w:t>Procedures</w:t>
-      </w:r>
-      <w:proofErr w:type="spellEnd"/>
-      <w:r>
-        <w:t xml:space="preserve"> &amp; </w:t>
-      </w:r>
-      <w:proofErr w:type="spellStart"/>
-      <w:r>
-        <w:t>Functions</w:t>
+        <w:t>Procedures &amp; Functions</w:t>
       </w:r>
       <w:bookmarkEnd w:id="8"/>
-      <w:proofErr w:type="spellEnd"/>
       <w:r>
         <w:t xml:space="preserve"> </w:t>
       </w:r>
@@ -13616,11 +13403,9 @@
             <w:pPr>
               <w:cnfStyle w:val="000000100000" w:firstRow="0" w:lastRow="0" w:firstColumn="0" w:lastColumn="0" w:oddVBand="0" w:evenVBand="0" w:oddHBand="1" w:evenHBand="0" w:firstRowFirstColumn="0" w:firstRowLastColumn="0" w:lastRowFirstColumn="0" w:lastRowLastColumn="0"/>
             </w:pPr>
-            <w:proofErr w:type="spellStart"/>
             <w:r>
               <w:t>Function</w:t>
             </w:r>
-            <w:proofErr w:type="spellEnd"/>
           </w:p>
         </w:tc>
         <w:tc>
@@ -13653,11 +13438,9 @@
             <w:pPr>
               <w:cnfStyle w:val="000000100000" w:firstRow="0" w:lastRow="0" w:firstColumn="0" w:lastColumn="0" w:oddVBand="0" w:evenVBand="0" w:oddHBand="1" w:evenHBand="0" w:firstRowFirstColumn="0" w:firstRowLastColumn="0" w:lastRowFirstColumn="0" w:lastRowLastColumn="0"/>
             </w:pPr>
-            <w:proofErr w:type="spellStart"/>
             <w:r>
               <w:t>getPersonID</w:t>
             </w:r>
-            <w:proofErr w:type="spellEnd"/>
           </w:p>
         </w:tc>
       </w:tr>
@@ -13684,15 +13467,7 @@
               <w:cnfStyle w:val="000000000000" w:firstRow="0" w:lastRow="0" w:firstColumn="0" w:lastColumn="0" w:oddVBand="0" w:evenVBand="0" w:oddHBand="0" w:evenHBand="0" w:firstRowFirstColumn="0" w:firstRowLastColumn="0" w:lastRowFirstColumn="0" w:lastRowLastColumn="0"/>
             </w:pPr>
             <w:r>
-              <w:t xml:space="preserve">Es wird die </w:t>
-            </w:r>
-            <w:proofErr w:type="spellStart"/>
-            <w:r>
-              <w:t>PersonID</w:t>
-            </w:r>
-            <w:proofErr w:type="spellEnd"/>
-            <w:r>
-              <w:t xml:space="preserve"> einer Person zurückgegeben.</w:t>
+              <w:t>Es wird die PersonID einer Person zurückgegeben.</w:t>
             </w:r>
           </w:p>
           <w:p>
@@ -13715,58 +13490,33 @@
             <w:pPr>
               <w:cnfStyle w:val="000000000000" w:firstRow="0" w:lastRow="0" w:firstColumn="0" w:lastColumn="0" w:oddVBand="0" w:evenVBand="0" w:oddHBand="0" w:evenHBand="0" w:firstRowFirstColumn="0" w:firstRowLastColumn="0" w:lastRowFirstColumn="0" w:lastRowLastColumn="0"/>
             </w:pPr>
-            <w:proofErr w:type="spellStart"/>
-            <w:r>
-              <w:t>ret</w:t>
-            </w:r>
-            <w:proofErr w:type="spellEnd"/>
-            <w:r>
-              <w:t xml:space="preserve"> = -3 … Falsche Eingabe (Z.B. falsche Anzahl an Parameter) </w:t>
-            </w:r>
-          </w:p>
-          <w:p>
-            <w:pPr>
-              <w:cnfStyle w:val="000000000000" w:firstRow="0" w:lastRow="0" w:firstColumn="0" w:lastColumn="0" w:oddVBand="0" w:evenVBand="0" w:oddHBand="0" w:evenHBand="0" w:firstRowFirstColumn="0" w:firstRowLastColumn="0" w:lastRowFirstColumn="0" w:lastRowLastColumn="0"/>
-            </w:pPr>
-            <w:proofErr w:type="spellStart"/>
-            <w:r>
-              <w:t>ret</w:t>
-            </w:r>
-            <w:proofErr w:type="spellEnd"/>
-            <w:r>
-              <w:t xml:space="preserve"> = -2 … Mehrere Personen gefunden</w:t>
-            </w:r>
-          </w:p>
-          <w:p>
-            <w:pPr>
-              <w:cnfStyle w:val="000000000000" w:firstRow="0" w:lastRow="0" w:firstColumn="0" w:lastColumn="0" w:oddVBand="0" w:evenVBand="0" w:oddHBand="0" w:evenHBand="0" w:firstRowFirstColumn="0" w:firstRowLastColumn="0" w:lastRowFirstColumn="0" w:lastRowLastColumn="0"/>
-            </w:pPr>
-            <w:proofErr w:type="spellStart"/>
-            <w:r>
-              <w:t>ret</w:t>
-            </w:r>
-            <w:proofErr w:type="spellEnd"/>
-            <w:r>
-              <w:t xml:space="preserve"> = -1 ... Person nicht gefunden</w:t>
-            </w:r>
-          </w:p>
-          <w:p>
-            <w:pPr>
-              <w:cnfStyle w:val="000000000000" w:firstRow="0" w:lastRow="0" w:firstColumn="0" w:lastColumn="0" w:oddVBand="0" w:evenVBand="0" w:oddHBand="0" w:evenHBand="0" w:firstRowFirstColumn="0" w:firstRowLastColumn="0" w:lastRowFirstColumn="0" w:lastRowLastColumn="0"/>
-            </w:pPr>
-            <w:proofErr w:type="spellStart"/>
-            <w:r>
-              <w:t>ret</w:t>
-            </w:r>
-            <w:proofErr w:type="spellEnd"/>
-            <w:r>
-              <w:t xml:space="preserve"> &gt;= 0 … </w:t>
-            </w:r>
-            <w:proofErr w:type="spellStart"/>
-            <w:r>
-              <w:t>PersonID</w:t>
-            </w:r>
-            <w:proofErr w:type="spellEnd"/>
+            <w:r>
+              <w:t xml:space="preserve">ret = -3 … Falsche Eingabe (Z.B. falsche Anzahl an Parameter) </w:t>
+            </w:r>
+          </w:p>
+          <w:p>
+            <w:pPr>
+              <w:cnfStyle w:val="000000000000" w:firstRow="0" w:lastRow="0" w:firstColumn="0" w:lastColumn="0" w:oddVBand="0" w:evenVBand="0" w:oddHBand="0" w:evenHBand="0" w:firstRowFirstColumn="0" w:firstRowLastColumn="0" w:lastRowFirstColumn="0" w:lastRowLastColumn="0"/>
+            </w:pPr>
+            <w:r>
+              <w:t>ret = -2 … Mehrere Personen gefunden</w:t>
+            </w:r>
+          </w:p>
+          <w:p>
+            <w:pPr>
+              <w:cnfStyle w:val="000000000000" w:firstRow="0" w:lastRow="0" w:firstColumn="0" w:lastColumn="0" w:oddVBand="0" w:evenVBand="0" w:oddHBand="0" w:evenHBand="0" w:firstRowFirstColumn="0" w:firstRowLastColumn="0" w:lastRowFirstColumn="0" w:lastRowLastColumn="0"/>
+            </w:pPr>
+            <w:r>
+              <w:t>ret = -1 ... Person nicht gefunden</w:t>
+            </w:r>
+          </w:p>
+          <w:p>
+            <w:pPr>
+              <w:cnfStyle w:val="000000000000" w:firstRow="0" w:lastRow="0" w:firstColumn="0" w:lastColumn="0" w:oddVBand="0" w:evenVBand="0" w:oddHBand="0" w:evenHBand="0" w:firstRowFirstColumn="0" w:firstRowLastColumn="0" w:lastRowFirstColumn="0" w:lastRowLastColumn="0"/>
+            </w:pPr>
+            <w:r>
+              <w:t>ret &gt;= 0 … PersonID</w:t>
+            </w:r>
           </w:p>
         </w:tc>
       </w:tr>
@@ -14090,11 +13840,9 @@
             <w:pPr>
               <w:cnfStyle w:val="000000100000" w:firstRow="0" w:lastRow="0" w:firstColumn="0" w:lastColumn="0" w:oddVBand="0" w:evenVBand="0" w:oddHBand="1" w:evenHBand="0" w:firstRowFirstColumn="0" w:firstRowLastColumn="0" w:lastRowFirstColumn="0" w:lastRowLastColumn="0"/>
             </w:pPr>
-            <w:proofErr w:type="spellStart"/>
             <w:r>
               <w:t>Function</w:t>
             </w:r>
-            <w:proofErr w:type="spellEnd"/>
           </w:p>
         </w:tc>
         <w:tc>
@@ -14127,11 +13875,9 @@
             <w:pPr>
               <w:cnfStyle w:val="000000100000" w:firstRow="0" w:lastRow="0" w:firstColumn="0" w:lastColumn="0" w:oddVBand="0" w:evenVBand="0" w:oddHBand="1" w:evenHBand="0" w:firstRowFirstColumn="0" w:firstRowLastColumn="0" w:lastRowFirstColumn="0" w:lastRowLastColumn="0"/>
             </w:pPr>
-            <w:proofErr w:type="spellStart"/>
             <w:r>
               <w:t>getVereinID</w:t>
             </w:r>
-            <w:proofErr w:type="spellEnd"/>
           </w:p>
         </w:tc>
       </w:tr>
@@ -14158,71 +13904,26 @@
               <w:cnfStyle w:val="000000000000" w:firstRow="0" w:lastRow="0" w:firstColumn="0" w:lastColumn="0" w:oddVBand="0" w:evenVBand="0" w:oddHBand="0" w:evenHBand="0" w:firstRowFirstColumn="0" w:firstRowLastColumn="0" w:lastRowFirstColumn="0" w:lastRowLastColumn="0"/>
             </w:pPr>
             <w:r>
-              <w:t xml:space="preserve">Es wird die </w:t>
-            </w:r>
-            <w:proofErr w:type="spellStart"/>
-            <w:r>
-              <w:t>VereinID</w:t>
-            </w:r>
-            <w:proofErr w:type="spellEnd"/>
-            <w:r>
-              <w:t xml:space="preserve"> einer Person zurückgegeben.</w:t>
-            </w:r>
-          </w:p>
-          <w:p>
-            <w:pPr>
-              <w:cnfStyle w:val="000000000000" w:firstRow="0" w:lastRow="0" w:firstColumn="0" w:lastColumn="0" w:oddVBand="0" w:evenVBand="0" w:oddHBand="0" w:evenHBand="0" w:firstRowFirstColumn="0" w:firstRowLastColumn="0" w:lastRowFirstColumn="0" w:lastRowLastColumn="0"/>
-            </w:pPr>
-            <w:r>
-              <w:t xml:space="preserve">Input Parameter ist die </w:t>
-            </w:r>
-            <w:proofErr w:type="spellStart"/>
-            <w:r>
-              <w:t>PersonenID</w:t>
-            </w:r>
-            <w:proofErr w:type="spellEnd"/>
-            <w:r>
-              <w:t xml:space="preserve"> oder Vorname und Nachname</w:t>
-            </w:r>
-            <w:r>
-              <w:t xml:space="preserve"> (TIPP: </w:t>
-            </w:r>
-            <w:proofErr w:type="spellStart"/>
-            <w:r>
-              <w:t>Function-Overloading</w:t>
-            </w:r>
-            <w:proofErr w:type="spellEnd"/>
-            <w:r>
-              <w:t>).</w:t>
-            </w:r>
-          </w:p>
-          <w:p>
-            <w:pPr>
-              <w:cnfStyle w:val="000000000000" w:firstRow="0" w:lastRow="0" w:firstColumn="0" w:lastColumn="0" w:oddVBand="0" w:evenVBand="0" w:oddHBand="0" w:evenHBand="0" w:firstRowFirstColumn="0" w:firstRowLastColumn="0" w:lastRowFirstColumn="0" w:lastRowLastColumn="0"/>
-            </w:pPr>
-            <w:r>
-              <w:t xml:space="preserve">Wenn Vorname und Nachname eingegeben sind wird die </w:t>
-            </w:r>
-            <w:proofErr w:type="spellStart"/>
-            <w:r>
-              <w:t>PersonenID</w:t>
-            </w:r>
-            <w:proofErr w:type="spellEnd"/>
-            <w:r>
-              <w:t xml:space="preserve"> mit </w:t>
-            </w:r>
-            <w:proofErr w:type="spellStart"/>
-            <w:proofErr w:type="gramStart"/>
-            <w:r>
-              <w:t>getPersonID</w:t>
-            </w:r>
-            <w:proofErr w:type="spellEnd"/>
-            <w:r>
-              <w:t>(</w:t>
-            </w:r>
-            <w:proofErr w:type="gramEnd"/>
-            <w:r>
-              <w:t>) abgefragt.</w:t>
+              <w:t>Es wird die VereinID einer Person zurückgegeben.</w:t>
+            </w:r>
+          </w:p>
+          <w:p>
+            <w:pPr>
+              <w:cnfStyle w:val="000000000000" w:firstRow="0" w:lastRow="0" w:firstColumn="0" w:lastColumn="0" w:oddVBand="0" w:evenVBand="0" w:oddHBand="0" w:evenHBand="0" w:firstRowFirstColumn="0" w:firstRowLastColumn="0" w:lastRowFirstColumn="0" w:lastRowLastColumn="0"/>
+            </w:pPr>
+            <w:r>
+              <w:t>Input Parameter ist die PersonenID oder Vorname und Nachname</w:t>
+            </w:r>
+            <w:r>
+              <w:t xml:space="preserve"> (TIPP: Function-Overloading).</w:t>
+            </w:r>
+          </w:p>
+          <w:p>
+            <w:pPr>
+              <w:cnfStyle w:val="000000000000" w:firstRow="0" w:lastRow="0" w:firstColumn="0" w:lastColumn="0" w:oddVBand="0" w:evenVBand="0" w:oddHBand="0" w:evenHBand="0" w:firstRowFirstColumn="0" w:firstRowLastColumn="0" w:lastRowFirstColumn="0" w:lastRowLastColumn="0"/>
+            </w:pPr>
+            <w:r>
+              <w:t>Wenn Vorname und Nachname eingegeben sind wird die PersonenID mit getPersonID() abgefragt.</w:t>
             </w:r>
           </w:p>
           <w:p>
@@ -14237,13 +13938,8 @@
             <w:pPr>
               <w:cnfStyle w:val="000000000000" w:firstRow="0" w:lastRow="0" w:firstColumn="0" w:lastColumn="0" w:oddVBand="0" w:evenVBand="0" w:oddHBand="0" w:evenHBand="0" w:firstRowFirstColumn="0" w:firstRowLastColumn="0" w:lastRowFirstColumn="0" w:lastRowLastColumn="0"/>
             </w:pPr>
-            <w:proofErr w:type="spellStart"/>
-            <w:r>
-              <w:t>ret</w:t>
-            </w:r>
-            <w:proofErr w:type="spellEnd"/>
-            <w:r>
-              <w:t xml:space="preserve"> = -4</w:t>
+            <w:r>
+              <w:t>ret = -4</w:t>
             </w:r>
             <w:r>
               <w:t>X</w:t>
@@ -14263,84 +13959,43 @@
                 <w:sz w:val="20"/>
                 <w:szCs w:val="20"/>
               </w:rPr>
-              <w:t xml:space="preserve">. Person ist aktuell bei </w:t>
-            </w:r>
-            <w:proofErr w:type="spellStart"/>
-            <w:r>
-              <w:rPr>
-                <w:sz w:val="20"/>
-                <w:szCs w:val="20"/>
-              </w:rPr>
-              <w:t>VereinID</w:t>
-            </w:r>
-            <w:proofErr w:type="spellEnd"/>
-            <w:r>
-              <w:rPr>
-                <w:sz w:val="20"/>
-                <w:szCs w:val="20"/>
-              </w:rPr>
-              <w:t xml:space="preserve"> = X.</w:t>
-            </w:r>
-          </w:p>
-          <w:p>
-            <w:pPr>
-              <w:cnfStyle w:val="000000000000" w:firstRow="0" w:lastRow="0" w:firstColumn="0" w:lastColumn="0" w:oddVBand="0" w:evenVBand="0" w:oddHBand="0" w:evenHBand="0" w:firstRowFirstColumn="0" w:firstRowLastColumn="0" w:lastRowFirstColumn="0" w:lastRowLastColumn="0"/>
-            </w:pPr>
-            <w:proofErr w:type="spellStart"/>
-            <w:r>
-              <w:t>ret</w:t>
-            </w:r>
-            <w:proofErr w:type="spellEnd"/>
-            <w:r>
-              <w:t xml:space="preserve"> = -3 … Falsche Eingabe (Z.B. falsche Anzahl an Parameter) </w:t>
-            </w:r>
-          </w:p>
-          <w:p>
-            <w:pPr>
-              <w:cnfStyle w:val="000000000000" w:firstRow="0" w:lastRow="0" w:firstColumn="0" w:lastColumn="0" w:oddVBand="0" w:evenVBand="0" w:oddHBand="0" w:evenHBand="0" w:firstRowFirstColumn="0" w:firstRowLastColumn="0" w:lastRowFirstColumn="0" w:lastRowLastColumn="0"/>
-            </w:pPr>
-            <w:proofErr w:type="spellStart"/>
-            <w:r>
-              <w:t>ret</w:t>
-            </w:r>
-            <w:proofErr w:type="spellEnd"/>
-            <w:r>
-              <w:t xml:space="preserve"> = -2 … Mehrere Personen gefunden</w:t>
-            </w:r>
-          </w:p>
-          <w:p>
-            <w:pPr>
-              <w:cnfStyle w:val="000000000000" w:firstRow="0" w:lastRow="0" w:firstColumn="0" w:lastColumn="0" w:oddVBand="0" w:evenVBand="0" w:oddHBand="0" w:evenHBand="0" w:firstRowFirstColumn="0" w:firstRowLastColumn="0" w:lastRowFirstColumn="0" w:lastRowLastColumn="0"/>
-            </w:pPr>
-            <w:proofErr w:type="spellStart"/>
-            <w:r>
-              <w:t>ret</w:t>
-            </w:r>
-            <w:proofErr w:type="spellEnd"/>
-            <w:r>
-              <w:t xml:space="preserve"> = -1 ... Person nicht gefunden</w:t>
-            </w:r>
-          </w:p>
-          <w:p>
-            <w:pPr>
-              <w:cnfStyle w:val="000000000000" w:firstRow="0" w:lastRow="0" w:firstColumn="0" w:lastColumn="0" w:oddVBand="0" w:evenVBand="0" w:oddHBand="0" w:evenHBand="0" w:firstRowFirstColumn="0" w:firstRowLastColumn="0" w:lastRowFirstColumn="0" w:lastRowLastColumn="0"/>
-            </w:pPr>
-            <w:proofErr w:type="spellStart"/>
-            <w:r>
-              <w:t>ret</w:t>
-            </w:r>
-            <w:proofErr w:type="spellEnd"/>
-            <w:r>
-              <w:t xml:space="preserve"> &gt;= 0 …</w:t>
-            </w:r>
-            <w:r>
-              <w:t xml:space="preserve"> </w:t>
-            </w:r>
-            <w:proofErr w:type="spellStart"/>
-            <w:r>
-              <w:t>VereinID</w:t>
-            </w:r>
-            <w:proofErr w:type="spellEnd"/>
+              <w:t>. Person ist aktuell bei VereinID = X.</w:t>
+            </w:r>
+          </w:p>
+          <w:p>
+            <w:pPr>
+              <w:cnfStyle w:val="000000000000" w:firstRow="0" w:lastRow="0" w:firstColumn="0" w:lastColumn="0" w:oddVBand="0" w:evenVBand="0" w:oddHBand="0" w:evenHBand="0" w:firstRowFirstColumn="0" w:firstRowLastColumn="0" w:lastRowFirstColumn="0" w:lastRowLastColumn="0"/>
+            </w:pPr>
+            <w:r>
+              <w:t xml:space="preserve">ret = -3 … Falsche Eingabe (Z.B. falsche Anzahl an Parameter) </w:t>
+            </w:r>
+          </w:p>
+          <w:p>
+            <w:pPr>
+              <w:cnfStyle w:val="000000000000" w:firstRow="0" w:lastRow="0" w:firstColumn="0" w:lastColumn="0" w:oddVBand="0" w:evenVBand="0" w:oddHBand="0" w:evenHBand="0" w:firstRowFirstColumn="0" w:firstRowLastColumn="0" w:lastRowFirstColumn="0" w:lastRowLastColumn="0"/>
+            </w:pPr>
+            <w:r>
+              <w:t>ret = -2 … Mehrere Personen gefunden</w:t>
+            </w:r>
+          </w:p>
+          <w:p>
+            <w:pPr>
+              <w:cnfStyle w:val="000000000000" w:firstRow="0" w:lastRow="0" w:firstColumn="0" w:lastColumn="0" w:oddVBand="0" w:evenVBand="0" w:oddHBand="0" w:evenHBand="0" w:firstRowFirstColumn="0" w:firstRowLastColumn="0" w:lastRowFirstColumn="0" w:lastRowLastColumn="0"/>
+            </w:pPr>
+            <w:r>
+              <w:t>ret = -1 ... Person nicht gefunden</w:t>
+            </w:r>
+          </w:p>
+          <w:p>
+            <w:pPr>
+              <w:cnfStyle w:val="000000000000" w:firstRow="0" w:lastRow="0" w:firstColumn="0" w:lastColumn="0" w:oddVBand="0" w:evenVBand="0" w:oddHBand="0" w:evenHBand="0" w:firstRowFirstColumn="0" w:firstRowLastColumn="0" w:lastRowFirstColumn="0" w:lastRowLastColumn="0"/>
+            </w:pPr>
+            <w:r>
+              <w:t>ret &gt;= 0 …</w:t>
+            </w:r>
+            <w:r>
+              <w:t xml:space="preserve"> VereinID</w:t>
+            </w:r>
             <w:r>
               <w:t>.</w:t>
             </w:r>
@@ -14673,11 +14328,9 @@
             <w:pPr>
               <w:cnfStyle w:val="000000100000" w:firstRow="0" w:lastRow="0" w:firstColumn="0" w:lastColumn="0" w:oddVBand="0" w:evenVBand="0" w:oddHBand="1" w:evenHBand="0" w:firstRowFirstColumn="0" w:firstRowLastColumn="0" w:lastRowFirstColumn="0" w:lastRowLastColumn="0"/>
             </w:pPr>
-            <w:proofErr w:type="spellStart"/>
             <w:r>
               <w:t>Function</w:t>
             </w:r>
-            <w:proofErr w:type="spellEnd"/>
           </w:p>
         </w:tc>
         <w:tc>
@@ -14710,11 +14363,9 @@
             <w:pPr>
               <w:cnfStyle w:val="000000100000" w:firstRow="0" w:lastRow="0" w:firstColumn="0" w:lastColumn="0" w:oddVBand="0" w:evenVBand="0" w:oddHBand="1" w:evenHBand="0" w:firstRowFirstColumn="0" w:firstRowLastColumn="0" w:lastRowFirstColumn="0" w:lastRowLastColumn="0"/>
             </w:pPr>
-            <w:proofErr w:type="spellStart"/>
             <w:r>
               <w:t>personIsA</w:t>
             </w:r>
-            <w:proofErr w:type="spellEnd"/>
           </w:p>
         </w:tc>
       </w:tr>
@@ -14752,15 +14403,7 @@
               <w:cnfStyle w:val="000000000000" w:firstRow="0" w:lastRow="0" w:firstColumn="0" w:lastColumn="0" w:oddVBand="0" w:evenVBand="0" w:oddHBand="0" w:evenHBand="0" w:firstRowFirstColumn="0" w:firstRowLastColumn="0" w:lastRowFirstColumn="0" w:lastRowLastColumn="0"/>
             </w:pPr>
             <w:r>
-              <w:t xml:space="preserve">Input Parameter ist die </w:t>
-            </w:r>
-            <w:proofErr w:type="spellStart"/>
-            <w:r>
-              <w:t>PersonenID</w:t>
-            </w:r>
-            <w:proofErr w:type="spellEnd"/>
-            <w:r>
-              <w:t xml:space="preserve"> oder Vorname und Nachname</w:t>
+              <w:t>Input Parameter ist die PersonenID oder Vorname und Nachname</w:t>
             </w:r>
             <w:r>
               <w:t>.</w:t>
@@ -14771,53 +14414,19 @@
               <w:cnfStyle w:val="000000000000" w:firstRow="0" w:lastRow="0" w:firstColumn="0" w:lastColumn="0" w:oddVBand="0" w:evenVBand="0" w:oddHBand="0" w:evenHBand="0" w:firstRowFirstColumn="0" w:firstRowLastColumn="0" w:lastRowFirstColumn="0" w:lastRowLastColumn="0"/>
             </w:pPr>
             <w:r>
-              <w:t xml:space="preserve">Optionaler Input Parameter ist </w:t>
-            </w:r>
-            <w:proofErr w:type="spellStart"/>
-            <w:r>
-              <w:t>StepsBack</w:t>
-            </w:r>
-            <w:proofErr w:type="spellEnd"/>
-            <w:r>
-              <w:t xml:space="preserve">. Dieser </w:t>
-            </w:r>
-            <w:proofErr w:type="spellStart"/>
-            <w:r>
-              <w:t>InputParameter</w:t>
-            </w:r>
-            <w:proofErr w:type="spellEnd"/>
-            <w:r>
-              <w:t xml:space="preserve"> hat als Default Wert 0. 0 gibt die aktuelle Art der Person aus. 1 gibt die Art einer Person aus, der sie zuvor </w:t>
-            </w:r>
-            <w:proofErr w:type="gramStart"/>
-            <w:r>
-              <w:t>zugwiesen</w:t>
-            </w:r>
-            <w:proofErr w:type="gramEnd"/>
-            <w:r>
-              <w:t xml:space="preserve"> war. 2 geht zwei Schritte zurück. 3 geht …. </w:t>
-            </w:r>
-          </w:p>
-          <w:p>
-            <w:pPr>
-              <w:cnfStyle w:val="000000000000" w:firstRow="0" w:lastRow="0" w:firstColumn="0" w:lastColumn="0" w:oddVBand="0" w:evenVBand="0" w:oddHBand="0" w:evenHBand="0" w:firstRowFirstColumn="0" w:firstRowLastColumn="0" w:lastRowFirstColumn="0" w:lastRowLastColumn="0"/>
-            </w:pPr>
-            <w:r>
-              <w:t xml:space="preserve">(TIPP: </w:t>
-            </w:r>
-            <w:proofErr w:type="spellStart"/>
-            <w:r>
-              <w:t>Function-Overloading</w:t>
-            </w:r>
-            <w:proofErr w:type="spellEnd"/>
-            <w:r>
-              <w:t xml:space="preserve"> und </w:t>
-            </w:r>
-            <w:proofErr w:type="spellStart"/>
-            <w:r>
-              <w:t>defaultParameter</w:t>
-            </w:r>
-            <w:proofErr w:type="spellEnd"/>
+              <w:t xml:space="preserve">Optionaler Input Parameter ist StepsBack. Dieser InputParameter hat als Default Wert 0. 0 gibt die aktuelle Art der Person aus. 1 gibt die Art einer Person aus, der sie zuvor zugwiesen war. 2 geht zwei Schritte zurück. 3 geht …. </w:t>
+            </w:r>
+          </w:p>
+          <w:p>
+            <w:pPr>
+              <w:cnfStyle w:val="000000000000" w:firstRow="0" w:lastRow="0" w:firstColumn="0" w:lastColumn="0" w:oddVBand="0" w:evenVBand="0" w:oddHBand="0" w:evenHBand="0" w:firstRowFirstColumn="0" w:firstRowLastColumn="0" w:lastRowFirstColumn="0" w:lastRowLastColumn="0"/>
+            </w:pPr>
+            <w:r>
+              <w:t>(TIPP: Function-Overloading</w:t>
+            </w:r>
+            <w:r>
+              <w:t xml:space="preserve"> und defaultParameter</w:t>
+            </w:r>
             <w:r>
               <w:t>)</w:t>
             </w:r>
@@ -14830,28 +14439,7 @@
               <w:cnfStyle w:val="000000000000" w:firstRow="0" w:lastRow="0" w:firstColumn="0" w:lastColumn="0" w:oddVBand="0" w:evenVBand="0" w:oddHBand="0" w:evenHBand="0" w:firstRowFirstColumn="0" w:firstRowLastColumn="0" w:lastRowFirstColumn="0" w:lastRowLastColumn="0"/>
             </w:pPr>
             <w:r>
-              <w:t xml:space="preserve">Wenn Vorname und Nachname eingegeben sind wird die </w:t>
-            </w:r>
-            <w:proofErr w:type="spellStart"/>
-            <w:r>
-              <w:t>PersonenID</w:t>
-            </w:r>
-            <w:proofErr w:type="spellEnd"/>
-            <w:r>
-              <w:t xml:space="preserve"> mit </w:t>
-            </w:r>
-            <w:proofErr w:type="spellStart"/>
-            <w:proofErr w:type="gramStart"/>
-            <w:r>
-              <w:t>getPersonID</w:t>
-            </w:r>
-            <w:proofErr w:type="spellEnd"/>
-            <w:r>
-              <w:t>(</w:t>
-            </w:r>
-            <w:proofErr w:type="gramEnd"/>
-            <w:r>
-              <w:t>) abgefragt.</w:t>
+              <w:t>Wenn Vorname und Nachname eingegeben sind wird die PersonenID mit getPersonID() abgefragt.</w:t>
             </w:r>
           </w:p>
           <w:p>
@@ -14866,52 +14454,32 @@
             <w:pPr>
               <w:cnfStyle w:val="000000000000" w:firstRow="0" w:lastRow="0" w:firstColumn="0" w:lastColumn="0" w:oddVBand="0" w:evenVBand="0" w:oddHBand="0" w:evenHBand="0" w:firstRowFirstColumn="0" w:firstRowLastColumn="0" w:lastRowFirstColumn="0" w:lastRowLastColumn="0"/>
             </w:pPr>
-            <w:proofErr w:type="spellStart"/>
-            <w:r>
-              <w:t>ret</w:t>
-            </w:r>
-            <w:proofErr w:type="spellEnd"/>
-            <w:r>
-              <w:t xml:space="preserve"> = -3 … Falsche Eingabe (Z.B. falsche Anzahl an Parameter) </w:t>
-            </w:r>
-          </w:p>
-          <w:p>
-            <w:pPr>
-              <w:cnfStyle w:val="000000000000" w:firstRow="0" w:lastRow="0" w:firstColumn="0" w:lastColumn="0" w:oddVBand="0" w:evenVBand="0" w:oddHBand="0" w:evenHBand="0" w:firstRowFirstColumn="0" w:firstRowLastColumn="0" w:lastRowFirstColumn="0" w:lastRowLastColumn="0"/>
-            </w:pPr>
-            <w:proofErr w:type="spellStart"/>
-            <w:r>
-              <w:t>ret</w:t>
-            </w:r>
-            <w:proofErr w:type="spellEnd"/>
-            <w:r>
-              <w:t xml:space="preserve"> = -2 … Mehrere Personen gefunden</w:t>
-            </w:r>
-          </w:p>
-          <w:p>
-            <w:pPr>
-              <w:cnfStyle w:val="000000000000" w:firstRow="0" w:lastRow="0" w:firstColumn="0" w:lastColumn="0" w:oddVBand="0" w:evenVBand="0" w:oddHBand="0" w:evenHBand="0" w:firstRowFirstColumn="0" w:firstRowLastColumn="0" w:lastRowFirstColumn="0" w:lastRowLastColumn="0"/>
-            </w:pPr>
-            <w:proofErr w:type="spellStart"/>
-            <w:r>
-              <w:t>ret</w:t>
-            </w:r>
-            <w:proofErr w:type="spellEnd"/>
-            <w:r>
-              <w:t xml:space="preserve"> = -1 ... Person nicht gefunden</w:t>
-            </w:r>
-          </w:p>
-          <w:p>
-            <w:pPr>
-              <w:cnfStyle w:val="000000000000" w:firstRow="0" w:lastRow="0" w:firstColumn="0" w:lastColumn="0" w:oddVBand="0" w:evenVBand="0" w:oddHBand="0" w:evenHBand="0" w:firstRowFirstColumn="0" w:firstRowLastColumn="0" w:lastRowFirstColumn="0" w:lastRowLastColumn="0"/>
-            </w:pPr>
-            <w:proofErr w:type="spellStart"/>
-            <w:r>
-              <w:t>ret</w:t>
-            </w:r>
-            <w:proofErr w:type="spellEnd"/>
-            <w:r>
-              <w:t xml:space="preserve"> = 0 … Die Person wird in keiner Untergruppe gefunden.</w:t>
+            <w:r>
+              <w:t xml:space="preserve">ret = -3 … Falsche Eingabe (Z.B. falsche Anzahl an Parameter) </w:t>
+            </w:r>
+          </w:p>
+          <w:p>
+            <w:pPr>
+              <w:cnfStyle w:val="000000000000" w:firstRow="0" w:lastRow="0" w:firstColumn="0" w:lastColumn="0" w:oddVBand="0" w:evenVBand="0" w:oddHBand="0" w:evenHBand="0" w:firstRowFirstColumn="0" w:firstRowLastColumn="0" w:lastRowFirstColumn="0" w:lastRowLastColumn="0"/>
+            </w:pPr>
+            <w:r>
+              <w:t>ret = -2 … Mehrere Personen gefunden</w:t>
+            </w:r>
+          </w:p>
+          <w:p>
+            <w:pPr>
+              <w:cnfStyle w:val="000000000000" w:firstRow="0" w:lastRow="0" w:firstColumn="0" w:lastColumn="0" w:oddVBand="0" w:evenVBand="0" w:oddHBand="0" w:evenHBand="0" w:firstRowFirstColumn="0" w:firstRowLastColumn="0" w:lastRowFirstColumn="0" w:lastRowLastColumn="0"/>
+            </w:pPr>
+            <w:r>
+              <w:t>ret = -1 ... Person nicht gefunden</w:t>
+            </w:r>
+          </w:p>
+          <w:p>
+            <w:pPr>
+              <w:cnfStyle w:val="000000000000" w:firstRow="0" w:lastRow="0" w:firstColumn="0" w:lastColumn="0" w:oddVBand="0" w:evenVBand="0" w:oddHBand="0" w:evenHBand="0" w:firstRowFirstColumn="0" w:firstRowLastColumn="0" w:lastRowFirstColumn="0" w:lastRowLastColumn="0"/>
+            </w:pPr>
+            <w:r>
+              <w:t>ret = 0 … Die Person wird in keiner Untergruppe gefunden.</w:t>
             </w:r>
           </w:p>
           <w:p>
@@ -15258,11 +14826,9 @@
             <w:pPr>
               <w:cnfStyle w:val="000000100000" w:firstRow="0" w:lastRow="0" w:firstColumn="0" w:lastColumn="0" w:oddVBand="0" w:evenVBand="0" w:oddHBand="1" w:evenHBand="0" w:firstRowFirstColumn="0" w:firstRowLastColumn="0" w:lastRowFirstColumn="0" w:lastRowLastColumn="0"/>
             </w:pPr>
-            <w:proofErr w:type="spellStart"/>
             <w:r>
               <w:t>Function</w:t>
             </w:r>
-            <w:proofErr w:type="spellEnd"/>
           </w:p>
         </w:tc>
         <w:tc>
@@ -15295,11 +14861,9 @@
             <w:pPr>
               <w:cnfStyle w:val="000000100000" w:firstRow="0" w:lastRow="0" w:firstColumn="0" w:lastColumn="0" w:oddVBand="0" w:evenVBand="0" w:oddHBand="1" w:evenHBand="0" w:firstRowFirstColumn="0" w:firstRowLastColumn="0" w:lastRowFirstColumn="0" w:lastRowLastColumn="0"/>
             </w:pPr>
-            <w:proofErr w:type="spellStart"/>
             <w:r>
               <w:t>personHistory</w:t>
             </w:r>
-            <w:proofErr w:type="spellEnd"/>
           </w:p>
         </w:tc>
       </w:tr>
@@ -15334,13 +14898,8 @@
               <w:cnfStyle w:val="000000000000" w:firstRow="0" w:lastRow="0" w:firstColumn="0" w:lastColumn="0" w:oddVBand="0" w:evenVBand="0" w:oddHBand="0" w:evenHBand="0" w:firstRowFirstColumn="0" w:firstRowLastColumn="0" w:lastRowFirstColumn="0" w:lastRowLastColumn="0"/>
             </w:pPr>
             <w:r>
-              <w:t xml:space="preserve">Input Parameter ist die </w:t>
-            </w:r>
-            <w:proofErr w:type="spellStart"/>
-            <w:r>
-              <w:t>PersonenID</w:t>
-            </w:r>
-            <w:proofErr w:type="spellEnd"/>
+              <w:t>Input Parameter ist die PersonenID</w:t>
+            </w:r>
             <w:r>
               <w:t xml:space="preserve"> / </w:t>
             </w:r>
@@ -15348,39 +14907,7 @@
               <w:t>Vorname und Nachname</w:t>
             </w:r>
             <w:r>
-              <w:t xml:space="preserve"> / </w:t>
-            </w:r>
-            <w:proofErr w:type="spellStart"/>
-            <w:r>
-              <w:t>VereinID</w:t>
-            </w:r>
-            <w:proofErr w:type="spellEnd"/>
-            <w:r>
-              <w:t xml:space="preserve"> und </w:t>
-            </w:r>
-            <w:proofErr w:type="spellStart"/>
-            <w:r>
-              <w:t>PersonID</w:t>
-            </w:r>
-            <w:proofErr w:type="spellEnd"/>
-            <w:r>
-              <w:t xml:space="preserve"> / </w:t>
-            </w:r>
-            <w:proofErr w:type="spellStart"/>
-            <w:r>
-              <w:t>VereinID</w:t>
-            </w:r>
-            <w:proofErr w:type="spellEnd"/>
-            <w:r>
-              <w:t xml:space="preserve"> und Vorname und Nachname (TIPP: </w:t>
-            </w:r>
-            <w:proofErr w:type="spellStart"/>
-            <w:r>
-              <w:t>Function-Overloading</w:t>
-            </w:r>
-            <w:proofErr w:type="spellEnd"/>
-            <w:r>
-              <w:t>)</w:t>
+              <w:t xml:space="preserve"> / VereinID und PersonID / VereinID und Vorname und Nachname (TIPP: Function-Overloading)</w:t>
             </w:r>
             <w:r>
               <w:t>.</w:t>
@@ -15391,47 +14918,10 @@
               <w:cnfStyle w:val="000000000000" w:firstRow="0" w:lastRow="0" w:firstColumn="0" w:lastColumn="0" w:oddVBand="0" w:evenVBand="0" w:oddHBand="0" w:evenHBand="0" w:firstRowFirstColumn="0" w:firstRowLastColumn="0" w:lastRowFirstColumn="0" w:lastRowLastColumn="0"/>
             </w:pPr>
             <w:r>
-              <w:t xml:space="preserve">Wenn Vorname und Nachname eingegeben sind wird die </w:t>
-            </w:r>
-            <w:proofErr w:type="spellStart"/>
-            <w:r>
-              <w:t>PersonenID</w:t>
-            </w:r>
-            <w:proofErr w:type="spellEnd"/>
-            <w:r>
-              <w:t xml:space="preserve"> mit </w:t>
-            </w:r>
-            <w:proofErr w:type="spellStart"/>
-            <w:proofErr w:type="gramStart"/>
-            <w:r>
-              <w:t>getPersonID</w:t>
-            </w:r>
-            <w:proofErr w:type="spellEnd"/>
-            <w:r>
-              <w:t>(</w:t>
-            </w:r>
-            <w:proofErr w:type="gramEnd"/>
-            <w:r>
-              <w:t>) abgefragt.</w:t>
-            </w:r>
-            <w:r>
-              <w:t xml:space="preserve"> Die </w:t>
-            </w:r>
-            <w:proofErr w:type="spellStart"/>
-            <w:r>
-              <w:t>VereinID</w:t>
-            </w:r>
-            <w:proofErr w:type="spellEnd"/>
-            <w:r>
-              <w:t xml:space="preserve"> kann mit der </w:t>
-            </w:r>
-            <w:proofErr w:type="spellStart"/>
-            <w:r>
-              <w:t>PersonenID</w:t>
-            </w:r>
-            <w:proofErr w:type="spellEnd"/>
-            <w:r>
-              <w:t xml:space="preserve"> angegeben werden</w:t>
+              <w:t>Wenn Vorname und Nachname eingegeben sind wird die PersonenID mit getPersonID() abgefragt.</w:t>
+            </w:r>
+            <w:r>
+              <w:t xml:space="preserve"> Die VereinID kann mit der PersonenID angegeben werden</w:t>
             </w:r>
           </w:p>
           <w:p>
@@ -15446,65 +14936,50 @@
             <w:pPr>
               <w:cnfStyle w:val="000000000000" w:firstRow="0" w:lastRow="0" w:firstColumn="0" w:lastColumn="0" w:oddVBand="0" w:evenVBand="0" w:oddHBand="0" w:evenHBand="0" w:firstRowFirstColumn="0" w:firstRowLastColumn="0" w:lastRowFirstColumn="0" w:lastRowLastColumn="0"/>
             </w:pPr>
-            <w:proofErr w:type="spellStart"/>
+            <w:r>
+              <w:t>ret = -5 … Die Person war bei mehr als 2 Vereinen.</w:t>
+            </w:r>
+          </w:p>
+          <w:p>
+            <w:pPr>
+              <w:cnfStyle w:val="000000000000" w:firstRow="0" w:lastRow="0" w:firstColumn="0" w:lastColumn="0" w:oddVBand="0" w:evenVBand="0" w:oddHBand="0" w:evenHBand="0" w:firstRowFirstColumn="0" w:firstRowLastColumn="0" w:lastRowFirstColumn="0" w:lastRowLastColumn="0"/>
+            </w:pPr>
+            <w:r>
+              <w:t xml:space="preserve">Ret = -4X00Z00Y … </w:t>
+            </w:r>
+          </w:p>
+          <w:p>
+            <w:pPr>
+              <w:ind w:left="708"/>
+              <w:cnfStyle w:val="000000000000" w:firstRow="0" w:lastRow="0" w:firstColumn="0" w:lastColumn="0" w:oddVBand="0" w:evenVBand="0" w:oddHBand="0" w:evenHBand="0" w:firstRowFirstColumn="0" w:firstRowLastColumn="0" w:lastRowFirstColumn="0" w:lastRowLastColumn="0"/>
+            </w:pPr>
+            <w:r>
+              <w:t>X = Aktueller Verein</w:t>
+            </w:r>
+          </w:p>
+          <w:p>
+            <w:pPr>
+              <w:ind w:left="708"/>
+              <w:cnfStyle w:val="000000000000" w:firstRow="0" w:lastRow="0" w:firstColumn="0" w:lastColumn="0" w:oddVBand="0" w:evenVBand="0" w:oddHBand="0" w:evenHBand="0" w:firstRowFirstColumn="0" w:firstRowLastColumn="0" w:lastRowFirstColumn="0" w:lastRowLastColumn="0"/>
+            </w:pPr>
+            <w:r>
+              <w:t>Z = Vorheriger Verein</w:t>
+            </w:r>
+          </w:p>
+          <w:p>
+            <w:pPr>
+              <w:ind w:left="708"/>
+              <w:cnfStyle w:val="000000000000" w:firstRow="0" w:lastRow="0" w:firstColumn="0" w:lastColumn="0" w:oddVBand="0" w:evenVBand="0" w:oddHBand="0" w:evenHBand="0" w:firstRowFirstColumn="0" w:firstRowLastColumn="0" w:lastRowFirstColumn="0" w:lastRowLastColumn="0"/>
+            </w:pPr>
+            <w:r>
+              <w:t xml:space="preserve">Y = Code gleicht dem Ergebniss </w:t>
+            </w:r>
             <w:r>
               <w:t>ret</w:t>
             </w:r>
-            <w:proofErr w:type="spellEnd"/>
-            <w:r>
-              <w:t xml:space="preserve"> = -5 … Die Person war bei mehr als 2 Vereinen.</w:t>
-            </w:r>
-          </w:p>
-          <w:p>
-            <w:pPr>
-              <w:cnfStyle w:val="000000000000" w:firstRow="0" w:lastRow="0" w:firstColumn="0" w:lastColumn="0" w:oddVBand="0" w:evenVBand="0" w:oddHBand="0" w:evenHBand="0" w:firstRowFirstColumn="0" w:firstRowLastColumn="0" w:lastRowFirstColumn="0" w:lastRowLastColumn="0"/>
-            </w:pPr>
-            <w:r>
-              <w:t xml:space="preserve">Ret = -4X00Z00Y … </w:t>
-            </w:r>
-          </w:p>
-          <w:p>
-            <w:pPr>
-              <w:ind w:left="708"/>
-              <w:cnfStyle w:val="000000000000" w:firstRow="0" w:lastRow="0" w:firstColumn="0" w:lastColumn="0" w:oddVBand="0" w:evenVBand="0" w:oddHBand="0" w:evenHBand="0" w:firstRowFirstColumn="0" w:firstRowLastColumn="0" w:lastRowFirstColumn="0" w:lastRowLastColumn="0"/>
-            </w:pPr>
-            <w:r>
-              <w:t>X = Aktueller Verein</w:t>
-            </w:r>
-          </w:p>
-          <w:p>
-            <w:pPr>
-              <w:ind w:left="708"/>
-              <w:cnfStyle w:val="000000000000" w:firstRow="0" w:lastRow="0" w:firstColumn="0" w:lastColumn="0" w:oddVBand="0" w:evenVBand="0" w:oddHBand="0" w:evenHBand="0" w:firstRowFirstColumn="0" w:firstRowLastColumn="0" w:lastRowFirstColumn="0" w:lastRowLastColumn="0"/>
-            </w:pPr>
-            <w:r>
-              <w:t>Z = Vorheriger Verein</w:t>
-            </w:r>
-          </w:p>
-          <w:p>
-            <w:pPr>
-              <w:ind w:left="708"/>
-              <w:cnfStyle w:val="000000000000" w:firstRow="0" w:lastRow="0" w:firstColumn="0" w:lastColumn="0" w:oddVBand="0" w:evenVBand="0" w:oddHBand="0" w:evenHBand="0" w:firstRowFirstColumn="0" w:firstRowLastColumn="0" w:lastRowFirstColumn="0" w:lastRowLastColumn="0"/>
-            </w:pPr>
-            <w:r>
-              <w:t xml:space="preserve">Y = Code gleicht dem </w:t>
-            </w:r>
-            <w:proofErr w:type="spellStart"/>
-            <w:r>
-              <w:t>Ergebniss</w:t>
-            </w:r>
-            <w:proofErr w:type="spellEnd"/>
             <w:r>
               <w:t xml:space="preserve"> </w:t>
             </w:r>
-            <w:proofErr w:type="spellStart"/>
-            <w:r>
-              <w:t>ret</w:t>
-            </w:r>
-            <w:proofErr w:type="spellEnd"/>
-            <w:r>
-              <w:t xml:space="preserve"> </w:t>
-            </w:r>
             <w:r>
               <w:t xml:space="preserve">&gt;= </w:t>
             </w:r>
@@ -15516,39 +14991,24 @@
             <w:pPr>
               <w:cnfStyle w:val="000000000000" w:firstRow="0" w:lastRow="0" w:firstColumn="0" w:lastColumn="0" w:oddVBand="0" w:evenVBand="0" w:oddHBand="0" w:evenHBand="0" w:firstRowFirstColumn="0" w:firstRowLastColumn="0" w:lastRowFirstColumn="0" w:lastRowLastColumn="0"/>
             </w:pPr>
-            <w:proofErr w:type="spellStart"/>
-            <w:r>
-              <w:t>ret</w:t>
-            </w:r>
-            <w:proofErr w:type="spellEnd"/>
-            <w:r>
-              <w:t xml:space="preserve"> = -3 … Falsche Eingabe (Z.B. falsche Anzahl an Parameter) </w:t>
-            </w:r>
-          </w:p>
-          <w:p>
-            <w:pPr>
-              <w:cnfStyle w:val="000000000000" w:firstRow="0" w:lastRow="0" w:firstColumn="0" w:lastColumn="0" w:oddVBand="0" w:evenVBand="0" w:oddHBand="0" w:evenHBand="0" w:firstRowFirstColumn="0" w:firstRowLastColumn="0" w:lastRowFirstColumn="0" w:lastRowLastColumn="0"/>
-            </w:pPr>
-            <w:proofErr w:type="spellStart"/>
-            <w:r>
-              <w:t>ret</w:t>
-            </w:r>
-            <w:proofErr w:type="spellEnd"/>
-            <w:r>
-              <w:t xml:space="preserve"> = -2 … Mehrere Personen gefunden</w:t>
-            </w:r>
-          </w:p>
-          <w:p>
-            <w:pPr>
-              <w:cnfStyle w:val="000000000000" w:firstRow="0" w:lastRow="0" w:firstColumn="0" w:lastColumn="0" w:oddVBand="0" w:evenVBand="0" w:oddHBand="0" w:evenHBand="0" w:firstRowFirstColumn="0" w:firstRowLastColumn="0" w:lastRowFirstColumn="0" w:lastRowLastColumn="0"/>
-            </w:pPr>
-            <w:proofErr w:type="spellStart"/>
-            <w:r>
-              <w:t>ret</w:t>
-            </w:r>
-            <w:proofErr w:type="spellEnd"/>
-            <w:r>
-              <w:t xml:space="preserve"> = -1 ... </w:t>
+            <w:r>
+              <w:t xml:space="preserve">ret = -3 … Falsche Eingabe (Z.B. falsche Anzahl an Parameter) </w:t>
+            </w:r>
+          </w:p>
+          <w:p>
+            <w:pPr>
+              <w:cnfStyle w:val="000000000000" w:firstRow="0" w:lastRow="0" w:firstColumn="0" w:lastColumn="0" w:oddVBand="0" w:evenVBand="0" w:oddHBand="0" w:evenHBand="0" w:firstRowFirstColumn="0" w:firstRowLastColumn="0" w:lastRowFirstColumn="0" w:lastRowLastColumn="0"/>
+            </w:pPr>
+            <w:r>
+              <w:t>ret = -2 … Mehrere Personen gefunden</w:t>
+            </w:r>
+          </w:p>
+          <w:p>
+            <w:pPr>
+              <w:cnfStyle w:val="000000000000" w:firstRow="0" w:lastRow="0" w:firstColumn="0" w:lastColumn="0" w:oddVBand="0" w:evenVBand="0" w:oddHBand="0" w:evenHBand="0" w:firstRowFirstColumn="0" w:firstRowLastColumn="0" w:lastRowFirstColumn="0" w:lastRowLastColumn="0"/>
+            </w:pPr>
+            <w:r>
+              <w:t xml:space="preserve">ret = -1 ... </w:t>
             </w:r>
             <w:r>
               <w:t>Die Person wird in keiner Untergruppe gefunden.</w:t>
@@ -15558,26 +15018,16 @@
             <w:pPr>
               <w:cnfStyle w:val="000000000000" w:firstRow="0" w:lastRow="0" w:firstColumn="0" w:lastColumn="0" w:oddVBand="0" w:evenVBand="0" w:oddHBand="0" w:evenHBand="0" w:firstRowFirstColumn="0" w:firstRowLastColumn="0" w:lastRowFirstColumn="0" w:lastRowLastColumn="0"/>
             </w:pPr>
-            <w:proofErr w:type="spellStart"/>
-            <w:r>
-              <w:t>ret</w:t>
-            </w:r>
-            <w:proofErr w:type="spellEnd"/>
-            <w:r>
-              <w:t xml:space="preserve"> = 0 … Die Person ist keiner Untergruppe zugeordnet.</w:t>
-            </w:r>
-          </w:p>
-          <w:p>
-            <w:pPr>
-              <w:cnfStyle w:val="000000000000" w:firstRow="0" w:lastRow="0" w:firstColumn="0" w:lastColumn="0" w:oddVBand="0" w:evenVBand="0" w:oddHBand="0" w:evenHBand="0" w:firstRowFirstColumn="0" w:firstRowLastColumn="0" w:lastRowFirstColumn="0" w:lastRowLastColumn="0"/>
-            </w:pPr>
-            <w:proofErr w:type="spellStart"/>
-            <w:r>
-              <w:t>ret</w:t>
-            </w:r>
-            <w:proofErr w:type="spellEnd"/>
-            <w:r>
-              <w:t xml:space="preserve"> = A</w:t>
+            <w:r>
+              <w:t>ret = 0 … Die Person ist keiner Untergruppe zugeordnet.</w:t>
+            </w:r>
+          </w:p>
+          <w:p>
+            <w:pPr>
+              <w:cnfStyle w:val="000000000000" w:firstRow="0" w:lastRow="0" w:firstColumn="0" w:lastColumn="0" w:oddVBand="0" w:evenVBand="0" w:oddHBand="0" w:evenHBand="0" w:firstRowFirstColumn="0" w:firstRowLastColumn="0" w:lastRowFirstColumn="0" w:lastRowLastColumn="0"/>
+            </w:pPr>
+            <w:r>
+              <w:t>ret = A</w:t>
             </w:r>
             <w:r>
               <w:t>[</w:t>
@@ -15588,7 +15038,6 @@
             <w:r>
               <w:t>][</w:t>
             </w:r>
-            <w:proofErr w:type="gramStart"/>
             <w:r>
               <w:t>C</w:t>
             </w:r>
@@ -15596,11 +15045,7 @@
               <w:t>]</w:t>
             </w:r>
             <w:r>
-              <w:t>[..]</w:t>
-            </w:r>
-            <w:proofErr w:type="gramEnd"/>
-            <w:r>
-              <w:t xml:space="preserve"> … Die Person ist A, war zuvor B, war vor B C, … </w:t>
+              <w:t xml:space="preserve">[..] … Die Person ist A, war zuvor B, war vor B C, … </w:t>
             </w:r>
             <w:r>
               <w:t xml:space="preserve">ABC usw. sind </w:t>
@@ -15609,21 +15054,8 @@
               <w:t>nach dem gleichen Prinzip</w:t>
             </w:r>
             <w:r>
-              <w:t xml:space="preserve"> aufgebaut wie (</w:t>
-            </w:r>
-            <w:proofErr w:type="spellStart"/>
-            <w:r>
-              <w:t>ret</w:t>
-            </w:r>
-            <w:proofErr w:type="spellEnd"/>
-            <w:r>
-              <w:t xml:space="preserve"> =&gt; 1) aus der Funktion </w:t>
-            </w:r>
-            <w:proofErr w:type="spellStart"/>
-            <w:r>
-              <w:t>personIsA</w:t>
-            </w:r>
-            <w:proofErr w:type="spellEnd"/>
+              <w:t xml:space="preserve"> aufgebaut wie (ret =&gt; 1) aus der Funktion personIsA</w:t>
+            </w:r>
             <w:r>
               <w:t>.</w:t>
             </w:r>
@@ -15956,11 +15388,9 @@
             <w:pPr>
               <w:cnfStyle w:val="000000100000" w:firstRow="0" w:lastRow="0" w:firstColumn="0" w:lastColumn="0" w:oddVBand="0" w:evenVBand="0" w:oddHBand="1" w:evenHBand="0" w:firstRowFirstColumn="0" w:firstRowLastColumn="0" w:lastRowFirstColumn="0" w:lastRowLastColumn="0"/>
             </w:pPr>
-            <w:proofErr w:type="spellStart"/>
             <w:r>
               <w:t>Procedure</w:t>
             </w:r>
-            <w:proofErr w:type="spellEnd"/>
           </w:p>
         </w:tc>
         <w:tc>
@@ -15993,11 +15423,9 @@
             <w:pPr>
               <w:cnfStyle w:val="000000100000" w:firstRow="0" w:lastRow="0" w:firstColumn="0" w:lastColumn="0" w:oddVBand="0" w:evenVBand="0" w:oddHBand="1" w:evenHBand="0" w:firstRowFirstColumn="0" w:firstRowLastColumn="0" w:lastRowFirstColumn="0" w:lastRowLastColumn="0"/>
             </w:pPr>
-            <w:proofErr w:type="spellStart"/>
             <w:r>
               <w:t>addPerson</w:t>
             </w:r>
-            <w:proofErr w:type="spellEnd"/>
           </w:p>
         </w:tc>
       </w:tr>
@@ -16024,23 +15452,7 @@
               <w:cnfStyle w:val="000000000000" w:firstRow="0" w:lastRow="0" w:firstColumn="0" w:lastColumn="0" w:oddVBand="0" w:evenVBand="0" w:oddHBand="0" w:evenHBand="0" w:firstRowFirstColumn="0" w:firstRowLastColumn="0" w:lastRowFirstColumn="0" w:lastRowLastColumn="0"/>
             </w:pPr>
             <w:r>
-              <w:t xml:space="preserve">In dieser </w:t>
-            </w:r>
-            <w:proofErr w:type="spellStart"/>
-            <w:r>
-              <w:t>Procedure</w:t>
-            </w:r>
-            <w:proofErr w:type="spellEnd"/>
-            <w:r>
-              <w:t xml:space="preserve"> wird eine Person hinzugefügt. Es wird mit der </w:t>
-            </w:r>
-            <w:proofErr w:type="spellStart"/>
-            <w:r>
-              <w:t>Procedure</w:t>
-            </w:r>
-            <w:proofErr w:type="spellEnd"/>
-            <w:r>
-              <w:t xml:space="preserve"> sichergestellt, dass die Person auch einer Untergruppe zugewiesen ist (Mitarbeiter, Spieler, Trainer oder Schiedsrichter).</w:t>
+              <w:t>In dieser Procedure wird eine Person hinzugefügt. Es wird mit der Procedure sichergestellt, dass die Person auch einer Untergruppe zugewiesen ist (Mitarbeiter, Spieler, Trainer oder Schiedsrichter).</w:t>
             </w:r>
           </w:p>
           <w:p>
@@ -16074,162 +15486,41 @@
             <w:r>
               <w:t xml:space="preserve">Input Parameter sind: </w:t>
             </w:r>
-            <w:proofErr w:type="spellStart"/>
             <w:r>
               <w:rPr>
                 <w:sz w:val="20"/>
                 <w:szCs w:val="20"/>
               </w:rPr>
-              <w:t>vname</w:t>
-            </w:r>
-            <w:proofErr w:type="spellEnd"/>
-            <w:r>
-              <w:rPr>
-                <w:sz w:val="20"/>
-                <w:szCs w:val="20"/>
-              </w:rPr>
-              <w:t xml:space="preserve">, </w:t>
-            </w:r>
-            <w:proofErr w:type="spellStart"/>
-            <w:r>
-              <w:rPr>
-                <w:sz w:val="20"/>
-                <w:szCs w:val="20"/>
-              </w:rPr>
-              <w:t>nname</w:t>
-            </w:r>
-            <w:proofErr w:type="spellEnd"/>
-            <w:r>
-              <w:rPr>
-                <w:sz w:val="20"/>
-                <w:szCs w:val="20"/>
-              </w:rPr>
-              <w:t xml:space="preserve">, </w:t>
-            </w:r>
-            <w:proofErr w:type="spellStart"/>
-            <w:r>
-              <w:rPr>
-                <w:sz w:val="20"/>
-                <w:szCs w:val="20"/>
-              </w:rPr>
-              <w:t>gebDat</w:t>
-            </w:r>
-            <w:proofErr w:type="spellEnd"/>
-            <w:r>
-              <w:rPr>
-                <w:sz w:val="20"/>
-                <w:szCs w:val="20"/>
-              </w:rPr>
-              <w:t xml:space="preserve">, </w:t>
-            </w:r>
-            <w:proofErr w:type="spellStart"/>
-            <w:r>
-              <w:rPr>
-                <w:sz w:val="20"/>
-                <w:szCs w:val="20"/>
-              </w:rPr>
-              <w:t>geschlecht</w:t>
-            </w:r>
-            <w:proofErr w:type="spellEnd"/>
-            <w:r>
-              <w:rPr>
-                <w:sz w:val="20"/>
-                <w:szCs w:val="20"/>
-              </w:rPr>
-              <w:t xml:space="preserve">, </w:t>
-            </w:r>
-            <w:proofErr w:type="spellStart"/>
-            <w:r>
-              <w:rPr>
-                <w:sz w:val="20"/>
-                <w:szCs w:val="20"/>
-              </w:rPr>
-              <w:t>eintrittsdatum</w:t>
-            </w:r>
-            <w:proofErr w:type="spellEnd"/>
-          </w:p>
-          <w:p>
-            <w:pPr>
-              <w:cnfStyle w:val="000000000000" w:firstRow="0" w:lastRow="0" w:firstColumn="0" w:lastColumn="0" w:oddVBand="0" w:evenVBand="0" w:oddHBand="0" w:evenHBand="0" w:firstRowFirstColumn="0" w:firstRowLastColumn="0" w:lastRowFirstColumn="0" w:lastRowLastColumn="0"/>
-            </w:pPr>
-            <w:r>
-              <w:t xml:space="preserve">Zusätzlich Inputparameter: </w:t>
-            </w:r>
-            <w:proofErr w:type="spellStart"/>
-            <w:r>
-              <w:t>isA</w:t>
-            </w:r>
-            <w:proofErr w:type="spellEnd"/>
-            <w:r>
-              <w:t xml:space="preserve">, </w:t>
-            </w:r>
-            <w:proofErr w:type="spellStart"/>
-            <w:r>
-              <w:t>funktionStatus</w:t>
-            </w:r>
-            <w:proofErr w:type="spellEnd"/>
-            <w:r>
-              <w:t xml:space="preserve">, </w:t>
-            </w:r>
-            <w:proofErr w:type="spellStart"/>
-            <w:r>
-              <w:t>VereinMannschaftID</w:t>
-            </w:r>
-            <w:proofErr w:type="spellEnd"/>
-          </w:p>
-          <w:p>
-            <w:pPr>
-              <w:cnfStyle w:val="000000000000" w:firstRow="0" w:lastRow="0" w:firstColumn="0" w:lastColumn="0" w:oddVBand="0" w:evenVBand="0" w:oddHBand="0" w:evenHBand="0" w:firstRowFirstColumn="0" w:firstRowLastColumn="0" w:lastRowFirstColumn="0" w:lastRowLastColumn="0"/>
-            </w:pPr>
-            <w:r>
-              <w:t xml:space="preserve">Optionaler Parameter ist (Tipp: </w:t>
-            </w:r>
-            <w:proofErr w:type="spellStart"/>
-            <w:r>
-              <w:t>Procedure</w:t>
-            </w:r>
-            <w:proofErr w:type="spellEnd"/>
-            <w:r>
-              <w:t xml:space="preserve"> </w:t>
-            </w:r>
-            <w:proofErr w:type="spellStart"/>
-            <w:r>
-              <w:t>Overloading</w:t>
-            </w:r>
-            <w:proofErr w:type="spellEnd"/>
-            <w:r>
-              <w:t xml:space="preserve">): </w:t>
-            </w:r>
-            <w:proofErr w:type="spellStart"/>
-            <w:r>
-              <w:t>anschriftID</w:t>
-            </w:r>
-            <w:proofErr w:type="spellEnd"/>
-            <w:r>
-              <w:t>.</w:t>
-            </w:r>
-          </w:p>
-          <w:p>
-            <w:pPr>
-              <w:cnfStyle w:val="000000000000" w:firstRow="0" w:lastRow="0" w:firstColumn="0" w:lastColumn="0" w:oddVBand="0" w:evenVBand="0" w:oddHBand="0" w:evenHBand="0" w:firstRowFirstColumn="0" w:firstRowLastColumn="0" w:lastRowFirstColumn="0" w:lastRowLastColumn="0"/>
-            </w:pPr>
-          </w:p>
-          <w:p>
-            <w:pPr>
-              <w:cnfStyle w:val="000000000000" w:firstRow="0" w:lastRow="0" w:firstColumn="0" w:lastColumn="0" w:oddVBand="0" w:evenVBand="0" w:oddHBand="0" w:evenHBand="0" w:firstRowFirstColumn="0" w:firstRowLastColumn="0" w:lastRowFirstColumn="0" w:lastRowLastColumn="0"/>
-            </w:pPr>
-            <w:proofErr w:type="spellStart"/>
-            <w:proofErr w:type="gramStart"/>
-            <w:r>
-              <w:t>Vname,nname</w:t>
-            </w:r>
-            <w:proofErr w:type="gramEnd"/>
-            <w:r>
-              <w:t>,gebDat</w:t>
-            </w:r>
-            <w:proofErr w:type="spellEnd"/>
-            <w:r>
-              <w:t xml:space="preserve"> und Geschlecht dürfen nicht null sein.</w:t>
+              <w:t>vname, nname, gebDat, geschlecht, eintrittsdatum</w:t>
+            </w:r>
+          </w:p>
+          <w:p>
+            <w:pPr>
+              <w:cnfStyle w:val="000000000000" w:firstRow="0" w:lastRow="0" w:firstColumn="0" w:lastColumn="0" w:oddVBand="0" w:evenVBand="0" w:oddHBand="0" w:evenHBand="0" w:firstRowFirstColumn="0" w:firstRowLastColumn="0" w:lastRowFirstColumn="0" w:lastRowLastColumn="0"/>
+            </w:pPr>
+            <w:r>
+              <w:t>Zusätzlich Inputparameter: isA, funktionStatus, VereinMannschaftID</w:t>
+            </w:r>
+          </w:p>
+          <w:p>
+            <w:pPr>
+              <w:cnfStyle w:val="000000000000" w:firstRow="0" w:lastRow="0" w:firstColumn="0" w:lastColumn="0" w:oddVBand="0" w:evenVBand="0" w:oddHBand="0" w:evenHBand="0" w:firstRowFirstColumn="0" w:firstRowLastColumn="0" w:lastRowFirstColumn="0" w:lastRowLastColumn="0"/>
+            </w:pPr>
+            <w:r>
+              <w:t>Optionaler Parameter ist (Tipp: Procedure Overloading): anschriftID.</w:t>
+            </w:r>
+          </w:p>
+          <w:p>
+            <w:pPr>
+              <w:cnfStyle w:val="000000000000" w:firstRow="0" w:lastRow="0" w:firstColumn="0" w:lastColumn="0" w:oddVBand="0" w:evenVBand="0" w:oddHBand="0" w:evenHBand="0" w:firstRowFirstColumn="0" w:firstRowLastColumn="0" w:lastRowFirstColumn="0" w:lastRowLastColumn="0"/>
+            </w:pPr>
+          </w:p>
+          <w:p>
+            <w:pPr>
+              <w:cnfStyle w:val="000000000000" w:firstRow="0" w:lastRow="0" w:firstColumn="0" w:lastColumn="0" w:oddVBand="0" w:evenVBand="0" w:oddHBand="0" w:evenHBand="0" w:firstRowFirstColumn="0" w:firstRowLastColumn="0" w:lastRowFirstColumn="0" w:lastRowLastColumn="0"/>
+            </w:pPr>
+            <w:r>
+              <w:t>Vname,nname,gebDat und Geschlecht dürfen nicht null sein.</w:t>
             </w:r>
           </w:p>
           <w:p>
@@ -16254,92 +15545,40 @@
             <w:pPr>
               <w:cnfStyle w:val="000000000000" w:firstRow="0" w:lastRow="0" w:firstColumn="0" w:lastColumn="0" w:oddVBand="0" w:evenVBand="0" w:oddHBand="0" w:evenHBand="0" w:firstRowFirstColumn="0" w:firstRowLastColumn="0" w:lastRowFirstColumn="0" w:lastRowLastColumn="0"/>
             </w:pPr>
-            <w:proofErr w:type="spellStart"/>
-            <w:r>
-              <w:t>isA</w:t>
-            </w:r>
-            <w:proofErr w:type="spellEnd"/>
-            <w:r>
-              <w:t xml:space="preserve"> darf nicht null sein und ist nach dem gleichen Prinzip aufgebaut wie (</w:t>
-            </w:r>
-            <w:proofErr w:type="spellStart"/>
-            <w:r>
-              <w:t>ret</w:t>
-            </w:r>
-            <w:proofErr w:type="spellEnd"/>
-            <w:r>
-              <w:t xml:space="preserve"> =&gt; 1) aus der Funktion </w:t>
-            </w:r>
-            <w:proofErr w:type="spellStart"/>
-            <w:r>
-              <w:t>personIsA</w:t>
-            </w:r>
-            <w:proofErr w:type="spellEnd"/>
-            <w:r>
-              <w:t>.</w:t>
-            </w:r>
-          </w:p>
-          <w:p>
-            <w:pPr>
-              <w:cnfStyle w:val="000000000000" w:firstRow="0" w:lastRow="0" w:firstColumn="0" w:lastColumn="0" w:oddVBand="0" w:evenVBand="0" w:oddHBand="0" w:evenHBand="0" w:firstRowFirstColumn="0" w:firstRowLastColumn="0" w:lastRowFirstColumn="0" w:lastRowLastColumn="0"/>
-            </w:pPr>
-          </w:p>
-          <w:p>
-            <w:pPr>
-              <w:cnfStyle w:val="000000000000" w:firstRow="0" w:lastRow="0" w:firstColumn="0" w:lastColumn="0" w:oddVBand="0" w:evenVBand="0" w:oddHBand="0" w:evenHBand="0" w:firstRowFirstColumn="0" w:firstRowLastColumn="0" w:lastRowFirstColumn="0" w:lastRowLastColumn="0"/>
-            </w:pPr>
-            <w:proofErr w:type="spellStart"/>
-            <w:r>
-              <w:t>funktionStatus</w:t>
-            </w:r>
-            <w:proofErr w:type="spellEnd"/>
-            <w:r>
-              <w:t xml:space="preserve"> darf null </w:t>
-            </w:r>
-            <w:r>
-              <w:t xml:space="preserve">sein, wenn </w:t>
-            </w:r>
-            <w:proofErr w:type="spellStart"/>
-            <w:r>
-              <w:t>isA</w:t>
-            </w:r>
-            <w:proofErr w:type="spellEnd"/>
-            <w:r>
-              <w:t xml:space="preserve"> = 3/4.</w:t>
-            </w:r>
-          </w:p>
-          <w:p>
-            <w:pPr>
-              <w:cnfStyle w:val="000000000000" w:firstRow="0" w:lastRow="0" w:firstColumn="0" w:lastColumn="0" w:oddVBand="0" w:evenVBand="0" w:oddHBand="0" w:evenHBand="0" w:firstRowFirstColumn="0" w:firstRowLastColumn="0" w:lastRowFirstColumn="0" w:lastRowLastColumn="0"/>
-            </w:pPr>
-            <w:proofErr w:type="spellStart"/>
-            <w:r>
-              <w:t>VereinMannschaftID</w:t>
-            </w:r>
-            <w:proofErr w:type="spellEnd"/>
-            <w:r>
-              <w:t xml:space="preserve"> darf null sein, wenn </w:t>
-            </w:r>
-            <w:proofErr w:type="spellStart"/>
-            <w:r>
-              <w:t>isA</w:t>
-            </w:r>
-            <w:proofErr w:type="spellEnd"/>
-            <w:r>
-              <w:t xml:space="preserve"> = 4.</w:t>
-            </w:r>
-          </w:p>
-          <w:p>
-            <w:pPr>
-              <w:cnfStyle w:val="000000000000" w:firstRow="0" w:lastRow="0" w:firstColumn="0" w:lastColumn="0" w:oddVBand="0" w:evenVBand="0" w:oddHBand="0" w:evenHBand="0" w:firstRowFirstColumn="0" w:firstRowLastColumn="0" w:lastRowFirstColumn="0" w:lastRowLastColumn="0"/>
-            </w:pPr>
-            <w:proofErr w:type="spellStart"/>
-            <w:r>
-              <w:t>anschriftID</w:t>
-            </w:r>
-            <w:proofErr w:type="spellEnd"/>
-            <w:r>
-              <w:t xml:space="preserve"> darf null sein oder weggelassen werden.</w:t>
+            <w:r>
+              <w:t>isA darf nicht null sein und ist nach dem gleichen Prinzip aufgebaut wie (ret =&gt; 1) aus der Funktion personIsA.</w:t>
+            </w:r>
+          </w:p>
+          <w:p>
+            <w:pPr>
+              <w:cnfStyle w:val="000000000000" w:firstRow="0" w:lastRow="0" w:firstColumn="0" w:lastColumn="0" w:oddVBand="0" w:evenVBand="0" w:oddHBand="0" w:evenHBand="0" w:firstRowFirstColumn="0" w:firstRowLastColumn="0" w:lastRowFirstColumn="0" w:lastRowLastColumn="0"/>
+            </w:pPr>
+          </w:p>
+          <w:p>
+            <w:pPr>
+              <w:cnfStyle w:val="000000000000" w:firstRow="0" w:lastRow="0" w:firstColumn="0" w:lastColumn="0" w:oddVBand="0" w:evenVBand="0" w:oddHBand="0" w:evenHBand="0" w:firstRowFirstColumn="0" w:firstRowLastColumn="0" w:lastRowFirstColumn="0" w:lastRowLastColumn="0"/>
+            </w:pPr>
+            <w:r>
+              <w:t xml:space="preserve">funktionStatus darf null </w:t>
+            </w:r>
+            <w:r>
+              <w:t>sein, wenn isA = 3/4.</w:t>
+            </w:r>
+          </w:p>
+          <w:p>
+            <w:pPr>
+              <w:cnfStyle w:val="000000000000" w:firstRow="0" w:lastRow="0" w:firstColumn="0" w:lastColumn="0" w:oddVBand="0" w:evenVBand="0" w:oddHBand="0" w:evenHBand="0" w:firstRowFirstColumn="0" w:firstRowLastColumn="0" w:lastRowFirstColumn="0" w:lastRowLastColumn="0"/>
+            </w:pPr>
+            <w:r>
+              <w:t>VereinMannschaftID darf null sein, wenn isA = 4.</w:t>
+            </w:r>
+          </w:p>
+          <w:p>
+            <w:pPr>
+              <w:cnfStyle w:val="000000000000" w:firstRow="0" w:lastRow="0" w:firstColumn="0" w:lastColumn="0" w:oddVBand="0" w:evenVBand="0" w:oddHBand="0" w:evenHBand="0" w:firstRowFirstColumn="0" w:firstRowLastColumn="0" w:lastRowFirstColumn="0" w:lastRowLastColumn="0"/>
+            </w:pPr>
+            <w:r>
+              <w:t>anschriftID darf null sein oder weggelassen werden.</w:t>
             </w:r>
           </w:p>
         </w:tc>
@@ -16670,11 +15909,9 @@
             <w:pPr>
               <w:cnfStyle w:val="000000100000" w:firstRow="0" w:lastRow="0" w:firstColumn="0" w:lastColumn="0" w:oddVBand="0" w:evenVBand="0" w:oddHBand="1" w:evenHBand="0" w:firstRowFirstColumn="0" w:firstRowLastColumn="0" w:lastRowFirstColumn="0" w:lastRowLastColumn="0"/>
             </w:pPr>
-            <w:proofErr w:type="spellStart"/>
             <w:r>
               <w:t>Procedure</w:t>
             </w:r>
-            <w:proofErr w:type="spellEnd"/>
           </w:p>
         </w:tc>
         <w:tc>
@@ -16707,11 +15944,9 @@
             <w:pPr>
               <w:cnfStyle w:val="000000100000" w:firstRow="0" w:lastRow="0" w:firstColumn="0" w:lastColumn="0" w:oddVBand="0" w:evenVBand="0" w:oddHBand="1" w:evenHBand="0" w:firstRowFirstColumn="0" w:firstRowLastColumn="0" w:lastRowFirstColumn="0" w:lastRowLastColumn="0"/>
             </w:pPr>
-            <w:proofErr w:type="spellStart"/>
             <w:r>
               <w:t>addLiga</w:t>
             </w:r>
-            <w:proofErr w:type="spellEnd"/>
           </w:p>
         </w:tc>
       </w:tr>
@@ -16738,29 +15973,13 @@
               <w:cnfStyle w:val="000000000000" w:firstRow="0" w:lastRow="0" w:firstColumn="0" w:lastColumn="0" w:oddVBand="0" w:evenVBand="0" w:oddHBand="0" w:evenHBand="0" w:firstRowFirstColumn="0" w:firstRowLastColumn="0" w:lastRowFirstColumn="0" w:lastRowLastColumn="0"/>
             </w:pPr>
             <w:r>
-              <w:t xml:space="preserve">In dieser </w:t>
-            </w:r>
-            <w:proofErr w:type="spellStart"/>
-            <w:r>
-              <w:t>Procedure</w:t>
-            </w:r>
-            <w:proofErr w:type="spellEnd"/>
-            <w:r>
-              <w:t xml:space="preserve"> wird eine </w:t>
+              <w:t xml:space="preserve">In dieser Procedure wird eine </w:t>
             </w:r>
             <w:r>
               <w:t>Liga</w:t>
             </w:r>
             <w:r>
-              <w:t xml:space="preserve"> hinzugefügt. Es wird mit der </w:t>
-            </w:r>
-            <w:proofErr w:type="spellStart"/>
-            <w:r>
-              <w:t>Procedure</w:t>
-            </w:r>
-            <w:proofErr w:type="spellEnd"/>
-            <w:r>
-              <w:t xml:space="preserve"> sichergestellt, dass die </w:t>
+              <w:t xml:space="preserve"> hinzugefügt. Es wird mit der Procedure sichergestellt, dass die </w:t>
             </w:r>
             <w:r>
               <w:t>Liga</w:t>
@@ -16806,84 +16025,34 @@
             <w:r>
               <w:t xml:space="preserve">Input Parameter sind: </w:t>
             </w:r>
-            <w:proofErr w:type="spellStart"/>
             <w:r>
               <w:rPr>
                 <w:sz w:val="20"/>
                 <w:szCs w:val="20"/>
               </w:rPr>
-              <w:t>name</w:t>
-            </w:r>
-            <w:proofErr w:type="spellEnd"/>
+              <w:t xml:space="preserve">name, </w:t>
+            </w:r>
             <w:r>
               <w:rPr>
                 <w:sz w:val="20"/>
                 <w:szCs w:val="20"/>
               </w:rPr>
-              <w:t xml:space="preserve">, </w:t>
+              <w:t>beginn</w:t>
             </w:r>
             <w:r>
               <w:rPr>
                 <w:sz w:val="20"/>
                 <w:szCs w:val="20"/>
               </w:rPr>
-              <w:t>beginn</w:t>
+              <w:t xml:space="preserve">, </w:t>
             </w:r>
             <w:r>
               <w:rPr>
                 <w:sz w:val="20"/>
                 <w:szCs w:val="20"/>
               </w:rPr>
-              <w:t xml:space="preserve">, </w:t>
-            </w:r>
-            <w:r>
-              <w:rPr>
-                <w:sz w:val="20"/>
-                <w:szCs w:val="20"/>
-              </w:rPr>
-              <w:t xml:space="preserve">ende, </w:t>
-            </w:r>
-            <w:proofErr w:type="spellStart"/>
-            <w:r>
-              <w:rPr>
-                <w:sz w:val="20"/>
-                <w:szCs w:val="20"/>
-              </w:rPr>
-              <w:t>altersgruppe</w:t>
-            </w:r>
-            <w:proofErr w:type="spellEnd"/>
-            <w:r>
-              <w:rPr>
-                <w:sz w:val="20"/>
-                <w:szCs w:val="20"/>
-              </w:rPr>
-              <w:t xml:space="preserve">, </w:t>
-            </w:r>
-            <w:proofErr w:type="spellStart"/>
-            <w:r>
-              <w:rPr>
-                <w:sz w:val="20"/>
-                <w:szCs w:val="20"/>
-              </w:rPr>
-              <w:t>geschlecht</w:t>
-            </w:r>
-            <w:proofErr w:type="spellEnd"/>
-            <w:r>
-              <w:rPr>
-                <w:sz w:val="20"/>
-                <w:szCs w:val="20"/>
-              </w:rPr>
-              <w:t xml:space="preserve">, </w:t>
-            </w:r>
-            <w:proofErr w:type="spellStart"/>
-            <w:r>
-              <w:rPr>
-                <w:sz w:val="20"/>
-                <w:szCs w:val="20"/>
-              </w:rPr>
-              <w:t>t_matches</w:t>
-            </w:r>
-            <w:proofErr w:type="spellEnd"/>
+              <w:t>ende, altersgruppe, geschlecht, t_matches</w:t>
+            </w:r>
           </w:p>
           <w:p>
             <w:pPr>
@@ -16908,24 +16077,11 @@
               <w:cnfStyle w:val="000000000000" w:firstRow="0" w:lastRow="0" w:firstColumn="0" w:lastColumn="0" w:oddVBand="0" w:evenVBand="0" w:oddHBand="0" w:evenHBand="0" w:firstRowFirstColumn="0" w:firstRowLastColumn="0" w:lastRowFirstColumn="0" w:lastRowLastColumn="0"/>
             </w:pPr>
             <w:r>
-              <w:t xml:space="preserve">Der </w:t>
-            </w:r>
-            <w:proofErr w:type="spellStart"/>
-            <w:r>
-              <w:t>input</w:t>
-            </w:r>
-            <w:proofErr w:type="spellEnd"/>
-            <w:r>
-              <w:t xml:space="preserve"> Parameter </w:t>
-            </w:r>
-            <w:proofErr w:type="spellStart"/>
-            <w:r>
-              <w:t>t_</w:t>
+              <w:t>Der input Parameter t_</w:t>
             </w:r>
             <w:r>
               <w:t>matches</w:t>
             </w:r>
-            <w:proofErr w:type="spellEnd"/>
             <w:r>
               <w:t xml:space="preserve"> is</w:t>
             </w:r>
@@ -16939,53 +16095,21 @@
               <w:t>m</w:t>
             </w:r>
             <w:r>
-              <w:t xml:space="preserve"> Type </w:t>
-            </w:r>
-            <w:proofErr w:type="spellStart"/>
-            <w:r>
-              <w:t>ownArr</w:t>
-            </w:r>
-            <w:proofErr w:type="spellEnd"/>
-            <w:r>
-              <w:t>.</w:t>
-            </w:r>
-          </w:p>
-          <w:p>
-            <w:pPr>
-              <w:cnfStyle w:val="000000000000" w:firstRow="0" w:lastRow="0" w:firstColumn="0" w:lastColumn="0" w:oddVBand="0" w:evenVBand="0" w:oddHBand="0" w:evenHBand="0" w:firstRowFirstColumn="0" w:firstRowLastColumn="0" w:lastRowFirstColumn="0" w:lastRowLastColumn="0"/>
-            </w:pPr>
-            <w:r>
-              <w:t xml:space="preserve">Der Type </w:t>
-            </w:r>
-            <w:proofErr w:type="spellStart"/>
-            <w:r>
-              <w:t>ownArr</w:t>
-            </w:r>
-            <w:proofErr w:type="spellEnd"/>
-            <w:r>
-              <w:t xml:space="preserve"> </w:t>
+              <w:t xml:space="preserve"> Type ownArr.</w:t>
+            </w:r>
+          </w:p>
+          <w:p>
+            <w:pPr>
+              <w:cnfStyle w:val="000000000000" w:firstRow="0" w:lastRow="0" w:firstColumn="0" w:lastColumn="0" w:oddVBand="0" w:evenVBand="0" w:oddHBand="0" w:evenHBand="0" w:firstRowFirstColumn="0" w:firstRowLastColumn="0" w:lastRowFirstColumn="0" w:lastRowLastColumn="0"/>
+            </w:pPr>
+            <w:r>
+              <w:t xml:space="preserve">Der Type ownArr </w:t>
             </w:r>
             <w:r>
               <w:t>kann</w:t>
             </w:r>
             <w:r>
-              <w:t xml:space="preserve"> mehrere </w:t>
-            </w:r>
-            <w:proofErr w:type="spellStart"/>
-            <w:r>
-              <w:t>Number</w:t>
-            </w:r>
-            <w:proofErr w:type="spellEnd"/>
-            <w:r>
-              <w:t xml:space="preserve"> Datentypen beinhalten und ist </w:t>
-            </w:r>
-            <w:proofErr w:type="spellStart"/>
-            <w:r>
-              <w:t>loopable</w:t>
-            </w:r>
-            <w:proofErr w:type="spellEnd"/>
-            <w:r>
-              <w:t>.</w:t>
+              <w:t xml:space="preserve"> mehrere Number Datentypen beinhalten und ist loopable.</w:t>
             </w:r>
           </w:p>
         </w:tc>
@@ -17310,11 +16434,9 @@
             <w:pPr>
               <w:cnfStyle w:val="000000100000" w:firstRow="0" w:lastRow="0" w:firstColumn="0" w:lastColumn="0" w:oddVBand="0" w:evenVBand="0" w:oddHBand="1" w:evenHBand="0" w:firstRowFirstColumn="0" w:firstRowLastColumn="0" w:lastRowFirstColumn="0" w:lastRowLastColumn="0"/>
             </w:pPr>
-            <w:proofErr w:type="spellStart"/>
             <w:r>
               <w:t>Procedure</w:t>
             </w:r>
-            <w:proofErr w:type="spellEnd"/>
           </w:p>
         </w:tc>
         <w:tc>
@@ -17347,11 +16469,9 @@
             <w:pPr>
               <w:cnfStyle w:val="000000100000" w:firstRow="0" w:lastRow="0" w:firstColumn="0" w:lastColumn="0" w:oddVBand="0" w:evenVBand="0" w:oddHBand="1" w:evenHBand="0" w:firstRowFirstColumn="0" w:firstRowLastColumn="0" w:lastRowFirstColumn="0" w:lastRowLastColumn="0"/>
             </w:pPr>
-            <w:proofErr w:type="spellStart"/>
             <w:r>
               <w:t>addMannschaft</w:t>
             </w:r>
-            <w:proofErr w:type="spellEnd"/>
           </w:p>
         </w:tc>
       </w:tr>
@@ -17378,23 +16498,7 @@
               <w:cnfStyle w:val="000000000000" w:firstRow="0" w:lastRow="0" w:firstColumn="0" w:lastColumn="0" w:oddVBand="0" w:evenVBand="0" w:oddHBand="0" w:evenHBand="0" w:firstRowFirstColumn="0" w:firstRowLastColumn="0" w:lastRowFirstColumn="0" w:lastRowLastColumn="0"/>
             </w:pPr>
             <w:r>
-              <w:t xml:space="preserve">In dieser </w:t>
-            </w:r>
-            <w:proofErr w:type="spellStart"/>
-            <w:r>
-              <w:t>Procedure</w:t>
-            </w:r>
-            <w:proofErr w:type="spellEnd"/>
-            <w:r>
-              <w:t xml:space="preserve"> wird eine Mannschaft hinzugefügt. Es wird mit der </w:t>
-            </w:r>
-            <w:proofErr w:type="spellStart"/>
-            <w:r>
-              <w:t>Procedure</w:t>
-            </w:r>
-            <w:proofErr w:type="spellEnd"/>
-            <w:r>
-              <w:t xml:space="preserve"> sichergestellt, dass die Mannschaft auch einem Verein zugewiesen ist und mind. Einen Trainer hat.</w:t>
+              <w:t>In dieser Procedure wird eine Mannschaft hinzugefügt. Es wird mit der Procedure sichergestellt, dass die Mannschaft auch einem Verein zugewiesen ist und mind. Einen Trainer hat.</w:t>
             </w:r>
           </w:p>
           <w:p>
@@ -17420,47 +16524,13 @@
             <w:r>
               <w:t xml:space="preserve">Input Parameter sind: </w:t>
             </w:r>
-            <w:proofErr w:type="spellStart"/>
             <w:r>
               <w:rPr>
                 <w:sz w:val="20"/>
                 <w:szCs w:val="20"/>
               </w:rPr>
-              <w:t>name</w:t>
-            </w:r>
-            <w:proofErr w:type="spellEnd"/>
-            <w:r>
-              <w:rPr>
-                <w:sz w:val="20"/>
-                <w:szCs w:val="20"/>
-              </w:rPr>
-              <w:t xml:space="preserve">, </w:t>
-            </w:r>
-            <w:proofErr w:type="spellStart"/>
-            <w:r>
-              <w:rPr>
-                <w:sz w:val="20"/>
-                <w:szCs w:val="20"/>
-              </w:rPr>
-              <w:t>altersgruppe</w:t>
-            </w:r>
-            <w:proofErr w:type="spellEnd"/>
-            <w:r>
-              <w:rPr>
-                <w:sz w:val="20"/>
-                <w:szCs w:val="20"/>
-              </w:rPr>
-              <w:t xml:space="preserve">, </w:t>
-            </w:r>
-            <w:proofErr w:type="spellStart"/>
-            <w:r>
-              <w:rPr>
-                <w:sz w:val="20"/>
-                <w:szCs w:val="20"/>
-              </w:rPr>
-              <w:t>t_trainer</w:t>
-            </w:r>
-            <w:proofErr w:type="spellEnd"/>
+              <w:t>name, altersgruppe, t_trainer</w:t>
+            </w:r>
           </w:p>
           <w:p>
             <w:pPr>
@@ -17485,63 +16555,15 @@
               <w:cnfStyle w:val="000000000000" w:firstRow="0" w:lastRow="0" w:firstColumn="0" w:lastColumn="0" w:oddVBand="0" w:evenVBand="0" w:oddHBand="0" w:evenHBand="0" w:firstRowFirstColumn="0" w:firstRowLastColumn="0" w:lastRowFirstColumn="0" w:lastRowLastColumn="0"/>
             </w:pPr>
             <w:r>
-              <w:t xml:space="preserve">Der </w:t>
-            </w:r>
-            <w:proofErr w:type="spellStart"/>
-            <w:r>
-              <w:t>input</w:t>
-            </w:r>
-            <w:proofErr w:type="spellEnd"/>
-            <w:r>
-              <w:t xml:space="preserve"> Parameter </w:t>
-            </w:r>
-            <w:proofErr w:type="spellStart"/>
-            <w:r>
-              <w:t>t_matches</w:t>
-            </w:r>
-            <w:proofErr w:type="spellEnd"/>
-            <w:r>
-              <w:t xml:space="preserve"> ist vom Type </w:t>
-            </w:r>
-            <w:proofErr w:type="spellStart"/>
-            <w:r>
-              <w:t>ownArr</w:t>
-            </w:r>
-            <w:proofErr w:type="spellEnd"/>
-            <w:r>
-              <w:t>.</w:t>
-            </w:r>
-          </w:p>
-          <w:p>
-            <w:pPr>
-              <w:cnfStyle w:val="000000000000" w:firstRow="0" w:lastRow="0" w:firstColumn="0" w:lastColumn="0" w:oddVBand="0" w:evenVBand="0" w:oddHBand="0" w:evenHBand="0" w:firstRowFirstColumn="0" w:firstRowLastColumn="0" w:lastRowFirstColumn="0" w:lastRowLastColumn="0"/>
-            </w:pPr>
-            <w:r>
-              <w:t xml:space="preserve">Der Type </w:t>
-            </w:r>
-            <w:proofErr w:type="spellStart"/>
-            <w:r>
-              <w:t>ownArr</w:t>
-            </w:r>
-            <w:proofErr w:type="spellEnd"/>
-            <w:r>
-              <w:t xml:space="preserve"> kann mehrere </w:t>
-            </w:r>
-            <w:proofErr w:type="spellStart"/>
-            <w:r>
-              <w:t>Number</w:t>
-            </w:r>
-            <w:proofErr w:type="spellEnd"/>
-            <w:r>
-              <w:t xml:space="preserve"> Datentypen beinhalten und ist </w:t>
-            </w:r>
-            <w:proofErr w:type="spellStart"/>
-            <w:r>
-              <w:t>loopable</w:t>
-            </w:r>
-            <w:proofErr w:type="spellEnd"/>
-            <w:r>
-              <w:t>.</w:t>
+              <w:t>Der input Parameter t_matches ist vom Type ownArr.</w:t>
+            </w:r>
+          </w:p>
+          <w:p>
+            <w:pPr>
+              <w:cnfStyle w:val="000000000000" w:firstRow="0" w:lastRow="0" w:firstColumn="0" w:lastColumn="0" w:oddVBand="0" w:evenVBand="0" w:oddHBand="0" w:evenHBand="0" w:firstRowFirstColumn="0" w:firstRowLastColumn="0" w:lastRowFirstColumn="0" w:lastRowLastColumn="0"/>
+            </w:pPr>
+            <w:r>
+              <w:t>Der Type ownArr kann mehrere Number Datentypen beinhalten und ist loopable.</w:t>
             </w:r>
           </w:p>
         </w:tc>
@@ -17868,11 +16890,9 @@
             <w:pPr>
               <w:cnfStyle w:val="000000100000" w:firstRow="0" w:lastRow="0" w:firstColumn="0" w:lastColumn="0" w:oddVBand="0" w:evenVBand="0" w:oddHBand="1" w:evenHBand="0" w:firstRowFirstColumn="0" w:firstRowLastColumn="0" w:lastRowFirstColumn="0" w:lastRowLastColumn="0"/>
             </w:pPr>
-            <w:proofErr w:type="spellStart"/>
             <w:r>
               <w:t>Procedure</w:t>
             </w:r>
-            <w:proofErr w:type="spellEnd"/>
           </w:p>
         </w:tc>
         <w:tc>
@@ -17905,11 +16925,9 @@
             <w:pPr>
               <w:cnfStyle w:val="000000100000" w:firstRow="0" w:lastRow="0" w:firstColumn="0" w:lastColumn="0" w:oddVBand="0" w:evenVBand="0" w:oddHBand="1" w:evenHBand="0" w:firstRowFirstColumn="0" w:firstRowLastColumn="0" w:lastRowFirstColumn="0" w:lastRowLastColumn="0"/>
             </w:pPr>
-            <w:proofErr w:type="spellStart"/>
             <w:r>
               <w:t>addMatch</w:t>
             </w:r>
-            <w:proofErr w:type="spellEnd"/>
           </w:p>
         </w:tc>
       </w:tr>
@@ -17936,31 +16954,7 @@
               <w:cnfStyle w:val="000000000000" w:firstRow="0" w:lastRow="0" w:firstColumn="0" w:lastColumn="0" w:oddVBand="0" w:evenVBand="0" w:oddHBand="0" w:evenHBand="0" w:firstRowFirstColumn="0" w:firstRowLastColumn="0" w:lastRowFirstColumn="0" w:lastRowLastColumn="0"/>
             </w:pPr>
             <w:r>
-              <w:t xml:space="preserve">In dieser </w:t>
-            </w:r>
-            <w:proofErr w:type="spellStart"/>
-            <w:r>
-              <w:t>Procedure</w:t>
-            </w:r>
-            <w:proofErr w:type="spellEnd"/>
-            <w:r>
-              <w:t xml:space="preserve"> wird ein Match hinzugefügt. Es wird mit der </w:t>
-            </w:r>
-            <w:proofErr w:type="spellStart"/>
-            <w:r>
-              <w:t>Procedure</w:t>
-            </w:r>
-            <w:proofErr w:type="spellEnd"/>
-            <w:r>
-              <w:t xml:space="preserve"> sichergestellt, dass das Match auch mind. 1 </w:t>
-            </w:r>
-            <w:proofErr w:type="spellStart"/>
-            <w:r>
-              <w:t>Schiedrichter</w:t>
-            </w:r>
-            <w:proofErr w:type="spellEnd"/>
-            <w:r>
-              <w:t xml:space="preserve"> zugewiesen hat und das genau zwei Mannschaften bestimmt sind.</w:t>
+              <w:t>In dieser Procedure wird ein Match hinzugefügt. Es wird mit der Procedure sichergestellt, dass das Match auch mind. 1 Schiedrichter zugewiesen hat und das genau zwei Mannschaften bestimmt sind.</w:t>
             </w:r>
           </w:p>
           <w:p>
@@ -17988,31 +16982,13 @@
             <w:r>
               <w:t xml:space="preserve">Input Parameter sind: </w:t>
             </w:r>
-            <w:proofErr w:type="spellStart"/>
             <w:r>
               <w:rPr>
                 <w:sz w:val="18"/>
                 <w:szCs w:val="18"/>
               </w:rPr>
-              <w:t>datum</w:t>
-            </w:r>
-            <w:proofErr w:type="spellEnd"/>
-            <w:r>
-              <w:rPr>
-                <w:sz w:val="18"/>
-                <w:szCs w:val="18"/>
-              </w:rPr>
-              <w:t xml:space="preserve">, begonnen, geendet, heim, gast, </w:t>
-            </w:r>
-            <w:proofErr w:type="spellStart"/>
-            <w:r>
-              <w:rPr>
-                <w:sz w:val="18"/>
-                <w:szCs w:val="18"/>
-              </w:rPr>
-              <w:t>t_schiedsrichter</w:t>
-            </w:r>
-            <w:proofErr w:type="spellEnd"/>
+              <w:t>datum, begonnen, geendet, heim, gast, t_schiedsrichter</w:t>
+            </w:r>
           </w:p>
           <w:p>
             <w:pPr>
@@ -18037,19 +17013,7 @@
               <w:cnfStyle w:val="000000000000" w:firstRow="0" w:lastRow="0" w:firstColumn="0" w:lastColumn="0" w:oddVBand="0" w:evenVBand="0" w:oddHBand="0" w:evenHBand="0" w:firstRowFirstColumn="0" w:firstRowLastColumn="0" w:lastRowFirstColumn="0" w:lastRowLastColumn="0"/>
             </w:pPr>
             <w:r>
-              <w:t xml:space="preserve">Der </w:t>
-            </w:r>
-            <w:proofErr w:type="spellStart"/>
-            <w:r>
-              <w:t>input</w:t>
-            </w:r>
-            <w:proofErr w:type="spellEnd"/>
-            <w:r>
-              <w:t xml:space="preserve"> Parameter </w:t>
-            </w:r>
-            <w:proofErr w:type="spellStart"/>
-            <w:r>
-              <w:t>t_</w:t>
+              <w:t>Der input Parameter t_</w:t>
             </w:r>
             <w:r>
               <w:rPr>
@@ -18058,49 +17022,16 @@
               </w:rPr>
               <w:t>schiedsrichter</w:t>
             </w:r>
-            <w:proofErr w:type="spellEnd"/>
-            <w:r>
-              <w:t xml:space="preserve"> ist vom Type </w:t>
-            </w:r>
-            <w:proofErr w:type="spellStart"/>
-            <w:r>
-              <w:t>ownArr</w:t>
-            </w:r>
-            <w:proofErr w:type="spellEnd"/>
-            <w:r>
-              <w:t>.</w:t>
-            </w:r>
-          </w:p>
-          <w:p>
-            <w:pPr>
-              <w:cnfStyle w:val="000000000000" w:firstRow="0" w:lastRow="0" w:firstColumn="0" w:lastColumn="0" w:oddVBand="0" w:evenVBand="0" w:oddHBand="0" w:evenHBand="0" w:firstRowFirstColumn="0" w:firstRowLastColumn="0" w:lastRowFirstColumn="0" w:lastRowLastColumn="0"/>
-            </w:pPr>
-            <w:r>
-              <w:t xml:space="preserve">Der Type </w:t>
-            </w:r>
-            <w:proofErr w:type="spellStart"/>
-            <w:r>
-              <w:t>ownArr</w:t>
-            </w:r>
-            <w:proofErr w:type="spellEnd"/>
-            <w:r>
-              <w:t xml:space="preserve"> kann mehrere </w:t>
-            </w:r>
-            <w:proofErr w:type="spellStart"/>
-            <w:r>
-              <w:t>Number</w:t>
-            </w:r>
-            <w:proofErr w:type="spellEnd"/>
-            <w:r>
-              <w:t xml:space="preserve"> Datentypen beinhalten und ist </w:t>
-            </w:r>
-            <w:proofErr w:type="spellStart"/>
-            <w:r>
-              <w:t>loopable</w:t>
-            </w:r>
-            <w:proofErr w:type="spellEnd"/>
-            <w:r>
-              <w:t>.</w:t>
+            <w:r>
+              <w:t xml:space="preserve"> ist vom Type ownArr.</w:t>
+            </w:r>
+          </w:p>
+          <w:p>
+            <w:pPr>
+              <w:cnfStyle w:val="000000000000" w:firstRow="0" w:lastRow="0" w:firstColumn="0" w:lastColumn="0" w:oddVBand="0" w:evenVBand="0" w:oddHBand="0" w:evenHBand="0" w:firstRowFirstColumn="0" w:firstRowLastColumn="0" w:lastRowFirstColumn="0" w:lastRowLastColumn="0"/>
+            </w:pPr>
+            <w:r>
+              <w:t>Der Type ownArr kann mehrere Number Datentypen beinhalten und ist loopable.</w:t>
             </w:r>
           </w:p>
         </w:tc>
@@ -18461,11 +17392,9 @@
             <w:pPr>
               <w:cnfStyle w:val="000000100000" w:firstRow="0" w:lastRow="0" w:firstColumn="0" w:lastColumn="0" w:oddVBand="0" w:evenVBand="0" w:oddHBand="1" w:evenHBand="0" w:firstRowFirstColumn="0" w:firstRowLastColumn="0" w:lastRowFirstColumn="0" w:lastRowLastColumn="0"/>
             </w:pPr>
-            <w:proofErr w:type="spellStart"/>
             <w:r>
               <w:t>ownArr</w:t>
             </w:r>
-            <w:proofErr w:type="spellEnd"/>
           </w:p>
         </w:tc>
       </w:tr>
@@ -18492,15 +17421,7 @@
               <w:cnfStyle w:val="000000000000" w:firstRow="0" w:lastRow="0" w:firstColumn="0" w:lastColumn="0" w:oddVBand="0" w:evenVBand="0" w:oddHBand="0" w:evenHBand="0" w:firstRowFirstColumn="0" w:firstRowLastColumn="0" w:lastRowFirstColumn="0" w:lastRowLastColumn="0"/>
             </w:pPr>
             <w:r>
-              <w:t xml:space="preserve">Eine Instanz dieser Type kann mehrere </w:t>
-            </w:r>
-            <w:proofErr w:type="spellStart"/>
-            <w:r>
-              <w:t>Number</w:t>
-            </w:r>
-            <w:proofErr w:type="spellEnd"/>
-            <w:r>
-              <w:t>-Datensätze speichern und ausgeben.</w:t>
+              <w:t>Eine Instanz dieser Type kann mehrere Number-Datensätze speichern und ausgeben.</w:t>
             </w:r>
           </w:p>
         </w:tc>
@@ -18881,11 +17802,9 @@
             <w:pPr>
               <w:cnfStyle w:val="000000100000" w:firstRow="0" w:lastRow="0" w:firstColumn="0" w:lastColumn="0" w:oddVBand="0" w:evenVBand="0" w:oddHBand="1" w:evenHBand="0" w:firstRowFirstColumn="0" w:firstRowLastColumn="0" w:lastRowFirstColumn="0" w:lastRowLastColumn="0"/>
             </w:pPr>
-            <w:proofErr w:type="spellStart"/>
             <w:r>
               <w:t>fbv</w:t>
             </w:r>
-            <w:proofErr w:type="spellEnd"/>
           </w:p>
         </w:tc>
       </w:tr>
@@ -18912,160 +17831,72 @@
               <w:cnfStyle w:val="000000000000" w:firstRow="0" w:lastRow="0" w:firstColumn="0" w:lastColumn="0" w:oddVBand="0" w:evenVBand="0" w:oddHBand="0" w:evenHBand="0" w:firstRowFirstColumn="0" w:firstRowLastColumn="0" w:lastRowFirstColumn="0" w:lastRowLastColumn="0"/>
             </w:pPr>
             <w:r>
-              <w:t xml:space="preserve">Dieses Package hat folgende </w:t>
-            </w:r>
-            <w:proofErr w:type="spellStart"/>
-            <w:r>
-              <w:t>public</w:t>
-            </w:r>
-            <w:proofErr w:type="spellEnd"/>
-            <w:r>
-              <w:t xml:space="preserve"> Members:</w:t>
-            </w:r>
-          </w:p>
-          <w:p>
-            <w:pPr>
-              <w:cnfStyle w:val="000000000000" w:firstRow="0" w:lastRow="0" w:firstColumn="0" w:lastColumn="0" w:oddVBand="0" w:evenVBand="0" w:oddHBand="0" w:evenHBand="0" w:firstRowFirstColumn="0" w:firstRowLastColumn="0" w:lastRowFirstColumn="0" w:lastRowLastColumn="0"/>
-            </w:pPr>
-            <w:proofErr w:type="spellStart"/>
-            <w:r>
-              <w:t>AddMatch</w:t>
-            </w:r>
-            <w:proofErr w:type="spellEnd"/>
-            <w:r>
-              <w:t xml:space="preserve"> - </w:t>
-            </w:r>
-            <w:proofErr w:type="spellStart"/>
-            <w:r>
-              <w:t>Procedure</w:t>
-            </w:r>
-            <w:proofErr w:type="spellEnd"/>
-          </w:p>
-          <w:p>
-            <w:pPr>
-              <w:cnfStyle w:val="000000000000" w:firstRow="0" w:lastRow="0" w:firstColumn="0" w:lastColumn="0" w:oddVBand="0" w:evenVBand="0" w:oddHBand="0" w:evenHBand="0" w:firstRowFirstColumn="0" w:firstRowLastColumn="0" w:lastRowFirstColumn="0" w:lastRowLastColumn="0"/>
-            </w:pPr>
-            <w:proofErr w:type="spellStart"/>
-            <w:r>
-              <w:t>addMannschaft</w:t>
-            </w:r>
-            <w:proofErr w:type="spellEnd"/>
-            <w:r>
-              <w:t xml:space="preserve"> - </w:t>
-            </w:r>
-            <w:proofErr w:type="spellStart"/>
-            <w:r>
-              <w:t>Procedure</w:t>
-            </w:r>
-            <w:proofErr w:type="spellEnd"/>
-          </w:p>
-          <w:p>
-            <w:pPr>
-              <w:cnfStyle w:val="000000000000" w:firstRow="0" w:lastRow="0" w:firstColumn="0" w:lastColumn="0" w:oddVBand="0" w:evenVBand="0" w:oddHBand="0" w:evenHBand="0" w:firstRowFirstColumn="0" w:firstRowLastColumn="0" w:lastRowFirstColumn="0" w:lastRowLastColumn="0"/>
-            </w:pPr>
-            <w:proofErr w:type="spellStart"/>
-            <w:r>
-              <w:t>addLiga</w:t>
-            </w:r>
-            <w:proofErr w:type="spellEnd"/>
-            <w:r>
-              <w:t xml:space="preserve"> - </w:t>
-            </w:r>
-            <w:proofErr w:type="spellStart"/>
-            <w:r>
-              <w:t>Procedure</w:t>
-            </w:r>
-            <w:proofErr w:type="spellEnd"/>
-          </w:p>
-          <w:p>
-            <w:pPr>
-              <w:cnfStyle w:val="000000000000" w:firstRow="0" w:lastRow="0" w:firstColumn="0" w:lastColumn="0" w:oddVBand="0" w:evenVBand="0" w:oddHBand="0" w:evenHBand="0" w:firstRowFirstColumn="0" w:firstRowLastColumn="0" w:lastRowFirstColumn="0" w:lastRowLastColumn="0"/>
-            </w:pPr>
-            <w:proofErr w:type="spellStart"/>
-            <w:r>
-              <w:t>addPerson</w:t>
-            </w:r>
-            <w:proofErr w:type="spellEnd"/>
-            <w:r>
-              <w:t xml:space="preserve"> - </w:t>
-            </w:r>
-            <w:proofErr w:type="spellStart"/>
-            <w:r>
-              <w:t>Procedure</w:t>
-            </w:r>
-            <w:proofErr w:type="spellEnd"/>
-          </w:p>
-          <w:p>
-            <w:pPr>
-              <w:cnfStyle w:val="000000000000" w:firstRow="0" w:lastRow="0" w:firstColumn="0" w:lastColumn="0" w:oddVBand="0" w:evenVBand="0" w:oddHBand="0" w:evenHBand="0" w:firstRowFirstColumn="0" w:firstRowLastColumn="0" w:lastRowFirstColumn="0" w:lastRowLastColumn="0"/>
-            </w:pPr>
-            <w:proofErr w:type="spellStart"/>
-            <w:r>
-              <w:t>personHistory</w:t>
-            </w:r>
-            <w:proofErr w:type="spellEnd"/>
-            <w:r>
-              <w:t xml:space="preserve"> - </w:t>
-            </w:r>
-            <w:proofErr w:type="spellStart"/>
-            <w:r>
-              <w:t>Function</w:t>
-            </w:r>
-            <w:proofErr w:type="spellEnd"/>
-          </w:p>
-          <w:p>
-            <w:pPr>
-              <w:cnfStyle w:val="000000000000" w:firstRow="0" w:lastRow="0" w:firstColumn="0" w:lastColumn="0" w:oddVBand="0" w:evenVBand="0" w:oddHBand="0" w:evenHBand="0" w:firstRowFirstColumn="0" w:firstRowLastColumn="0" w:lastRowFirstColumn="0" w:lastRowLastColumn="0"/>
-            </w:pPr>
-            <w:proofErr w:type="spellStart"/>
-            <w:r>
-              <w:t>personIsA</w:t>
-            </w:r>
-            <w:proofErr w:type="spellEnd"/>
-            <w:r>
-              <w:t xml:space="preserve"> - </w:t>
-            </w:r>
-            <w:proofErr w:type="spellStart"/>
-            <w:r>
-              <w:t>Function</w:t>
-            </w:r>
-            <w:proofErr w:type="spellEnd"/>
-          </w:p>
-          <w:p>
-            <w:pPr>
-              <w:cnfStyle w:val="000000000000" w:firstRow="0" w:lastRow="0" w:firstColumn="0" w:lastColumn="0" w:oddVBand="0" w:evenVBand="0" w:oddHBand="0" w:evenHBand="0" w:firstRowFirstColumn="0" w:firstRowLastColumn="0" w:lastRowFirstColumn="0" w:lastRowLastColumn="0"/>
-            </w:pPr>
-            <w:proofErr w:type="spellStart"/>
-            <w:r>
-              <w:t>getVereinID</w:t>
-            </w:r>
-            <w:proofErr w:type="spellEnd"/>
-            <w:r>
-              <w:t xml:space="preserve"> - </w:t>
-            </w:r>
-            <w:proofErr w:type="spellStart"/>
-            <w:r>
-              <w:t>Function</w:t>
-            </w:r>
-            <w:proofErr w:type="spellEnd"/>
-          </w:p>
-          <w:p>
-            <w:pPr>
-              <w:cnfStyle w:val="000000000000" w:firstRow="0" w:lastRow="0" w:firstColumn="0" w:lastColumn="0" w:oddVBand="0" w:evenVBand="0" w:oddHBand="0" w:evenHBand="0" w:firstRowFirstColumn="0" w:firstRowLastColumn="0" w:lastRowFirstColumn="0" w:lastRowLastColumn="0"/>
-            </w:pPr>
-            <w:proofErr w:type="spellStart"/>
-            <w:r>
-              <w:t>getPersonID</w:t>
-            </w:r>
-            <w:proofErr w:type="spellEnd"/>
-            <w:r>
-              <w:t xml:space="preserve"> - </w:t>
-            </w:r>
-            <w:proofErr w:type="spellStart"/>
-            <w:r>
-              <w:t>Function</w:t>
-            </w:r>
-            <w:proofErr w:type="spellEnd"/>
+              <w:t>Dieses Package hat folgende public Members:</w:t>
+            </w:r>
+          </w:p>
+          <w:p>
+            <w:pPr>
+              <w:cnfStyle w:val="000000000000" w:firstRow="0" w:lastRow="0" w:firstColumn="0" w:lastColumn="0" w:oddVBand="0" w:evenVBand="0" w:oddHBand="0" w:evenHBand="0" w:firstRowFirstColumn="0" w:firstRowLastColumn="0" w:lastRowFirstColumn="0" w:lastRowLastColumn="0"/>
+            </w:pPr>
+            <w:r>
+              <w:t>AddMatch - Procedure</w:t>
+            </w:r>
+          </w:p>
+          <w:p>
+            <w:pPr>
+              <w:cnfStyle w:val="000000000000" w:firstRow="0" w:lastRow="0" w:firstColumn="0" w:lastColumn="0" w:oddVBand="0" w:evenVBand="0" w:oddHBand="0" w:evenHBand="0" w:firstRowFirstColumn="0" w:firstRowLastColumn="0" w:lastRowFirstColumn="0" w:lastRowLastColumn="0"/>
+            </w:pPr>
+            <w:r>
+              <w:t>addMannschaft - Procedure</w:t>
+            </w:r>
+          </w:p>
+          <w:p>
+            <w:pPr>
+              <w:cnfStyle w:val="000000000000" w:firstRow="0" w:lastRow="0" w:firstColumn="0" w:lastColumn="0" w:oddVBand="0" w:evenVBand="0" w:oddHBand="0" w:evenHBand="0" w:firstRowFirstColumn="0" w:firstRowLastColumn="0" w:lastRowFirstColumn="0" w:lastRowLastColumn="0"/>
+            </w:pPr>
+            <w:r>
+              <w:t>addLiga - Procedure</w:t>
+            </w:r>
+          </w:p>
+          <w:p>
+            <w:pPr>
+              <w:cnfStyle w:val="000000000000" w:firstRow="0" w:lastRow="0" w:firstColumn="0" w:lastColumn="0" w:oddVBand="0" w:evenVBand="0" w:oddHBand="0" w:evenHBand="0" w:firstRowFirstColumn="0" w:firstRowLastColumn="0" w:lastRowFirstColumn="0" w:lastRowLastColumn="0"/>
+            </w:pPr>
+            <w:r>
+              <w:t>addPerson - Procedure</w:t>
+            </w:r>
+          </w:p>
+          <w:p>
+            <w:pPr>
+              <w:cnfStyle w:val="000000000000" w:firstRow="0" w:lastRow="0" w:firstColumn="0" w:lastColumn="0" w:oddVBand="0" w:evenVBand="0" w:oddHBand="0" w:evenHBand="0" w:firstRowFirstColumn="0" w:firstRowLastColumn="0" w:lastRowFirstColumn="0" w:lastRowLastColumn="0"/>
+            </w:pPr>
+            <w:r>
+              <w:t>personHistory - Function</w:t>
+            </w:r>
+          </w:p>
+          <w:p>
+            <w:pPr>
+              <w:cnfStyle w:val="000000000000" w:firstRow="0" w:lastRow="0" w:firstColumn="0" w:lastColumn="0" w:oddVBand="0" w:evenVBand="0" w:oddHBand="0" w:evenHBand="0" w:firstRowFirstColumn="0" w:firstRowLastColumn="0" w:lastRowFirstColumn="0" w:lastRowLastColumn="0"/>
+            </w:pPr>
+            <w:r>
+              <w:t>personIsA - Function</w:t>
+            </w:r>
+          </w:p>
+          <w:p>
+            <w:pPr>
+              <w:cnfStyle w:val="000000000000" w:firstRow="0" w:lastRow="0" w:firstColumn="0" w:lastColumn="0" w:oddVBand="0" w:evenVBand="0" w:oddHBand="0" w:evenHBand="0" w:firstRowFirstColumn="0" w:firstRowLastColumn="0" w:lastRowFirstColumn="0" w:lastRowLastColumn="0"/>
+            </w:pPr>
+            <w:r>
+              <w:t>getVereinID - Function</w:t>
+            </w:r>
+          </w:p>
+          <w:p>
+            <w:pPr>
+              <w:cnfStyle w:val="000000000000" w:firstRow="0" w:lastRow="0" w:firstColumn="0" w:lastColumn="0" w:oddVBand="0" w:evenVBand="0" w:oddHBand="0" w:evenHBand="0" w:firstRowFirstColumn="0" w:firstRowLastColumn="0" w:lastRowFirstColumn="0" w:lastRowLastColumn="0"/>
+            </w:pPr>
+            <w:r>
+              <w:t>getPersonID - Function</w:t>
+            </w:r>
           </w:p>
           <w:p>
             <w:pPr>
@@ -19079,13 +17910,8 @@
             <w:pPr>
               <w:cnfStyle w:val="000000000000" w:firstRow="0" w:lastRow="0" w:firstColumn="0" w:lastColumn="0" w:oddVBand="0" w:evenVBand="0" w:oddHBand="0" w:evenHBand="0" w:firstRowFirstColumn="0" w:firstRowLastColumn="0" w:lastRowFirstColumn="0" w:lastRowLastColumn="0"/>
             </w:pPr>
-            <w:proofErr w:type="spellStart"/>
-            <w:r>
-              <w:t>ownArr</w:t>
-            </w:r>
-            <w:proofErr w:type="spellEnd"/>
-            <w:r>
-              <w:t xml:space="preserve"> - Type</w:t>
+            <w:r>
+              <w:t>ownArr - Type</w:t>
             </w:r>
           </w:p>
           <w:p>
@@ -19095,46 +17921,30 @@
                 <w:color w:val="767171" w:themeColor="background2" w:themeShade="80"/>
               </w:rPr>
             </w:pPr>
-            <w:proofErr w:type="spellStart"/>
             <w:r>
               <w:rPr>
                 <w:color w:val="767171" w:themeColor="background2" w:themeShade="80"/>
               </w:rPr>
-              <w:t>getNextId</w:t>
-            </w:r>
-            <w:proofErr w:type="spellEnd"/>
+              <w:t xml:space="preserve">getNextId </w:t>
+            </w:r>
             <w:r>
               <w:rPr>
                 <w:color w:val="767171" w:themeColor="background2" w:themeShade="80"/>
               </w:rPr>
-              <w:t xml:space="preserve"> </w:t>
+              <w:t>–</w:t>
             </w:r>
             <w:r>
               <w:rPr>
                 <w:color w:val="767171" w:themeColor="background2" w:themeShade="80"/>
               </w:rPr>
-              <w:t>–</w:t>
+              <w:t xml:space="preserve"> optional</w:t>
             </w:r>
             <w:r>
               <w:rPr>
                 <w:color w:val="767171" w:themeColor="background2" w:themeShade="80"/>
               </w:rPr>
-              <w:t xml:space="preserve"> optional</w:t>
-            </w:r>
-            <w:r>
-              <w:rPr>
-                <w:color w:val="767171" w:themeColor="background2" w:themeShade="80"/>
-              </w:rPr>
-              <w:t xml:space="preserve"> </w:t>
-            </w:r>
-            <w:proofErr w:type="spellStart"/>
-            <w:r>
-              <w:rPr>
-                <w:color w:val="767171" w:themeColor="background2" w:themeShade="80"/>
-              </w:rPr>
-              <w:t>Function</w:t>
-            </w:r>
-            <w:proofErr w:type="spellEnd"/>
+              <w:t xml:space="preserve"> Function</w:t>
+            </w:r>
           </w:p>
           <w:p>
             <w:pPr>
@@ -20385,15 +19195,7 @@
               <w:cnfStyle w:val="000000000000" w:firstRow="0" w:lastRow="0" w:firstColumn="0" w:lastColumn="0" w:oddVBand="0" w:evenVBand="0" w:oddHBand="0" w:evenHBand="0" w:firstRowFirstColumn="0" w:firstRowLastColumn="0" w:lastRowFirstColumn="0" w:lastRowLastColumn="0"/>
             </w:pPr>
             <w:r>
-              <w:t xml:space="preserve">(Dieser Trigger soll nicht für den User: </w:t>
-            </w:r>
-            <w:proofErr w:type="spellStart"/>
-            <w:r>
-              <w:t>User_r</w:t>
-            </w:r>
-            <w:proofErr w:type="spellEnd"/>
-            <w:r>
-              <w:t xml:space="preserve"> gefeuert werden. Dieser Unterpunkt ist optional, da ich nicht </w:t>
+              <w:t xml:space="preserve">(Dieser Trigger soll nicht für den User: User_r gefeuert werden. Dieser Unterpunkt ist optional, da ich nicht </w:t>
             </w:r>
             <w:r>
               <w:t>weiß,</w:t>

</xml_diff>

<commit_message>
View is ready for testing
</commit_message>
<xml_diff>
--- a/DBS - Dokumentation.docx
+++ b/DBS - Dokumentation.docx
@@ -153,11 +153,19 @@
                 <w:b/>
               </w:rPr>
             </w:pPr>
-            <w:r>
-              <w:rPr>
-                <w:b/>
-              </w:rPr>
-              <w:t>Carab Lucian-Valentin</w:t>
+            <w:proofErr w:type="spellStart"/>
+            <w:r>
+              <w:rPr>
+                <w:b/>
+              </w:rPr>
+              <w:t>Carab</w:t>
+            </w:r>
+            <w:proofErr w:type="spellEnd"/>
+            <w:r>
+              <w:rPr>
+                <w:b/>
+              </w:rPr>
+              <w:t xml:space="preserve"> Lucian-Valentin</w:t>
             </w:r>
           </w:p>
         </w:tc>
@@ -195,9 +203,19 @@
             <w:tcW w:w="3021" w:type="dxa"/>
           </w:tcPr>
           <w:p>
-            <w:r>
-              <w:t>Pchelnikava Aliaksandra</w:t>
-            </w:r>
+            <w:proofErr w:type="spellStart"/>
+            <w:r>
+              <w:t>Pchelnikava</w:t>
+            </w:r>
+            <w:proofErr w:type="spellEnd"/>
+            <w:r>
+              <w:t xml:space="preserve"> </w:t>
+            </w:r>
+            <w:proofErr w:type="spellStart"/>
+            <w:r>
+              <w:t>Aliaksandra</w:t>
+            </w:r>
+            <w:proofErr w:type="spellEnd"/>
           </w:p>
         </w:tc>
         <w:tc>
@@ -1472,6 +1490,7 @@
                 <w:u w:val="single"/>
               </w:rPr>
             </w:pPr>
+            <w:proofErr w:type="spellStart"/>
             <w:r>
               <w:rPr>
                 <w:b/>
@@ -1480,6 +1499,7 @@
               </w:rPr>
               <w:t>LandID</w:t>
             </w:r>
+            <w:proofErr w:type="spellEnd"/>
           </w:p>
         </w:tc>
         <w:tc>
@@ -1497,6 +1517,7 @@
                 <w:szCs w:val="18"/>
               </w:rPr>
             </w:pPr>
+            <w:proofErr w:type="spellStart"/>
             <w:r>
               <w:rPr>
                 <w:sz w:val="18"/>
@@ -1504,6 +1525,7 @@
               </w:rPr>
               <w:t>Number</w:t>
             </w:r>
+            <w:proofErr w:type="spellEnd"/>
           </w:p>
         </w:tc>
       </w:tr>
@@ -1642,12 +1664,21 @@
                 <w:szCs w:val="18"/>
               </w:rPr>
             </w:pPr>
+            <w:proofErr w:type="spellStart"/>
             <w:r>
               <w:rPr>
                 <w:sz w:val="18"/>
                 <w:szCs w:val="18"/>
               </w:rPr>
-              <w:t xml:space="preserve">Varchar </w:t>
+              <w:t>Varchar</w:t>
+            </w:r>
+            <w:proofErr w:type="spellEnd"/>
+            <w:r>
+              <w:rPr>
+                <w:sz w:val="18"/>
+                <w:szCs w:val="18"/>
+              </w:rPr>
+              <w:t xml:space="preserve"> </w:t>
             </w:r>
             <w:r>
               <w:rPr>
@@ -1711,12 +1742,21 @@
                 <w:szCs w:val="18"/>
               </w:rPr>
             </w:pPr>
+            <w:proofErr w:type="spellStart"/>
             <w:r>
               <w:rPr>
                 <w:sz w:val="18"/>
                 <w:szCs w:val="18"/>
               </w:rPr>
-              <w:t>Varchar (255)</w:t>
+              <w:t>Varchar</w:t>
+            </w:r>
+            <w:proofErr w:type="spellEnd"/>
+            <w:r>
+              <w:rPr>
+                <w:sz w:val="18"/>
+                <w:szCs w:val="18"/>
+              </w:rPr>
+              <w:t xml:space="preserve"> (255)</w:t>
             </w:r>
           </w:p>
         </w:tc>
@@ -1957,6 +1997,7 @@
                 <w:szCs w:val="18"/>
               </w:rPr>
             </w:pPr>
+            <w:proofErr w:type="spellStart"/>
             <w:r>
               <w:rPr>
                 <w:sz w:val="18"/>
@@ -1964,6 +2005,7 @@
               </w:rPr>
               <w:t>Number</w:t>
             </w:r>
+            <w:proofErr w:type="spellEnd"/>
           </w:p>
         </w:tc>
       </w:tr>
@@ -2002,6 +2044,7 @@
             <w:pPr>
               <w:cnfStyle w:val="000000000000" w:firstRow="0" w:lastRow="0" w:firstColumn="0" w:lastColumn="0" w:oddVBand="0" w:evenVBand="0" w:oddHBand="0" w:evenHBand="0" w:firstRowFirstColumn="0" w:firstRowLastColumn="0" w:lastRowFirstColumn="0" w:lastRowLastColumn="0"/>
             </w:pPr>
+            <w:proofErr w:type="spellStart"/>
             <w:r>
               <w:rPr>
                 <w:b/>
@@ -2011,6 +2054,7 @@
               </w:rPr>
               <w:t>LandID</w:t>
             </w:r>
+            <w:proofErr w:type="spellEnd"/>
           </w:p>
         </w:tc>
         <w:tc>
@@ -2028,6 +2072,7 @@
                 <w:szCs w:val="18"/>
               </w:rPr>
             </w:pPr>
+            <w:proofErr w:type="spellStart"/>
             <w:r>
               <w:rPr>
                 <w:sz w:val="18"/>
@@ -2035,6 +2080,7 @@
               </w:rPr>
               <w:t>Number</w:t>
             </w:r>
+            <w:proofErr w:type="spellEnd"/>
           </w:p>
         </w:tc>
       </w:tr>
@@ -2096,12 +2142,30 @@
                 <w:szCs w:val="18"/>
               </w:rPr>
             </w:pPr>
+            <w:proofErr w:type="spellStart"/>
+            <w:proofErr w:type="gramStart"/>
             <w:r>
               <w:rPr>
                 <w:sz w:val="18"/>
                 <w:szCs w:val="18"/>
               </w:rPr>
-              <w:t>Varchar(255)</w:t>
+              <w:t>Varchar</w:t>
+            </w:r>
+            <w:proofErr w:type="spellEnd"/>
+            <w:r>
+              <w:rPr>
+                <w:sz w:val="18"/>
+                <w:szCs w:val="18"/>
+              </w:rPr>
+              <w:t>(</w:t>
+            </w:r>
+            <w:proofErr w:type="gramEnd"/>
+            <w:r>
+              <w:rPr>
+                <w:sz w:val="18"/>
+                <w:szCs w:val="18"/>
+              </w:rPr>
+              <w:t>255)</w:t>
             </w:r>
           </w:p>
         </w:tc>
@@ -2317,6 +2381,7 @@
             <w:pPr>
               <w:cnfStyle w:val="000000100000" w:firstRow="0" w:lastRow="0" w:firstColumn="0" w:lastColumn="0" w:oddVBand="0" w:evenVBand="0" w:oddHBand="1" w:evenHBand="0" w:firstRowFirstColumn="0" w:firstRowLastColumn="0" w:lastRowFirstColumn="0" w:lastRowLastColumn="0"/>
             </w:pPr>
+            <w:proofErr w:type="spellStart"/>
             <w:r>
               <w:rPr>
                 <w:b/>
@@ -2325,6 +2390,7 @@
               </w:rPr>
               <w:t>AnschriftID</w:t>
             </w:r>
+            <w:proofErr w:type="spellEnd"/>
           </w:p>
         </w:tc>
         <w:tc>
@@ -2342,6 +2408,7 @@
                 <w:szCs w:val="18"/>
               </w:rPr>
             </w:pPr>
+            <w:proofErr w:type="spellStart"/>
             <w:r>
               <w:rPr>
                 <w:sz w:val="18"/>
@@ -2349,6 +2416,7 @@
               </w:rPr>
               <w:t>Number</w:t>
             </w:r>
+            <w:proofErr w:type="spellEnd"/>
           </w:p>
         </w:tc>
       </w:tr>
@@ -2413,6 +2481,7 @@
                 <w:szCs w:val="18"/>
               </w:rPr>
             </w:pPr>
+            <w:proofErr w:type="spellStart"/>
             <w:r>
               <w:rPr>
                 <w:sz w:val="18"/>
@@ -2420,6 +2489,7 @@
               </w:rPr>
               <w:t>Number</w:t>
             </w:r>
+            <w:proofErr w:type="spellEnd"/>
           </w:p>
         </w:tc>
       </w:tr>
@@ -2461,9 +2531,11 @@
             <w:pPr>
               <w:cnfStyle w:val="000000100000" w:firstRow="0" w:lastRow="0" w:firstColumn="0" w:lastColumn="0" w:oddVBand="0" w:evenVBand="0" w:oddHBand="1" w:evenHBand="0" w:firstRowFirstColumn="0" w:firstRowLastColumn="0" w:lastRowFirstColumn="0" w:lastRowLastColumn="0"/>
             </w:pPr>
+            <w:proofErr w:type="spellStart"/>
             <w:r>
               <w:t>Strasse</w:t>
             </w:r>
+            <w:proofErr w:type="spellEnd"/>
           </w:p>
         </w:tc>
         <w:tc>
@@ -2481,12 +2553,30 @@
                 <w:szCs w:val="18"/>
               </w:rPr>
             </w:pPr>
+            <w:proofErr w:type="spellStart"/>
+            <w:proofErr w:type="gramStart"/>
             <w:r>
               <w:rPr>
                 <w:sz w:val="18"/>
                 <w:szCs w:val="18"/>
               </w:rPr>
-              <w:t>Varchar(255)</w:t>
+              <w:t>Varchar</w:t>
+            </w:r>
+            <w:proofErr w:type="spellEnd"/>
+            <w:r>
+              <w:rPr>
+                <w:sz w:val="18"/>
+                <w:szCs w:val="18"/>
+              </w:rPr>
+              <w:t>(</w:t>
+            </w:r>
+            <w:proofErr w:type="gramEnd"/>
+            <w:r>
+              <w:rPr>
+                <w:sz w:val="18"/>
+                <w:szCs w:val="18"/>
+              </w:rPr>
+              <w:t>255)</w:t>
             </w:r>
           </w:p>
         </w:tc>
@@ -2540,12 +2630,30 @@
                 <w:szCs w:val="18"/>
               </w:rPr>
             </w:pPr>
+            <w:proofErr w:type="spellStart"/>
+            <w:proofErr w:type="gramStart"/>
             <w:r>
               <w:rPr>
                 <w:sz w:val="18"/>
                 <w:szCs w:val="18"/>
               </w:rPr>
-              <w:t>Varchar(20)</w:t>
+              <w:t>Varchar</w:t>
+            </w:r>
+            <w:proofErr w:type="spellEnd"/>
+            <w:r>
+              <w:rPr>
+                <w:sz w:val="18"/>
+                <w:szCs w:val="18"/>
+              </w:rPr>
+              <w:t>(</w:t>
+            </w:r>
+            <w:proofErr w:type="gramEnd"/>
+            <w:r>
+              <w:rPr>
+                <w:sz w:val="18"/>
+                <w:szCs w:val="18"/>
+              </w:rPr>
+              <w:t>20)</w:t>
             </w:r>
           </w:p>
         </w:tc>
@@ -2763,6 +2871,7 @@
                 <w:u w:val="single"/>
               </w:rPr>
             </w:pPr>
+            <w:proofErr w:type="spellStart"/>
             <w:r>
               <w:rPr>
                 <w:b/>
@@ -2771,6 +2880,7 @@
               </w:rPr>
               <w:t>VereinID</w:t>
             </w:r>
+            <w:proofErr w:type="spellEnd"/>
           </w:p>
         </w:tc>
         <w:tc>
@@ -2788,6 +2898,7 @@
                 <w:szCs w:val="18"/>
               </w:rPr>
             </w:pPr>
+            <w:proofErr w:type="spellStart"/>
             <w:r>
               <w:rPr>
                 <w:sz w:val="18"/>
@@ -2795,6 +2906,7 @@
               </w:rPr>
               <w:t>Number</w:t>
             </w:r>
+            <w:proofErr w:type="spellEnd"/>
           </w:p>
         </w:tc>
       </w:tr>
@@ -2842,6 +2954,7 @@
                 <w:iCs/>
               </w:rPr>
             </w:pPr>
+            <w:proofErr w:type="spellStart"/>
             <w:r>
               <w:rPr>
                 <w:b/>
@@ -2851,6 +2964,7 @@
               </w:rPr>
               <w:t>AnschriftID</w:t>
             </w:r>
+            <w:proofErr w:type="spellEnd"/>
           </w:p>
         </w:tc>
         <w:tc>
@@ -2868,6 +2982,7 @@
                 <w:szCs w:val="18"/>
               </w:rPr>
             </w:pPr>
+            <w:proofErr w:type="spellStart"/>
             <w:r>
               <w:rPr>
                 <w:sz w:val="18"/>
@@ -2875,6 +2990,7 @@
               </w:rPr>
               <w:t>Number</w:t>
             </w:r>
+            <w:proofErr w:type="spellEnd"/>
           </w:p>
         </w:tc>
       </w:tr>
@@ -2933,12 +3049,30 @@
                 <w:szCs w:val="18"/>
               </w:rPr>
             </w:pPr>
+            <w:proofErr w:type="spellStart"/>
+            <w:proofErr w:type="gramStart"/>
             <w:r>
               <w:rPr>
                 <w:sz w:val="18"/>
                 <w:szCs w:val="18"/>
               </w:rPr>
-              <w:t>Varchar(255)</w:t>
+              <w:t>Varchar</w:t>
+            </w:r>
+            <w:proofErr w:type="spellEnd"/>
+            <w:r>
+              <w:rPr>
+                <w:sz w:val="18"/>
+                <w:szCs w:val="18"/>
+              </w:rPr>
+              <w:t>(</w:t>
+            </w:r>
+            <w:proofErr w:type="gramEnd"/>
+            <w:r>
+              <w:rPr>
+                <w:sz w:val="18"/>
+                <w:szCs w:val="18"/>
+              </w:rPr>
+              <w:t>255)</w:t>
             </w:r>
           </w:p>
         </w:tc>
@@ -3152,6 +3286,7 @@
             <w:pPr>
               <w:cnfStyle w:val="000000000000" w:firstRow="0" w:lastRow="0" w:firstColumn="0" w:lastColumn="0" w:oddVBand="0" w:evenVBand="0" w:oddHBand="0" w:evenHBand="0" w:firstRowFirstColumn="0" w:firstRowLastColumn="0" w:lastRowFirstColumn="0" w:lastRowLastColumn="0"/>
             </w:pPr>
+            <w:proofErr w:type="spellStart"/>
             <w:r>
               <w:rPr>
                 <w:b/>
@@ -3160,6 +3295,7 @@
               </w:rPr>
               <w:t>LigaID</w:t>
             </w:r>
+            <w:proofErr w:type="spellEnd"/>
           </w:p>
         </w:tc>
         <w:tc>
@@ -3177,6 +3313,7 @@
                 <w:szCs w:val="18"/>
               </w:rPr>
             </w:pPr>
+            <w:proofErr w:type="spellStart"/>
             <w:r>
               <w:rPr>
                 <w:sz w:val="18"/>
@@ -3184,6 +3321,7 @@
               </w:rPr>
               <w:t>Number</w:t>
             </w:r>
+            <w:proofErr w:type="spellEnd"/>
           </w:p>
         </w:tc>
       </w:tr>
@@ -3296,9 +3434,16 @@
             <w:pPr>
               <w:cnfStyle w:val="000000000000" w:firstRow="0" w:lastRow="0" w:firstColumn="0" w:lastColumn="0" w:oddVBand="0" w:evenVBand="0" w:oddHBand="0" w:evenHBand="0" w:firstRowFirstColumn="0" w:firstRowLastColumn="0" w:lastRowFirstColumn="0" w:lastRowLastColumn="0"/>
             </w:pPr>
-            <w:r>
-              <w:t>Datum_Begonnen</w:t>
-            </w:r>
+            <w:proofErr w:type="spellStart"/>
+            <w:r>
+              <w:t>Datum_</w:t>
+            </w:r>
+            <w:proofErr w:type="gramStart"/>
+            <w:r>
+              <w:t>Begonnen</w:t>
+            </w:r>
+            <w:proofErr w:type="spellEnd"/>
+            <w:proofErr w:type="gramEnd"/>
           </w:p>
         </w:tc>
         <w:tc>
@@ -3358,9 +3503,16 @@
             <w:pPr>
               <w:cnfStyle w:val="000000100000" w:firstRow="0" w:lastRow="0" w:firstColumn="0" w:lastColumn="0" w:oddVBand="0" w:evenVBand="0" w:oddHBand="1" w:evenHBand="0" w:firstRowFirstColumn="0" w:firstRowLastColumn="0" w:lastRowFirstColumn="0" w:lastRowLastColumn="0"/>
             </w:pPr>
-            <w:r>
-              <w:t>Datum_Geendet</w:t>
-            </w:r>
+            <w:proofErr w:type="spellStart"/>
+            <w:r>
+              <w:t>Datum_</w:t>
+            </w:r>
+            <w:proofErr w:type="gramStart"/>
+            <w:r>
+              <w:t>Geendet</w:t>
+            </w:r>
+            <w:proofErr w:type="spellEnd"/>
+            <w:proofErr w:type="gramEnd"/>
           </w:p>
         </w:tc>
         <w:tc>
@@ -3444,12 +3596,30 @@
                 <w:szCs w:val="18"/>
               </w:rPr>
             </w:pPr>
+            <w:proofErr w:type="spellStart"/>
+            <w:proofErr w:type="gramStart"/>
             <w:r>
               <w:rPr>
                 <w:sz w:val="18"/>
                 <w:szCs w:val="18"/>
               </w:rPr>
-              <w:t>Varchar(255)</w:t>
+              <w:t>Varchar</w:t>
+            </w:r>
+            <w:proofErr w:type="spellEnd"/>
+            <w:r>
+              <w:rPr>
+                <w:sz w:val="18"/>
+                <w:szCs w:val="18"/>
+              </w:rPr>
+              <w:t>(</w:t>
+            </w:r>
+            <w:proofErr w:type="gramEnd"/>
+            <w:r>
+              <w:rPr>
+                <w:sz w:val="18"/>
+                <w:szCs w:val="18"/>
+              </w:rPr>
+              <w:t>255)</w:t>
             </w:r>
           </w:p>
         </w:tc>
@@ -3506,6 +3676,7 @@
                 <w:szCs w:val="18"/>
               </w:rPr>
             </w:pPr>
+            <w:proofErr w:type="spellStart"/>
             <w:r>
               <w:rPr>
                 <w:sz w:val="18"/>
@@ -3513,6 +3684,7 @@
               </w:rPr>
               <w:t>Number</w:t>
             </w:r>
+            <w:proofErr w:type="spellEnd"/>
           </w:p>
         </w:tc>
       </w:tr>
@@ -3545,9 +3717,11 @@
             <w:pPr>
               <w:cnfStyle w:val="000000000000" w:firstRow="0" w:lastRow="0" w:firstColumn="0" w:lastColumn="0" w:oddVBand="0" w:evenVBand="0" w:oddHBand="0" w:evenHBand="0" w:firstRowFirstColumn="0" w:firstRowLastColumn="0" w:lastRowFirstColumn="0" w:lastRowLastColumn="0"/>
             </w:pPr>
+            <w:proofErr w:type="spellStart"/>
             <w:r>
               <w:t>Geschlechts_Gruppe</w:t>
             </w:r>
+            <w:proofErr w:type="spellEnd"/>
           </w:p>
         </w:tc>
         <w:tc>
@@ -3633,9 +3807,11 @@
             <w:pPr>
               <w:cnfStyle w:val="100000000000" w:firstRow="1" w:lastRow="0" w:firstColumn="0" w:lastColumn="0" w:oddVBand="0" w:evenVBand="0" w:oddHBand="0" w:evenHBand="0" w:firstRowFirstColumn="0" w:firstRowLastColumn="0" w:lastRowFirstColumn="0" w:lastRowLastColumn="0"/>
             </w:pPr>
+            <w:proofErr w:type="spellStart"/>
             <w:r>
               <w:t>Mannschaft_Match</w:t>
             </w:r>
+            <w:proofErr w:type="spellEnd"/>
           </w:p>
         </w:tc>
         <w:tc>
@@ -3755,6 +3931,7 @@
                 <w:u w:val="single"/>
               </w:rPr>
             </w:pPr>
+            <w:proofErr w:type="spellStart"/>
             <w:r>
               <w:rPr>
                 <w:b/>
@@ -3763,6 +3940,7 @@
               </w:rPr>
               <w:t>HeimmannschaftID</w:t>
             </w:r>
+            <w:proofErr w:type="spellEnd"/>
           </w:p>
           <w:p>
             <w:pPr>
@@ -3773,6 +3951,7 @@
                 <w:u w:val="single"/>
               </w:rPr>
             </w:pPr>
+            <w:proofErr w:type="spellStart"/>
             <w:r>
               <w:rPr>
                 <w:b/>
@@ -3781,6 +3960,7 @@
               </w:rPr>
               <w:t>GastmannschaftID</w:t>
             </w:r>
+            <w:proofErr w:type="spellEnd"/>
           </w:p>
           <w:p>
             <w:pPr>
@@ -3791,6 +3971,7 @@
                 <w:u w:val="single"/>
               </w:rPr>
             </w:pPr>
+            <w:proofErr w:type="spellStart"/>
             <w:r>
               <w:rPr>
                 <w:b/>
@@ -3799,6 +3980,7 @@
               </w:rPr>
               <w:t>MatchID</w:t>
             </w:r>
+            <w:proofErr w:type="spellEnd"/>
           </w:p>
         </w:tc>
         <w:tc>
@@ -3816,6 +3998,7 @@
                 <w:szCs w:val="18"/>
               </w:rPr>
             </w:pPr>
+            <w:proofErr w:type="spellStart"/>
             <w:r>
               <w:rPr>
                 <w:sz w:val="18"/>
@@ -3823,6 +4006,7 @@
               </w:rPr>
               <w:t>Number</w:t>
             </w:r>
+            <w:proofErr w:type="spellEnd"/>
           </w:p>
           <w:p>
             <w:pPr>
@@ -3832,6 +4016,7 @@
                 <w:szCs w:val="18"/>
               </w:rPr>
             </w:pPr>
+            <w:proofErr w:type="spellStart"/>
             <w:r>
               <w:rPr>
                 <w:sz w:val="18"/>
@@ -3839,6 +4024,7 @@
               </w:rPr>
               <w:t>Number</w:t>
             </w:r>
+            <w:proofErr w:type="spellEnd"/>
           </w:p>
           <w:p>
             <w:pPr>
@@ -3848,6 +4034,7 @@
                 <w:szCs w:val="18"/>
               </w:rPr>
             </w:pPr>
+            <w:proofErr w:type="spellStart"/>
             <w:r>
               <w:rPr>
                 <w:sz w:val="18"/>
@@ -3855,6 +4042,7 @@
               </w:rPr>
               <w:t>Number</w:t>
             </w:r>
+            <w:proofErr w:type="spellEnd"/>
           </w:p>
         </w:tc>
       </w:tr>
@@ -4093,9 +4281,11 @@
             <w:pPr>
               <w:cnfStyle w:val="000000000000" w:firstRow="0" w:lastRow="0" w:firstColumn="0" w:lastColumn="0" w:oddVBand="0" w:evenVBand="0" w:oddHBand="0" w:evenHBand="0" w:firstRowFirstColumn="0" w:firstRowLastColumn="0" w:lastRowFirstColumn="0" w:lastRowLastColumn="0"/>
             </w:pPr>
+            <w:proofErr w:type="spellStart"/>
             <w:r>
               <w:t>Mannschaft_Trainer</w:t>
             </w:r>
+            <w:proofErr w:type="spellEnd"/>
           </w:p>
         </w:tc>
         <w:tc>
@@ -4216,6 +4406,7 @@
                 <w:u w:val="single"/>
               </w:rPr>
             </w:pPr>
+            <w:proofErr w:type="spellStart"/>
             <w:r>
               <w:rPr>
                 <w:b/>
@@ -4224,6 +4415,7 @@
               </w:rPr>
               <w:t>MannschaftID</w:t>
             </w:r>
+            <w:proofErr w:type="spellEnd"/>
           </w:p>
           <w:p>
             <w:pPr>
@@ -4234,6 +4426,7 @@
                 <w:u w:val="single"/>
               </w:rPr>
             </w:pPr>
+            <w:proofErr w:type="spellStart"/>
             <w:r>
               <w:rPr>
                 <w:b/>
@@ -4242,6 +4435,7 @@
               </w:rPr>
               <w:t>TrainerID</w:t>
             </w:r>
+            <w:proofErr w:type="spellEnd"/>
           </w:p>
         </w:tc>
         <w:tc>
@@ -4259,6 +4453,7 @@
                 <w:szCs w:val="18"/>
               </w:rPr>
             </w:pPr>
+            <w:proofErr w:type="spellStart"/>
             <w:r>
               <w:rPr>
                 <w:sz w:val="18"/>
@@ -4266,6 +4461,7 @@
               </w:rPr>
               <w:t>Number</w:t>
             </w:r>
+            <w:proofErr w:type="spellEnd"/>
           </w:p>
           <w:p>
             <w:pPr>
@@ -4275,6 +4471,7 @@
                 <w:szCs w:val="18"/>
               </w:rPr>
             </w:pPr>
+            <w:proofErr w:type="spellStart"/>
             <w:r>
               <w:rPr>
                 <w:sz w:val="18"/>
@@ -4282,6 +4479,7 @@
               </w:rPr>
               <w:t>Number</w:t>
             </w:r>
+            <w:proofErr w:type="spellEnd"/>
           </w:p>
         </w:tc>
       </w:tr>
@@ -4520,9 +4718,11 @@
             <w:pPr>
               <w:cnfStyle w:val="000000000000" w:firstRow="0" w:lastRow="0" w:firstColumn="0" w:lastColumn="0" w:oddVBand="0" w:evenVBand="0" w:oddHBand="0" w:evenHBand="0" w:firstRowFirstColumn="0" w:firstRowLastColumn="0" w:lastRowFirstColumn="0" w:lastRowLastColumn="0"/>
             </w:pPr>
+            <w:proofErr w:type="spellStart"/>
             <w:r>
               <w:t>Match_Schiedsrichter</w:t>
             </w:r>
+            <w:proofErr w:type="spellEnd"/>
           </w:p>
         </w:tc>
         <w:tc>
@@ -4643,6 +4843,7 @@
                 <w:u w:val="single"/>
               </w:rPr>
             </w:pPr>
+            <w:proofErr w:type="spellStart"/>
             <w:r>
               <w:rPr>
                 <w:b/>
@@ -4651,6 +4852,7 @@
               </w:rPr>
               <w:t>MatchID</w:t>
             </w:r>
+            <w:proofErr w:type="spellEnd"/>
           </w:p>
           <w:p>
             <w:pPr>
@@ -4661,6 +4863,7 @@
                 <w:u w:val="single"/>
               </w:rPr>
             </w:pPr>
+            <w:proofErr w:type="spellStart"/>
             <w:r>
               <w:rPr>
                 <w:b/>
@@ -4669,6 +4872,7 @@
               </w:rPr>
               <w:t>SchiedsrichterID</w:t>
             </w:r>
+            <w:proofErr w:type="spellEnd"/>
           </w:p>
         </w:tc>
         <w:tc>
@@ -4686,6 +4890,7 @@
                 <w:szCs w:val="18"/>
               </w:rPr>
             </w:pPr>
+            <w:proofErr w:type="spellStart"/>
             <w:r>
               <w:rPr>
                 <w:sz w:val="18"/>
@@ -4693,6 +4898,7 @@
               </w:rPr>
               <w:t>Number</w:t>
             </w:r>
+            <w:proofErr w:type="spellEnd"/>
           </w:p>
           <w:p>
             <w:pPr>
@@ -4702,6 +4908,7 @@
                 <w:szCs w:val="18"/>
               </w:rPr>
             </w:pPr>
+            <w:proofErr w:type="spellStart"/>
             <w:r>
               <w:rPr>
                 <w:sz w:val="18"/>
@@ -4709,6 +4916,7 @@
               </w:rPr>
               <w:t>Number</w:t>
             </w:r>
+            <w:proofErr w:type="spellEnd"/>
           </w:p>
         </w:tc>
       </w:tr>
@@ -5070,6 +5278,7 @@
                 <w:u w:val="single"/>
               </w:rPr>
             </w:pPr>
+            <w:proofErr w:type="spellStart"/>
             <w:r>
               <w:rPr>
                 <w:b/>
@@ -5078,6 +5287,7 @@
               </w:rPr>
               <w:t>MatchID</w:t>
             </w:r>
+            <w:proofErr w:type="spellEnd"/>
           </w:p>
         </w:tc>
         <w:tc>
@@ -5095,6 +5305,7 @@
                 <w:szCs w:val="18"/>
               </w:rPr>
             </w:pPr>
+            <w:proofErr w:type="spellStart"/>
             <w:r>
               <w:rPr>
                 <w:sz w:val="18"/>
@@ -5102,6 +5313,7 @@
               </w:rPr>
               <w:t>Number</w:t>
             </w:r>
+            <w:proofErr w:type="spellEnd"/>
           </w:p>
         </w:tc>
       </w:tr>
@@ -5149,6 +5361,7 @@
                 <w:iCs/>
               </w:rPr>
             </w:pPr>
+            <w:proofErr w:type="spellStart"/>
             <w:r>
               <w:rPr>
                 <w:b/>
@@ -5158,6 +5371,7 @@
               </w:rPr>
               <w:t>AnschriftID</w:t>
             </w:r>
+            <w:proofErr w:type="spellEnd"/>
           </w:p>
           <w:p>
             <w:pPr>
@@ -5169,6 +5383,7 @@
                 <w:iCs/>
               </w:rPr>
             </w:pPr>
+            <w:proofErr w:type="spellStart"/>
             <w:r>
               <w:rPr>
                 <w:b/>
@@ -5178,6 +5393,7 @@
               </w:rPr>
               <w:t>LigaID</w:t>
             </w:r>
+            <w:proofErr w:type="spellEnd"/>
           </w:p>
         </w:tc>
         <w:tc>
@@ -5195,6 +5411,7 @@
                 <w:szCs w:val="18"/>
               </w:rPr>
             </w:pPr>
+            <w:proofErr w:type="spellStart"/>
             <w:r>
               <w:rPr>
                 <w:sz w:val="18"/>
@@ -5202,6 +5419,7 @@
               </w:rPr>
               <w:t>Number</w:t>
             </w:r>
+            <w:proofErr w:type="spellEnd"/>
           </w:p>
           <w:p>
             <w:pPr>
@@ -5211,6 +5429,7 @@
                 <w:szCs w:val="18"/>
               </w:rPr>
             </w:pPr>
+            <w:proofErr w:type="spellStart"/>
             <w:r>
               <w:rPr>
                 <w:sz w:val="18"/>
@@ -5218,6 +5437,7 @@
               </w:rPr>
               <w:t>Number</w:t>
             </w:r>
+            <w:proofErr w:type="spellEnd"/>
           </w:p>
         </w:tc>
       </w:tr>
@@ -5318,9 +5538,11 @@
             <w:pPr>
               <w:cnfStyle w:val="000000100000" w:firstRow="0" w:lastRow="0" w:firstColumn="0" w:lastColumn="0" w:oddVBand="0" w:evenVBand="0" w:oddHBand="1" w:evenHBand="0" w:firstRowFirstColumn="0" w:firstRowLastColumn="0" w:lastRowFirstColumn="0" w:lastRowLastColumn="0"/>
             </w:pPr>
+            <w:proofErr w:type="spellStart"/>
             <w:r>
               <w:t>Begonnen_um</w:t>
             </w:r>
+            <w:proofErr w:type="spellEnd"/>
           </w:p>
         </w:tc>
         <w:tc>
@@ -5338,6 +5560,7 @@
                 <w:szCs w:val="18"/>
               </w:rPr>
             </w:pPr>
+            <w:proofErr w:type="spellStart"/>
             <w:r>
               <w:rPr>
                 <w:sz w:val="18"/>
@@ -5345,6 +5568,7 @@
               </w:rPr>
               <w:t>Timestamp</w:t>
             </w:r>
+            <w:proofErr w:type="spellEnd"/>
           </w:p>
         </w:tc>
       </w:tr>
@@ -5377,9 +5601,11 @@
             <w:pPr>
               <w:cnfStyle w:val="000000000000" w:firstRow="0" w:lastRow="0" w:firstColumn="0" w:lastColumn="0" w:oddVBand="0" w:evenVBand="0" w:oddHBand="0" w:evenHBand="0" w:firstRowFirstColumn="0" w:firstRowLastColumn="0" w:lastRowFirstColumn="0" w:lastRowLastColumn="0"/>
             </w:pPr>
+            <w:proofErr w:type="spellStart"/>
             <w:r>
               <w:t>Geendet_um</w:t>
             </w:r>
+            <w:proofErr w:type="spellEnd"/>
           </w:p>
         </w:tc>
         <w:tc>
@@ -5397,6 +5623,7 @@
                 <w:szCs w:val="18"/>
               </w:rPr>
             </w:pPr>
+            <w:proofErr w:type="spellStart"/>
             <w:r>
               <w:rPr>
                 <w:sz w:val="18"/>
@@ -5404,6 +5631,7 @@
               </w:rPr>
               <w:t>Timestamp</w:t>
             </w:r>
+            <w:proofErr w:type="spellEnd"/>
           </w:p>
         </w:tc>
       </w:tr>
@@ -5439,9 +5667,11 @@
             <w:pPr>
               <w:cnfStyle w:val="000000100000" w:firstRow="0" w:lastRow="0" w:firstColumn="0" w:lastColumn="0" w:oddVBand="0" w:evenVBand="0" w:oddHBand="1" w:evenHBand="0" w:firstRowFirstColumn="0" w:firstRowLastColumn="0" w:lastRowFirstColumn="0" w:lastRowLastColumn="0"/>
             </w:pPr>
+            <w:proofErr w:type="spellStart"/>
             <w:r>
               <w:t>Tore_Stand</w:t>
             </w:r>
+            <w:proofErr w:type="spellEnd"/>
           </w:p>
         </w:tc>
         <w:tc>
@@ -5459,12 +5689,21 @@
                 <w:szCs w:val="18"/>
               </w:rPr>
             </w:pPr>
+            <w:proofErr w:type="spellStart"/>
             <w:r>
               <w:rPr>
                 <w:sz w:val="18"/>
                 <w:szCs w:val="18"/>
               </w:rPr>
-              <w:t>Varchar (7)</w:t>
+              <w:t>Varchar</w:t>
+            </w:r>
+            <w:proofErr w:type="spellEnd"/>
+            <w:r>
+              <w:rPr>
+                <w:sz w:val="18"/>
+                <w:szCs w:val="18"/>
+              </w:rPr>
+              <w:t xml:space="preserve"> (7)</w:t>
             </w:r>
           </w:p>
         </w:tc>
@@ -5682,6 +5921,7 @@
                 <w:u w:val="single"/>
               </w:rPr>
             </w:pPr>
+            <w:proofErr w:type="spellStart"/>
             <w:r>
               <w:rPr>
                 <w:b/>
@@ -5690,6 +5930,7 @@
               </w:rPr>
               <w:t>MannschaftID</w:t>
             </w:r>
+            <w:proofErr w:type="spellEnd"/>
           </w:p>
         </w:tc>
         <w:tc>
@@ -5707,6 +5948,7 @@
                 <w:szCs w:val="18"/>
               </w:rPr>
             </w:pPr>
+            <w:proofErr w:type="spellStart"/>
             <w:r>
               <w:rPr>
                 <w:sz w:val="18"/>
@@ -5714,6 +5956,7 @@
               </w:rPr>
               <w:t>Number</w:t>
             </w:r>
+            <w:proofErr w:type="spellEnd"/>
           </w:p>
         </w:tc>
       </w:tr>
@@ -5758,6 +6001,7 @@
                 <w:iCs/>
               </w:rPr>
             </w:pPr>
+            <w:proofErr w:type="spellStart"/>
             <w:r>
               <w:rPr>
                 <w:b/>
@@ -5767,6 +6011,7 @@
               </w:rPr>
               <w:t>VereinID</w:t>
             </w:r>
+            <w:proofErr w:type="spellEnd"/>
           </w:p>
         </w:tc>
         <w:tc>
@@ -5784,6 +6029,7 @@
                 <w:szCs w:val="18"/>
               </w:rPr>
             </w:pPr>
+            <w:proofErr w:type="spellStart"/>
             <w:r>
               <w:rPr>
                 <w:sz w:val="18"/>
@@ -5791,6 +6037,7 @@
               </w:rPr>
               <w:t>Number</w:t>
             </w:r>
+            <w:proofErr w:type="spellEnd"/>
           </w:p>
         </w:tc>
       </w:tr>
@@ -5852,12 +6099,21 @@
                 <w:szCs w:val="18"/>
               </w:rPr>
             </w:pPr>
+            <w:proofErr w:type="spellStart"/>
             <w:r>
               <w:rPr>
                 <w:sz w:val="18"/>
                 <w:szCs w:val="18"/>
               </w:rPr>
-              <w:t>Varchar (255)</w:t>
+              <w:t>Varchar</w:t>
+            </w:r>
+            <w:proofErr w:type="spellEnd"/>
+            <w:r>
+              <w:rPr>
+                <w:sz w:val="18"/>
+                <w:szCs w:val="18"/>
+              </w:rPr>
+              <w:t xml:space="preserve"> (255)</w:t>
             </w:r>
           </w:p>
         </w:tc>
@@ -5911,6 +6167,7 @@
                 <w:szCs w:val="18"/>
               </w:rPr>
             </w:pPr>
+            <w:proofErr w:type="spellStart"/>
             <w:r>
               <w:rPr>
                 <w:sz w:val="18"/>
@@ -5918,6 +6175,7 @@
               </w:rPr>
               <w:t>Number</w:t>
             </w:r>
+            <w:proofErr w:type="spellEnd"/>
           </w:p>
         </w:tc>
       </w:tr>
@@ -6104,6 +6362,7 @@
                 <w:u w:val="single"/>
               </w:rPr>
             </w:pPr>
+            <w:proofErr w:type="spellStart"/>
             <w:r>
               <w:rPr>
                 <w:b/>
@@ -6112,6 +6371,7 @@
               </w:rPr>
               <w:t>PersonID</w:t>
             </w:r>
+            <w:proofErr w:type="spellEnd"/>
           </w:p>
         </w:tc>
         <w:tc>
@@ -6129,6 +6389,7 @@
                 <w:szCs w:val="18"/>
               </w:rPr>
             </w:pPr>
+            <w:proofErr w:type="spellStart"/>
             <w:r>
               <w:rPr>
                 <w:sz w:val="18"/>
@@ -6136,6 +6397,7 @@
               </w:rPr>
               <w:t>Number</w:t>
             </w:r>
+            <w:proofErr w:type="spellEnd"/>
           </w:p>
         </w:tc>
       </w:tr>
@@ -6183,6 +6445,7 @@
                 <w:iCs/>
               </w:rPr>
             </w:pPr>
+            <w:proofErr w:type="spellStart"/>
             <w:r>
               <w:rPr>
                 <w:b/>
@@ -6192,6 +6455,7 @@
               </w:rPr>
               <w:t>MannschaftID</w:t>
             </w:r>
+            <w:proofErr w:type="spellEnd"/>
           </w:p>
         </w:tc>
         <w:tc>
@@ -6209,6 +6473,7 @@
                 <w:szCs w:val="18"/>
               </w:rPr>
             </w:pPr>
+            <w:proofErr w:type="spellStart"/>
             <w:r>
               <w:rPr>
                 <w:sz w:val="18"/>
@@ -6216,6 +6481,7 @@
               </w:rPr>
               <w:t>Number</w:t>
             </w:r>
+            <w:proofErr w:type="spellEnd"/>
           </w:p>
         </w:tc>
       </w:tr>
@@ -6274,12 +6540,21 @@
                 <w:szCs w:val="18"/>
               </w:rPr>
             </w:pPr>
+            <w:proofErr w:type="gramStart"/>
             <w:r>
               <w:rPr>
                 <w:sz w:val="18"/>
                 <w:szCs w:val="18"/>
               </w:rPr>
-              <w:t>Char(5)</w:t>
+              <w:t>Char(</w:t>
+            </w:r>
+            <w:proofErr w:type="gramEnd"/>
+            <w:r>
+              <w:rPr>
+                <w:sz w:val="18"/>
+                <w:szCs w:val="18"/>
+              </w:rPr>
+              <w:t>5)</w:t>
             </w:r>
           </w:p>
         </w:tc>
@@ -6618,6 +6893,7 @@
                 <w:u w:val="single"/>
               </w:rPr>
             </w:pPr>
+            <w:proofErr w:type="spellStart"/>
             <w:r>
               <w:rPr>
                 <w:b/>
@@ -6626,6 +6902,7 @@
               </w:rPr>
               <w:t>PersonID</w:t>
             </w:r>
+            <w:proofErr w:type="spellEnd"/>
           </w:p>
         </w:tc>
         <w:tc>
@@ -6643,6 +6920,7 @@
                 <w:szCs w:val="18"/>
               </w:rPr>
             </w:pPr>
+            <w:proofErr w:type="spellStart"/>
             <w:r>
               <w:rPr>
                 <w:sz w:val="18"/>
@@ -6650,6 +6928,7 @@
               </w:rPr>
               <w:t>Number</w:t>
             </w:r>
+            <w:proofErr w:type="spellEnd"/>
           </w:p>
         </w:tc>
       </w:tr>
@@ -7073,6 +7352,7 @@
                 <w:u w:val="single"/>
               </w:rPr>
             </w:pPr>
+            <w:proofErr w:type="spellStart"/>
             <w:r>
               <w:rPr>
                 <w:b/>
@@ -7081,6 +7361,7 @@
               </w:rPr>
               <w:t>PersonID</w:t>
             </w:r>
+            <w:proofErr w:type="spellEnd"/>
           </w:p>
         </w:tc>
         <w:tc>
@@ -7098,6 +7379,7 @@
                 <w:szCs w:val="18"/>
               </w:rPr>
             </w:pPr>
+            <w:proofErr w:type="spellStart"/>
             <w:r>
               <w:rPr>
                 <w:sz w:val="18"/>
@@ -7105,6 +7387,7 @@
               </w:rPr>
               <w:t>Number</w:t>
             </w:r>
+            <w:proofErr w:type="spellEnd"/>
           </w:p>
         </w:tc>
       </w:tr>
@@ -7402,9 +7685,11 @@
             <w:pPr>
               <w:cnfStyle w:val="000000000000" w:firstRow="0" w:lastRow="0" w:firstColumn="0" w:lastColumn="0" w:oddVBand="0" w:evenVBand="0" w:oddHBand="0" w:evenHBand="0" w:firstRowFirstColumn="0" w:firstRowLastColumn="0" w:lastRowFirstColumn="0" w:lastRowLastColumn="0"/>
             </w:pPr>
+            <w:proofErr w:type="spellStart"/>
             <w:r>
               <w:t>Mitarbeiter_Vorgesetzter</w:t>
             </w:r>
+            <w:proofErr w:type="spellEnd"/>
           </w:p>
         </w:tc>
         <w:tc>
@@ -7525,6 +7810,7 @@
                 <w:u w:val="single"/>
               </w:rPr>
             </w:pPr>
+            <w:proofErr w:type="spellStart"/>
             <w:r>
               <w:rPr>
                 <w:b/>
@@ -7533,6 +7819,7 @@
               </w:rPr>
               <w:t>PersonID</w:t>
             </w:r>
+            <w:proofErr w:type="spellEnd"/>
           </w:p>
         </w:tc>
         <w:tc>
@@ -7550,6 +7837,7 @@
                 <w:szCs w:val="18"/>
               </w:rPr>
             </w:pPr>
+            <w:proofErr w:type="spellStart"/>
             <w:r>
               <w:rPr>
                 <w:sz w:val="18"/>
@@ -7557,6 +7845,7 @@
               </w:rPr>
               <w:t>Number</w:t>
             </w:r>
+            <w:proofErr w:type="spellEnd"/>
           </w:p>
         </w:tc>
       </w:tr>
@@ -7604,6 +7893,7 @@
                 <w:iCs/>
               </w:rPr>
             </w:pPr>
+            <w:proofErr w:type="spellStart"/>
             <w:r>
               <w:rPr>
                 <w:b/>
@@ -7613,6 +7903,7 @@
               </w:rPr>
               <w:t>VorgesetzterID</w:t>
             </w:r>
+            <w:proofErr w:type="spellEnd"/>
           </w:p>
         </w:tc>
         <w:tc>
@@ -7630,6 +7921,7 @@
                 <w:szCs w:val="18"/>
               </w:rPr>
             </w:pPr>
+            <w:proofErr w:type="spellStart"/>
             <w:r>
               <w:rPr>
                 <w:sz w:val="18"/>
@@ -7637,6 +7929,7 @@
               </w:rPr>
               <w:t>Number</w:t>
             </w:r>
+            <w:proofErr w:type="spellEnd"/>
           </w:p>
         </w:tc>
       </w:tr>
@@ -7918,6 +8211,7 @@
                 <w:u w:val="single"/>
               </w:rPr>
             </w:pPr>
+            <w:proofErr w:type="spellStart"/>
             <w:r>
               <w:rPr>
                 <w:b/>
@@ -7926,6 +8220,7 @@
               </w:rPr>
               <w:t>PersonID</w:t>
             </w:r>
+            <w:proofErr w:type="spellEnd"/>
           </w:p>
         </w:tc>
         <w:tc>
@@ -7943,6 +8238,7 @@
                 <w:szCs w:val="18"/>
               </w:rPr>
             </w:pPr>
+            <w:proofErr w:type="spellStart"/>
             <w:r>
               <w:rPr>
                 <w:sz w:val="18"/>
@@ -7950,6 +8246,7 @@
               </w:rPr>
               <w:t>Number</w:t>
             </w:r>
+            <w:proofErr w:type="spellEnd"/>
           </w:p>
         </w:tc>
       </w:tr>
@@ -7997,6 +8294,7 @@
                 <w:iCs/>
               </w:rPr>
             </w:pPr>
+            <w:proofErr w:type="spellStart"/>
             <w:r>
               <w:rPr>
                 <w:b/>
@@ -8006,6 +8304,7 @@
               </w:rPr>
               <w:t>VereinID</w:t>
             </w:r>
+            <w:proofErr w:type="spellEnd"/>
           </w:p>
         </w:tc>
         <w:tc>
@@ -8023,6 +8322,7 @@
                 <w:szCs w:val="18"/>
               </w:rPr>
             </w:pPr>
+            <w:proofErr w:type="spellStart"/>
             <w:r>
               <w:rPr>
                 <w:sz w:val="18"/>
@@ -8030,6 +8330,7 @@
               </w:rPr>
               <w:t>Number</w:t>
             </w:r>
+            <w:proofErr w:type="spellEnd"/>
           </w:p>
         </w:tc>
       </w:tr>
@@ -8088,12 +8389,21 @@
                 <w:szCs w:val="18"/>
               </w:rPr>
             </w:pPr>
+            <w:proofErr w:type="spellStart"/>
             <w:r>
               <w:rPr>
                 <w:sz w:val="18"/>
                 <w:szCs w:val="18"/>
               </w:rPr>
-              <w:t>Varchar (50)</w:t>
+              <w:t>Varchar</w:t>
+            </w:r>
+            <w:proofErr w:type="spellEnd"/>
+            <w:r>
+              <w:rPr>
+                <w:sz w:val="18"/>
+                <w:szCs w:val="18"/>
+              </w:rPr>
+              <w:t xml:space="preserve"> (50)</w:t>
             </w:r>
           </w:p>
         </w:tc>
@@ -8402,6 +8712,7 @@
                 <w:u w:val="single"/>
               </w:rPr>
             </w:pPr>
+            <w:proofErr w:type="spellStart"/>
             <w:r>
               <w:rPr>
                 <w:b/>
@@ -8410,6 +8721,7 @@
               </w:rPr>
               <w:t>PersonID</w:t>
             </w:r>
+            <w:proofErr w:type="spellEnd"/>
           </w:p>
         </w:tc>
         <w:tc>
@@ -8427,6 +8739,7 @@
                 <w:szCs w:val="18"/>
               </w:rPr>
             </w:pPr>
+            <w:proofErr w:type="spellStart"/>
             <w:r>
               <w:rPr>
                 <w:sz w:val="18"/>
@@ -8434,6 +8747,7 @@
               </w:rPr>
               <w:t>Number</w:t>
             </w:r>
+            <w:proofErr w:type="spellEnd"/>
           </w:p>
         </w:tc>
       </w:tr>
@@ -8481,6 +8795,7 @@
                 <w:iCs/>
               </w:rPr>
             </w:pPr>
+            <w:proofErr w:type="spellStart"/>
             <w:r>
               <w:rPr>
                 <w:b/>
@@ -8490,6 +8805,7 @@
               </w:rPr>
               <w:t>AnschriftID</w:t>
             </w:r>
+            <w:proofErr w:type="spellEnd"/>
           </w:p>
         </w:tc>
         <w:tc>
@@ -8507,6 +8823,7 @@
                 <w:szCs w:val="18"/>
               </w:rPr>
             </w:pPr>
+            <w:proofErr w:type="spellStart"/>
             <w:r>
               <w:rPr>
                 <w:sz w:val="18"/>
@@ -8514,6 +8831,7 @@
               </w:rPr>
               <w:t>Number</w:t>
             </w:r>
+            <w:proofErr w:type="spellEnd"/>
           </w:p>
         </w:tc>
       </w:tr>
@@ -8572,12 +8890,21 @@
                 <w:szCs w:val="18"/>
               </w:rPr>
             </w:pPr>
+            <w:proofErr w:type="spellStart"/>
             <w:r>
               <w:rPr>
                 <w:sz w:val="18"/>
                 <w:szCs w:val="18"/>
               </w:rPr>
-              <w:t>Varchar (50)</w:t>
+              <w:t>Varchar</w:t>
+            </w:r>
+            <w:proofErr w:type="spellEnd"/>
+            <w:r>
+              <w:rPr>
+                <w:sz w:val="18"/>
+                <w:szCs w:val="18"/>
+              </w:rPr>
+              <w:t xml:space="preserve"> (50)</w:t>
             </w:r>
           </w:p>
         </w:tc>
@@ -8634,12 +8961,21 @@
                 <w:szCs w:val="18"/>
               </w:rPr>
             </w:pPr>
+            <w:proofErr w:type="spellStart"/>
             <w:r>
               <w:rPr>
                 <w:sz w:val="18"/>
                 <w:szCs w:val="18"/>
               </w:rPr>
-              <w:t>Varchar (50)</w:t>
+              <w:t>Varchar</w:t>
+            </w:r>
+            <w:proofErr w:type="spellEnd"/>
+            <w:r>
+              <w:rPr>
+                <w:sz w:val="18"/>
+                <w:szCs w:val="18"/>
+              </w:rPr>
+              <w:t xml:space="preserve"> (50)</w:t>
             </w:r>
           </w:p>
         </w:tc>
@@ -10145,7 +10481,39 @@
               <w:cnfStyle w:val="000000000000" w:firstRow="0" w:lastRow="0" w:firstColumn="0" w:lastColumn="0" w:oddVBand="0" w:evenVBand="0" w:oddHBand="0" w:evenHBand="0" w:firstRowFirstColumn="0" w:firstRowLastColumn="0" w:lastRowFirstColumn="0" w:lastRowLastColumn="0"/>
             </w:pPr>
             <w:r>
-              <w:t>SELECT Mannschaft.Name AS Mannschaft, ((HEIM.tore_stand+GAST.tore_stand)/(HEIM.anz+GAST.anz)) AS TORE_DURCHSCHNITT FROM MANNSCHAFT</w:t>
+              <w:t xml:space="preserve">SELECT </w:t>
+            </w:r>
+            <w:proofErr w:type="spellStart"/>
+            <w:r>
+              <w:t>Mannschaft.Name</w:t>
+            </w:r>
+            <w:proofErr w:type="spellEnd"/>
+            <w:r>
+              <w:t xml:space="preserve"> AS Mannschaft, ((</w:t>
+            </w:r>
+            <w:proofErr w:type="spellStart"/>
+            <w:r>
+              <w:t>HEIM.tore_stand+GAST.tore_</w:t>
+            </w:r>
+            <w:proofErr w:type="gramStart"/>
+            <w:r>
+              <w:t>stand</w:t>
+            </w:r>
+            <w:proofErr w:type="spellEnd"/>
+            <w:r>
+              <w:t>)/</w:t>
+            </w:r>
+            <w:proofErr w:type="gramEnd"/>
+            <w:r>
+              <w:t>(</w:t>
+            </w:r>
+            <w:proofErr w:type="spellStart"/>
+            <w:r>
+              <w:t>HEIM.anz+GAST.anz</w:t>
+            </w:r>
+            <w:proofErr w:type="spellEnd"/>
+            <w:r>
+              <w:t>)) AS TORE_DURCHSCHNITT FROM MANNSCHAFT</w:t>
             </w:r>
           </w:p>
           <w:p>
@@ -10166,24 +10534,122 @@
               <w:cnfStyle w:val="000000000000" w:firstRow="0" w:lastRow="0" w:firstColumn="0" w:lastColumn="0" w:oddVBand="0" w:evenVBand="0" w:oddHBand="0" w:evenHBand="0" w:firstRowFirstColumn="0" w:firstRowLastColumn="0" w:lastRowFirstColumn="0" w:lastRowLastColumn="0"/>
             </w:pPr>
             <w:r>
-              <w:t xml:space="preserve">(SELECT MANNSCHAFT_MATCH.Heimmannschaftid AS mID, SUM(regexp_substr(tore_stand,'[^/]+',1)) AS tore_stand, COUNT(tore_stand) as anz </w:t>
-            </w:r>
-          </w:p>
-          <w:p>
-            <w:pPr>
-              <w:cnfStyle w:val="000000000000" w:firstRow="0" w:lastRow="0" w:firstColumn="0" w:lastColumn="0" w:oddVBand="0" w:evenVBand="0" w:oddHBand="0" w:evenHBand="0" w:firstRowFirstColumn="0" w:firstRowLastColumn="0" w:lastRowFirstColumn="0" w:lastRowLastColumn="0"/>
-            </w:pPr>
-            <w:r>
-              <w:t xml:space="preserve">      FROM MANNSCHAFT_MATCH JOIN MATCH USING (MatchID)GROUP BY MANNSCHAFT_MATCH.Heimmannschaftid) HEIM </w:t>
-            </w:r>
-          </w:p>
-          <w:p>
-            <w:pPr>
-              <w:cnfStyle w:val="000000000000" w:firstRow="0" w:lastRow="0" w:firstColumn="0" w:lastColumn="0" w:oddVBand="0" w:evenVBand="0" w:oddHBand="0" w:evenHBand="0" w:firstRowFirstColumn="0" w:firstRowLastColumn="0" w:lastRowFirstColumn="0" w:lastRowLastColumn="0"/>
-            </w:pPr>
-            <w:r>
-              <w:t>ON Mannschaft.MannschaftID = HEIM.mID</w:t>
-            </w:r>
+              <w:t xml:space="preserve">(SELECT </w:t>
+            </w:r>
+            <w:proofErr w:type="spellStart"/>
+            <w:r>
+              <w:t>MANNSCHAFT_MATCH.Heimmannschaftid</w:t>
+            </w:r>
+            <w:proofErr w:type="spellEnd"/>
+            <w:r>
+              <w:t xml:space="preserve"> AS </w:t>
+            </w:r>
+            <w:proofErr w:type="spellStart"/>
+            <w:r>
+              <w:t>mID</w:t>
+            </w:r>
+            <w:proofErr w:type="spellEnd"/>
+            <w:r>
+              <w:t xml:space="preserve">, </w:t>
+            </w:r>
+            <w:proofErr w:type="gramStart"/>
+            <w:r>
+              <w:t>SUM(</w:t>
+            </w:r>
+            <w:proofErr w:type="spellStart"/>
+            <w:proofErr w:type="gramEnd"/>
+            <w:r>
+              <w:t>regexp_substr</w:t>
+            </w:r>
+            <w:proofErr w:type="spellEnd"/>
+            <w:r>
+              <w:t>(</w:t>
+            </w:r>
+            <w:proofErr w:type="spellStart"/>
+            <w:r>
+              <w:t>tore_stand</w:t>
+            </w:r>
+            <w:proofErr w:type="spellEnd"/>
+            <w:r>
+              <w:t xml:space="preserve">,'[^/]+',1)) AS </w:t>
+            </w:r>
+            <w:proofErr w:type="spellStart"/>
+            <w:r>
+              <w:t>tore_stand</w:t>
+            </w:r>
+            <w:proofErr w:type="spellEnd"/>
+            <w:r>
+              <w:t>, COUNT(</w:t>
+            </w:r>
+            <w:proofErr w:type="spellStart"/>
+            <w:r>
+              <w:t>tore_stand</w:t>
+            </w:r>
+            <w:proofErr w:type="spellEnd"/>
+            <w:r>
+              <w:t xml:space="preserve">) </w:t>
+            </w:r>
+            <w:proofErr w:type="spellStart"/>
+            <w:r>
+              <w:t>as</w:t>
+            </w:r>
+            <w:proofErr w:type="spellEnd"/>
+            <w:r>
+              <w:t xml:space="preserve"> </w:t>
+            </w:r>
+            <w:proofErr w:type="spellStart"/>
+            <w:r>
+              <w:t>anz</w:t>
+            </w:r>
+            <w:proofErr w:type="spellEnd"/>
+            <w:r>
+              <w:t xml:space="preserve"> </w:t>
+            </w:r>
+          </w:p>
+          <w:p>
+            <w:pPr>
+              <w:cnfStyle w:val="000000000000" w:firstRow="0" w:lastRow="0" w:firstColumn="0" w:lastColumn="0" w:oddVBand="0" w:evenVBand="0" w:oddHBand="0" w:evenHBand="0" w:firstRowFirstColumn="0" w:firstRowLastColumn="0" w:lastRowFirstColumn="0" w:lastRowLastColumn="0"/>
+            </w:pPr>
+            <w:r>
+              <w:t xml:space="preserve">      FROM MANNSCHAFT_MATCH JOIN MATCH USING (</w:t>
+            </w:r>
+            <w:proofErr w:type="spellStart"/>
+            <w:r>
+              <w:t>MatchID</w:t>
+            </w:r>
+            <w:proofErr w:type="spellEnd"/>
+            <w:r>
+              <w:t xml:space="preserve">)GROUP BY </w:t>
+            </w:r>
+            <w:proofErr w:type="spellStart"/>
+            <w:r>
+              <w:t>MANNSCHAFT_MATCH.Heimmannschaftid</w:t>
+            </w:r>
+            <w:proofErr w:type="spellEnd"/>
+            <w:r>
+              <w:t xml:space="preserve">) HEIM </w:t>
+            </w:r>
+          </w:p>
+          <w:p>
+            <w:pPr>
+              <w:cnfStyle w:val="000000000000" w:firstRow="0" w:lastRow="0" w:firstColumn="0" w:lastColumn="0" w:oddVBand="0" w:evenVBand="0" w:oddHBand="0" w:evenHBand="0" w:firstRowFirstColumn="0" w:firstRowLastColumn="0" w:lastRowFirstColumn="0" w:lastRowLastColumn="0"/>
+            </w:pPr>
+            <w:r>
+              <w:t xml:space="preserve">ON </w:t>
+            </w:r>
+            <w:proofErr w:type="spellStart"/>
+            <w:r>
+              <w:t>Mannschaft.MannschaftID</w:t>
+            </w:r>
+            <w:proofErr w:type="spellEnd"/>
+            <w:r>
+              <w:t xml:space="preserve"> = </w:t>
+            </w:r>
+            <w:proofErr w:type="spellStart"/>
+            <w:r>
+              <w:t>HEIM.mID</w:t>
+            </w:r>
+            <w:proofErr w:type="spellEnd"/>
           </w:p>
           <w:p>
             <w:pPr>
@@ -10203,24 +10669,122 @@
               <w:cnfStyle w:val="000000000000" w:firstRow="0" w:lastRow="0" w:firstColumn="0" w:lastColumn="0" w:oddVBand="0" w:evenVBand="0" w:oddHBand="0" w:evenHBand="0" w:firstRowFirstColumn="0" w:firstRowLastColumn="0" w:lastRowFirstColumn="0" w:lastRowLastColumn="0"/>
             </w:pPr>
             <w:r>
-              <w:t xml:space="preserve">(SELECT MANNSCHAFT_MATCH.GastmannschaftID AS mID, SUM(regexp_substr(tore_stand,'[^/]+',2)) AS tore_stand, COUNT(tore_stand) as anz </w:t>
-            </w:r>
-          </w:p>
-          <w:p>
-            <w:pPr>
-              <w:cnfStyle w:val="000000000000" w:firstRow="0" w:lastRow="0" w:firstColumn="0" w:lastColumn="0" w:oddVBand="0" w:evenVBand="0" w:oddHBand="0" w:evenHBand="0" w:firstRowFirstColumn="0" w:firstRowLastColumn="0" w:lastRowFirstColumn="0" w:lastRowLastColumn="0"/>
-            </w:pPr>
-            <w:r>
-              <w:t xml:space="preserve">      FROM MANNSCHAFT_MATCH JOIN MATCH USING (MatchID)GROUP BY MANNSCHAFT_MATCH.GastmannschaftID) GAST </w:t>
-            </w:r>
-          </w:p>
-          <w:p>
-            <w:pPr>
-              <w:cnfStyle w:val="000000000000" w:firstRow="0" w:lastRow="0" w:firstColumn="0" w:lastColumn="0" w:oddVBand="0" w:evenVBand="0" w:oddHBand="0" w:evenHBand="0" w:firstRowFirstColumn="0" w:firstRowLastColumn="0" w:lastRowFirstColumn="0" w:lastRowLastColumn="0"/>
-            </w:pPr>
-            <w:r>
-              <w:t>ON Mannschaft.MannschaftID = GAST.mID</w:t>
-            </w:r>
+              <w:t xml:space="preserve">(SELECT </w:t>
+            </w:r>
+            <w:proofErr w:type="spellStart"/>
+            <w:r>
+              <w:t>MANNSCHAFT_MATCH.GastmannschaftID</w:t>
+            </w:r>
+            <w:proofErr w:type="spellEnd"/>
+            <w:r>
+              <w:t xml:space="preserve"> AS </w:t>
+            </w:r>
+            <w:proofErr w:type="spellStart"/>
+            <w:r>
+              <w:t>mID</w:t>
+            </w:r>
+            <w:proofErr w:type="spellEnd"/>
+            <w:r>
+              <w:t xml:space="preserve">, </w:t>
+            </w:r>
+            <w:proofErr w:type="gramStart"/>
+            <w:r>
+              <w:t>SUM(</w:t>
+            </w:r>
+            <w:proofErr w:type="spellStart"/>
+            <w:proofErr w:type="gramEnd"/>
+            <w:r>
+              <w:t>regexp_substr</w:t>
+            </w:r>
+            <w:proofErr w:type="spellEnd"/>
+            <w:r>
+              <w:t>(</w:t>
+            </w:r>
+            <w:proofErr w:type="spellStart"/>
+            <w:r>
+              <w:t>tore_stand</w:t>
+            </w:r>
+            <w:proofErr w:type="spellEnd"/>
+            <w:r>
+              <w:t xml:space="preserve">,'[^/]+',2)) AS </w:t>
+            </w:r>
+            <w:proofErr w:type="spellStart"/>
+            <w:r>
+              <w:t>tore_stand</w:t>
+            </w:r>
+            <w:proofErr w:type="spellEnd"/>
+            <w:r>
+              <w:t>, COUNT(</w:t>
+            </w:r>
+            <w:proofErr w:type="spellStart"/>
+            <w:r>
+              <w:t>tore_stand</w:t>
+            </w:r>
+            <w:proofErr w:type="spellEnd"/>
+            <w:r>
+              <w:t xml:space="preserve">) </w:t>
+            </w:r>
+            <w:proofErr w:type="spellStart"/>
+            <w:r>
+              <w:t>as</w:t>
+            </w:r>
+            <w:proofErr w:type="spellEnd"/>
+            <w:r>
+              <w:t xml:space="preserve"> </w:t>
+            </w:r>
+            <w:proofErr w:type="spellStart"/>
+            <w:r>
+              <w:t>anz</w:t>
+            </w:r>
+            <w:proofErr w:type="spellEnd"/>
+            <w:r>
+              <w:t xml:space="preserve"> </w:t>
+            </w:r>
+          </w:p>
+          <w:p>
+            <w:pPr>
+              <w:cnfStyle w:val="000000000000" w:firstRow="0" w:lastRow="0" w:firstColumn="0" w:lastColumn="0" w:oddVBand="0" w:evenVBand="0" w:oddHBand="0" w:evenHBand="0" w:firstRowFirstColumn="0" w:firstRowLastColumn="0" w:lastRowFirstColumn="0" w:lastRowLastColumn="0"/>
+            </w:pPr>
+            <w:r>
+              <w:t xml:space="preserve">      FROM MANNSCHAFT_MATCH JOIN MATCH USING (</w:t>
+            </w:r>
+            <w:proofErr w:type="spellStart"/>
+            <w:r>
+              <w:t>MatchID</w:t>
+            </w:r>
+            <w:proofErr w:type="spellEnd"/>
+            <w:r>
+              <w:t xml:space="preserve">)GROUP BY </w:t>
+            </w:r>
+            <w:proofErr w:type="spellStart"/>
+            <w:r>
+              <w:t>MANNSCHAFT_MATCH.GastmannschaftID</w:t>
+            </w:r>
+            <w:proofErr w:type="spellEnd"/>
+            <w:r>
+              <w:t xml:space="preserve">) GAST </w:t>
+            </w:r>
+          </w:p>
+          <w:p>
+            <w:pPr>
+              <w:cnfStyle w:val="000000000000" w:firstRow="0" w:lastRow="0" w:firstColumn="0" w:lastColumn="0" w:oddVBand="0" w:evenVBand="0" w:oddHBand="0" w:evenHBand="0" w:firstRowFirstColumn="0" w:firstRowLastColumn="0" w:lastRowFirstColumn="0" w:lastRowLastColumn="0"/>
+            </w:pPr>
+            <w:r>
+              <w:t xml:space="preserve">ON </w:t>
+            </w:r>
+            <w:proofErr w:type="spellStart"/>
+            <w:r>
+              <w:t>Mannschaft.MannschaftID</w:t>
+            </w:r>
+            <w:proofErr w:type="spellEnd"/>
+            <w:r>
+              <w:t xml:space="preserve"> = </w:t>
+            </w:r>
+            <w:proofErr w:type="spellStart"/>
+            <w:r>
+              <w:t>GAST.mID</w:t>
+            </w:r>
+            <w:proofErr w:type="spellEnd"/>
           </w:p>
           <w:p>
             <w:pPr>
@@ -10825,7 +11389,15 @@
     </w:p>
     <w:p>
       <w:r>
-        <w:t>Password für alle erstellten User soll sein: ganz_geheim!</w:t>
+        <w:t xml:space="preserve">Password für alle erstellten User soll sein: </w:t>
+      </w:r>
+      <w:proofErr w:type="spellStart"/>
+      <w:r>
+        <w:t>ganz_geheim</w:t>
+      </w:r>
+      <w:proofErr w:type="spellEnd"/>
+      <w:r>
+        <w:t>!</w:t>
       </w:r>
     </w:p>
     <w:p/>
@@ -11005,9 +11577,11 @@
             <w:pPr>
               <w:cnfStyle w:val="000000100000" w:firstRow="0" w:lastRow="0" w:firstColumn="0" w:lastColumn="0" w:oddVBand="0" w:evenVBand="0" w:oddHBand="1" w:evenHBand="0" w:firstRowFirstColumn="0" w:firstRowLastColumn="0" w:lastRowFirstColumn="0" w:lastRowLastColumn="0"/>
             </w:pPr>
+            <w:proofErr w:type="spellStart"/>
             <w:r>
               <w:t>User_op</w:t>
             </w:r>
+            <w:proofErr w:type="spellEnd"/>
           </w:p>
         </w:tc>
       </w:tr>
@@ -11395,9 +11969,11 @@
             <w:pPr>
               <w:cnfStyle w:val="000000100000" w:firstRow="0" w:lastRow="0" w:firstColumn="0" w:lastColumn="0" w:oddVBand="0" w:evenVBand="0" w:oddHBand="1" w:evenHBand="0" w:firstRowFirstColumn="0" w:firstRowLastColumn="0" w:lastRowFirstColumn="0" w:lastRowLastColumn="0"/>
             </w:pPr>
+            <w:proofErr w:type="spellStart"/>
             <w:r>
               <w:t>User_r</w:t>
             </w:r>
+            <w:proofErr w:type="spellEnd"/>
           </w:p>
         </w:tc>
       </w:tr>
@@ -11809,9 +12385,11 @@
             <w:pPr>
               <w:cnfStyle w:val="000000100000" w:firstRow="0" w:lastRow="0" w:firstColumn="0" w:lastColumn="0" w:oddVBand="0" w:evenVBand="0" w:oddHBand="1" w:evenHBand="0" w:firstRowFirstColumn="0" w:firstRowLastColumn="0" w:lastRowFirstColumn="0" w:lastRowLastColumn="0"/>
             </w:pPr>
+            <w:proofErr w:type="spellStart"/>
             <w:r>
               <w:t>list_matches</w:t>
             </w:r>
+            <w:proofErr w:type="spellEnd"/>
           </w:p>
         </w:tc>
       </w:tr>
@@ -12203,9 +12781,11 @@
             <w:pPr>
               <w:cnfStyle w:val="000000100000" w:firstRow="0" w:lastRow="0" w:firstColumn="0" w:lastColumn="0" w:oddVBand="0" w:evenVBand="0" w:oddHBand="1" w:evenHBand="0" w:firstRowFirstColumn="0" w:firstRowLastColumn="0" w:lastRowFirstColumn="0" w:lastRowLastColumn="0"/>
             </w:pPr>
+            <w:proofErr w:type="spellStart"/>
             <w:r>
               <w:t>List_person</w:t>
             </w:r>
+            <w:proofErr w:type="spellEnd"/>
           </w:p>
         </w:tc>
       </w:tr>
@@ -12597,9 +13177,11 @@
             <w:pPr>
               <w:cnfStyle w:val="000000100000" w:firstRow="0" w:lastRow="0" w:firstColumn="0" w:lastColumn="0" w:oddVBand="0" w:evenVBand="0" w:oddHBand="1" w:evenHBand="0" w:firstRowFirstColumn="0" w:firstRowLastColumn="0" w:lastRowFirstColumn="0" w:lastRowLastColumn="0"/>
             </w:pPr>
+            <w:proofErr w:type="spellStart"/>
             <w:r>
               <w:t>Show_ranking</w:t>
             </w:r>
+            <w:proofErr w:type="spellEnd"/>
           </w:p>
         </w:tc>
       </w:tr>
@@ -12850,14 +13432,14 @@
         <w:tc>
           <w:tcPr>
             <w:tcW w:w="1746" w:type="dxa"/>
-            <w:shd w:val="clear" w:color="auto" w:fill="C00000"/>
+            <w:shd w:val="clear" w:color="auto" w:fill="FFFF00"/>
           </w:tcPr>
           <w:p>
             <w:pPr>
               <w:cnfStyle w:val="100000000000" w:firstRow="1" w:lastRow="0" w:firstColumn="0" w:lastColumn="0" w:oddVBand="0" w:evenVBand="0" w:oddHBand="0" w:evenHBand="0" w:firstRowFirstColumn="0" w:firstRowLastColumn="0" w:lastRowFirstColumn="0" w:lastRowLastColumn="0"/>
             </w:pPr>
             <w:r>
-              <w:t>IN ARBEIT</w:t>
+              <w:t>ZUM TESTEN</w:t>
             </w:r>
           </w:p>
         </w:tc>
@@ -12992,18 +13574,11 @@
             <w:pPr>
               <w:cnfStyle w:val="000000100000" w:firstRow="0" w:lastRow="0" w:firstColumn="0" w:lastColumn="0" w:oddVBand="0" w:evenVBand="0" w:oddHBand="1" w:evenHBand="0" w:firstRowFirstColumn="0" w:firstRowLastColumn="0" w:lastRowFirstColumn="0" w:lastRowLastColumn="0"/>
             </w:pPr>
-            <w:r>
-              <w:t>S</w:t>
-            </w:r>
-            <w:r>
-              <w:t>how</w:t>
-            </w:r>
-            <w:r>
-              <w:t>_current</w:t>
-            </w:r>
-            <w:r>
-              <w:t>_ranking</w:t>
-            </w:r>
+            <w:proofErr w:type="spellStart"/>
+            <w:r>
+              <w:t>Show_current_ranking</w:t>
+            </w:r>
+            <w:proofErr w:type="spellEnd"/>
           </w:p>
         </w:tc>
       </w:tr>
@@ -13048,7 +13623,49 @@
               <w:t xml:space="preserve"> und</w:t>
             </w:r>
             <w:r>
-              <w:t xml:space="preserve"> die meisten Punkte hat. Die Punkte werden in dieser View als zusätzliche Spalte ausgegeben und nach den gewonnen Spielen und dem Tore-Stand berechnet.</w:t>
+              <w:t xml:space="preserve"> die meisten Punkte hat. Die Punkte werden in dieser View als zusätzliche Spalte ausgegeben und </w:t>
+            </w:r>
+            <w:r>
+              <w:t>nach den gewonnenen Spielen berechnet:</w:t>
+            </w:r>
+          </w:p>
+          <w:p>
+            <w:pPr>
+              <w:pStyle w:val="Listenabsatz"/>
+              <w:numPr>
+                <w:ilvl w:val="0"/>
+                <w:numId w:val="1"/>
+              </w:numPr>
+              <w:cnfStyle w:val="000000000000" w:firstRow="0" w:lastRow="0" w:firstColumn="0" w:lastColumn="0" w:oddVBand="0" w:evenVBand="0" w:oddHBand="0" w:evenHBand="0" w:firstRowFirstColumn="0" w:firstRowLastColumn="0" w:lastRowFirstColumn="0" w:lastRowLastColumn="0"/>
+            </w:pPr>
+            <w:r>
+              <w:t>Gewonnen: 3 Punkte</w:t>
+            </w:r>
+          </w:p>
+          <w:p>
+            <w:pPr>
+              <w:pStyle w:val="Listenabsatz"/>
+              <w:numPr>
+                <w:ilvl w:val="0"/>
+                <w:numId w:val="1"/>
+              </w:numPr>
+              <w:cnfStyle w:val="000000000000" w:firstRow="0" w:lastRow="0" w:firstColumn="0" w:lastColumn="0" w:oddVBand="0" w:evenVBand="0" w:oddHBand="0" w:evenHBand="0" w:firstRowFirstColumn="0" w:firstRowLastColumn="0" w:lastRowFirstColumn="0" w:lastRowLastColumn="0"/>
+            </w:pPr>
+            <w:r>
+              <w:t>Unentschieden: 1 Punkt</w:t>
+            </w:r>
+          </w:p>
+          <w:p>
+            <w:pPr>
+              <w:pStyle w:val="Listenabsatz"/>
+              <w:numPr>
+                <w:ilvl w:val="0"/>
+                <w:numId w:val="1"/>
+              </w:numPr>
+              <w:cnfStyle w:val="000000000000" w:firstRow="0" w:lastRow="0" w:firstColumn="0" w:lastColumn="0" w:oddVBand="0" w:evenVBand="0" w:oddHBand="0" w:evenHBand="0" w:firstRowFirstColumn="0" w:firstRowLastColumn="0" w:lastRowFirstColumn="0" w:lastRowLastColumn="0"/>
+            </w:pPr>
+            <w:r>
+              <w:t>Verloren: 0 Punkte</w:t>
             </w:r>
           </w:p>
           <w:p>
@@ -13255,11 +13872,21 @@
         <w:pStyle w:val="berschrift1"/>
       </w:pPr>
       <w:bookmarkStart w:id="8" w:name="_Toc58240341"/>
+      <w:proofErr w:type="spellStart"/>
       <w:r>
         <w:lastRenderedPageBreak/>
-        <w:t>Procedures &amp; Functions</w:t>
+        <w:t>Procedures</w:t>
+      </w:r>
+      <w:proofErr w:type="spellEnd"/>
+      <w:r>
+        <w:t xml:space="preserve"> &amp; </w:t>
+      </w:r>
+      <w:proofErr w:type="spellStart"/>
+      <w:r>
+        <w:t>Functions</w:t>
       </w:r>
       <w:bookmarkEnd w:id="8"/>
+      <w:proofErr w:type="spellEnd"/>
       <w:r>
         <w:t xml:space="preserve"> </w:t>
       </w:r>
@@ -13403,9 +14030,11 @@
             <w:pPr>
               <w:cnfStyle w:val="000000100000" w:firstRow="0" w:lastRow="0" w:firstColumn="0" w:lastColumn="0" w:oddVBand="0" w:evenVBand="0" w:oddHBand="1" w:evenHBand="0" w:firstRowFirstColumn="0" w:firstRowLastColumn="0" w:lastRowFirstColumn="0" w:lastRowLastColumn="0"/>
             </w:pPr>
+            <w:proofErr w:type="spellStart"/>
             <w:r>
               <w:t>Function</w:t>
             </w:r>
+            <w:proofErr w:type="spellEnd"/>
           </w:p>
         </w:tc>
         <w:tc>
@@ -13438,9 +14067,11 @@
             <w:pPr>
               <w:cnfStyle w:val="000000100000" w:firstRow="0" w:lastRow="0" w:firstColumn="0" w:lastColumn="0" w:oddVBand="0" w:evenVBand="0" w:oddHBand="1" w:evenHBand="0" w:firstRowFirstColumn="0" w:firstRowLastColumn="0" w:lastRowFirstColumn="0" w:lastRowLastColumn="0"/>
             </w:pPr>
+            <w:proofErr w:type="spellStart"/>
             <w:r>
               <w:t>getPersonID</w:t>
             </w:r>
+            <w:proofErr w:type="spellEnd"/>
           </w:p>
         </w:tc>
       </w:tr>
@@ -13467,7 +14098,15 @@
               <w:cnfStyle w:val="000000000000" w:firstRow="0" w:lastRow="0" w:firstColumn="0" w:lastColumn="0" w:oddVBand="0" w:evenVBand="0" w:oddHBand="0" w:evenHBand="0" w:firstRowFirstColumn="0" w:firstRowLastColumn="0" w:lastRowFirstColumn="0" w:lastRowLastColumn="0"/>
             </w:pPr>
             <w:r>
-              <w:t>Es wird die PersonID einer Person zurückgegeben.</w:t>
+              <w:t xml:space="preserve">Es wird die </w:t>
+            </w:r>
+            <w:proofErr w:type="spellStart"/>
+            <w:r>
+              <w:t>PersonID</w:t>
+            </w:r>
+            <w:proofErr w:type="spellEnd"/>
+            <w:r>
+              <w:t xml:space="preserve"> einer Person zurückgegeben.</w:t>
             </w:r>
           </w:p>
           <w:p>
@@ -13490,33 +14129,58 @@
             <w:pPr>
               <w:cnfStyle w:val="000000000000" w:firstRow="0" w:lastRow="0" w:firstColumn="0" w:lastColumn="0" w:oddVBand="0" w:evenVBand="0" w:oddHBand="0" w:evenHBand="0" w:firstRowFirstColumn="0" w:firstRowLastColumn="0" w:lastRowFirstColumn="0" w:lastRowLastColumn="0"/>
             </w:pPr>
-            <w:r>
-              <w:t xml:space="preserve">ret = -3 … Falsche Eingabe (Z.B. falsche Anzahl an Parameter) </w:t>
-            </w:r>
-          </w:p>
-          <w:p>
-            <w:pPr>
-              <w:cnfStyle w:val="000000000000" w:firstRow="0" w:lastRow="0" w:firstColumn="0" w:lastColumn="0" w:oddVBand="0" w:evenVBand="0" w:oddHBand="0" w:evenHBand="0" w:firstRowFirstColumn="0" w:firstRowLastColumn="0" w:lastRowFirstColumn="0" w:lastRowLastColumn="0"/>
-            </w:pPr>
-            <w:r>
-              <w:t>ret = -2 … Mehrere Personen gefunden</w:t>
-            </w:r>
-          </w:p>
-          <w:p>
-            <w:pPr>
-              <w:cnfStyle w:val="000000000000" w:firstRow="0" w:lastRow="0" w:firstColumn="0" w:lastColumn="0" w:oddVBand="0" w:evenVBand="0" w:oddHBand="0" w:evenHBand="0" w:firstRowFirstColumn="0" w:firstRowLastColumn="0" w:lastRowFirstColumn="0" w:lastRowLastColumn="0"/>
-            </w:pPr>
-            <w:r>
-              <w:t>ret = -1 ... Person nicht gefunden</w:t>
-            </w:r>
-          </w:p>
-          <w:p>
-            <w:pPr>
-              <w:cnfStyle w:val="000000000000" w:firstRow="0" w:lastRow="0" w:firstColumn="0" w:lastColumn="0" w:oddVBand="0" w:evenVBand="0" w:oddHBand="0" w:evenHBand="0" w:firstRowFirstColumn="0" w:firstRowLastColumn="0" w:lastRowFirstColumn="0" w:lastRowLastColumn="0"/>
-            </w:pPr>
-            <w:r>
-              <w:t>ret &gt;= 0 … PersonID</w:t>
-            </w:r>
+            <w:proofErr w:type="spellStart"/>
+            <w:r>
+              <w:t>ret</w:t>
+            </w:r>
+            <w:proofErr w:type="spellEnd"/>
+            <w:r>
+              <w:t xml:space="preserve"> = -3 … Falsche Eingabe (Z.B. falsche Anzahl an Parameter) </w:t>
+            </w:r>
+          </w:p>
+          <w:p>
+            <w:pPr>
+              <w:cnfStyle w:val="000000000000" w:firstRow="0" w:lastRow="0" w:firstColumn="0" w:lastColumn="0" w:oddVBand="0" w:evenVBand="0" w:oddHBand="0" w:evenHBand="0" w:firstRowFirstColumn="0" w:firstRowLastColumn="0" w:lastRowFirstColumn="0" w:lastRowLastColumn="0"/>
+            </w:pPr>
+            <w:proofErr w:type="spellStart"/>
+            <w:r>
+              <w:t>ret</w:t>
+            </w:r>
+            <w:proofErr w:type="spellEnd"/>
+            <w:r>
+              <w:t xml:space="preserve"> = -2 … Mehrere Personen gefunden</w:t>
+            </w:r>
+          </w:p>
+          <w:p>
+            <w:pPr>
+              <w:cnfStyle w:val="000000000000" w:firstRow="0" w:lastRow="0" w:firstColumn="0" w:lastColumn="0" w:oddVBand="0" w:evenVBand="0" w:oddHBand="0" w:evenHBand="0" w:firstRowFirstColumn="0" w:firstRowLastColumn="0" w:lastRowFirstColumn="0" w:lastRowLastColumn="0"/>
+            </w:pPr>
+            <w:proofErr w:type="spellStart"/>
+            <w:r>
+              <w:t>ret</w:t>
+            </w:r>
+            <w:proofErr w:type="spellEnd"/>
+            <w:r>
+              <w:t xml:space="preserve"> = -1 ... Person nicht gefunden</w:t>
+            </w:r>
+          </w:p>
+          <w:p>
+            <w:pPr>
+              <w:cnfStyle w:val="000000000000" w:firstRow="0" w:lastRow="0" w:firstColumn="0" w:lastColumn="0" w:oddVBand="0" w:evenVBand="0" w:oddHBand="0" w:evenHBand="0" w:firstRowFirstColumn="0" w:firstRowLastColumn="0" w:lastRowFirstColumn="0" w:lastRowLastColumn="0"/>
+            </w:pPr>
+            <w:proofErr w:type="spellStart"/>
+            <w:r>
+              <w:t>ret</w:t>
+            </w:r>
+            <w:proofErr w:type="spellEnd"/>
+            <w:r>
+              <w:t xml:space="preserve"> &gt;= 0 … </w:t>
+            </w:r>
+            <w:proofErr w:type="spellStart"/>
+            <w:r>
+              <w:t>PersonID</w:t>
+            </w:r>
+            <w:proofErr w:type="spellEnd"/>
           </w:p>
         </w:tc>
       </w:tr>
@@ -13840,9 +14504,11 @@
             <w:pPr>
               <w:cnfStyle w:val="000000100000" w:firstRow="0" w:lastRow="0" w:firstColumn="0" w:lastColumn="0" w:oddVBand="0" w:evenVBand="0" w:oddHBand="1" w:evenHBand="0" w:firstRowFirstColumn="0" w:firstRowLastColumn="0" w:lastRowFirstColumn="0" w:lastRowLastColumn="0"/>
             </w:pPr>
+            <w:proofErr w:type="spellStart"/>
             <w:r>
               <w:t>Function</w:t>
             </w:r>
+            <w:proofErr w:type="spellEnd"/>
           </w:p>
         </w:tc>
         <w:tc>
@@ -13875,9 +14541,11 @@
             <w:pPr>
               <w:cnfStyle w:val="000000100000" w:firstRow="0" w:lastRow="0" w:firstColumn="0" w:lastColumn="0" w:oddVBand="0" w:evenVBand="0" w:oddHBand="1" w:evenHBand="0" w:firstRowFirstColumn="0" w:firstRowLastColumn="0" w:lastRowFirstColumn="0" w:lastRowLastColumn="0"/>
             </w:pPr>
+            <w:proofErr w:type="spellStart"/>
             <w:r>
               <w:t>getVereinID</w:t>
             </w:r>
+            <w:proofErr w:type="spellEnd"/>
           </w:p>
         </w:tc>
       </w:tr>
@@ -13904,26 +14572,71 @@
               <w:cnfStyle w:val="000000000000" w:firstRow="0" w:lastRow="0" w:firstColumn="0" w:lastColumn="0" w:oddVBand="0" w:evenVBand="0" w:oddHBand="0" w:evenHBand="0" w:firstRowFirstColumn="0" w:firstRowLastColumn="0" w:lastRowFirstColumn="0" w:lastRowLastColumn="0"/>
             </w:pPr>
             <w:r>
-              <w:t>Es wird die VereinID einer Person zurückgegeben.</w:t>
-            </w:r>
-          </w:p>
-          <w:p>
-            <w:pPr>
-              <w:cnfStyle w:val="000000000000" w:firstRow="0" w:lastRow="0" w:firstColumn="0" w:lastColumn="0" w:oddVBand="0" w:evenVBand="0" w:oddHBand="0" w:evenHBand="0" w:firstRowFirstColumn="0" w:firstRowLastColumn="0" w:lastRowFirstColumn="0" w:lastRowLastColumn="0"/>
-            </w:pPr>
-            <w:r>
-              <w:t>Input Parameter ist die PersonenID oder Vorname und Nachname</w:t>
-            </w:r>
-            <w:r>
-              <w:t xml:space="preserve"> (TIPP: Function-Overloading).</w:t>
-            </w:r>
-          </w:p>
-          <w:p>
-            <w:pPr>
-              <w:cnfStyle w:val="000000000000" w:firstRow="0" w:lastRow="0" w:firstColumn="0" w:lastColumn="0" w:oddVBand="0" w:evenVBand="0" w:oddHBand="0" w:evenHBand="0" w:firstRowFirstColumn="0" w:firstRowLastColumn="0" w:lastRowFirstColumn="0" w:lastRowLastColumn="0"/>
-            </w:pPr>
-            <w:r>
-              <w:t>Wenn Vorname und Nachname eingegeben sind wird die PersonenID mit getPersonID() abgefragt.</w:t>
+              <w:t xml:space="preserve">Es wird die </w:t>
+            </w:r>
+            <w:proofErr w:type="spellStart"/>
+            <w:r>
+              <w:t>VereinID</w:t>
+            </w:r>
+            <w:proofErr w:type="spellEnd"/>
+            <w:r>
+              <w:t xml:space="preserve"> einer Person zurückgegeben.</w:t>
+            </w:r>
+          </w:p>
+          <w:p>
+            <w:pPr>
+              <w:cnfStyle w:val="000000000000" w:firstRow="0" w:lastRow="0" w:firstColumn="0" w:lastColumn="0" w:oddVBand="0" w:evenVBand="0" w:oddHBand="0" w:evenHBand="0" w:firstRowFirstColumn="0" w:firstRowLastColumn="0" w:lastRowFirstColumn="0" w:lastRowLastColumn="0"/>
+            </w:pPr>
+            <w:r>
+              <w:t xml:space="preserve">Input Parameter ist die </w:t>
+            </w:r>
+            <w:proofErr w:type="spellStart"/>
+            <w:r>
+              <w:t>PersonenID</w:t>
+            </w:r>
+            <w:proofErr w:type="spellEnd"/>
+            <w:r>
+              <w:t xml:space="preserve"> oder Vorname und Nachname</w:t>
+            </w:r>
+            <w:r>
+              <w:t xml:space="preserve"> (TIPP: </w:t>
+            </w:r>
+            <w:proofErr w:type="spellStart"/>
+            <w:r>
+              <w:t>Function-Overloading</w:t>
+            </w:r>
+            <w:proofErr w:type="spellEnd"/>
+            <w:r>
+              <w:t>).</w:t>
+            </w:r>
+          </w:p>
+          <w:p>
+            <w:pPr>
+              <w:cnfStyle w:val="000000000000" w:firstRow="0" w:lastRow="0" w:firstColumn="0" w:lastColumn="0" w:oddVBand="0" w:evenVBand="0" w:oddHBand="0" w:evenHBand="0" w:firstRowFirstColumn="0" w:firstRowLastColumn="0" w:lastRowFirstColumn="0" w:lastRowLastColumn="0"/>
+            </w:pPr>
+            <w:r>
+              <w:t xml:space="preserve">Wenn Vorname und Nachname eingegeben sind wird die </w:t>
+            </w:r>
+            <w:proofErr w:type="spellStart"/>
+            <w:r>
+              <w:t>PersonenID</w:t>
+            </w:r>
+            <w:proofErr w:type="spellEnd"/>
+            <w:r>
+              <w:t xml:space="preserve"> mit </w:t>
+            </w:r>
+            <w:proofErr w:type="spellStart"/>
+            <w:proofErr w:type="gramStart"/>
+            <w:r>
+              <w:t>getPersonID</w:t>
+            </w:r>
+            <w:proofErr w:type="spellEnd"/>
+            <w:r>
+              <w:t>(</w:t>
+            </w:r>
+            <w:proofErr w:type="gramEnd"/>
+            <w:r>
+              <w:t>) abgefragt.</w:t>
             </w:r>
           </w:p>
           <w:p>
@@ -13938,8 +14651,13 @@
             <w:pPr>
               <w:cnfStyle w:val="000000000000" w:firstRow="0" w:lastRow="0" w:firstColumn="0" w:lastColumn="0" w:oddVBand="0" w:evenVBand="0" w:oddHBand="0" w:evenHBand="0" w:firstRowFirstColumn="0" w:firstRowLastColumn="0" w:lastRowFirstColumn="0" w:lastRowLastColumn="0"/>
             </w:pPr>
-            <w:r>
-              <w:t>ret = -4</w:t>
+            <w:proofErr w:type="spellStart"/>
+            <w:r>
+              <w:t>ret</w:t>
+            </w:r>
+            <w:proofErr w:type="spellEnd"/>
+            <w:r>
+              <w:t xml:space="preserve"> = -4</w:t>
             </w:r>
             <w:r>
               <w:t>X</w:t>
@@ -13959,43 +14677,84 @@
                 <w:sz w:val="20"/>
                 <w:szCs w:val="20"/>
               </w:rPr>
-              <w:t>. Person ist aktuell bei VereinID = X.</w:t>
-            </w:r>
-          </w:p>
-          <w:p>
-            <w:pPr>
-              <w:cnfStyle w:val="000000000000" w:firstRow="0" w:lastRow="0" w:firstColumn="0" w:lastColumn="0" w:oddVBand="0" w:evenVBand="0" w:oddHBand="0" w:evenHBand="0" w:firstRowFirstColumn="0" w:firstRowLastColumn="0" w:lastRowFirstColumn="0" w:lastRowLastColumn="0"/>
-            </w:pPr>
-            <w:r>
-              <w:t xml:space="preserve">ret = -3 … Falsche Eingabe (Z.B. falsche Anzahl an Parameter) </w:t>
-            </w:r>
-          </w:p>
-          <w:p>
-            <w:pPr>
-              <w:cnfStyle w:val="000000000000" w:firstRow="0" w:lastRow="0" w:firstColumn="0" w:lastColumn="0" w:oddVBand="0" w:evenVBand="0" w:oddHBand="0" w:evenHBand="0" w:firstRowFirstColumn="0" w:firstRowLastColumn="0" w:lastRowFirstColumn="0" w:lastRowLastColumn="0"/>
-            </w:pPr>
-            <w:r>
-              <w:t>ret = -2 … Mehrere Personen gefunden</w:t>
-            </w:r>
-          </w:p>
-          <w:p>
-            <w:pPr>
-              <w:cnfStyle w:val="000000000000" w:firstRow="0" w:lastRow="0" w:firstColumn="0" w:lastColumn="0" w:oddVBand="0" w:evenVBand="0" w:oddHBand="0" w:evenHBand="0" w:firstRowFirstColumn="0" w:firstRowLastColumn="0" w:lastRowFirstColumn="0" w:lastRowLastColumn="0"/>
-            </w:pPr>
-            <w:r>
-              <w:t>ret = -1 ... Person nicht gefunden</w:t>
-            </w:r>
-          </w:p>
-          <w:p>
-            <w:pPr>
-              <w:cnfStyle w:val="000000000000" w:firstRow="0" w:lastRow="0" w:firstColumn="0" w:lastColumn="0" w:oddVBand="0" w:evenVBand="0" w:oddHBand="0" w:evenHBand="0" w:firstRowFirstColumn="0" w:firstRowLastColumn="0" w:lastRowFirstColumn="0" w:lastRowLastColumn="0"/>
-            </w:pPr>
-            <w:r>
-              <w:t>ret &gt;= 0 …</w:t>
-            </w:r>
-            <w:r>
-              <w:t xml:space="preserve"> VereinID</w:t>
-            </w:r>
+              <w:t xml:space="preserve">. Person ist aktuell bei </w:t>
+            </w:r>
+            <w:proofErr w:type="spellStart"/>
+            <w:r>
+              <w:rPr>
+                <w:sz w:val="20"/>
+                <w:szCs w:val="20"/>
+              </w:rPr>
+              <w:t>VereinID</w:t>
+            </w:r>
+            <w:proofErr w:type="spellEnd"/>
+            <w:r>
+              <w:rPr>
+                <w:sz w:val="20"/>
+                <w:szCs w:val="20"/>
+              </w:rPr>
+              <w:t xml:space="preserve"> = X.</w:t>
+            </w:r>
+          </w:p>
+          <w:p>
+            <w:pPr>
+              <w:cnfStyle w:val="000000000000" w:firstRow="0" w:lastRow="0" w:firstColumn="0" w:lastColumn="0" w:oddVBand="0" w:evenVBand="0" w:oddHBand="0" w:evenHBand="0" w:firstRowFirstColumn="0" w:firstRowLastColumn="0" w:lastRowFirstColumn="0" w:lastRowLastColumn="0"/>
+            </w:pPr>
+            <w:proofErr w:type="spellStart"/>
+            <w:r>
+              <w:t>ret</w:t>
+            </w:r>
+            <w:proofErr w:type="spellEnd"/>
+            <w:r>
+              <w:t xml:space="preserve"> = -3 … Falsche Eingabe (Z.B. falsche Anzahl an Parameter) </w:t>
+            </w:r>
+          </w:p>
+          <w:p>
+            <w:pPr>
+              <w:cnfStyle w:val="000000000000" w:firstRow="0" w:lastRow="0" w:firstColumn="0" w:lastColumn="0" w:oddVBand="0" w:evenVBand="0" w:oddHBand="0" w:evenHBand="0" w:firstRowFirstColumn="0" w:firstRowLastColumn="0" w:lastRowFirstColumn="0" w:lastRowLastColumn="0"/>
+            </w:pPr>
+            <w:proofErr w:type="spellStart"/>
+            <w:r>
+              <w:t>ret</w:t>
+            </w:r>
+            <w:proofErr w:type="spellEnd"/>
+            <w:r>
+              <w:t xml:space="preserve"> = -2 … Mehrere Personen gefunden</w:t>
+            </w:r>
+          </w:p>
+          <w:p>
+            <w:pPr>
+              <w:cnfStyle w:val="000000000000" w:firstRow="0" w:lastRow="0" w:firstColumn="0" w:lastColumn="0" w:oddVBand="0" w:evenVBand="0" w:oddHBand="0" w:evenHBand="0" w:firstRowFirstColumn="0" w:firstRowLastColumn="0" w:lastRowFirstColumn="0" w:lastRowLastColumn="0"/>
+            </w:pPr>
+            <w:proofErr w:type="spellStart"/>
+            <w:r>
+              <w:t>ret</w:t>
+            </w:r>
+            <w:proofErr w:type="spellEnd"/>
+            <w:r>
+              <w:t xml:space="preserve"> = -1 ... Person nicht gefunden</w:t>
+            </w:r>
+          </w:p>
+          <w:p>
+            <w:pPr>
+              <w:cnfStyle w:val="000000000000" w:firstRow="0" w:lastRow="0" w:firstColumn="0" w:lastColumn="0" w:oddVBand="0" w:evenVBand="0" w:oddHBand="0" w:evenHBand="0" w:firstRowFirstColumn="0" w:firstRowLastColumn="0" w:lastRowFirstColumn="0" w:lastRowLastColumn="0"/>
+            </w:pPr>
+            <w:proofErr w:type="spellStart"/>
+            <w:r>
+              <w:t>ret</w:t>
+            </w:r>
+            <w:proofErr w:type="spellEnd"/>
+            <w:r>
+              <w:t xml:space="preserve"> &gt;= 0 …</w:t>
+            </w:r>
+            <w:r>
+              <w:t xml:space="preserve"> </w:t>
+            </w:r>
+            <w:proofErr w:type="spellStart"/>
+            <w:r>
+              <w:t>VereinID</w:t>
+            </w:r>
+            <w:proofErr w:type="spellEnd"/>
             <w:r>
               <w:t>.</w:t>
             </w:r>
@@ -14328,9 +15087,11 @@
             <w:pPr>
               <w:cnfStyle w:val="000000100000" w:firstRow="0" w:lastRow="0" w:firstColumn="0" w:lastColumn="0" w:oddVBand="0" w:evenVBand="0" w:oddHBand="1" w:evenHBand="0" w:firstRowFirstColumn="0" w:firstRowLastColumn="0" w:lastRowFirstColumn="0" w:lastRowLastColumn="0"/>
             </w:pPr>
+            <w:proofErr w:type="spellStart"/>
             <w:r>
               <w:t>Function</w:t>
             </w:r>
+            <w:proofErr w:type="spellEnd"/>
           </w:p>
         </w:tc>
         <w:tc>
@@ -14363,9 +15124,11 @@
             <w:pPr>
               <w:cnfStyle w:val="000000100000" w:firstRow="0" w:lastRow="0" w:firstColumn="0" w:lastColumn="0" w:oddVBand="0" w:evenVBand="0" w:oddHBand="1" w:evenHBand="0" w:firstRowFirstColumn="0" w:firstRowLastColumn="0" w:lastRowFirstColumn="0" w:lastRowLastColumn="0"/>
             </w:pPr>
+            <w:proofErr w:type="spellStart"/>
             <w:r>
               <w:t>personIsA</w:t>
             </w:r>
+            <w:proofErr w:type="spellEnd"/>
           </w:p>
         </w:tc>
       </w:tr>
@@ -14403,7 +15166,15 @@
               <w:cnfStyle w:val="000000000000" w:firstRow="0" w:lastRow="0" w:firstColumn="0" w:lastColumn="0" w:oddVBand="0" w:evenVBand="0" w:oddHBand="0" w:evenHBand="0" w:firstRowFirstColumn="0" w:firstRowLastColumn="0" w:lastRowFirstColumn="0" w:lastRowLastColumn="0"/>
             </w:pPr>
             <w:r>
-              <w:t>Input Parameter ist die PersonenID oder Vorname und Nachname</w:t>
+              <w:t xml:space="preserve">Input Parameter ist die </w:t>
+            </w:r>
+            <w:proofErr w:type="spellStart"/>
+            <w:r>
+              <w:t>PersonenID</w:t>
+            </w:r>
+            <w:proofErr w:type="spellEnd"/>
+            <w:r>
+              <w:t xml:space="preserve"> oder Vorname und Nachname</w:t>
             </w:r>
             <w:r>
               <w:t>.</w:t>
@@ -14414,19 +15185,53 @@
               <w:cnfStyle w:val="000000000000" w:firstRow="0" w:lastRow="0" w:firstColumn="0" w:lastColumn="0" w:oddVBand="0" w:evenVBand="0" w:oddHBand="0" w:evenHBand="0" w:firstRowFirstColumn="0" w:firstRowLastColumn="0" w:lastRowFirstColumn="0" w:lastRowLastColumn="0"/>
             </w:pPr>
             <w:r>
-              <w:t xml:space="preserve">Optionaler Input Parameter ist StepsBack. Dieser InputParameter hat als Default Wert 0. 0 gibt die aktuelle Art der Person aus. 1 gibt die Art einer Person aus, der sie zuvor zugwiesen war. 2 geht zwei Schritte zurück. 3 geht …. </w:t>
-            </w:r>
-          </w:p>
-          <w:p>
-            <w:pPr>
-              <w:cnfStyle w:val="000000000000" w:firstRow="0" w:lastRow="0" w:firstColumn="0" w:lastColumn="0" w:oddVBand="0" w:evenVBand="0" w:oddHBand="0" w:evenHBand="0" w:firstRowFirstColumn="0" w:firstRowLastColumn="0" w:lastRowFirstColumn="0" w:lastRowLastColumn="0"/>
-            </w:pPr>
-            <w:r>
-              <w:t>(TIPP: Function-Overloading</w:t>
-            </w:r>
-            <w:r>
-              <w:t xml:space="preserve"> und defaultParameter</w:t>
-            </w:r>
+              <w:t xml:space="preserve">Optionaler Input Parameter ist </w:t>
+            </w:r>
+            <w:proofErr w:type="spellStart"/>
+            <w:r>
+              <w:t>StepsBack</w:t>
+            </w:r>
+            <w:proofErr w:type="spellEnd"/>
+            <w:r>
+              <w:t xml:space="preserve">. Dieser </w:t>
+            </w:r>
+            <w:proofErr w:type="spellStart"/>
+            <w:r>
+              <w:t>InputParameter</w:t>
+            </w:r>
+            <w:proofErr w:type="spellEnd"/>
+            <w:r>
+              <w:t xml:space="preserve"> hat als Default Wert 0. 0 gibt die aktuelle Art der Person aus. 1 gibt die Art einer Person aus, der sie zuvor </w:t>
+            </w:r>
+            <w:proofErr w:type="gramStart"/>
+            <w:r>
+              <w:t>zugwiesen</w:t>
+            </w:r>
+            <w:proofErr w:type="gramEnd"/>
+            <w:r>
+              <w:t xml:space="preserve"> war. 2 geht zwei Schritte zurück. 3 geht …. </w:t>
+            </w:r>
+          </w:p>
+          <w:p>
+            <w:pPr>
+              <w:cnfStyle w:val="000000000000" w:firstRow="0" w:lastRow="0" w:firstColumn="0" w:lastColumn="0" w:oddVBand="0" w:evenVBand="0" w:oddHBand="0" w:evenHBand="0" w:firstRowFirstColumn="0" w:firstRowLastColumn="0" w:lastRowFirstColumn="0" w:lastRowLastColumn="0"/>
+            </w:pPr>
+            <w:r>
+              <w:t xml:space="preserve">(TIPP: </w:t>
+            </w:r>
+            <w:proofErr w:type="spellStart"/>
+            <w:r>
+              <w:t>Function-Overloading</w:t>
+            </w:r>
+            <w:proofErr w:type="spellEnd"/>
+            <w:r>
+              <w:t xml:space="preserve"> und </w:t>
+            </w:r>
+            <w:proofErr w:type="spellStart"/>
+            <w:r>
+              <w:t>defaultParameter</w:t>
+            </w:r>
+            <w:proofErr w:type="spellEnd"/>
             <w:r>
               <w:t>)</w:t>
             </w:r>
@@ -14439,7 +15244,28 @@
               <w:cnfStyle w:val="000000000000" w:firstRow="0" w:lastRow="0" w:firstColumn="0" w:lastColumn="0" w:oddVBand="0" w:evenVBand="0" w:oddHBand="0" w:evenHBand="0" w:firstRowFirstColumn="0" w:firstRowLastColumn="0" w:lastRowFirstColumn="0" w:lastRowLastColumn="0"/>
             </w:pPr>
             <w:r>
-              <w:t>Wenn Vorname und Nachname eingegeben sind wird die PersonenID mit getPersonID() abgefragt.</w:t>
+              <w:t xml:space="preserve">Wenn Vorname und Nachname eingegeben sind wird die </w:t>
+            </w:r>
+            <w:proofErr w:type="spellStart"/>
+            <w:r>
+              <w:t>PersonenID</w:t>
+            </w:r>
+            <w:proofErr w:type="spellEnd"/>
+            <w:r>
+              <w:t xml:space="preserve"> mit </w:t>
+            </w:r>
+            <w:proofErr w:type="spellStart"/>
+            <w:proofErr w:type="gramStart"/>
+            <w:r>
+              <w:t>getPersonID</w:t>
+            </w:r>
+            <w:proofErr w:type="spellEnd"/>
+            <w:r>
+              <w:t>(</w:t>
+            </w:r>
+            <w:proofErr w:type="gramEnd"/>
+            <w:r>
+              <w:t>) abgefragt.</w:t>
             </w:r>
           </w:p>
           <w:p>
@@ -14454,32 +15280,52 @@
             <w:pPr>
               <w:cnfStyle w:val="000000000000" w:firstRow="0" w:lastRow="0" w:firstColumn="0" w:lastColumn="0" w:oddVBand="0" w:evenVBand="0" w:oddHBand="0" w:evenHBand="0" w:firstRowFirstColumn="0" w:firstRowLastColumn="0" w:lastRowFirstColumn="0" w:lastRowLastColumn="0"/>
             </w:pPr>
-            <w:r>
-              <w:t xml:space="preserve">ret = -3 … Falsche Eingabe (Z.B. falsche Anzahl an Parameter) </w:t>
-            </w:r>
-          </w:p>
-          <w:p>
-            <w:pPr>
-              <w:cnfStyle w:val="000000000000" w:firstRow="0" w:lastRow="0" w:firstColumn="0" w:lastColumn="0" w:oddVBand="0" w:evenVBand="0" w:oddHBand="0" w:evenHBand="0" w:firstRowFirstColumn="0" w:firstRowLastColumn="0" w:lastRowFirstColumn="0" w:lastRowLastColumn="0"/>
-            </w:pPr>
-            <w:r>
-              <w:t>ret = -2 … Mehrere Personen gefunden</w:t>
-            </w:r>
-          </w:p>
-          <w:p>
-            <w:pPr>
-              <w:cnfStyle w:val="000000000000" w:firstRow="0" w:lastRow="0" w:firstColumn="0" w:lastColumn="0" w:oddVBand="0" w:evenVBand="0" w:oddHBand="0" w:evenHBand="0" w:firstRowFirstColumn="0" w:firstRowLastColumn="0" w:lastRowFirstColumn="0" w:lastRowLastColumn="0"/>
-            </w:pPr>
-            <w:r>
-              <w:t>ret = -1 ... Person nicht gefunden</w:t>
-            </w:r>
-          </w:p>
-          <w:p>
-            <w:pPr>
-              <w:cnfStyle w:val="000000000000" w:firstRow="0" w:lastRow="0" w:firstColumn="0" w:lastColumn="0" w:oddVBand="0" w:evenVBand="0" w:oddHBand="0" w:evenHBand="0" w:firstRowFirstColumn="0" w:firstRowLastColumn="0" w:lastRowFirstColumn="0" w:lastRowLastColumn="0"/>
-            </w:pPr>
-            <w:r>
-              <w:t>ret = 0 … Die Person wird in keiner Untergruppe gefunden.</w:t>
+            <w:proofErr w:type="spellStart"/>
+            <w:r>
+              <w:t>ret</w:t>
+            </w:r>
+            <w:proofErr w:type="spellEnd"/>
+            <w:r>
+              <w:t xml:space="preserve"> = -3 … Falsche Eingabe (Z.B. falsche Anzahl an Parameter) </w:t>
+            </w:r>
+          </w:p>
+          <w:p>
+            <w:pPr>
+              <w:cnfStyle w:val="000000000000" w:firstRow="0" w:lastRow="0" w:firstColumn="0" w:lastColumn="0" w:oddVBand="0" w:evenVBand="0" w:oddHBand="0" w:evenHBand="0" w:firstRowFirstColumn="0" w:firstRowLastColumn="0" w:lastRowFirstColumn="0" w:lastRowLastColumn="0"/>
+            </w:pPr>
+            <w:proofErr w:type="spellStart"/>
+            <w:r>
+              <w:t>ret</w:t>
+            </w:r>
+            <w:proofErr w:type="spellEnd"/>
+            <w:r>
+              <w:t xml:space="preserve"> = -2 … Mehrere Personen gefunden</w:t>
+            </w:r>
+          </w:p>
+          <w:p>
+            <w:pPr>
+              <w:cnfStyle w:val="000000000000" w:firstRow="0" w:lastRow="0" w:firstColumn="0" w:lastColumn="0" w:oddVBand="0" w:evenVBand="0" w:oddHBand="0" w:evenHBand="0" w:firstRowFirstColumn="0" w:firstRowLastColumn="0" w:lastRowFirstColumn="0" w:lastRowLastColumn="0"/>
+            </w:pPr>
+            <w:proofErr w:type="spellStart"/>
+            <w:r>
+              <w:t>ret</w:t>
+            </w:r>
+            <w:proofErr w:type="spellEnd"/>
+            <w:r>
+              <w:t xml:space="preserve"> = -1 ... Person nicht gefunden</w:t>
+            </w:r>
+          </w:p>
+          <w:p>
+            <w:pPr>
+              <w:cnfStyle w:val="000000000000" w:firstRow="0" w:lastRow="0" w:firstColumn="0" w:lastColumn="0" w:oddVBand="0" w:evenVBand="0" w:oddHBand="0" w:evenHBand="0" w:firstRowFirstColumn="0" w:firstRowLastColumn="0" w:lastRowFirstColumn="0" w:lastRowLastColumn="0"/>
+            </w:pPr>
+            <w:proofErr w:type="spellStart"/>
+            <w:r>
+              <w:t>ret</w:t>
+            </w:r>
+            <w:proofErr w:type="spellEnd"/>
+            <w:r>
+              <w:t xml:space="preserve"> = 0 … Die Person wird in keiner Untergruppe gefunden.</w:t>
             </w:r>
           </w:p>
           <w:p>
@@ -14826,9 +15672,11 @@
             <w:pPr>
               <w:cnfStyle w:val="000000100000" w:firstRow="0" w:lastRow="0" w:firstColumn="0" w:lastColumn="0" w:oddVBand="0" w:evenVBand="0" w:oddHBand="1" w:evenHBand="0" w:firstRowFirstColumn="0" w:firstRowLastColumn="0" w:lastRowFirstColumn="0" w:lastRowLastColumn="0"/>
             </w:pPr>
+            <w:proofErr w:type="spellStart"/>
             <w:r>
               <w:t>Function</w:t>
             </w:r>
+            <w:proofErr w:type="spellEnd"/>
           </w:p>
         </w:tc>
         <w:tc>
@@ -14861,9 +15709,11 @@
             <w:pPr>
               <w:cnfStyle w:val="000000100000" w:firstRow="0" w:lastRow="0" w:firstColumn="0" w:lastColumn="0" w:oddVBand="0" w:evenVBand="0" w:oddHBand="1" w:evenHBand="0" w:firstRowFirstColumn="0" w:firstRowLastColumn="0" w:lastRowFirstColumn="0" w:lastRowLastColumn="0"/>
             </w:pPr>
+            <w:proofErr w:type="spellStart"/>
             <w:r>
               <w:t>personHistory</w:t>
             </w:r>
+            <w:proofErr w:type="spellEnd"/>
           </w:p>
         </w:tc>
       </w:tr>
@@ -14898,8 +15748,13 @@
               <w:cnfStyle w:val="000000000000" w:firstRow="0" w:lastRow="0" w:firstColumn="0" w:lastColumn="0" w:oddVBand="0" w:evenVBand="0" w:oddHBand="0" w:evenHBand="0" w:firstRowFirstColumn="0" w:firstRowLastColumn="0" w:lastRowFirstColumn="0" w:lastRowLastColumn="0"/>
             </w:pPr>
             <w:r>
-              <w:t>Input Parameter ist die PersonenID</w:t>
-            </w:r>
+              <w:t xml:space="preserve">Input Parameter ist die </w:t>
+            </w:r>
+            <w:proofErr w:type="spellStart"/>
+            <w:r>
+              <w:t>PersonenID</w:t>
+            </w:r>
+            <w:proofErr w:type="spellEnd"/>
             <w:r>
               <w:t xml:space="preserve"> / </w:t>
             </w:r>
@@ -14907,7 +15762,39 @@
               <w:t>Vorname und Nachname</w:t>
             </w:r>
             <w:r>
-              <w:t xml:space="preserve"> / VereinID und PersonID / VereinID und Vorname und Nachname (TIPP: Function-Overloading)</w:t>
+              <w:t xml:space="preserve"> / </w:t>
+            </w:r>
+            <w:proofErr w:type="spellStart"/>
+            <w:r>
+              <w:t>VereinID</w:t>
+            </w:r>
+            <w:proofErr w:type="spellEnd"/>
+            <w:r>
+              <w:t xml:space="preserve"> und </w:t>
+            </w:r>
+            <w:proofErr w:type="spellStart"/>
+            <w:r>
+              <w:t>PersonID</w:t>
+            </w:r>
+            <w:proofErr w:type="spellEnd"/>
+            <w:r>
+              <w:t xml:space="preserve"> / </w:t>
+            </w:r>
+            <w:proofErr w:type="spellStart"/>
+            <w:r>
+              <w:t>VereinID</w:t>
+            </w:r>
+            <w:proofErr w:type="spellEnd"/>
+            <w:r>
+              <w:t xml:space="preserve"> und Vorname und Nachname (TIPP: </w:t>
+            </w:r>
+            <w:proofErr w:type="spellStart"/>
+            <w:r>
+              <w:t>Function-Overloading</w:t>
+            </w:r>
+            <w:proofErr w:type="spellEnd"/>
+            <w:r>
+              <w:t>)</w:t>
             </w:r>
             <w:r>
               <w:t>.</w:t>
@@ -14918,10 +15805,47 @@
               <w:cnfStyle w:val="000000000000" w:firstRow="0" w:lastRow="0" w:firstColumn="0" w:lastColumn="0" w:oddVBand="0" w:evenVBand="0" w:oddHBand="0" w:evenHBand="0" w:firstRowFirstColumn="0" w:firstRowLastColumn="0" w:lastRowFirstColumn="0" w:lastRowLastColumn="0"/>
             </w:pPr>
             <w:r>
-              <w:t>Wenn Vorname und Nachname eingegeben sind wird die PersonenID mit getPersonID() abgefragt.</w:t>
-            </w:r>
-            <w:r>
-              <w:t xml:space="preserve"> Die VereinID kann mit der PersonenID angegeben werden</w:t>
+              <w:t xml:space="preserve">Wenn Vorname und Nachname eingegeben sind wird die </w:t>
+            </w:r>
+            <w:proofErr w:type="spellStart"/>
+            <w:r>
+              <w:t>PersonenID</w:t>
+            </w:r>
+            <w:proofErr w:type="spellEnd"/>
+            <w:r>
+              <w:t xml:space="preserve"> mit </w:t>
+            </w:r>
+            <w:proofErr w:type="spellStart"/>
+            <w:proofErr w:type="gramStart"/>
+            <w:r>
+              <w:t>getPersonID</w:t>
+            </w:r>
+            <w:proofErr w:type="spellEnd"/>
+            <w:r>
+              <w:t>(</w:t>
+            </w:r>
+            <w:proofErr w:type="gramEnd"/>
+            <w:r>
+              <w:t>) abgefragt.</w:t>
+            </w:r>
+            <w:r>
+              <w:t xml:space="preserve"> Die </w:t>
+            </w:r>
+            <w:proofErr w:type="spellStart"/>
+            <w:r>
+              <w:t>VereinID</w:t>
+            </w:r>
+            <w:proofErr w:type="spellEnd"/>
+            <w:r>
+              <w:t xml:space="preserve"> kann mit der </w:t>
+            </w:r>
+            <w:proofErr w:type="spellStart"/>
+            <w:r>
+              <w:t>PersonenID</w:t>
+            </w:r>
+            <w:proofErr w:type="spellEnd"/>
+            <w:r>
+              <w:t xml:space="preserve"> angegeben werden</w:t>
             </w:r>
           </w:p>
           <w:p>
@@ -14936,8 +15860,13 @@
             <w:pPr>
               <w:cnfStyle w:val="000000000000" w:firstRow="0" w:lastRow="0" w:firstColumn="0" w:lastColumn="0" w:oddVBand="0" w:evenVBand="0" w:oddHBand="0" w:evenHBand="0" w:firstRowFirstColumn="0" w:firstRowLastColumn="0" w:lastRowFirstColumn="0" w:lastRowLastColumn="0"/>
             </w:pPr>
-            <w:r>
-              <w:t>ret = -5 … Die Person war bei mehr als 2 Vereinen.</w:t>
+            <w:proofErr w:type="spellStart"/>
+            <w:r>
+              <w:t>ret</w:t>
+            </w:r>
+            <w:proofErr w:type="spellEnd"/>
+            <w:r>
+              <w:t xml:space="preserve"> = -5 … Die Person war bei mehr als 2 Vereinen.</w:t>
             </w:r>
           </w:p>
           <w:p>
@@ -14972,11 +15901,21 @@
               <w:cnfStyle w:val="000000000000" w:firstRow="0" w:lastRow="0" w:firstColumn="0" w:lastColumn="0" w:oddVBand="0" w:evenVBand="0" w:oddHBand="0" w:evenHBand="0" w:firstRowFirstColumn="0" w:firstRowLastColumn="0" w:lastRowFirstColumn="0" w:lastRowLastColumn="0"/>
             </w:pPr>
             <w:r>
-              <w:t xml:space="preserve">Y = Code gleicht dem Ergebniss </w:t>
-            </w:r>
+              <w:t xml:space="preserve">Y = Code gleicht dem </w:t>
+            </w:r>
+            <w:proofErr w:type="spellStart"/>
+            <w:r>
+              <w:t>Ergebniss</w:t>
+            </w:r>
+            <w:proofErr w:type="spellEnd"/>
+            <w:r>
+              <w:t xml:space="preserve"> </w:t>
+            </w:r>
+            <w:proofErr w:type="spellStart"/>
             <w:r>
               <w:t>ret</w:t>
             </w:r>
+            <w:proofErr w:type="spellEnd"/>
             <w:r>
               <w:t xml:space="preserve"> </w:t>
             </w:r>
@@ -14991,24 +15930,39 @@
             <w:pPr>
               <w:cnfStyle w:val="000000000000" w:firstRow="0" w:lastRow="0" w:firstColumn="0" w:lastColumn="0" w:oddVBand="0" w:evenVBand="0" w:oddHBand="0" w:evenHBand="0" w:firstRowFirstColumn="0" w:firstRowLastColumn="0" w:lastRowFirstColumn="0" w:lastRowLastColumn="0"/>
             </w:pPr>
-            <w:r>
-              <w:t xml:space="preserve">ret = -3 … Falsche Eingabe (Z.B. falsche Anzahl an Parameter) </w:t>
-            </w:r>
-          </w:p>
-          <w:p>
-            <w:pPr>
-              <w:cnfStyle w:val="000000000000" w:firstRow="0" w:lastRow="0" w:firstColumn="0" w:lastColumn="0" w:oddVBand="0" w:evenVBand="0" w:oddHBand="0" w:evenHBand="0" w:firstRowFirstColumn="0" w:firstRowLastColumn="0" w:lastRowFirstColumn="0" w:lastRowLastColumn="0"/>
-            </w:pPr>
-            <w:r>
-              <w:t>ret = -2 … Mehrere Personen gefunden</w:t>
-            </w:r>
-          </w:p>
-          <w:p>
-            <w:pPr>
-              <w:cnfStyle w:val="000000000000" w:firstRow="0" w:lastRow="0" w:firstColumn="0" w:lastColumn="0" w:oddVBand="0" w:evenVBand="0" w:oddHBand="0" w:evenHBand="0" w:firstRowFirstColumn="0" w:firstRowLastColumn="0" w:lastRowFirstColumn="0" w:lastRowLastColumn="0"/>
-            </w:pPr>
-            <w:r>
-              <w:t xml:space="preserve">ret = -1 ... </w:t>
+            <w:proofErr w:type="spellStart"/>
+            <w:r>
+              <w:t>ret</w:t>
+            </w:r>
+            <w:proofErr w:type="spellEnd"/>
+            <w:r>
+              <w:t xml:space="preserve"> = -3 … Falsche Eingabe (Z.B. falsche Anzahl an Parameter) </w:t>
+            </w:r>
+          </w:p>
+          <w:p>
+            <w:pPr>
+              <w:cnfStyle w:val="000000000000" w:firstRow="0" w:lastRow="0" w:firstColumn="0" w:lastColumn="0" w:oddVBand="0" w:evenVBand="0" w:oddHBand="0" w:evenHBand="0" w:firstRowFirstColumn="0" w:firstRowLastColumn="0" w:lastRowFirstColumn="0" w:lastRowLastColumn="0"/>
+            </w:pPr>
+            <w:proofErr w:type="spellStart"/>
+            <w:r>
+              <w:t>ret</w:t>
+            </w:r>
+            <w:proofErr w:type="spellEnd"/>
+            <w:r>
+              <w:t xml:space="preserve"> = -2 … Mehrere Personen gefunden</w:t>
+            </w:r>
+          </w:p>
+          <w:p>
+            <w:pPr>
+              <w:cnfStyle w:val="000000000000" w:firstRow="0" w:lastRow="0" w:firstColumn="0" w:lastColumn="0" w:oddVBand="0" w:evenVBand="0" w:oddHBand="0" w:evenHBand="0" w:firstRowFirstColumn="0" w:firstRowLastColumn="0" w:lastRowFirstColumn="0" w:lastRowLastColumn="0"/>
+            </w:pPr>
+            <w:proofErr w:type="spellStart"/>
+            <w:r>
+              <w:t>ret</w:t>
+            </w:r>
+            <w:proofErr w:type="spellEnd"/>
+            <w:r>
+              <w:t xml:space="preserve"> = -1 ... </w:t>
             </w:r>
             <w:r>
               <w:t>Die Person wird in keiner Untergruppe gefunden.</w:t>
@@ -15018,16 +15972,26 @@
             <w:pPr>
               <w:cnfStyle w:val="000000000000" w:firstRow="0" w:lastRow="0" w:firstColumn="0" w:lastColumn="0" w:oddVBand="0" w:evenVBand="0" w:oddHBand="0" w:evenHBand="0" w:firstRowFirstColumn="0" w:firstRowLastColumn="0" w:lastRowFirstColumn="0" w:lastRowLastColumn="0"/>
             </w:pPr>
-            <w:r>
-              <w:t>ret = 0 … Die Person ist keiner Untergruppe zugeordnet.</w:t>
-            </w:r>
-          </w:p>
-          <w:p>
-            <w:pPr>
-              <w:cnfStyle w:val="000000000000" w:firstRow="0" w:lastRow="0" w:firstColumn="0" w:lastColumn="0" w:oddVBand="0" w:evenVBand="0" w:oddHBand="0" w:evenHBand="0" w:firstRowFirstColumn="0" w:firstRowLastColumn="0" w:lastRowFirstColumn="0" w:lastRowLastColumn="0"/>
-            </w:pPr>
-            <w:r>
-              <w:t>ret = A</w:t>
+            <w:proofErr w:type="spellStart"/>
+            <w:r>
+              <w:t>ret</w:t>
+            </w:r>
+            <w:proofErr w:type="spellEnd"/>
+            <w:r>
+              <w:t xml:space="preserve"> = 0 … Die Person ist keiner Untergruppe zugeordnet.</w:t>
+            </w:r>
+          </w:p>
+          <w:p>
+            <w:pPr>
+              <w:cnfStyle w:val="000000000000" w:firstRow="0" w:lastRow="0" w:firstColumn="0" w:lastColumn="0" w:oddVBand="0" w:evenVBand="0" w:oddHBand="0" w:evenHBand="0" w:firstRowFirstColumn="0" w:firstRowLastColumn="0" w:lastRowFirstColumn="0" w:lastRowLastColumn="0"/>
+            </w:pPr>
+            <w:proofErr w:type="spellStart"/>
+            <w:r>
+              <w:t>ret</w:t>
+            </w:r>
+            <w:proofErr w:type="spellEnd"/>
+            <w:r>
+              <w:t xml:space="preserve"> = A</w:t>
             </w:r>
             <w:r>
               <w:t>[</w:t>
@@ -15038,6 +16002,7 @@
             <w:r>
               <w:t>][</w:t>
             </w:r>
+            <w:proofErr w:type="gramStart"/>
             <w:r>
               <w:t>C</w:t>
             </w:r>
@@ -15045,7 +16010,11 @@
               <w:t>]</w:t>
             </w:r>
             <w:r>
-              <w:t xml:space="preserve">[..] … Die Person ist A, war zuvor B, war vor B C, … </w:t>
+              <w:t>[..]</w:t>
+            </w:r>
+            <w:proofErr w:type="gramEnd"/>
+            <w:r>
+              <w:t xml:space="preserve"> … Die Person ist A, war zuvor B, war vor B C, … </w:t>
             </w:r>
             <w:r>
               <w:t xml:space="preserve">ABC usw. sind </w:t>
@@ -15054,8 +16023,21 @@
               <w:t>nach dem gleichen Prinzip</w:t>
             </w:r>
             <w:r>
-              <w:t xml:space="preserve"> aufgebaut wie (ret =&gt; 1) aus der Funktion personIsA</w:t>
-            </w:r>
+              <w:t xml:space="preserve"> aufgebaut wie (</w:t>
+            </w:r>
+            <w:proofErr w:type="spellStart"/>
+            <w:r>
+              <w:t>ret</w:t>
+            </w:r>
+            <w:proofErr w:type="spellEnd"/>
+            <w:r>
+              <w:t xml:space="preserve"> =&gt; 1) aus der Funktion </w:t>
+            </w:r>
+            <w:proofErr w:type="spellStart"/>
+            <w:r>
+              <w:t>personIsA</w:t>
+            </w:r>
+            <w:proofErr w:type="spellEnd"/>
             <w:r>
               <w:t>.</w:t>
             </w:r>
@@ -15388,9 +16370,11 @@
             <w:pPr>
               <w:cnfStyle w:val="000000100000" w:firstRow="0" w:lastRow="0" w:firstColumn="0" w:lastColumn="0" w:oddVBand="0" w:evenVBand="0" w:oddHBand="1" w:evenHBand="0" w:firstRowFirstColumn="0" w:firstRowLastColumn="0" w:lastRowFirstColumn="0" w:lastRowLastColumn="0"/>
             </w:pPr>
+            <w:proofErr w:type="spellStart"/>
             <w:r>
               <w:t>Procedure</w:t>
             </w:r>
+            <w:proofErr w:type="spellEnd"/>
           </w:p>
         </w:tc>
         <w:tc>
@@ -15423,9 +16407,11 @@
             <w:pPr>
               <w:cnfStyle w:val="000000100000" w:firstRow="0" w:lastRow="0" w:firstColumn="0" w:lastColumn="0" w:oddVBand="0" w:evenVBand="0" w:oddHBand="1" w:evenHBand="0" w:firstRowFirstColumn="0" w:firstRowLastColumn="0" w:lastRowFirstColumn="0" w:lastRowLastColumn="0"/>
             </w:pPr>
+            <w:proofErr w:type="spellStart"/>
             <w:r>
               <w:t>addPerson</w:t>
             </w:r>
+            <w:proofErr w:type="spellEnd"/>
           </w:p>
         </w:tc>
       </w:tr>
@@ -15452,7 +16438,23 @@
               <w:cnfStyle w:val="000000000000" w:firstRow="0" w:lastRow="0" w:firstColumn="0" w:lastColumn="0" w:oddVBand="0" w:evenVBand="0" w:oddHBand="0" w:evenHBand="0" w:firstRowFirstColumn="0" w:firstRowLastColumn="0" w:lastRowFirstColumn="0" w:lastRowLastColumn="0"/>
             </w:pPr>
             <w:r>
-              <w:t>In dieser Procedure wird eine Person hinzugefügt. Es wird mit der Procedure sichergestellt, dass die Person auch einer Untergruppe zugewiesen ist (Mitarbeiter, Spieler, Trainer oder Schiedsrichter).</w:t>
+              <w:t xml:space="preserve">In dieser </w:t>
+            </w:r>
+            <w:proofErr w:type="spellStart"/>
+            <w:r>
+              <w:t>Procedure</w:t>
+            </w:r>
+            <w:proofErr w:type="spellEnd"/>
+            <w:r>
+              <w:t xml:space="preserve"> wird eine Person hinzugefügt. Es wird mit der </w:t>
+            </w:r>
+            <w:proofErr w:type="spellStart"/>
+            <w:r>
+              <w:t>Procedure</w:t>
+            </w:r>
+            <w:proofErr w:type="spellEnd"/>
+            <w:r>
+              <w:t xml:space="preserve"> sichergestellt, dass die Person auch einer Untergruppe zugewiesen ist (Mitarbeiter, Spieler, Trainer oder Schiedsrichter).</w:t>
             </w:r>
           </w:p>
           <w:p>
@@ -15486,41 +16488,162 @@
             <w:r>
               <w:t xml:space="preserve">Input Parameter sind: </w:t>
             </w:r>
+            <w:proofErr w:type="spellStart"/>
             <w:r>
               <w:rPr>
                 <w:sz w:val="20"/>
                 <w:szCs w:val="20"/>
               </w:rPr>
-              <w:t>vname, nname, gebDat, geschlecht, eintrittsdatum</w:t>
-            </w:r>
-          </w:p>
-          <w:p>
-            <w:pPr>
-              <w:cnfStyle w:val="000000000000" w:firstRow="0" w:lastRow="0" w:firstColumn="0" w:lastColumn="0" w:oddVBand="0" w:evenVBand="0" w:oddHBand="0" w:evenHBand="0" w:firstRowFirstColumn="0" w:firstRowLastColumn="0" w:lastRowFirstColumn="0" w:lastRowLastColumn="0"/>
-            </w:pPr>
-            <w:r>
-              <w:t>Zusätzlich Inputparameter: isA, funktionStatus, VereinMannschaftID</w:t>
-            </w:r>
-          </w:p>
-          <w:p>
-            <w:pPr>
-              <w:cnfStyle w:val="000000000000" w:firstRow="0" w:lastRow="0" w:firstColumn="0" w:lastColumn="0" w:oddVBand="0" w:evenVBand="0" w:oddHBand="0" w:evenHBand="0" w:firstRowFirstColumn="0" w:firstRowLastColumn="0" w:lastRowFirstColumn="0" w:lastRowLastColumn="0"/>
-            </w:pPr>
-            <w:r>
-              <w:t>Optionaler Parameter ist (Tipp: Procedure Overloading): anschriftID.</w:t>
-            </w:r>
-          </w:p>
-          <w:p>
-            <w:pPr>
-              <w:cnfStyle w:val="000000000000" w:firstRow="0" w:lastRow="0" w:firstColumn="0" w:lastColumn="0" w:oddVBand="0" w:evenVBand="0" w:oddHBand="0" w:evenHBand="0" w:firstRowFirstColumn="0" w:firstRowLastColumn="0" w:lastRowFirstColumn="0" w:lastRowLastColumn="0"/>
-            </w:pPr>
-          </w:p>
-          <w:p>
-            <w:pPr>
-              <w:cnfStyle w:val="000000000000" w:firstRow="0" w:lastRow="0" w:firstColumn="0" w:lastColumn="0" w:oddVBand="0" w:evenVBand="0" w:oddHBand="0" w:evenHBand="0" w:firstRowFirstColumn="0" w:firstRowLastColumn="0" w:lastRowFirstColumn="0" w:lastRowLastColumn="0"/>
-            </w:pPr>
-            <w:r>
-              <w:t>Vname,nname,gebDat und Geschlecht dürfen nicht null sein.</w:t>
+              <w:t>vname</w:t>
+            </w:r>
+            <w:proofErr w:type="spellEnd"/>
+            <w:r>
+              <w:rPr>
+                <w:sz w:val="20"/>
+                <w:szCs w:val="20"/>
+              </w:rPr>
+              <w:t xml:space="preserve">, </w:t>
+            </w:r>
+            <w:proofErr w:type="spellStart"/>
+            <w:r>
+              <w:rPr>
+                <w:sz w:val="20"/>
+                <w:szCs w:val="20"/>
+              </w:rPr>
+              <w:t>nname</w:t>
+            </w:r>
+            <w:proofErr w:type="spellEnd"/>
+            <w:r>
+              <w:rPr>
+                <w:sz w:val="20"/>
+                <w:szCs w:val="20"/>
+              </w:rPr>
+              <w:t xml:space="preserve">, </w:t>
+            </w:r>
+            <w:proofErr w:type="spellStart"/>
+            <w:r>
+              <w:rPr>
+                <w:sz w:val="20"/>
+                <w:szCs w:val="20"/>
+              </w:rPr>
+              <w:t>gebDat</w:t>
+            </w:r>
+            <w:proofErr w:type="spellEnd"/>
+            <w:r>
+              <w:rPr>
+                <w:sz w:val="20"/>
+                <w:szCs w:val="20"/>
+              </w:rPr>
+              <w:t xml:space="preserve">, </w:t>
+            </w:r>
+            <w:proofErr w:type="spellStart"/>
+            <w:r>
+              <w:rPr>
+                <w:sz w:val="20"/>
+                <w:szCs w:val="20"/>
+              </w:rPr>
+              <w:t>geschlecht</w:t>
+            </w:r>
+            <w:proofErr w:type="spellEnd"/>
+            <w:r>
+              <w:rPr>
+                <w:sz w:val="20"/>
+                <w:szCs w:val="20"/>
+              </w:rPr>
+              <w:t xml:space="preserve">, </w:t>
+            </w:r>
+            <w:proofErr w:type="spellStart"/>
+            <w:r>
+              <w:rPr>
+                <w:sz w:val="20"/>
+                <w:szCs w:val="20"/>
+              </w:rPr>
+              <w:t>eintrittsdatum</w:t>
+            </w:r>
+            <w:proofErr w:type="spellEnd"/>
+          </w:p>
+          <w:p>
+            <w:pPr>
+              <w:cnfStyle w:val="000000000000" w:firstRow="0" w:lastRow="0" w:firstColumn="0" w:lastColumn="0" w:oddVBand="0" w:evenVBand="0" w:oddHBand="0" w:evenHBand="0" w:firstRowFirstColumn="0" w:firstRowLastColumn="0" w:lastRowFirstColumn="0" w:lastRowLastColumn="0"/>
+            </w:pPr>
+            <w:r>
+              <w:t xml:space="preserve">Zusätzlich Inputparameter: </w:t>
+            </w:r>
+            <w:proofErr w:type="spellStart"/>
+            <w:r>
+              <w:t>isA</w:t>
+            </w:r>
+            <w:proofErr w:type="spellEnd"/>
+            <w:r>
+              <w:t xml:space="preserve">, </w:t>
+            </w:r>
+            <w:proofErr w:type="spellStart"/>
+            <w:r>
+              <w:t>funktionStatus</w:t>
+            </w:r>
+            <w:proofErr w:type="spellEnd"/>
+            <w:r>
+              <w:t xml:space="preserve">, </w:t>
+            </w:r>
+            <w:proofErr w:type="spellStart"/>
+            <w:r>
+              <w:t>VereinMannschaftID</w:t>
+            </w:r>
+            <w:proofErr w:type="spellEnd"/>
+          </w:p>
+          <w:p>
+            <w:pPr>
+              <w:cnfStyle w:val="000000000000" w:firstRow="0" w:lastRow="0" w:firstColumn="0" w:lastColumn="0" w:oddVBand="0" w:evenVBand="0" w:oddHBand="0" w:evenHBand="0" w:firstRowFirstColumn="0" w:firstRowLastColumn="0" w:lastRowFirstColumn="0" w:lastRowLastColumn="0"/>
+            </w:pPr>
+            <w:r>
+              <w:t xml:space="preserve">Optionaler Parameter ist (Tipp: </w:t>
+            </w:r>
+            <w:proofErr w:type="spellStart"/>
+            <w:r>
+              <w:t>Procedure</w:t>
+            </w:r>
+            <w:proofErr w:type="spellEnd"/>
+            <w:r>
+              <w:t xml:space="preserve"> </w:t>
+            </w:r>
+            <w:proofErr w:type="spellStart"/>
+            <w:r>
+              <w:t>Overloading</w:t>
+            </w:r>
+            <w:proofErr w:type="spellEnd"/>
+            <w:r>
+              <w:t xml:space="preserve">): </w:t>
+            </w:r>
+            <w:proofErr w:type="spellStart"/>
+            <w:r>
+              <w:t>anschriftID</w:t>
+            </w:r>
+            <w:proofErr w:type="spellEnd"/>
+            <w:r>
+              <w:t>.</w:t>
+            </w:r>
+          </w:p>
+          <w:p>
+            <w:pPr>
+              <w:cnfStyle w:val="000000000000" w:firstRow="0" w:lastRow="0" w:firstColumn="0" w:lastColumn="0" w:oddVBand="0" w:evenVBand="0" w:oddHBand="0" w:evenHBand="0" w:firstRowFirstColumn="0" w:firstRowLastColumn="0" w:lastRowFirstColumn="0" w:lastRowLastColumn="0"/>
+            </w:pPr>
+          </w:p>
+          <w:p>
+            <w:pPr>
+              <w:cnfStyle w:val="000000000000" w:firstRow="0" w:lastRow="0" w:firstColumn="0" w:lastColumn="0" w:oddVBand="0" w:evenVBand="0" w:oddHBand="0" w:evenHBand="0" w:firstRowFirstColumn="0" w:firstRowLastColumn="0" w:lastRowFirstColumn="0" w:lastRowLastColumn="0"/>
+            </w:pPr>
+            <w:proofErr w:type="spellStart"/>
+            <w:proofErr w:type="gramStart"/>
+            <w:r>
+              <w:t>Vname,nname</w:t>
+            </w:r>
+            <w:proofErr w:type="gramEnd"/>
+            <w:r>
+              <w:t>,gebDat</w:t>
+            </w:r>
+            <w:proofErr w:type="spellEnd"/>
+            <w:r>
+              <w:t xml:space="preserve"> und Geschlecht dürfen nicht null sein.</w:t>
             </w:r>
           </w:p>
           <w:p>
@@ -15545,40 +16668,92 @@
             <w:pPr>
               <w:cnfStyle w:val="000000000000" w:firstRow="0" w:lastRow="0" w:firstColumn="0" w:lastColumn="0" w:oddVBand="0" w:evenVBand="0" w:oddHBand="0" w:evenHBand="0" w:firstRowFirstColumn="0" w:firstRowLastColumn="0" w:lastRowFirstColumn="0" w:lastRowLastColumn="0"/>
             </w:pPr>
-            <w:r>
-              <w:t>isA darf nicht null sein und ist nach dem gleichen Prinzip aufgebaut wie (ret =&gt; 1) aus der Funktion personIsA.</w:t>
-            </w:r>
-          </w:p>
-          <w:p>
-            <w:pPr>
-              <w:cnfStyle w:val="000000000000" w:firstRow="0" w:lastRow="0" w:firstColumn="0" w:lastColumn="0" w:oddVBand="0" w:evenVBand="0" w:oddHBand="0" w:evenHBand="0" w:firstRowFirstColumn="0" w:firstRowLastColumn="0" w:lastRowFirstColumn="0" w:lastRowLastColumn="0"/>
-            </w:pPr>
-          </w:p>
-          <w:p>
-            <w:pPr>
-              <w:cnfStyle w:val="000000000000" w:firstRow="0" w:lastRow="0" w:firstColumn="0" w:lastColumn="0" w:oddVBand="0" w:evenVBand="0" w:oddHBand="0" w:evenHBand="0" w:firstRowFirstColumn="0" w:firstRowLastColumn="0" w:lastRowFirstColumn="0" w:lastRowLastColumn="0"/>
-            </w:pPr>
-            <w:r>
-              <w:t xml:space="preserve">funktionStatus darf null </w:t>
-            </w:r>
-            <w:r>
-              <w:t>sein, wenn isA = 3/4.</w:t>
-            </w:r>
-          </w:p>
-          <w:p>
-            <w:pPr>
-              <w:cnfStyle w:val="000000000000" w:firstRow="0" w:lastRow="0" w:firstColumn="0" w:lastColumn="0" w:oddVBand="0" w:evenVBand="0" w:oddHBand="0" w:evenHBand="0" w:firstRowFirstColumn="0" w:firstRowLastColumn="0" w:lastRowFirstColumn="0" w:lastRowLastColumn="0"/>
-            </w:pPr>
-            <w:r>
-              <w:t>VereinMannschaftID darf null sein, wenn isA = 4.</w:t>
-            </w:r>
-          </w:p>
-          <w:p>
-            <w:pPr>
-              <w:cnfStyle w:val="000000000000" w:firstRow="0" w:lastRow="0" w:firstColumn="0" w:lastColumn="0" w:oddVBand="0" w:evenVBand="0" w:oddHBand="0" w:evenHBand="0" w:firstRowFirstColumn="0" w:firstRowLastColumn="0" w:lastRowFirstColumn="0" w:lastRowLastColumn="0"/>
-            </w:pPr>
-            <w:r>
-              <w:t>anschriftID darf null sein oder weggelassen werden.</w:t>
+            <w:proofErr w:type="spellStart"/>
+            <w:r>
+              <w:t>isA</w:t>
+            </w:r>
+            <w:proofErr w:type="spellEnd"/>
+            <w:r>
+              <w:t xml:space="preserve"> darf nicht null sein und ist nach dem gleichen Prinzip aufgebaut wie (</w:t>
+            </w:r>
+            <w:proofErr w:type="spellStart"/>
+            <w:r>
+              <w:t>ret</w:t>
+            </w:r>
+            <w:proofErr w:type="spellEnd"/>
+            <w:r>
+              <w:t xml:space="preserve"> =&gt; 1) aus der Funktion </w:t>
+            </w:r>
+            <w:proofErr w:type="spellStart"/>
+            <w:r>
+              <w:t>personIsA</w:t>
+            </w:r>
+            <w:proofErr w:type="spellEnd"/>
+            <w:r>
+              <w:t>.</w:t>
+            </w:r>
+          </w:p>
+          <w:p>
+            <w:pPr>
+              <w:cnfStyle w:val="000000000000" w:firstRow="0" w:lastRow="0" w:firstColumn="0" w:lastColumn="0" w:oddVBand="0" w:evenVBand="0" w:oddHBand="0" w:evenHBand="0" w:firstRowFirstColumn="0" w:firstRowLastColumn="0" w:lastRowFirstColumn="0" w:lastRowLastColumn="0"/>
+            </w:pPr>
+          </w:p>
+          <w:p>
+            <w:pPr>
+              <w:cnfStyle w:val="000000000000" w:firstRow="0" w:lastRow="0" w:firstColumn="0" w:lastColumn="0" w:oddVBand="0" w:evenVBand="0" w:oddHBand="0" w:evenHBand="0" w:firstRowFirstColumn="0" w:firstRowLastColumn="0" w:lastRowFirstColumn="0" w:lastRowLastColumn="0"/>
+            </w:pPr>
+            <w:proofErr w:type="spellStart"/>
+            <w:r>
+              <w:t>funktionStatus</w:t>
+            </w:r>
+            <w:proofErr w:type="spellEnd"/>
+            <w:r>
+              <w:t xml:space="preserve"> darf null </w:t>
+            </w:r>
+            <w:r>
+              <w:t xml:space="preserve">sein, wenn </w:t>
+            </w:r>
+            <w:proofErr w:type="spellStart"/>
+            <w:r>
+              <w:t>isA</w:t>
+            </w:r>
+            <w:proofErr w:type="spellEnd"/>
+            <w:r>
+              <w:t xml:space="preserve"> = 3/4.</w:t>
+            </w:r>
+          </w:p>
+          <w:p>
+            <w:pPr>
+              <w:cnfStyle w:val="000000000000" w:firstRow="0" w:lastRow="0" w:firstColumn="0" w:lastColumn="0" w:oddVBand="0" w:evenVBand="0" w:oddHBand="0" w:evenHBand="0" w:firstRowFirstColumn="0" w:firstRowLastColumn="0" w:lastRowFirstColumn="0" w:lastRowLastColumn="0"/>
+            </w:pPr>
+            <w:proofErr w:type="spellStart"/>
+            <w:r>
+              <w:t>VereinMannschaftID</w:t>
+            </w:r>
+            <w:proofErr w:type="spellEnd"/>
+            <w:r>
+              <w:t xml:space="preserve"> darf null sein, wenn </w:t>
+            </w:r>
+            <w:proofErr w:type="spellStart"/>
+            <w:r>
+              <w:t>isA</w:t>
+            </w:r>
+            <w:proofErr w:type="spellEnd"/>
+            <w:r>
+              <w:t xml:space="preserve"> = 4.</w:t>
+            </w:r>
+          </w:p>
+          <w:p>
+            <w:pPr>
+              <w:cnfStyle w:val="000000000000" w:firstRow="0" w:lastRow="0" w:firstColumn="0" w:lastColumn="0" w:oddVBand="0" w:evenVBand="0" w:oddHBand="0" w:evenHBand="0" w:firstRowFirstColumn="0" w:firstRowLastColumn="0" w:lastRowFirstColumn="0" w:lastRowLastColumn="0"/>
+            </w:pPr>
+            <w:proofErr w:type="spellStart"/>
+            <w:r>
+              <w:t>anschriftID</w:t>
+            </w:r>
+            <w:proofErr w:type="spellEnd"/>
+            <w:r>
+              <w:t xml:space="preserve"> darf null sein oder weggelassen werden.</w:t>
             </w:r>
           </w:p>
         </w:tc>
@@ -15909,9 +17084,11 @@
             <w:pPr>
               <w:cnfStyle w:val="000000100000" w:firstRow="0" w:lastRow="0" w:firstColumn="0" w:lastColumn="0" w:oddVBand="0" w:evenVBand="0" w:oddHBand="1" w:evenHBand="0" w:firstRowFirstColumn="0" w:firstRowLastColumn="0" w:lastRowFirstColumn="0" w:lastRowLastColumn="0"/>
             </w:pPr>
+            <w:proofErr w:type="spellStart"/>
             <w:r>
               <w:t>Procedure</w:t>
             </w:r>
+            <w:proofErr w:type="spellEnd"/>
           </w:p>
         </w:tc>
         <w:tc>
@@ -15944,9 +17121,11 @@
             <w:pPr>
               <w:cnfStyle w:val="000000100000" w:firstRow="0" w:lastRow="0" w:firstColumn="0" w:lastColumn="0" w:oddVBand="0" w:evenVBand="0" w:oddHBand="1" w:evenHBand="0" w:firstRowFirstColumn="0" w:firstRowLastColumn="0" w:lastRowFirstColumn="0" w:lastRowLastColumn="0"/>
             </w:pPr>
+            <w:proofErr w:type="spellStart"/>
             <w:r>
               <w:t>addLiga</w:t>
             </w:r>
+            <w:proofErr w:type="spellEnd"/>
           </w:p>
         </w:tc>
       </w:tr>
@@ -15973,13 +17152,29 @@
               <w:cnfStyle w:val="000000000000" w:firstRow="0" w:lastRow="0" w:firstColumn="0" w:lastColumn="0" w:oddVBand="0" w:evenVBand="0" w:oddHBand="0" w:evenHBand="0" w:firstRowFirstColumn="0" w:firstRowLastColumn="0" w:lastRowFirstColumn="0" w:lastRowLastColumn="0"/>
             </w:pPr>
             <w:r>
-              <w:t xml:space="preserve">In dieser Procedure wird eine </w:t>
+              <w:t xml:space="preserve">In dieser </w:t>
+            </w:r>
+            <w:proofErr w:type="spellStart"/>
+            <w:r>
+              <w:t>Procedure</w:t>
+            </w:r>
+            <w:proofErr w:type="spellEnd"/>
+            <w:r>
+              <w:t xml:space="preserve"> wird eine </w:t>
             </w:r>
             <w:r>
               <w:t>Liga</w:t>
             </w:r>
             <w:r>
-              <w:t xml:space="preserve"> hinzugefügt. Es wird mit der Procedure sichergestellt, dass die </w:t>
+              <w:t xml:space="preserve"> hinzugefügt. Es wird mit der </w:t>
+            </w:r>
+            <w:proofErr w:type="spellStart"/>
+            <w:r>
+              <w:t>Procedure</w:t>
+            </w:r>
+            <w:proofErr w:type="spellEnd"/>
+            <w:r>
+              <w:t xml:space="preserve"> sichergestellt, dass die </w:t>
             </w:r>
             <w:r>
               <w:t>Liga</w:t>
@@ -16025,34 +17220,84 @@
             <w:r>
               <w:t xml:space="preserve">Input Parameter sind: </w:t>
             </w:r>
+            <w:proofErr w:type="spellStart"/>
             <w:r>
               <w:rPr>
                 <w:sz w:val="20"/>
                 <w:szCs w:val="20"/>
               </w:rPr>
-              <w:t xml:space="preserve">name, </w:t>
-            </w:r>
+              <w:t>name</w:t>
+            </w:r>
+            <w:proofErr w:type="spellEnd"/>
             <w:r>
               <w:rPr>
                 <w:sz w:val="20"/>
                 <w:szCs w:val="20"/>
               </w:rPr>
-              <w:t>beginn</w:t>
+              <w:t xml:space="preserve">, </w:t>
             </w:r>
             <w:r>
               <w:rPr>
                 <w:sz w:val="20"/>
                 <w:szCs w:val="20"/>
               </w:rPr>
-              <w:t xml:space="preserve">, </w:t>
+              <w:t>beginn</w:t>
             </w:r>
             <w:r>
               <w:rPr>
                 <w:sz w:val="20"/>
                 <w:szCs w:val="20"/>
               </w:rPr>
-              <w:t>ende, altersgruppe, geschlecht, t_matches</w:t>
-            </w:r>
+              <w:t xml:space="preserve">, </w:t>
+            </w:r>
+            <w:r>
+              <w:rPr>
+                <w:sz w:val="20"/>
+                <w:szCs w:val="20"/>
+              </w:rPr>
+              <w:t xml:space="preserve">ende, </w:t>
+            </w:r>
+            <w:proofErr w:type="spellStart"/>
+            <w:r>
+              <w:rPr>
+                <w:sz w:val="20"/>
+                <w:szCs w:val="20"/>
+              </w:rPr>
+              <w:t>altersgruppe</w:t>
+            </w:r>
+            <w:proofErr w:type="spellEnd"/>
+            <w:r>
+              <w:rPr>
+                <w:sz w:val="20"/>
+                <w:szCs w:val="20"/>
+              </w:rPr>
+              <w:t xml:space="preserve">, </w:t>
+            </w:r>
+            <w:proofErr w:type="spellStart"/>
+            <w:r>
+              <w:rPr>
+                <w:sz w:val="20"/>
+                <w:szCs w:val="20"/>
+              </w:rPr>
+              <w:t>geschlecht</w:t>
+            </w:r>
+            <w:proofErr w:type="spellEnd"/>
+            <w:r>
+              <w:rPr>
+                <w:sz w:val="20"/>
+                <w:szCs w:val="20"/>
+              </w:rPr>
+              <w:t xml:space="preserve">, </w:t>
+            </w:r>
+            <w:proofErr w:type="spellStart"/>
+            <w:r>
+              <w:rPr>
+                <w:sz w:val="20"/>
+                <w:szCs w:val="20"/>
+              </w:rPr>
+              <w:t>t_matches</w:t>
+            </w:r>
+            <w:proofErr w:type="spellEnd"/>
           </w:p>
           <w:p>
             <w:pPr>
@@ -16077,11 +17322,24 @@
               <w:cnfStyle w:val="000000000000" w:firstRow="0" w:lastRow="0" w:firstColumn="0" w:lastColumn="0" w:oddVBand="0" w:evenVBand="0" w:oddHBand="0" w:evenHBand="0" w:firstRowFirstColumn="0" w:firstRowLastColumn="0" w:lastRowFirstColumn="0" w:lastRowLastColumn="0"/>
             </w:pPr>
             <w:r>
-              <w:t>Der input Parameter t_</w:t>
+              <w:t xml:space="preserve">Der </w:t>
+            </w:r>
+            <w:proofErr w:type="spellStart"/>
+            <w:r>
+              <w:t>input</w:t>
+            </w:r>
+            <w:proofErr w:type="spellEnd"/>
+            <w:r>
+              <w:t xml:space="preserve"> Parameter </w:t>
+            </w:r>
+            <w:proofErr w:type="spellStart"/>
+            <w:r>
+              <w:t>t_</w:t>
             </w:r>
             <w:r>
               <w:t>matches</w:t>
             </w:r>
+            <w:proofErr w:type="spellEnd"/>
             <w:r>
               <w:t xml:space="preserve"> is</w:t>
             </w:r>
@@ -16095,21 +17353,53 @@
               <w:t>m</w:t>
             </w:r>
             <w:r>
-              <w:t xml:space="preserve"> Type ownArr.</w:t>
-            </w:r>
-          </w:p>
-          <w:p>
-            <w:pPr>
-              <w:cnfStyle w:val="000000000000" w:firstRow="0" w:lastRow="0" w:firstColumn="0" w:lastColumn="0" w:oddVBand="0" w:evenVBand="0" w:oddHBand="0" w:evenHBand="0" w:firstRowFirstColumn="0" w:firstRowLastColumn="0" w:lastRowFirstColumn="0" w:lastRowLastColumn="0"/>
-            </w:pPr>
-            <w:r>
-              <w:t xml:space="preserve">Der Type ownArr </w:t>
+              <w:t xml:space="preserve"> Type </w:t>
+            </w:r>
+            <w:proofErr w:type="spellStart"/>
+            <w:r>
+              <w:t>ownArr</w:t>
+            </w:r>
+            <w:proofErr w:type="spellEnd"/>
+            <w:r>
+              <w:t>.</w:t>
+            </w:r>
+          </w:p>
+          <w:p>
+            <w:pPr>
+              <w:cnfStyle w:val="000000000000" w:firstRow="0" w:lastRow="0" w:firstColumn="0" w:lastColumn="0" w:oddVBand="0" w:evenVBand="0" w:oddHBand="0" w:evenHBand="0" w:firstRowFirstColumn="0" w:firstRowLastColumn="0" w:lastRowFirstColumn="0" w:lastRowLastColumn="0"/>
+            </w:pPr>
+            <w:r>
+              <w:t xml:space="preserve">Der Type </w:t>
+            </w:r>
+            <w:proofErr w:type="spellStart"/>
+            <w:r>
+              <w:t>ownArr</w:t>
+            </w:r>
+            <w:proofErr w:type="spellEnd"/>
+            <w:r>
+              <w:t xml:space="preserve"> </w:t>
             </w:r>
             <w:r>
               <w:t>kann</w:t>
             </w:r>
             <w:r>
-              <w:t xml:space="preserve"> mehrere Number Datentypen beinhalten und ist loopable.</w:t>
+              <w:t xml:space="preserve"> mehrere </w:t>
+            </w:r>
+            <w:proofErr w:type="spellStart"/>
+            <w:r>
+              <w:t>Number</w:t>
+            </w:r>
+            <w:proofErr w:type="spellEnd"/>
+            <w:r>
+              <w:t xml:space="preserve"> Datentypen beinhalten und ist </w:t>
+            </w:r>
+            <w:proofErr w:type="spellStart"/>
+            <w:r>
+              <w:t>loopable</w:t>
+            </w:r>
+            <w:proofErr w:type="spellEnd"/>
+            <w:r>
+              <w:t>.</w:t>
             </w:r>
           </w:p>
         </w:tc>
@@ -16434,9 +17724,11 @@
             <w:pPr>
               <w:cnfStyle w:val="000000100000" w:firstRow="0" w:lastRow="0" w:firstColumn="0" w:lastColumn="0" w:oddVBand="0" w:evenVBand="0" w:oddHBand="1" w:evenHBand="0" w:firstRowFirstColumn="0" w:firstRowLastColumn="0" w:lastRowFirstColumn="0" w:lastRowLastColumn="0"/>
             </w:pPr>
+            <w:proofErr w:type="spellStart"/>
             <w:r>
               <w:t>Procedure</w:t>
             </w:r>
+            <w:proofErr w:type="spellEnd"/>
           </w:p>
         </w:tc>
         <w:tc>
@@ -16469,9 +17761,11 @@
             <w:pPr>
               <w:cnfStyle w:val="000000100000" w:firstRow="0" w:lastRow="0" w:firstColumn="0" w:lastColumn="0" w:oddVBand="0" w:evenVBand="0" w:oddHBand="1" w:evenHBand="0" w:firstRowFirstColumn="0" w:firstRowLastColumn="0" w:lastRowFirstColumn="0" w:lastRowLastColumn="0"/>
             </w:pPr>
+            <w:proofErr w:type="spellStart"/>
             <w:r>
               <w:t>addMannschaft</w:t>
             </w:r>
+            <w:proofErr w:type="spellEnd"/>
           </w:p>
         </w:tc>
       </w:tr>
@@ -16498,7 +17792,23 @@
               <w:cnfStyle w:val="000000000000" w:firstRow="0" w:lastRow="0" w:firstColumn="0" w:lastColumn="0" w:oddVBand="0" w:evenVBand="0" w:oddHBand="0" w:evenHBand="0" w:firstRowFirstColumn="0" w:firstRowLastColumn="0" w:lastRowFirstColumn="0" w:lastRowLastColumn="0"/>
             </w:pPr>
             <w:r>
-              <w:t>In dieser Procedure wird eine Mannschaft hinzugefügt. Es wird mit der Procedure sichergestellt, dass die Mannschaft auch einem Verein zugewiesen ist und mind. Einen Trainer hat.</w:t>
+              <w:t xml:space="preserve">In dieser </w:t>
+            </w:r>
+            <w:proofErr w:type="spellStart"/>
+            <w:r>
+              <w:t>Procedure</w:t>
+            </w:r>
+            <w:proofErr w:type="spellEnd"/>
+            <w:r>
+              <w:t xml:space="preserve"> wird eine Mannschaft hinzugefügt. Es wird mit der </w:t>
+            </w:r>
+            <w:proofErr w:type="spellStart"/>
+            <w:r>
+              <w:t>Procedure</w:t>
+            </w:r>
+            <w:proofErr w:type="spellEnd"/>
+            <w:r>
+              <w:t xml:space="preserve"> sichergestellt, dass die Mannschaft auch einem Verein zugewiesen ist und mind. Einen Trainer hat.</w:t>
             </w:r>
           </w:p>
           <w:p>
@@ -16524,13 +17834,47 @@
             <w:r>
               <w:t xml:space="preserve">Input Parameter sind: </w:t>
             </w:r>
+            <w:proofErr w:type="spellStart"/>
             <w:r>
               <w:rPr>
                 <w:sz w:val="20"/>
                 <w:szCs w:val="20"/>
               </w:rPr>
-              <w:t>name, altersgruppe, t_trainer</w:t>
-            </w:r>
+              <w:t>name</w:t>
+            </w:r>
+            <w:proofErr w:type="spellEnd"/>
+            <w:r>
+              <w:rPr>
+                <w:sz w:val="20"/>
+                <w:szCs w:val="20"/>
+              </w:rPr>
+              <w:t xml:space="preserve">, </w:t>
+            </w:r>
+            <w:proofErr w:type="spellStart"/>
+            <w:r>
+              <w:rPr>
+                <w:sz w:val="20"/>
+                <w:szCs w:val="20"/>
+              </w:rPr>
+              <w:t>altersgruppe</w:t>
+            </w:r>
+            <w:proofErr w:type="spellEnd"/>
+            <w:r>
+              <w:rPr>
+                <w:sz w:val="20"/>
+                <w:szCs w:val="20"/>
+              </w:rPr>
+              <w:t xml:space="preserve">, </w:t>
+            </w:r>
+            <w:proofErr w:type="spellStart"/>
+            <w:r>
+              <w:rPr>
+                <w:sz w:val="20"/>
+                <w:szCs w:val="20"/>
+              </w:rPr>
+              <w:t>t_trainer</w:t>
+            </w:r>
+            <w:proofErr w:type="spellEnd"/>
           </w:p>
           <w:p>
             <w:pPr>
@@ -16555,15 +17899,63 @@
               <w:cnfStyle w:val="000000000000" w:firstRow="0" w:lastRow="0" w:firstColumn="0" w:lastColumn="0" w:oddVBand="0" w:evenVBand="0" w:oddHBand="0" w:evenHBand="0" w:firstRowFirstColumn="0" w:firstRowLastColumn="0" w:lastRowFirstColumn="0" w:lastRowLastColumn="0"/>
             </w:pPr>
             <w:r>
-              <w:t>Der input Parameter t_matches ist vom Type ownArr.</w:t>
-            </w:r>
-          </w:p>
-          <w:p>
-            <w:pPr>
-              <w:cnfStyle w:val="000000000000" w:firstRow="0" w:lastRow="0" w:firstColumn="0" w:lastColumn="0" w:oddVBand="0" w:evenVBand="0" w:oddHBand="0" w:evenHBand="0" w:firstRowFirstColumn="0" w:firstRowLastColumn="0" w:lastRowFirstColumn="0" w:lastRowLastColumn="0"/>
-            </w:pPr>
-            <w:r>
-              <w:t>Der Type ownArr kann mehrere Number Datentypen beinhalten und ist loopable.</w:t>
+              <w:t xml:space="preserve">Der </w:t>
+            </w:r>
+            <w:proofErr w:type="spellStart"/>
+            <w:r>
+              <w:t>input</w:t>
+            </w:r>
+            <w:proofErr w:type="spellEnd"/>
+            <w:r>
+              <w:t xml:space="preserve"> Parameter </w:t>
+            </w:r>
+            <w:proofErr w:type="spellStart"/>
+            <w:r>
+              <w:t>t_matches</w:t>
+            </w:r>
+            <w:proofErr w:type="spellEnd"/>
+            <w:r>
+              <w:t xml:space="preserve"> ist vom Type </w:t>
+            </w:r>
+            <w:proofErr w:type="spellStart"/>
+            <w:r>
+              <w:t>ownArr</w:t>
+            </w:r>
+            <w:proofErr w:type="spellEnd"/>
+            <w:r>
+              <w:t>.</w:t>
+            </w:r>
+          </w:p>
+          <w:p>
+            <w:pPr>
+              <w:cnfStyle w:val="000000000000" w:firstRow="0" w:lastRow="0" w:firstColumn="0" w:lastColumn="0" w:oddVBand="0" w:evenVBand="0" w:oddHBand="0" w:evenHBand="0" w:firstRowFirstColumn="0" w:firstRowLastColumn="0" w:lastRowFirstColumn="0" w:lastRowLastColumn="0"/>
+            </w:pPr>
+            <w:r>
+              <w:t xml:space="preserve">Der Type </w:t>
+            </w:r>
+            <w:proofErr w:type="spellStart"/>
+            <w:r>
+              <w:t>ownArr</w:t>
+            </w:r>
+            <w:proofErr w:type="spellEnd"/>
+            <w:r>
+              <w:t xml:space="preserve"> kann mehrere </w:t>
+            </w:r>
+            <w:proofErr w:type="spellStart"/>
+            <w:r>
+              <w:t>Number</w:t>
+            </w:r>
+            <w:proofErr w:type="spellEnd"/>
+            <w:r>
+              <w:t xml:space="preserve"> Datentypen beinhalten und ist </w:t>
+            </w:r>
+            <w:proofErr w:type="spellStart"/>
+            <w:r>
+              <w:t>loopable</w:t>
+            </w:r>
+            <w:proofErr w:type="spellEnd"/>
+            <w:r>
+              <w:t>.</w:t>
             </w:r>
           </w:p>
         </w:tc>
@@ -16890,9 +18282,11 @@
             <w:pPr>
               <w:cnfStyle w:val="000000100000" w:firstRow="0" w:lastRow="0" w:firstColumn="0" w:lastColumn="0" w:oddVBand="0" w:evenVBand="0" w:oddHBand="1" w:evenHBand="0" w:firstRowFirstColumn="0" w:firstRowLastColumn="0" w:lastRowFirstColumn="0" w:lastRowLastColumn="0"/>
             </w:pPr>
+            <w:proofErr w:type="spellStart"/>
             <w:r>
               <w:t>Procedure</w:t>
             </w:r>
+            <w:proofErr w:type="spellEnd"/>
           </w:p>
         </w:tc>
         <w:tc>
@@ -16925,9 +18319,11 @@
             <w:pPr>
               <w:cnfStyle w:val="000000100000" w:firstRow="0" w:lastRow="0" w:firstColumn="0" w:lastColumn="0" w:oddVBand="0" w:evenVBand="0" w:oddHBand="1" w:evenHBand="0" w:firstRowFirstColumn="0" w:firstRowLastColumn="0" w:lastRowFirstColumn="0" w:lastRowLastColumn="0"/>
             </w:pPr>
+            <w:proofErr w:type="spellStart"/>
             <w:r>
               <w:t>addMatch</w:t>
             </w:r>
+            <w:proofErr w:type="spellEnd"/>
           </w:p>
         </w:tc>
       </w:tr>
@@ -16954,7 +18350,31 @@
               <w:cnfStyle w:val="000000000000" w:firstRow="0" w:lastRow="0" w:firstColumn="0" w:lastColumn="0" w:oddVBand="0" w:evenVBand="0" w:oddHBand="0" w:evenHBand="0" w:firstRowFirstColumn="0" w:firstRowLastColumn="0" w:lastRowFirstColumn="0" w:lastRowLastColumn="0"/>
             </w:pPr>
             <w:r>
-              <w:t>In dieser Procedure wird ein Match hinzugefügt. Es wird mit der Procedure sichergestellt, dass das Match auch mind. 1 Schiedrichter zugewiesen hat und das genau zwei Mannschaften bestimmt sind.</w:t>
+              <w:t xml:space="preserve">In dieser </w:t>
+            </w:r>
+            <w:proofErr w:type="spellStart"/>
+            <w:r>
+              <w:t>Procedure</w:t>
+            </w:r>
+            <w:proofErr w:type="spellEnd"/>
+            <w:r>
+              <w:t xml:space="preserve"> wird ein Match hinzugefügt. Es wird mit der </w:t>
+            </w:r>
+            <w:proofErr w:type="spellStart"/>
+            <w:r>
+              <w:t>Procedure</w:t>
+            </w:r>
+            <w:proofErr w:type="spellEnd"/>
+            <w:r>
+              <w:t xml:space="preserve"> sichergestellt, dass das Match auch mind. 1 </w:t>
+            </w:r>
+            <w:proofErr w:type="spellStart"/>
+            <w:r>
+              <w:t>Schiedrichter</w:t>
+            </w:r>
+            <w:proofErr w:type="spellEnd"/>
+            <w:r>
+              <w:t xml:space="preserve"> zugewiesen hat und das genau zwei Mannschaften bestimmt sind.</w:t>
             </w:r>
           </w:p>
           <w:p>
@@ -16982,13 +18402,31 @@
             <w:r>
               <w:t xml:space="preserve">Input Parameter sind: </w:t>
             </w:r>
+            <w:proofErr w:type="spellStart"/>
             <w:r>
               <w:rPr>
                 <w:sz w:val="18"/>
                 <w:szCs w:val="18"/>
               </w:rPr>
-              <w:t>datum, begonnen, geendet, heim, gast, t_schiedsrichter</w:t>
-            </w:r>
+              <w:t>datum</w:t>
+            </w:r>
+            <w:proofErr w:type="spellEnd"/>
+            <w:r>
+              <w:rPr>
+                <w:sz w:val="18"/>
+                <w:szCs w:val="18"/>
+              </w:rPr>
+              <w:t xml:space="preserve">, begonnen, geendet, heim, gast, </w:t>
+            </w:r>
+            <w:proofErr w:type="spellStart"/>
+            <w:r>
+              <w:rPr>
+                <w:sz w:val="18"/>
+                <w:szCs w:val="18"/>
+              </w:rPr>
+              <w:t>t_schiedsrichter</w:t>
+            </w:r>
+            <w:proofErr w:type="spellEnd"/>
           </w:p>
           <w:p>
             <w:pPr>
@@ -17013,7 +18451,19 @@
               <w:cnfStyle w:val="000000000000" w:firstRow="0" w:lastRow="0" w:firstColumn="0" w:lastColumn="0" w:oddVBand="0" w:evenVBand="0" w:oddHBand="0" w:evenHBand="0" w:firstRowFirstColumn="0" w:firstRowLastColumn="0" w:lastRowFirstColumn="0" w:lastRowLastColumn="0"/>
             </w:pPr>
             <w:r>
-              <w:t>Der input Parameter t_</w:t>
+              <w:t xml:space="preserve">Der </w:t>
+            </w:r>
+            <w:proofErr w:type="spellStart"/>
+            <w:r>
+              <w:t>input</w:t>
+            </w:r>
+            <w:proofErr w:type="spellEnd"/>
+            <w:r>
+              <w:t xml:space="preserve"> Parameter </w:t>
+            </w:r>
+            <w:proofErr w:type="spellStart"/>
+            <w:r>
+              <w:t>t_</w:t>
             </w:r>
             <w:r>
               <w:rPr>
@@ -17022,16 +18472,49 @@
               </w:rPr>
               <w:t>schiedsrichter</w:t>
             </w:r>
-            <w:r>
-              <w:t xml:space="preserve"> ist vom Type ownArr.</w:t>
-            </w:r>
-          </w:p>
-          <w:p>
-            <w:pPr>
-              <w:cnfStyle w:val="000000000000" w:firstRow="0" w:lastRow="0" w:firstColumn="0" w:lastColumn="0" w:oddVBand="0" w:evenVBand="0" w:oddHBand="0" w:evenHBand="0" w:firstRowFirstColumn="0" w:firstRowLastColumn="0" w:lastRowFirstColumn="0" w:lastRowLastColumn="0"/>
-            </w:pPr>
-            <w:r>
-              <w:t>Der Type ownArr kann mehrere Number Datentypen beinhalten und ist loopable.</w:t>
+            <w:proofErr w:type="spellEnd"/>
+            <w:r>
+              <w:t xml:space="preserve"> ist vom Type </w:t>
+            </w:r>
+            <w:proofErr w:type="spellStart"/>
+            <w:r>
+              <w:t>ownArr</w:t>
+            </w:r>
+            <w:proofErr w:type="spellEnd"/>
+            <w:r>
+              <w:t>.</w:t>
+            </w:r>
+          </w:p>
+          <w:p>
+            <w:pPr>
+              <w:cnfStyle w:val="000000000000" w:firstRow="0" w:lastRow="0" w:firstColumn="0" w:lastColumn="0" w:oddVBand="0" w:evenVBand="0" w:oddHBand="0" w:evenHBand="0" w:firstRowFirstColumn="0" w:firstRowLastColumn="0" w:lastRowFirstColumn="0" w:lastRowLastColumn="0"/>
+            </w:pPr>
+            <w:r>
+              <w:t xml:space="preserve">Der Type </w:t>
+            </w:r>
+            <w:proofErr w:type="spellStart"/>
+            <w:r>
+              <w:t>ownArr</w:t>
+            </w:r>
+            <w:proofErr w:type="spellEnd"/>
+            <w:r>
+              <w:t xml:space="preserve"> kann mehrere </w:t>
+            </w:r>
+            <w:proofErr w:type="spellStart"/>
+            <w:r>
+              <w:t>Number</w:t>
+            </w:r>
+            <w:proofErr w:type="spellEnd"/>
+            <w:r>
+              <w:t xml:space="preserve"> Datentypen beinhalten und ist </w:t>
+            </w:r>
+            <w:proofErr w:type="spellStart"/>
+            <w:r>
+              <w:t>loopable</w:t>
+            </w:r>
+            <w:proofErr w:type="spellEnd"/>
+            <w:r>
+              <w:t>.</w:t>
             </w:r>
           </w:p>
         </w:tc>
@@ -17392,9 +18875,11 @@
             <w:pPr>
               <w:cnfStyle w:val="000000100000" w:firstRow="0" w:lastRow="0" w:firstColumn="0" w:lastColumn="0" w:oddVBand="0" w:evenVBand="0" w:oddHBand="1" w:evenHBand="0" w:firstRowFirstColumn="0" w:firstRowLastColumn="0" w:lastRowFirstColumn="0" w:lastRowLastColumn="0"/>
             </w:pPr>
+            <w:proofErr w:type="spellStart"/>
             <w:r>
               <w:t>ownArr</w:t>
             </w:r>
+            <w:proofErr w:type="spellEnd"/>
           </w:p>
         </w:tc>
       </w:tr>
@@ -17421,7 +18906,15 @@
               <w:cnfStyle w:val="000000000000" w:firstRow="0" w:lastRow="0" w:firstColumn="0" w:lastColumn="0" w:oddVBand="0" w:evenVBand="0" w:oddHBand="0" w:evenHBand="0" w:firstRowFirstColumn="0" w:firstRowLastColumn="0" w:lastRowFirstColumn="0" w:lastRowLastColumn="0"/>
             </w:pPr>
             <w:r>
-              <w:t>Eine Instanz dieser Type kann mehrere Number-Datensätze speichern und ausgeben.</w:t>
+              <w:t xml:space="preserve">Eine Instanz dieser Type kann mehrere </w:t>
+            </w:r>
+            <w:proofErr w:type="spellStart"/>
+            <w:r>
+              <w:t>Number</w:t>
+            </w:r>
+            <w:proofErr w:type="spellEnd"/>
+            <w:r>
+              <w:t>-Datensätze speichern und ausgeben.</w:t>
             </w:r>
           </w:p>
         </w:tc>
@@ -17802,9 +19295,11 @@
             <w:pPr>
               <w:cnfStyle w:val="000000100000" w:firstRow="0" w:lastRow="0" w:firstColumn="0" w:lastColumn="0" w:oddVBand="0" w:evenVBand="0" w:oddHBand="1" w:evenHBand="0" w:firstRowFirstColumn="0" w:firstRowLastColumn="0" w:lastRowFirstColumn="0" w:lastRowLastColumn="0"/>
             </w:pPr>
+            <w:proofErr w:type="spellStart"/>
             <w:r>
               <w:t>fbv</w:t>
             </w:r>
+            <w:proofErr w:type="spellEnd"/>
           </w:p>
         </w:tc>
       </w:tr>
@@ -17831,72 +19326,160 @@
               <w:cnfStyle w:val="000000000000" w:firstRow="0" w:lastRow="0" w:firstColumn="0" w:lastColumn="0" w:oddVBand="0" w:evenVBand="0" w:oddHBand="0" w:evenHBand="0" w:firstRowFirstColumn="0" w:firstRowLastColumn="0" w:lastRowFirstColumn="0" w:lastRowLastColumn="0"/>
             </w:pPr>
             <w:r>
-              <w:t>Dieses Package hat folgende public Members:</w:t>
-            </w:r>
-          </w:p>
-          <w:p>
-            <w:pPr>
-              <w:cnfStyle w:val="000000000000" w:firstRow="0" w:lastRow="0" w:firstColumn="0" w:lastColumn="0" w:oddVBand="0" w:evenVBand="0" w:oddHBand="0" w:evenHBand="0" w:firstRowFirstColumn="0" w:firstRowLastColumn="0" w:lastRowFirstColumn="0" w:lastRowLastColumn="0"/>
-            </w:pPr>
-            <w:r>
-              <w:t>AddMatch - Procedure</w:t>
-            </w:r>
-          </w:p>
-          <w:p>
-            <w:pPr>
-              <w:cnfStyle w:val="000000000000" w:firstRow="0" w:lastRow="0" w:firstColumn="0" w:lastColumn="0" w:oddVBand="0" w:evenVBand="0" w:oddHBand="0" w:evenHBand="0" w:firstRowFirstColumn="0" w:firstRowLastColumn="0" w:lastRowFirstColumn="0" w:lastRowLastColumn="0"/>
-            </w:pPr>
-            <w:r>
-              <w:t>addMannschaft - Procedure</w:t>
-            </w:r>
-          </w:p>
-          <w:p>
-            <w:pPr>
-              <w:cnfStyle w:val="000000000000" w:firstRow="0" w:lastRow="0" w:firstColumn="0" w:lastColumn="0" w:oddVBand="0" w:evenVBand="0" w:oddHBand="0" w:evenHBand="0" w:firstRowFirstColumn="0" w:firstRowLastColumn="0" w:lastRowFirstColumn="0" w:lastRowLastColumn="0"/>
-            </w:pPr>
-            <w:r>
-              <w:t>addLiga - Procedure</w:t>
-            </w:r>
-          </w:p>
-          <w:p>
-            <w:pPr>
-              <w:cnfStyle w:val="000000000000" w:firstRow="0" w:lastRow="0" w:firstColumn="0" w:lastColumn="0" w:oddVBand="0" w:evenVBand="0" w:oddHBand="0" w:evenHBand="0" w:firstRowFirstColumn="0" w:firstRowLastColumn="0" w:lastRowFirstColumn="0" w:lastRowLastColumn="0"/>
-            </w:pPr>
-            <w:r>
-              <w:t>addPerson - Procedure</w:t>
-            </w:r>
-          </w:p>
-          <w:p>
-            <w:pPr>
-              <w:cnfStyle w:val="000000000000" w:firstRow="0" w:lastRow="0" w:firstColumn="0" w:lastColumn="0" w:oddVBand="0" w:evenVBand="0" w:oddHBand="0" w:evenHBand="0" w:firstRowFirstColumn="0" w:firstRowLastColumn="0" w:lastRowFirstColumn="0" w:lastRowLastColumn="0"/>
-            </w:pPr>
-            <w:r>
-              <w:t>personHistory - Function</w:t>
-            </w:r>
-          </w:p>
-          <w:p>
-            <w:pPr>
-              <w:cnfStyle w:val="000000000000" w:firstRow="0" w:lastRow="0" w:firstColumn="0" w:lastColumn="0" w:oddVBand="0" w:evenVBand="0" w:oddHBand="0" w:evenHBand="0" w:firstRowFirstColumn="0" w:firstRowLastColumn="0" w:lastRowFirstColumn="0" w:lastRowLastColumn="0"/>
-            </w:pPr>
-            <w:r>
-              <w:t>personIsA - Function</w:t>
-            </w:r>
-          </w:p>
-          <w:p>
-            <w:pPr>
-              <w:cnfStyle w:val="000000000000" w:firstRow="0" w:lastRow="0" w:firstColumn="0" w:lastColumn="0" w:oddVBand="0" w:evenVBand="0" w:oddHBand="0" w:evenHBand="0" w:firstRowFirstColumn="0" w:firstRowLastColumn="0" w:lastRowFirstColumn="0" w:lastRowLastColumn="0"/>
-            </w:pPr>
-            <w:r>
-              <w:t>getVereinID - Function</w:t>
-            </w:r>
-          </w:p>
-          <w:p>
-            <w:pPr>
-              <w:cnfStyle w:val="000000000000" w:firstRow="0" w:lastRow="0" w:firstColumn="0" w:lastColumn="0" w:oddVBand="0" w:evenVBand="0" w:oddHBand="0" w:evenHBand="0" w:firstRowFirstColumn="0" w:firstRowLastColumn="0" w:lastRowFirstColumn="0" w:lastRowLastColumn="0"/>
-            </w:pPr>
-            <w:r>
-              <w:t>getPersonID - Function</w:t>
-            </w:r>
+              <w:t xml:space="preserve">Dieses Package hat folgende </w:t>
+            </w:r>
+            <w:proofErr w:type="spellStart"/>
+            <w:r>
+              <w:t>public</w:t>
+            </w:r>
+            <w:proofErr w:type="spellEnd"/>
+            <w:r>
+              <w:t xml:space="preserve"> Members:</w:t>
+            </w:r>
+          </w:p>
+          <w:p>
+            <w:pPr>
+              <w:cnfStyle w:val="000000000000" w:firstRow="0" w:lastRow="0" w:firstColumn="0" w:lastColumn="0" w:oddVBand="0" w:evenVBand="0" w:oddHBand="0" w:evenHBand="0" w:firstRowFirstColumn="0" w:firstRowLastColumn="0" w:lastRowFirstColumn="0" w:lastRowLastColumn="0"/>
+            </w:pPr>
+            <w:proofErr w:type="spellStart"/>
+            <w:r>
+              <w:t>AddMatch</w:t>
+            </w:r>
+            <w:proofErr w:type="spellEnd"/>
+            <w:r>
+              <w:t xml:space="preserve"> - </w:t>
+            </w:r>
+            <w:proofErr w:type="spellStart"/>
+            <w:r>
+              <w:t>Procedure</w:t>
+            </w:r>
+            <w:proofErr w:type="spellEnd"/>
+          </w:p>
+          <w:p>
+            <w:pPr>
+              <w:cnfStyle w:val="000000000000" w:firstRow="0" w:lastRow="0" w:firstColumn="0" w:lastColumn="0" w:oddVBand="0" w:evenVBand="0" w:oddHBand="0" w:evenHBand="0" w:firstRowFirstColumn="0" w:firstRowLastColumn="0" w:lastRowFirstColumn="0" w:lastRowLastColumn="0"/>
+            </w:pPr>
+            <w:proofErr w:type="spellStart"/>
+            <w:r>
+              <w:t>addMannschaft</w:t>
+            </w:r>
+            <w:proofErr w:type="spellEnd"/>
+            <w:r>
+              <w:t xml:space="preserve"> - </w:t>
+            </w:r>
+            <w:proofErr w:type="spellStart"/>
+            <w:r>
+              <w:t>Procedure</w:t>
+            </w:r>
+            <w:proofErr w:type="spellEnd"/>
+          </w:p>
+          <w:p>
+            <w:pPr>
+              <w:cnfStyle w:val="000000000000" w:firstRow="0" w:lastRow="0" w:firstColumn="0" w:lastColumn="0" w:oddVBand="0" w:evenVBand="0" w:oddHBand="0" w:evenHBand="0" w:firstRowFirstColumn="0" w:firstRowLastColumn="0" w:lastRowFirstColumn="0" w:lastRowLastColumn="0"/>
+            </w:pPr>
+            <w:proofErr w:type="spellStart"/>
+            <w:r>
+              <w:t>addLiga</w:t>
+            </w:r>
+            <w:proofErr w:type="spellEnd"/>
+            <w:r>
+              <w:t xml:space="preserve"> - </w:t>
+            </w:r>
+            <w:proofErr w:type="spellStart"/>
+            <w:r>
+              <w:t>Procedure</w:t>
+            </w:r>
+            <w:proofErr w:type="spellEnd"/>
+          </w:p>
+          <w:p>
+            <w:pPr>
+              <w:cnfStyle w:val="000000000000" w:firstRow="0" w:lastRow="0" w:firstColumn="0" w:lastColumn="0" w:oddVBand="0" w:evenVBand="0" w:oddHBand="0" w:evenHBand="0" w:firstRowFirstColumn="0" w:firstRowLastColumn="0" w:lastRowFirstColumn="0" w:lastRowLastColumn="0"/>
+            </w:pPr>
+            <w:proofErr w:type="spellStart"/>
+            <w:r>
+              <w:t>addPerson</w:t>
+            </w:r>
+            <w:proofErr w:type="spellEnd"/>
+            <w:r>
+              <w:t xml:space="preserve"> - </w:t>
+            </w:r>
+            <w:proofErr w:type="spellStart"/>
+            <w:r>
+              <w:t>Procedure</w:t>
+            </w:r>
+            <w:proofErr w:type="spellEnd"/>
+          </w:p>
+          <w:p>
+            <w:pPr>
+              <w:cnfStyle w:val="000000000000" w:firstRow="0" w:lastRow="0" w:firstColumn="0" w:lastColumn="0" w:oddVBand="0" w:evenVBand="0" w:oddHBand="0" w:evenHBand="0" w:firstRowFirstColumn="0" w:firstRowLastColumn="0" w:lastRowFirstColumn="0" w:lastRowLastColumn="0"/>
+            </w:pPr>
+            <w:proofErr w:type="spellStart"/>
+            <w:r>
+              <w:t>personHistory</w:t>
+            </w:r>
+            <w:proofErr w:type="spellEnd"/>
+            <w:r>
+              <w:t xml:space="preserve"> - </w:t>
+            </w:r>
+            <w:proofErr w:type="spellStart"/>
+            <w:r>
+              <w:t>Function</w:t>
+            </w:r>
+            <w:proofErr w:type="spellEnd"/>
+          </w:p>
+          <w:p>
+            <w:pPr>
+              <w:cnfStyle w:val="000000000000" w:firstRow="0" w:lastRow="0" w:firstColumn="0" w:lastColumn="0" w:oddVBand="0" w:evenVBand="0" w:oddHBand="0" w:evenHBand="0" w:firstRowFirstColumn="0" w:firstRowLastColumn="0" w:lastRowFirstColumn="0" w:lastRowLastColumn="0"/>
+            </w:pPr>
+            <w:proofErr w:type="spellStart"/>
+            <w:r>
+              <w:t>personIsA</w:t>
+            </w:r>
+            <w:proofErr w:type="spellEnd"/>
+            <w:r>
+              <w:t xml:space="preserve"> - </w:t>
+            </w:r>
+            <w:proofErr w:type="spellStart"/>
+            <w:r>
+              <w:t>Function</w:t>
+            </w:r>
+            <w:proofErr w:type="spellEnd"/>
+          </w:p>
+          <w:p>
+            <w:pPr>
+              <w:cnfStyle w:val="000000000000" w:firstRow="0" w:lastRow="0" w:firstColumn="0" w:lastColumn="0" w:oddVBand="0" w:evenVBand="0" w:oddHBand="0" w:evenHBand="0" w:firstRowFirstColumn="0" w:firstRowLastColumn="0" w:lastRowFirstColumn="0" w:lastRowLastColumn="0"/>
+            </w:pPr>
+            <w:proofErr w:type="spellStart"/>
+            <w:r>
+              <w:t>getVereinID</w:t>
+            </w:r>
+            <w:proofErr w:type="spellEnd"/>
+            <w:r>
+              <w:t xml:space="preserve"> - </w:t>
+            </w:r>
+            <w:proofErr w:type="spellStart"/>
+            <w:r>
+              <w:t>Function</w:t>
+            </w:r>
+            <w:proofErr w:type="spellEnd"/>
+          </w:p>
+          <w:p>
+            <w:pPr>
+              <w:cnfStyle w:val="000000000000" w:firstRow="0" w:lastRow="0" w:firstColumn="0" w:lastColumn="0" w:oddVBand="0" w:evenVBand="0" w:oddHBand="0" w:evenHBand="0" w:firstRowFirstColumn="0" w:firstRowLastColumn="0" w:lastRowFirstColumn="0" w:lastRowLastColumn="0"/>
+            </w:pPr>
+            <w:proofErr w:type="spellStart"/>
+            <w:r>
+              <w:t>getPersonID</w:t>
+            </w:r>
+            <w:proofErr w:type="spellEnd"/>
+            <w:r>
+              <w:t xml:space="preserve"> - </w:t>
+            </w:r>
+            <w:proofErr w:type="spellStart"/>
+            <w:r>
+              <w:t>Function</w:t>
+            </w:r>
+            <w:proofErr w:type="spellEnd"/>
           </w:p>
           <w:p>
             <w:pPr>
@@ -17910,8 +19493,13 @@
             <w:pPr>
               <w:cnfStyle w:val="000000000000" w:firstRow="0" w:lastRow="0" w:firstColumn="0" w:lastColumn="0" w:oddVBand="0" w:evenVBand="0" w:oddHBand="0" w:evenHBand="0" w:firstRowFirstColumn="0" w:firstRowLastColumn="0" w:lastRowFirstColumn="0" w:lastRowLastColumn="0"/>
             </w:pPr>
-            <w:r>
-              <w:t>ownArr - Type</w:t>
+            <w:proofErr w:type="spellStart"/>
+            <w:r>
+              <w:t>ownArr</w:t>
+            </w:r>
+            <w:proofErr w:type="spellEnd"/>
+            <w:r>
+              <w:t xml:space="preserve"> - Type</w:t>
             </w:r>
           </w:p>
           <w:p>
@@ -17921,16 +19509,24 @@
                 <w:color w:val="767171" w:themeColor="background2" w:themeShade="80"/>
               </w:rPr>
             </w:pPr>
+            <w:proofErr w:type="spellStart"/>
             <w:r>
               <w:rPr>
                 <w:color w:val="767171" w:themeColor="background2" w:themeShade="80"/>
               </w:rPr>
-              <w:t xml:space="preserve">getNextId </w:t>
-            </w:r>
+              <w:t>getNextId</w:t>
+            </w:r>
+            <w:proofErr w:type="spellEnd"/>
             <w:r>
               <w:rPr>
                 <w:color w:val="767171" w:themeColor="background2" w:themeShade="80"/>
               </w:rPr>
+              <w:t xml:space="preserve"> </w:t>
+            </w:r>
+            <w:r>
+              <w:rPr>
+                <w:color w:val="767171" w:themeColor="background2" w:themeShade="80"/>
+              </w:rPr>
               <w:t>–</w:t>
             </w:r>
             <w:r>
@@ -17943,8 +19539,16 @@
               <w:rPr>
                 <w:color w:val="767171" w:themeColor="background2" w:themeShade="80"/>
               </w:rPr>
-              <w:t xml:space="preserve"> Function</w:t>
-            </w:r>
+              <w:t xml:space="preserve"> </w:t>
+            </w:r>
+            <w:proofErr w:type="spellStart"/>
+            <w:r>
+              <w:rPr>
+                <w:color w:val="767171" w:themeColor="background2" w:themeShade="80"/>
+              </w:rPr>
+              <w:t>Function</w:t>
+            </w:r>
+            <w:proofErr w:type="spellEnd"/>
           </w:p>
           <w:p>
             <w:pPr>
@@ -19195,7 +20799,15 @@
               <w:cnfStyle w:val="000000000000" w:firstRow="0" w:lastRow="0" w:firstColumn="0" w:lastColumn="0" w:oddVBand="0" w:evenVBand="0" w:oddHBand="0" w:evenHBand="0" w:firstRowFirstColumn="0" w:firstRowLastColumn="0" w:lastRowFirstColumn="0" w:lastRowLastColumn="0"/>
             </w:pPr>
             <w:r>
-              <w:t xml:space="preserve">(Dieser Trigger soll nicht für den User: User_r gefeuert werden. Dieser Unterpunkt ist optional, da ich nicht </w:t>
+              <w:t xml:space="preserve">(Dieser Trigger soll nicht für den User: </w:t>
+            </w:r>
+            <w:proofErr w:type="spellStart"/>
+            <w:r>
+              <w:t>User_r</w:t>
+            </w:r>
+            <w:proofErr w:type="spellEnd"/>
+            <w:r>
+              <w:t xml:space="preserve"> gefeuert werden. Dieser Unterpunkt ist optional, da ich nicht </w:t>
             </w:r>
             <w:r>
               <w:t>weiß,</w:t>

</xml_diff>

<commit_message>
Added SELCET _tore_durchschnitt_ and TYPE ownArr
</commit_message>
<xml_diff>
--- a/DBS - Dokumentation.docx
+++ b/DBS - Dokumentation.docx
@@ -13407,10 +13407,10 @@
         <w:tblLook w:val="04A0" w:firstRow="1" w:lastRow="0" w:firstColumn="1" w:lastColumn="0" w:noHBand="0" w:noVBand="1"/>
       </w:tblPr>
       <w:tblGrid>
-        <w:gridCol w:w="2553"/>
-        <w:gridCol w:w="1746"/>
+        <w:gridCol w:w="2528"/>
+        <w:gridCol w:w="1782"/>
         <w:gridCol w:w="1668"/>
-        <w:gridCol w:w="1666"/>
+        <w:gridCol w:w="1660"/>
         <w:gridCol w:w="1073"/>
         <w:gridCol w:w="361"/>
       </w:tblGrid>
@@ -13432,14 +13432,14 @@
         <w:tc>
           <w:tcPr>
             <w:tcW w:w="1746" w:type="dxa"/>
-            <w:shd w:val="clear" w:color="auto" w:fill="FFFF00"/>
+            <w:shd w:val="clear" w:color="auto" w:fill="00B050"/>
           </w:tcPr>
           <w:p>
             <w:pPr>
               <w:cnfStyle w:val="100000000000" w:firstRow="1" w:lastRow="0" w:firstColumn="0" w:lastColumn="0" w:oddVBand="0" w:evenVBand="0" w:oddHBand="0" w:evenHBand="0" w:firstRowFirstColumn="0" w:firstRowLastColumn="0" w:lastRowFirstColumn="0" w:lastRowLastColumn="0"/>
             </w:pPr>
             <w:r>
-              <w:t>ZUM TESTEN</w:t>
+              <w:t>ABGESCHLOSSEN</w:t>
             </w:r>
           </w:p>
         </w:tc>
@@ -13668,17 +13668,6 @@
               <w:t>Verloren: 0 Punkte</w:t>
             </w:r>
           </w:p>
-          <w:p>
-            <w:pPr>
-              <w:cnfStyle w:val="000000000000" w:firstRow="0" w:lastRow="0" w:firstColumn="0" w:lastColumn="0" w:oddVBand="0" w:evenVBand="0" w:oddHBand="0" w:evenHBand="0" w:firstRowFirstColumn="0" w:firstRowLastColumn="0" w:lastRowFirstColumn="0" w:lastRowLastColumn="0"/>
-            </w:pPr>
-            <w:r>
-              <w:t>Diese View soll so gestaltet sein, dass ein</w:t>
-            </w:r>
-            <w:r>
-              <w:t>e neue Mannschaft einem Verein hinzugefügt werden kann.</w:t>
-            </w:r>
-          </w:p>
         </w:tc>
       </w:tr>
       <w:tr>
@@ -13728,6 +13717,896 @@
             <w:pPr>
               <w:cnfStyle w:val="000000000000" w:firstRow="0" w:lastRow="0" w:firstColumn="0" w:lastColumn="0" w:oddVBand="0" w:evenVBand="0" w:oddHBand="0" w:evenHBand="0" w:firstRowFirstColumn="0" w:firstRowLastColumn="0" w:lastRowFirstColumn="0" w:lastRowLastColumn="0"/>
             </w:pPr>
+            <w:r>
+              <w:t xml:space="preserve">CREATE OR REPLACE VIEW </w:t>
+            </w:r>
+            <w:proofErr w:type="spellStart"/>
+            <w:r>
+              <w:t>show_current_ranking</w:t>
+            </w:r>
+            <w:proofErr w:type="spellEnd"/>
+            <w:r>
+              <w:t xml:space="preserve"> AS</w:t>
+            </w:r>
+          </w:p>
+          <w:p>
+            <w:pPr>
+              <w:cnfStyle w:val="000000000000" w:firstRow="0" w:lastRow="0" w:firstColumn="0" w:lastColumn="0" w:oddVBand="0" w:evenVBand="0" w:oddHBand="0" w:evenHBand="0" w:firstRowFirstColumn="0" w:firstRowLastColumn="0" w:lastRowFirstColumn="0" w:lastRowLastColumn="0"/>
+            </w:pPr>
+            <w:r>
+              <w:t xml:space="preserve">SELECT </w:t>
+            </w:r>
+            <w:proofErr w:type="spellStart"/>
+            <w:proofErr w:type="gramStart"/>
+            <w:r>
+              <w:t>tmp.liganame</w:t>
+            </w:r>
+            <w:proofErr w:type="spellEnd"/>
+            <w:proofErr w:type="gramEnd"/>
+            <w:r>
+              <w:t xml:space="preserve"> AS "</w:t>
+            </w:r>
+            <w:proofErr w:type="spellStart"/>
+            <w:r>
+              <w:t>Liganame</w:t>
+            </w:r>
+            <w:proofErr w:type="spellEnd"/>
+            <w:r>
+              <w:t xml:space="preserve">", </w:t>
+            </w:r>
+            <w:proofErr w:type="spellStart"/>
+            <w:r>
+              <w:t>tmp.Mannschaft</w:t>
+            </w:r>
+            <w:proofErr w:type="spellEnd"/>
+            <w:r>
+              <w:t xml:space="preserve"> AS "Mannschaft",</w:t>
+            </w:r>
+          </w:p>
+          <w:p>
+            <w:pPr>
+              <w:cnfStyle w:val="000000000000" w:firstRow="0" w:lastRow="0" w:firstColumn="0" w:lastColumn="0" w:oddVBand="0" w:evenVBand="0" w:oddHBand="0" w:evenHBand="0" w:firstRowFirstColumn="0" w:firstRowLastColumn="0" w:lastRowFirstColumn="0" w:lastRowLastColumn="0"/>
+            </w:pPr>
+            <w:r>
+              <w:t xml:space="preserve">  </w:t>
+            </w:r>
+            <w:proofErr w:type="gramStart"/>
+            <w:r>
+              <w:t>COUNT(</w:t>
+            </w:r>
+            <w:proofErr w:type="spellStart"/>
+            <w:proofErr w:type="gramEnd"/>
+            <w:r>
+              <w:t>tmp.ergebniss</w:t>
+            </w:r>
+            <w:proofErr w:type="spellEnd"/>
+            <w:r>
+              <w:t xml:space="preserve">) AS "Gespielt", </w:t>
+            </w:r>
+          </w:p>
+          <w:p>
+            <w:pPr>
+              <w:cnfStyle w:val="000000000000" w:firstRow="0" w:lastRow="0" w:firstColumn="0" w:lastColumn="0" w:oddVBand="0" w:evenVBand="0" w:oddHBand="0" w:evenHBand="0" w:firstRowFirstColumn="0" w:firstRowLastColumn="0" w:lastRowFirstColumn="0" w:lastRowLastColumn="0"/>
+            </w:pPr>
+            <w:r>
+              <w:t xml:space="preserve">  </w:t>
+            </w:r>
+            <w:proofErr w:type="gramStart"/>
+            <w:r>
+              <w:t>COUNT(</w:t>
+            </w:r>
+            <w:proofErr w:type="gramEnd"/>
+            <w:r>
+              <w:t xml:space="preserve">CASE WHEN </w:t>
+            </w:r>
+            <w:proofErr w:type="spellStart"/>
+            <w:r>
+              <w:t>tmp.ergebniss</w:t>
+            </w:r>
+            <w:proofErr w:type="spellEnd"/>
+            <w:r>
+              <w:t xml:space="preserve"> = 'W' THEN 1 END) AS "Gewonnen", </w:t>
+            </w:r>
+          </w:p>
+          <w:p>
+            <w:pPr>
+              <w:cnfStyle w:val="000000000000" w:firstRow="0" w:lastRow="0" w:firstColumn="0" w:lastColumn="0" w:oddVBand="0" w:evenVBand="0" w:oddHBand="0" w:evenHBand="0" w:firstRowFirstColumn="0" w:firstRowLastColumn="0" w:lastRowFirstColumn="0" w:lastRowLastColumn="0"/>
+            </w:pPr>
+            <w:r>
+              <w:t xml:space="preserve">  </w:t>
+            </w:r>
+            <w:proofErr w:type="gramStart"/>
+            <w:r>
+              <w:t>COUNT(</w:t>
+            </w:r>
+            <w:proofErr w:type="gramEnd"/>
+            <w:r>
+              <w:t xml:space="preserve">CASE WHEN </w:t>
+            </w:r>
+            <w:proofErr w:type="spellStart"/>
+            <w:r>
+              <w:t>tmp.ergebniss</w:t>
+            </w:r>
+            <w:proofErr w:type="spellEnd"/>
+            <w:r>
+              <w:t xml:space="preserve"> = 'D' THEN 1 END) AS "</w:t>
+            </w:r>
+            <w:proofErr w:type="spellStart"/>
+            <w:r>
+              <w:t>Unnentschieden</w:t>
+            </w:r>
+            <w:proofErr w:type="spellEnd"/>
+            <w:r>
+              <w:t xml:space="preserve">",  </w:t>
+            </w:r>
+          </w:p>
+          <w:p>
+            <w:pPr>
+              <w:cnfStyle w:val="000000000000" w:firstRow="0" w:lastRow="0" w:firstColumn="0" w:lastColumn="0" w:oddVBand="0" w:evenVBand="0" w:oddHBand="0" w:evenHBand="0" w:firstRowFirstColumn="0" w:firstRowLastColumn="0" w:lastRowFirstColumn="0" w:lastRowLastColumn="0"/>
+            </w:pPr>
+            <w:r>
+              <w:t xml:space="preserve">  </w:t>
+            </w:r>
+            <w:proofErr w:type="gramStart"/>
+            <w:r>
+              <w:t>COUNT(</w:t>
+            </w:r>
+            <w:proofErr w:type="gramEnd"/>
+            <w:r>
+              <w:t xml:space="preserve">CASE WHEN </w:t>
+            </w:r>
+            <w:proofErr w:type="spellStart"/>
+            <w:r>
+              <w:t>tmp.ergebniss</w:t>
+            </w:r>
+            <w:proofErr w:type="spellEnd"/>
+            <w:r>
+              <w:t xml:space="preserve"> = 'L' THEN 1 END) AS "Verloren", </w:t>
+            </w:r>
+          </w:p>
+          <w:p>
+            <w:pPr>
+              <w:cnfStyle w:val="000000000000" w:firstRow="0" w:lastRow="0" w:firstColumn="0" w:lastColumn="0" w:oddVBand="0" w:evenVBand="0" w:oddHBand="0" w:evenHBand="0" w:firstRowFirstColumn="0" w:firstRowLastColumn="0" w:lastRowFirstColumn="0" w:lastRowLastColumn="0"/>
+            </w:pPr>
+            <w:r>
+              <w:t xml:space="preserve">  </w:t>
+            </w:r>
+            <w:proofErr w:type="gramStart"/>
+            <w:r>
+              <w:t>SUM(</w:t>
+            </w:r>
+            <w:proofErr w:type="gramEnd"/>
+            <w:r>
+              <w:t xml:space="preserve">CASE WHEN </w:t>
+            </w:r>
+            <w:proofErr w:type="spellStart"/>
+            <w:r>
+              <w:t>tmp.ergebniss</w:t>
+            </w:r>
+            <w:proofErr w:type="spellEnd"/>
+            <w:r>
+              <w:t xml:space="preserve"> = 'W' THEN 3 WHEN </w:t>
+            </w:r>
+            <w:proofErr w:type="spellStart"/>
+            <w:r>
+              <w:t>tmp.ergebniss</w:t>
+            </w:r>
+            <w:proofErr w:type="spellEnd"/>
+            <w:r>
+              <w:t xml:space="preserve"> = 'D' THEN 1 WHEN </w:t>
+            </w:r>
+            <w:proofErr w:type="spellStart"/>
+            <w:r>
+              <w:t>tmp.ergebniss</w:t>
+            </w:r>
+            <w:proofErr w:type="spellEnd"/>
+            <w:r>
+              <w:t xml:space="preserve"> = 'L' THEN 0 ELSE 0 END) AS "Punkte" FROM (</w:t>
+            </w:r>
+          </w:p>
+          <w:p>
+            <w:pPr>
+              <w:cnfStyle w:val="000000000000" w:firstRow="0" w:lastRow="0" w:firstColumn="0" w:lastColumn="0" w:oddVBand="0" w:evenVBand="0" w:oddHBand="0" w:evenHBand="0" w:firstRowFirstColumn="0" w:firstRowLastColumn="0" w:lastRowFirstColumn="0" w:lastRowLastColumn="0"/>
+            </w:pPr>
+            <w:r>
+              <w:t xml:space="preserve">  </w:t>
+            </w:r>
+          </w:p>
+          <w:p>
+            <w:pPr>
+              <w:cnfStyle w:val="000000000000" w:firstRow="0" w:lastRow="0" w:firstColumn="0" w:lastColumn="0" w:oddVBand="0" w:evenVBand="0" w:oddHBand="0" w:evenHBand="0" w:firstRowFirstColumn="0" w:firstRowLastColumn="0" w:lastRowFirstColumn="0" w:lastRowLastColumn="0"/>
+            </w:pPr>
+            <w:r>
+              <w:t xml:space="preserve">          SELECT LIGA.name AS </w:t>
+            </w:r>
+            <w:proofErr w:type="spellStart"/>
+            <w:r>
+              <w:t>Liganame</w:t>
+            </w:r>
+            <w:proofErr w:type="spellEnd"/>
+            <w:r>
+              <w:t>, (</w:t>
+            </w:r>
+            <w:proofErr w:type="spellStart"/>
+            <w:r>
+              <w:t>VEREIN.Name</w:t>
+            </w:r>
+            <w:proofErr w:type="spellEnd"/>
+            <w:r>
+              <w:t>||' - '||</w:t>
+            </w:r>
+            <w:proofErr w:type="spellStart"/>
+            <w:r>
+              <w:t>Mannschaft.Name</w:t>
+            </w:r>
+            <w:proofErr w:type="spellEnd"/>
+            <w:r>
+              <w:t>) AS Mannschaft,</w:t>
+            </w:r>
+          </w:p>
+          <w:p>
+            <w:pPr>
+              <w:cnfStyle w:val="000000000000" w:firstRow="0" w:lastRow="0" w:firstColumn="0" w:lastColumn="0" w:oddVBand="0" w:evenVBand="0" w:oddHBand="0" w:evenHBand="0" w:firstRowFirstColumn="0" w:firstRowLastColumn="0" w:lastRowFirstColumn="0" w:lastRowLastColumn="0"/>
+            </w:pPr>
+            <w:r>
+              <w:t xml:space="preserve">                  CASE </w:t>
+            </w:r>
+          </w:p>
+          <w:p>
+            <w:pPr>
+              <w:cnfStyle w:val="000000000000" w:firstRow="0" w:lastRow="0" w:firstColumn="0" w:lastColumn="0" w:oddVBand="0" w:evenVBand="0" w:oddHBand="0" w:evenHBand="0" w:firstRowFirstColumn="0" w:firstRowLastColumn="0" w:lastRowFirstColumn="0" w:lastRowLastColumn="0"/>
+            </w:pPr>
+            <w:r>
+              <w:t xml:space="preserve">                    WHEN </w:t>
+            </w:r>
+            <w:proofErr w:type="spellStart"/>
+            <w:r>
+              <w:t>Mannschaft_Match.Heimmannschaftid</w:t>
+            </w:r>
+            <w:proofErr w:type="spellEnd"/>
+            <w:r>
+              <w:t xml:space="preserve"> = </w:t>
+            </w:r>
+            <w:proofErr w:type="spellStart"/>
+            <w:r>
+              <w:t>Mannschaft.MannschaftID</w:t>
+            </w:r>
+            <w:proofErr w:type="spellEnd"/>
+            <w:r>
+              <w:t xml:space="preserve"> AND </w:t>
+            </w:r>
+            <w:proofErr w:type="spellStart"/>
+            <w:r>
+              <w:t>regexp_</w:t>
+            </w:r>
+            <w:proofErr w:type="gramStart"/>
+            <w:r>
+              <w:t>substr</w:t>
+            </w:r>
+            <w:proofErr w:type="spellEnd"/>
+            <w:r>
+              <w:t>(</w:t>
+            </w:r>
+            <w:proofErr w:type="spellStart"/>
+            <w:proofErr w:type="gramEnd"/>
+            <w:r>
+              <w:t>MATCH.Tore_Stand</w:t>
+            </w:r>
+            <w:proofErr w:type="spellEnd"/>
+            <w:r>
+              <w:t xml:space="preserve">,'[^/]+',1) &gt; </w:t>
+            </w:r>
+            <w:proofErr w:type="spellStart"/>
+            <w:r>
+              <w:t>regexp_substr</w:t>
+            </w:r>
+            <w:proofErr w:type="spellEnd"/>
+            <w:r>
+              <w:t>(</w:t>
+            </w:r>
+            <w:proofErr w:type="spellStart"/>
+            <w:r>
+              <w:t>MATCH.Tore_Stand</w:t>
+            </w:r>
+            <w:proofErr w:type="spellEnd"/>
+            <w:r>
+              <w:t>,'[^/]+',2) THEN 'W'</w:t>
+            </w:r>
+          </w:p>
+          <w:p>
+            <w:pPr>
+              <w:cnfStyle w:val="000000000000" w:firstRow="0" w:lastRow="0" w:firstColumn="0" w:lastColumn="0" w:oddVBand="0" w:evenVBand="0" w:oddHBand="0" w:evenHBand="0" w:firstRowFirstColumn="0" w:firstRowLastColumn="0" w:lastRowFirstColumn="0" w:lastRowLastColumn="0"/>
+            </w:pPr>
+            <w:r>
+              <w:t xml:space="preserve">                    WHEN </w:t>
+            </w:r>
+            <w:proofErr w:type="spellStart"/>
+            <w:r>
+              <w:t>Mannschaft_Match.Heimmannschaftid</w:t>
+            </w:r>
+            <w:proofErr w:type="spellEnd"/>
+            <w:r>
+              <w:t xml:space="preserve"> = </w:t>
+            </w:r>
+            <w:proofErr w:type="spellStart"/>
+            <w:r>
+              <w:t>Mannschaft.MannschaftID</w:t>
+            </w:r>
+            <w:proofErr w:type="spellEnd"/>
+            <w:r>
+              <w:t xml:space="preserve"> AND </w:t>
+            </w:r>
+            <w:proofErr w:type="spellStart"/>
+            <w:r>
+              <w:t>regexp_</w:t>
+            </w:r>
+            <w:proofErr w:type="gramStart"/>
+            <w:r>
+              <w:t>substr</w:t>
+            </w:r>
+            <w:proofErr w:type="spellEnd"/>
+            <w:r>
+              <w:t>(</w:t>
+            </w:r>
+            <w:proofErr w:type="spellStart"/>
+            <w:proofErr w:type="gramEnd"/>
+            <w:r>
+              <w:t>MATCH.Tore_Stand</w:t>
+            </w:r>
+            <w:proofErr w:type="spellEnd"/>
+            <w:r>
+              <w:t xml:space="preserve">,'[^/]+',1) = </w:t>
+            </w:r>
+            <w:proofErr w:type="spellStart"/>
+            <w:r>
+              <w:t>regexp_substr</w:t>
+            </w:r>
+            <w:proofErr w:type="spellEnd"/>
+            <w:r>
+              <w:t>(</w:t>
+            </w:r>
+            <w:proofErr w:type="spellStart"/>
+            <w:r>
+              <w:t>MATCH.Tore_Stand</w:t>
+            </w:r>
+            <w:proofErr w:type="spellEnd"/>
+            <w:r>
+              <w:t>,'[^/]+',2) THEN 'D'</w:t>
+            </w:r>
+          </w:p>
+          <w:p>
+            <w:pPr>
+              <w:cnfStyle w:val="000000000000" w:firstRow="0" w:lastRow="0" w:firstColumn="0" w:lastColumn="0" w:oddVBand="0" w:evenVBand="0" w:oddHBand="0" w:evenHBand="0" w:firstRowFirstColumn="0" w:firstRowLastColumn="0" w:lastRowFirstColumn="0" w:lastRowLastColumn="0"/>
+            </w:pPr>
+            <w:r>
+              <w:t xml:space="preserve">                    WHEN </w:t>
+            </w:r>
+            <w:proofErr w:type="spellStart"/>
+            <w:r>
+              <w:t>Mannschaft_Match.Heimmannschaftid</w:t>
+            </w:r>
+            <w:proofErr w:type="spellEnd"/>
+            <w:r>
+              <w:t xml:space="preserve"> = </w:t>
+            </w:r>
+            <w:proofErr w:type="spellStart"/>
+            <w:r>
+              <w:t>Mannschaft.MannschaftID</w:t>
+            </w:r>
+            <w:proofErr w:type="spellEnd"/>
+            <w:r>
+              <w:t xml:space="preserve"> AND </w:t>
+            </w:r>
+            <w:proofErr w:type="spellStart"/>
+            <w:r>
+              <w:t>regexp_</w:t>
+            </w:r>
+            <w:proofErr w:type="gramStart"/>
+            <w:r>
+              <w:t>substr</w:t>
+            </w:r>
+            <w:proofErr w:type="spellEnd"/>
+            <w:r>
+              <w:t>(</w:t>
+            </w:r>
+            <w:proofErr w:type="spellStart"/>
+            <w:proofErr w:type="gramEnd"/>
+            <w:r>
+              <w:t>MATCH.Tore_Stand</w:t>
+            </w:r>
+            <w:proofErr w:type="spellEnd"/>
+            <w:r>
+              <w:t xml:space="preserve">,'[^/]+',1) &lt; </w:t>
+            </w:r>
+            <w:proofErr w:type="spellStart"/>
+            <w:r>
+              <w:t>regexp_substr</w:t>
+            </w:r>
+            <w:proofErr w:type="spellEnd"/>
+            <w:r>
+              <w:t>(</w:t>
+            </w:r>
+            <w:proofErr w:type="spellStart"/>
+            <w:r>
+              <w:t>MATCH.Tore_Stand</w:t>
+            </w:r>
+            <w:proofErr w:type="spellEnd"/>
+            <w:r>
+              <w:t>,'[^/]+',2) THEN 'L'</w:t>
+            </w:r>
+          </w:p>
+          <w:p>
+            <w:pPr>
+              <w:cnfStyle w:val="000000000000" w:firstRow="0" w:lastRow="0" w:firstColumn="0" w:lastColumn="0" w:oddVBand="0" w:evenVBand="0" w:oddHBand="0" w:evenHBand="0" w:firstRowFirstColumn="0" w:firstRowLastColumn="0" w:lastRowFirstColumn="0" w:lastRowLastColumn="0"/>
+            </w:pPr>
+            <w:r>
+              <w:t xml:space="preserve">                 END AS </w:t>
+            </w:r>
+            <w:proofErr w:type="spellStart"/>
+            <w:r>
+              <w:t>Ergebniss</w:t>
+            </w:r>
+            <w:proofErr w:type="spellEnd"/>
+            <w:r>
+              <w:t xml:space="preserve"> FROM LIGA </w:t>
+            </w:r>
+          </w:p>
+          <w:p>
+            <w:pPr>
+              <w:cnfStyle w:val="000000000000" w:firstRow="0" w:lastRow="0" w:firstColumn="0" w:lastColumn="0" w:oddVBand="0" w:evenVBand="0" w:oddHBand="0" w:evenHBand="0" w:firstRowFirstColumn="0" w:firstRowLastColumn="0" w:lastRowFirstColumn="0" w:lastRowLastColumn="0"/>
+            </w:pPr>
+            <w:r>
+              <w:t xml:space="preserve">    </w:t>
+            </w:r>
+          </w:p>
+          <w:p>
+            <w:pPr>
+              <w:cnfStyle w:val="000000000000" w:firstRow="0" w:lastRow="0" w:firstColumn="0" w:lastColumn="0" w:oddVBand="0" w:evenVBand="0" w:oddHBand="0" w:evenHBand="0" w:firstRowFirstColumn="0" w:firstRowLastColumn="0" w:lastRowFirstColumn="0" w:lastRowLastColumn="0"/>
+            </w:pPr>
+            <w:r>
+              <w:t xml:space="preserve">          JOIN MATCH USING (</w:t>
+            </w:r>
+            <w:proofErr w:type="spellStart"/>
+            <w:r>
+              <w:t>LigaID</w:t>
+            </w:r>
+            <w:proofErr w:type="spellEnd"/>
+            <w:r>
+              <w:t>)</w:t>
+            </w:r>
+          </w:p>
+          <w:p>
+            <w:pPr>
+              <w:cnfStyle w:val="000000000000" w:firstRow="0" w:lastRow="0" w:firstColumn="0" w:lastColumn="0" w:oddVBand="0" w:evenVBand="0" w:oddHBand="0" w:evenHBand="0" w:firstRowFirstColumn="0" w:firstRowLastColumn="0" w:lastRowFirstColumn="0" w:lastRowLastColumn="0"/>
+            </w:pPr>
+            <w:r>
+              <w:t xml:space="preserve">          JOIN </w:t>
+            </w:r>
+            <w:proofErr w:type="spellStart"/>
+            <w:r>
+              <w:t>Mannschaft_Match</w:t>
+            </w:r>
+            <w:proofErr w:type="spellEnd"/>
+            <w:r>
+              <w:t xml:space="preserve"> USING (</w:t>
+            </w:r>
+            <w:proofErr w:type="spellStart"/>
+            <w:r>
+              <w:t>MatchID</w:t>
+            </w:r>
+            <w:proofErr w:type="spellEnd"/>
+            <w:r>
+              <w:t>)</w:t>
+            </w:r>
+          </w:p>
+          <w:p>
+            <w:pPr>
+              <w:cnfStyle w:val="000000000000" w:firstRow="0" w:lastRow="0" w:firstColumn="0" w:lastColumn="0" w:oddVBand="0" w:evenVBand="0" w:oddHBand="0" w:evenHBand="0" w:firstRowFirstColumn="0" w:firstRowLastColumn="0" w:lastRowFirstColumn="0" w:lastRowLastColumn="0"/>
+            </w:pPr>
+            <w:r>
+              <w:t xml:space="preserve">          JOIN Mannschaft ON </w:t>
+            </w:r>
+            <w:proofErr w:type="spellStart"/>
+            <w:r>
+              <w:t>Mannschaft_Match.Heimmannschaftid</w:t>
+            </w:r>
+            <w:proofErr w:type="spellEnd"/>
+            <w:r>
+              <w:t xml:space="preserve"> = </w:t>
+            </w:r>
+            <w:proofErr w:type="spellStart"/>
+            <w:r>
+              <w:t>Mannschaft.MannschaftID</w:t>
+            </w:r>
+            <w:proofErr w:type="spellEnd"/>
+          </w:p>
+          <w:p>
+            <w:pPr>
+              <w:cnfStyle w:val="000000000000" w:firstRow="0" w:lastRow="0" w:firstColumn="0" w:lastColumn="0" w:oddVBand="0" w:evenVBand="0" w:oddHBand="0" w:evenHBand="0" w:firstRowFirstColumn="0" w:firstRowLastColumn="0" w:lastRowFirstColumn="0" w:lastRowLastColumn="0"/>
+            </w:pPr>
+            <w:r>
+              <w:t xml:space="preserve">          JOIN VEREIN USING (</w:t>
+            </w:r>
+            <w:proofErr w:type="spellStart"/>
+            <w:r>
+              <w:t>VereinID</w:t>
+            </w:r>
+            <w:proofErr w:type="spellEnd"/>
+            <w:r>
+              <w:t>)</w:t>
+            </w:r>
+          </w:p>
+          <w:p>
+            <w:pPr>
+              <w:cnfStyle w:val="000000000000" w:firstRow="0" w:lastRow="0" w:firstColumn="0" w:lastColumn="0" w:oddVBand="0" w:evenVBand="0" w:oddHBand="0" w:evenHBand="0" w:firstRowFirstColumn="0" w:firstRowLastColumn="0" w:lastRowFirstColumn="0" w:lastRowLastColumn="0"/>
+            </w:pPr>
+            <w:r>
+              <w:t xml:space="preserve">          UNION</w:t>
+            </w:r>
+          </w:p>
+          <w:p>
+            <w:pPr>
+              <w:cnfStyle w:val="000000000000" w:firstRow="0" w:lastRow="0" w:firstColumn="0" w:lastColumn="0" w:oddVBand="0" w:evenVBand="0" w:oddHBand="0" w:evenHBand="0" w:firstRowFirstColumn="0" w:firstRowLastColumn="0" w:lastRowFirstColumn="0" w:lastRowLastColumn="0"/>
+            </w:pPr>
+            <w:r>
+              <w:t xml:space="preserve">          SELECT LIGA.name AS </w:t>
+            </w:r>
+            <w:proofErr w:type="spellStart"/>
+            <w:r>
+              <w:t>Liganame</w:t>
+            </w:r>
+            <w:proofErr w:type="spellEnd"/>
+            <w:r>
+              <w:t>, (</w:t>
+            </w:r>
+            <w:proofErr w:type="spellStart"/>
+            <w:r>
+              <w:t>VEREIN.Name</w:t>
+            </w:r>
+            <w:proofErr w:type="spellEnd"/>
+            <w:r>
+              <w:t>||' - '||</w:t>
+            </w:r>
+            <w:proofErr w:type="spellStart"/>
+            <w:r>
+              <w:t>Mannschaft.Name</w:t>
+            </w:r>
+            <w:proofErr w:type="spellEnd"/>
+            <w:r>
+              <w:t>) AS Mannschaftname,</w:t>
+            </w:r>
+          </w:p>
+          <w:p>
+            <w:pPr>
+              <w:cnfStyle w:val="000000000000" w:firstRow="0" w:lastRow="0" w:firstColumn="0" w:lastColumn="0" w:oddVBand="0" w:evenVBand="0" w:oddHBand="0" w:evenHBand="0" w:firstRowFirstColumn="0" w:firstRowLastColumn="0" w:lastRowFirstColumn="0" w:lastRowLastColumn="0"/>
+            </w:pPr>
+            <w:r>
+              <w:t xml:space="preserve">                  CASE </w:t>
+            </w:r>
+          </w:p>
+          <w:p>
+            <w:pPr>
+              <w:cnfStyle w:val="000000000000" w:firstRow="0" w:lastRow="0" w:firstColumn="0" w:lastColumn="0" w:oddVBand="0" w:evenVBand="0" w:oddHBand="0" w:evenHBand="0" w:firstRowFirstColumn="0" w:firstRowLastColumn="0" w:lastRowFirstColumn="0" w:lastRowLastColumn="0"/>
+            </w:pPr>
+            <w:r>
+              <w:t xml:space="preserve">                    WHEN </w:t>
+            </w:r>
+            <w:proofErr w:type="spellStart"/>
+            <w:r>
+              <w:t>Mannschaft_Match.GastmannschaftID</w:t>
+            </w:r>
+            <w:proofErr w:type="spellEnd"/>
+            <w:r>
+              <w:t xml:space="preserve"> = </w:t>
+            </w:r>
+            <w:proofErr w:type="spellStart"/>
+            <w:r>
+              <w:t>Mannschaft.MannschaftID</w:t>
+            </w:r>
+            <w:proofErr w:type="spellEnd"/>
+            <w:r>
+              <w:t xml:space="preserve"> AND </w:t>
+            </w:r>
+            <w:proofErr w:type="spellStart"/>
+            <w:r>
+              <w:lastRenderedPageBreak/>
+              <w:t>regexp_</w:t>
+            </w:r>
+            <w:proofErr w:type="gramStart"/>
+            <w:r>
+              <w:t>substr</w:t>
+            </w:r>
+            <w:proofErr w:type="spellEnd"/>
+            <w:r>
+              <w:t>(</w:t>
+            </w:r>
+            <w:proofErr w:type="spellStart"/>
+            <w:proofErr w:type="gramEnd"/>
+            <w:r>
+              <w:t>MATCH.Tore_Stand</w:t>
+            </w:r>
+            <w:proofErr w:type="spellEnd"/>
+            <w:r>
+              <w:t xml:space="preserve">,'[^/]+',2) &gt; </w:t>
+            </w:r>
+            <w:proofErr w:type="spellStart"/>
+            <w:r>
+              <w:t>regexp_substr</w:t>
+            </w:r>
+            <w:proofErr w:type="spellEnd"/>
+            <w:r>
+              <w:t>(</w:t>
+            </w:r>
+            <w:proofErr w:type="spellStart"/>
+            <w:r>
+              <w:t>MATCH.Tore_Stand</w:t>
+            </w:r>
+            <w:proofErr w:type="spellEnd"/>
+            <w:r>
+              <w:t>,'[^/]+',1) THEN 'W'</w:t>
+            </w:r>
+          </w:p>
+          <w:p>
+            <w:pPr>
+              <w:cnfStyle w:val="000000000000" w:firstRow="0" w:lastRow="0" w:firstColumn="0" w:lastColumn="0" w:oddVBand="0" w:evenVBand="0" w:oddHBand="0" w:evenHBand="0" w:firstRowFirstColumn="0" w:firstRowLastColumn="0" w:lastRowFirstColumn="0" w:lastRowLastColumn="0"/>
+            </w:pPr>
+            <w:r>
+              <w:t xml:space="preserve">                    WHEN </w:t>
+            </w:r>
+            <w:proofErr w:type="spellStart"/>
+            <w:r>
+              <w:t>Mannschaft_Match.GastmannschaftID</w:t>
+            </w:r>
+            <w:proofErr w:type="spellEnd"/>
+            <w:r>
+              <w:t xml:space="preserve"> = </w:t>
+            </w:r>
+            <w:proofErr w:type="spellStart"/>
+            <w:r>
+              <w:t>Mannschaft.MannschaftID</w:t>
+            </w:r>
+            <w:proofErr w:type="spellEnd"/>
+            <w:r>
+              <w:t xml:space="preserve"> AND </w:t>
+            </w:r>
+            <w:proofErr w:type="spellStart"/>
+            <w:r>
+              <w:t>regexp_</w:t>
+            </w:r>
+            <w:proofErr w:type="gramStart"/>
+            <w:r>
+              <w:t>substr</w:t>
+            </w:r>
+            <w:proofErr w:type="spellEnd"/>
+            <w:r>
+              <w:t>(</w:t>
+            </w:r>
+            <w:proofErr w:type="spellStart"/>
+            <w:proofErr w:type="gramEnd"/>
+            <w:r>
+              <w:t>MATCH.Tore_Stand</w:t>
+            </w:r>
+            <w:proofErr w:type="spellEnd"/>
+            <w:r>
+              <w:t xml:space="preserve">,'[^/]+',2) = </w:t>
+            </w:r>
+            <w:proofErr w:type="spellStart"/>
+            <w:r>
+              <w:t>regexp_substr</w:t>
+            </w:r>
+            <w:proofErr w:type="spellEnd"/>
+            <w:r>
+              <w:t>(</w:t>
+            </w:r>
+            <w:proofErr w:type="spellStart"/>
+            <w:r>
+              <w:t>MATCH.Tore_Stand</w:t>
+            </w:r>
+            <w:proofErr w:type="spellEnd"/>
+            <w:r>
+              <w:t>,'[^/]+',1) THEN 'D'</w:t>
+            </w:r>
+          </w:p>
+          <w:p>
+            <w:pPr>
+              <w:cnfStyle w:val="000000000000" w:firstRow="0" w:lastRow="0" w:firstColumn="0" w:lastColumn="0" w:oddVBand="0" w:evenVBand="0" w:oddHBand="0" w:evenHBand="0" w:firstRowFirstColumn="0" w:firstRowLastColumn="0" w:lastRowFirstColumn="0" w:lastRowLastColumn="0"/>
+            </w:pPr>
+            <w:r>
+              <w:t xml:space="preserve">                    WHEN </w:t>
+            </w:r>
+            <w:proofErr w:type="spellStart"/>
+            <w:r>
+              <w:t>Mannschaft_Match.GastmannschaftID</w:t>
+            </w:r>
+            <w:proofErr w:type="spellEnd"/>
+            <w:r>
+              <w:t xml:space="preserve"> = </w:t>
+            </w:r>
+            <w:proofErr w:type="spellStart"/>
+            <w:r>
+              <w:t>Mannschaft.MannschaftID</w:t>
+            </w:r>
+            <w:proofErr w:type="spellEnd"/>
+            <w:r>
+              <w:t xml:space="preserve"> AND </w:t>
+            </w:r>
+            <w:proofErr w:type="spellStart"/>
+            <w:r>
+              <w:t>regexp_</w:t>
+            </w:r>
+            <w:proofErr w:type="gramStart"/>
+            <w:r>
+              <w:t>substr</w:t>
+            </w:r>
+            <w:proofErr w:type="spellEnd"/>
+            <w:r>
+              <w:t>(</w:t>
+            </w:r>
+            <w:proofErr w:type="spellStart"/>
+            <w:proofErr w:type="gramEnd"/>
+            <w:r>
+              <w:t>MATCH.Tore_Stand</w:t>
+            </w:r>
+            <w:proofErr w:type="spellEnd"/>
+            <w:r>
+              <w:t xml:space="preserve">,'[^/]+',2) &lt; </w:t>
+            </w:r>
+            <w:proofErr w:type="spellStart"/>
+            <w:r>
+              <w:t>regexp_substr</w:t>
+            </w:r>
+            <w:proofErr w:type="spellEnd"/>
+            <w:r>
+              <w:t>(</w:t>
+            </w:r>
+            <w:proofErr w:type="spellStart"/>
+            <w:r>
+              <w:t>MATCH.Tore_Stand</w:t>
+            </w:r>
+            <w:proofErr w:type="spellEnd"/>
+            <w:r>
+              <w:t>,'[^/]+',1) THEN 'L'</w:t>
+            </w:r>
+          </w:p>
+          <w:p>
+            <w:pPr>
+              <w:cnfStyle w:val="000000000000" w:firstRow="0" w:lastRow="0" w:firstColumn="0" w:lastColumn="0" w:oddVBand="0" w:evenVBand="0" w:oddHBand="0" w:evenHBand="0" w:firstRowFirstColumn="0" w:firstRowLastColumn="0" w:lastRowFirstColumn="0" w:lastRowLastColumn="0"/>
+            </w:pPr>
+            <w:r>
+              <w:t xml:space="preserve">                    ELSE 'U'</w:t>
+            </w:r>
+          </w:p>
+          <w:p>
+            <w:pPr>
+              <w:cnfStyle w:val="000000000000" w:firstRow="0" w:lastRow="0" w:firstColumn="0" w:lastColumn="0" w:oddVBand="0" w:evenVBand="0" w:oddHBand="0" w:evenHBand="0" w:firstRowFirstColumn="0" w:firstRowLastColumn="0" w:lastRowFirstColumn="0" w:lastRowLastColumn="0"/>
+            </w:pPr>
+            <w:r>
+              <w:t xml:space="preserve">                 END AS </w:t>
+            </w:r>
+            <w:proofErr w:type="spellStart"/>
+            <w:r>
+              <w:t>Ergebniss</w:t>
+            </w:r>
+            <w:proofErr w:type="spellEnd"/>
+            <w:r>
+              <w:t xml:space="preserve"> FROM LIGA </w:t>
+            </w:r>
+          </w:p>
+          <w:p>
+            <w:pPr>
+              <w:cnfStyle w:val="000000000000" w:firstRow="0" w:lastRow="0" w:firstColumn="0" w:lastColumn="0" w:oddVBand="0" w:evenVBand="0" w:oddHBand="0" w:evenHBand="0" w:firstRowFirstColumn="0" w:firstRowLastColumn="0" w:lastRowFirstColumn="0" w:lastRowLastColumn="0"/>
+            </w:pPr>
+            <w:r>
+              <w:t xml:space="preserve">          JOIN MATCH USING (</w:t>
+            </w:r>
+            <w:proofErr w:type="spellStart"/>
+            <w:r>
+              <w:t>LigaID</w:t>
+            </w:r>
+            <w:proofErr w:type="spellEnd"/>
+            <w:r>
+              <w:t>)</w:t>
+            </w:r>
+          </w:p>
+          <w:p>
+            <w:pPr>
+              <w:cnfStyle w:val="000000000000" w:firstRow="0" w:lastRow="0" w:firstColumn="0" w:lastColumn="0" w:oddVBand="0" w:evenVBand="0" w:oddHBand="0" w:evenHBand="0" w:firstRowFirstColumn="0" w:firstRowLastColumn="0" w:lastRowFirstColumn="0" w:lastRowLastColumn="0"/>
+            </w:pPr>
+            <w:r>
+              <w:t xml:space="preserve">          JOIN </w:t>
+            </w:r>
+            <w:proofErr w:type="spellStart"/>
+            <w:r>
+              <w:t>Mannschaft_Match</w:t>
+            </w:r>
+            <w:proofErr w:type="spellEnd"/>
+            <w:r>
+              <w:t xml:space="preserve"> USING (</w:t>
+            </w:r>
+            <w:proofErr w:type="spellStart"/>
+            <w:r>
+              <w:t>MatchID</w:t>
+            </w:r>
+            <w:proofErr w:type="spellEnd"/>
+            <w:r>
+              <w:t>)</w:t>
+            </w:r>
+          </w:p>
+          <w:p>
+            <w:pPr>
+              <w:cnfStyle w:val="000000000000" w:firstRow="0" w:lastRow="0" w:firstColumn="0" w:lastColumn="0" w:oddVBand="0" w:evenVBand="0" w:oddHBand="0" w:evenHBand="0" w:firstRowFirstColumn="0" w:firstRowLastColumn="0" w:lastRowFirstColumn="0" w:lastRowLastColumn="0"/>
+            </w:pPr>
+            <w:r>
+              <w:t xml:space="preserve">          JOIN Mannschaft ON </w:t>
+            </w:r>
+            <w:proofErr w:type="spellStart"/>
+            <w:r>
+              <w:t>Mannschaft_Match.GastmannschaftID</w:t>
+            </w:r>
+            <w:proofErr w:type="spellEnd"/>
+            <w:r>
+              <w:t xml:space="preserve"> = </w:t>
+            </w:r>
+            <w:proofErr w:type="spellStart"/>
+            <w:r>
+              <w:t>MannschaftID</w:t>
+            </w:r>
+            <w:proofErr w:type="spellEnd"/>
+          </w:p>
+          <w:p>
+            <w:pPr>
+              <w:cnfStyle w:val="000000000000" w:firstRow="0" w:lastRow="0" w:firstColumn="0" w:lastColumn="0" w:oddVBand="0" w:evenVBand="0" w:oddHBand="0" w:evenHBand="0" w:firstRowFirstColumn="0" w:firstRowLastColumn="0" w:lastRowFirstColumn="0" w:lastRowLastColumn="0"/>
+            </w:pPr>
+            <w:r>
+              <w:t xml:space="preserve">          JOIN VEREIN USING (</w:t>
+            </w:r>
+            <w:proofErr w:type="spellStart"/>
+            <w:r>
+              <w:t>VereinID</w:t>
+            </w:r>
+            <w:proofErr w:type="spellEnd"/>
+            <w:r>
+              <w:t>)</w:t>
+            </w:r>
+          </w:p>
+          <w:p>
+            <w:pPr>
+              <w:cnfStyle w:val="000000000000" w:firstRow="0" w:lastRow="0" w:firstColumn="0" w:lastColumn="0" w:oddVBand="0" w:evenVBand="0" w:oddHBand="0" w:evenHBand="0" w:firstRowFirstColumn="0" w:firstRowLastColumn="0" w:lastRowFirstColumn="0" w:lastRowLastColumn="0"/>
+            </w:pPr>
+            <w:r>
+              <w:t xml:space="preserve">) </w:t>
+            </w:r>
+            <w:proofErr w:type="spellStart"/>
+            <w:r>
+              <w:t>tmp</w:t>
+            </w:r>
+            <w:proofErr w:type="spellEnd"/>
+          </w:p>
+          <w:p>
+            <w:pPr>
+              <w:cnfStyle w:val="000000000000" w:firstRow="0" w:lastRow="0" w:firstColumn="0" w:lastColumn="0" w:oddVBand="0" w:evenVBand="0" w:oddHBand="0" w:evenHBand="0" w:firstRowFirstColumn="0" w:firstRowLastColumn="0" w:lastRowFirstColumn="0" w:lastRowLastColumn="0"/>
+            </w:pPr>
+            <w:r>
+              <w:t xml:space="preserve">GROUP BY </w:t>
+            </w:r>
+            <w:proofErr w:type="spellStart"/>
+            <w:proofErr w:type="gramStart"/>
+            <w:r>
+              <w:t>tmp.liganame</w:t>
+            </w:r>
+            <w:proofErr w:type="gramEnd"/>
+            <w:r>
+              <w:t>,tmp.Mannschaft</w:t>
+            </w:r>
+            <w:proofErr w:type="spellEnd"/>
+          </w:p>
+          <w:p>
+            <w:pPr>
+              <w:cnfStyle w:val="000000000000" w:firstRow="0" w:lastRow="0" w:firstColumn="0" w:lastColumn="0" w:oddVBand="0" w:evenVBand="0" w:oddHBand="0" w:evenHBand="0" w:firstRowFirstColumn="0" w:firstRowLastColumn="0" w:lastRowFirstColumn="0" w:lastRowLastColumn="0"/>
+            </w:pPr>
+            <w:r>
+              <w:t>ORDER BY 1,7 DESC;</w:t>
+            </w:r>
           </w:p>
           <w:p>
             <w:pPr>
@@ -13793,6 +14672,17 @@
             <w:pPr>
               <w:cnfStyle w:val="000000000000" w:firstRow="0" w:lastRow="0" w:firstColumn="0" w:lastColumn="0" w:oddVBand="0" w:evenVBand="0" w:oddHBand="0" w:evenHBand="0" w:firstRowFirstColumn="0" w:firstRowLastColumn="0" w:lastRowFirstColumn="0" w:lastRowLastColumn="0"/>
             </w:pPr>
+            <w:r>
+              <w:t xml:space="preserve">SELECT * FROM </w:t>
+            </w:r>
+            <w:proofErr w:type="spellStart"/>
+            <w:r>
+              <w:t>show_current_ranking</w:t>
+            </w:r>
+            <w:proofErr w:type="spellEnd"/>
+            <w:r>
+              <w:t>;</w:t>
+            </w:r>
           </w:p>
           <w:p>
             <w:pPr>
@@ -13852,6 +14742,46 @@
             <w:pPr>
               <w:cnfStyle w:val="000000000000" w:firstRow="0" w:lastRow="0" w:firstColumn="0" w:lastColumn="0" w:oddVBand="0" w:evenVBand="0" w:oddHBand="0" w:evenHBand="0" w:firstRowFirstColumn="0" w:firstRowLastColumn="0" w:lastRowFirstColumn="0" w:lastRowLastColumn="0"/>
             </w:pPr>
+            <w:r>
+              <w:rPr>
+                <w:noProof/>
+              </w:rPr>
+              <w:drawing>
+                <wp:inline distT="0" distB="0" distL="0" distR="0" wp14:anchorId="6BA526F0" wp14:editId="1A3ED86D">
+                  <wp:extent cx="3846755" cy="1557020"/>
+                  <wp:effectExtent l="0" t="0" r="1905" b="5080"/>
+                  <wp:docPr id="7" name="Grafik 7"/>
+                  <wp:cNvGraphicFramePr>
+                    <a:graphicFrameLocks xmlns:a="http://schemas.openxmlformats.org/drawingml/2006/main" noChangeAspect="1"/>
+                  </wp:cNvGraphicFramePr>
+                  <a:graphic xmlns:a="http://schemas.openxmlformats.org/drawingml/2006/main">
+                    <a:graphicData uri="http://schemas.openxmlformats.org/drawingml/2006/picture">
+                      <pic:pic xmlns:pic="http://schemas.openxmlformats.org/drawingml/2006/picture">
+                        <pic:nvPicPr>
+                          <pic:cNvPr id="1" name=""/>
+                          <pic:cNvPicPr/>
+                        </pic:nvPicPr>
+                        <pic:blipFill>
+                          <a:blip r:embed="rId12"/>
+                          <a:stretch>
+                            <a:fillRect/>
+                          </a:stretch>
+                        </pic:blipFill>
+                        <pic:spPr>
+                          <a:xfrm>
+                            <a:off x="0" y="0"/>
+                            <a:ext cx="3959417" cy="1602621"/>
+                          </a:xfrm>
+                          <a:prstGeom prst="rect">
+                            <a:avLst/>
+                          </a:prstGeom>
+                        </pic:spPr>
+                      </pic:pic>
+                    </a:graphicData>
+                  </a:graphic>
+                </wp:inline>
+              </w:drawing>
+            </w:r>
           </w:p>
           <w:p>
             <w:pPr>
@@ -15203,11 +16133,9 @@
             <w:r>
               <w:t xml:space="preserve"> hat als Default Wert 0. 0 gibt die aktuelle Art der Person aus. 1 gibt die Art einer Person aus, der sie zuvor </w:t>
             </w:r>
-            <w:proofErr w:type="gramStart"/>
-            <w:r>
-              <w:t>zugwiesen</w:t>
-            </w:r>
-            <w:proofErr w:type="gramEnd"/>
+            <w:r>
+              <w:t>zugwiesen,</w:t>
+            </w:r>
             <w:r>
               <w:t xml:space="preserve"> war. 2 geht zwei Schritte zurück. 3 geht …. </w:t>
             </w:r>
@@ -15565,14 +16493,14 @@
         <w:tc>
           <w:tcPr>
             <w:tcW w:w="1746" w:type="dxa"/>
-            <w:shd w:val="clear" w:color="auto" w:fill="262626" w:themeFill="text1" w:themeFillTint="D9"/>
+            <w:shd w:val="clear" w:color="auto" w:fill="C00000"/>
           </w:tcPr>
           <w:p>
             <w:pPr>
               <w:cnfStyle w:val="100000000000" w:firstRow="1" w:lastRow="0" w:firstColumn="0" w:lastColumn="0" w:oddVBand="0" w:evenVBand="0" w:oddHBand="0" w:evenHBand="0" w:firstRowFirstColumn="0" w:firstRowLastColumn="0" w:lastRowFirstColumn="0" w:lastRowLastColumn="0"/>
             </w:pPr>
             <w:r>
-              <w:t>BEREIT</w:t>
+              <w:t>IN ARBEIT</w:t>
             </w:r>
           </w:p>
         </w:tc>
@@ -15816,15 +16744,13 @@
               <w:t xml:space="preserve"> mit </w:t>
             </w:r>
             <w:proofErr w:type="spellStart"/>
-            <w:proofErr w:type="gramStart"/>
             <w:r>
               <w:t>getPersonID</w:t>
             </w:r>
             <w:proofErr w:type="spellEnd"/>
             <w:r>
-              <w:t>(</w:t>
-            </w:r>
-            <w:proofErr w:type="gramEnd"/>
+              <w:t xml:space="preserve"> (</w:t>
+            </w:r>
             <w:r>
               <w:t>) abgefragt.</w:t>
             </w:r>
@@ -17911,7 +18837,10 @@
             </w:r>
             <w:proofErr w:type="spellStart"/>
             <w:r>
-              <w:t>t_matches</w:t>
+              <w:t>t_</w:t>
+            </w:r>
+            <w:r>
+              <w:t>trainer</w:t>
             </w:r>
             <w:proofErr w:type="spellEnd"/>
             <w:r>
@@ -18691,11 +19620,6 @@
               <w:cnfStyle w:val="000000000000" w:firstRow="0" w:lastRow="0" w:firstColumn="0" w:lastColumn="0" w:oddVBand="0" w:evenVBand="0" w:oddHBand="0" w:evenHBand="0" w:firstRowFirstColumn="0" w:firstRowLastColumn="0" w:lastRowFirstColumn="0" w:lastRowLastColumn="0"/>
             </w:pPr>
           </w:p>
-          <w:p>
-            <w:pPr>
-              <w:cnfStyle w:val="000000000000" w:firstRow="0" w:lastRow="0" w:firstColumn="0" w:lastColumn="0" w:oddVBand="0" w:evenVBand="0" w:oddHBand="0" w:evenHBand="0" w:firstRowFirstColumn="0" w:firstRowLastColumn="0" w:lastRowFirstColumn="0" w:lastRowLastColumn="0"/>
-            </w:pPr>
-          </w:p>
         </w:tc>
       </w:tr>
     </w:tbl>
@@ -18708,10 +19632,10 @@
         <w:tblLook w:val="04A0" w:firstRow="1" w:lastRow="0" w:firstColumn="1" w:lastColumn="0" w:noHBand="0" w:noVBand="1"/>
       </w:tblPr>
       <w:tblGrid>
-        <w:gridCol w:w="2553"/>
-        <w:gridCol w:w="1746"/>
-        <w:gridCol w:w="1668"/>
-        <w:gridCol w:w="1666"/>
+        <w:gridCol w:w="2539"/>
+        <w:gridCol w:w="1782"/>
+        <w:gridCol w:w="1664"/>
+        <w:gridCol w:w="1653"/>
         <w:gridCol w:w="1073"/>
         <w:gridCol w:w="361"/>
       </w:tblGrid>
@@ -18733,14 +19657,14 @@
         <w:tc>
           <w:tcPr>
             <w:tcW w:w="1746" w:type="dxa"/>
-            <w:shd w:val="clear" w:color="auto" w:fill="262626" w:themeFill="text1" w:themeFillTint="D9"/>
+            <w:shd w:val="clear" w:color="auto" w:fill="00B050"/>
           </w:tcPr>
           <w:p>
             <w:pPr>
               <w:cnfStyle w:val="100000000000" w:firstRow="1" w:lastRow="0" w:firstColumn="0" w:lastColumn="0" w:oddVBand="0" w:evenVBand="0" w:oddHBand="0" w:evenHBand="0" w:firstRowFirstColumn="0" w:firstRowLastColumn="0" w:lastRowFirstColumn="0" w:lastRowLastColumn="0"/>
             </w:pPr>
             <w:r>
-              <w:t>BEREIT</w:t>
+              <w:t>ABGESCHLOSSEN</w:t>
             </w:r>
           </w:p>
         </w:tc>
@@ -18966,6 +19890,33 @@
             <w:pPr>
               <w:cnfStyle w:val="000000000000" w:firstRow="0" w:lastRow="0" w:firstColumn="0" w:lastColumn="0" w:oddVBand="0" w:evenVBand="0" w:oddHBand="0" w:evenHBand="0" w:firstRowFirstColumn="0" w:firstRowLastColumn="0" w:lastRowFirstColumn="0" w:lastRowLastColumn="0"/>
             </w:pPr>
+            <w:r>
+              <w:t xml:space="preserve">CREATE OR REPLACE TYPE </w:t>
+            </w:r>
+            <w:proofErr w:type="spellStart"/>
+            <w:r>
+              <w:t>ownArr</w:t>
+            </w:r>
+            <w:proofErr w:type="spellEnd"/>
+            <w:r>
+              <w:t xml:space="preserve"> AS </w:t>
+            </w:r>
+            <w:proofErr w:type="gramStart"/>
+            <w:r>
+              <w:t>VARRAY(</w:t>
+            </w:r>
+            <w:proofErr w:type="gramEnd"/>
+            <w:r>
+              <w:t>50) OF NUMBER;</w:t>
+            </w:r>
+          </w:p>
+          <w:p>
+            <w:pPr>
+              <w:cnfStyle w:val="000000000000" w:firstRow="0" w:lastRow="0" w:firstColumn="0" w:lastColumn="0" w:oddVBand="0" w:evenVBand="0" w:oddHBand="0" w:evenHBand="0" w:firstRowFirstColumn="0" w:firstRowLastColumn="0" w:lastRowFirstColumn="0" w:lastRowLastColumn="0"/>
+            </w:pPr>
+            <w:r>
+              <w:t>/</w:t>
+            </w:r>
           </w:p>
           <w:p>
             <w:pPr>
@@ -19026,11 +19977,297 @@
             <w:pPr>
               <w:cnfStyle w:val="000000000000" w:firstRow="0" w:lastRow="0" w:firstColumn="0" w:lastColumn="0" w:oddVBand="0" w:evenVBand="0" w:oddHBand="0" w:evenHBand="0" w:firstRowFirstColumn="0" w:firstRowLastColumn="0" w:lastRowFirstColumn="0" w:lastRowLastColumn="0"/>
             </w:pPr>
-          </w:p>
-          <w:p>
-            <w:pPr>
-              <w:cnfStyle w:val="000000000000" w:firstRow="0" w:lastRow="0" w:firstColumn="0" w:lastColumn="0" w:oddVBand="0" w:evenVBand="0" w:oddHBand="0" w:evenHBand="0" w:firstRowFirstColumn="0" w:firstRowLastColumn="0" w:lastRowFirstColumn="0" w:lastRowLastColumn="0"/>
-            </w:pPr>
+            <w:r>
+              <w:t>DECLARE</w:t>
+            </w:r>
+          </w:p>
+          <w:p>
+            <w:pPr>
+              <w:cnfStyle w:val="000000000000" w:firstRow="0" w:lastRow="0" w:firstColumn="0" w:lastColumn="0" w:oddVBand="0" w:evenVBand="0" w:oddHBand="0" w:evenHBand="0" w:firstRowFirstColumn="0" w:firstRowLastColumn="0" w:lastRowFirstColumn="0" w:lastRowLastColumn="0"/>
+            </w:pPr>
+            <w:r>
+              <w:t xml:space="preserve">    </w:t>
+            </w:r>
+            <w:proofErr w:type="spellStart"/>
+            <w:r>
+              <w:t>v_na</w:t>
+            </w:r>
+            <w:proofErr w:type="spellEnd"/>
+            <w:r>
+              <w:t xml:space="preserve"> </w:t>
+            </w:r>
+            <w:proofErr w:type="spellStart"/>
+            <w:r>
+              <w:t>ownArr</w:t>
+            </w:r>
+            <w:proofErr w:type="spellEnd"/>
+            <w:r>
+              <w:t>;</w:t>
+            </w:r>
+          </w:p>
+          <w:p>
+            <w:pPr>
+              <w:cnfStyle w:val="000000000000" w:firstRow="0" w:lastRow="0" w:firstColumn="0" w:lastColumn="0" w:oddVBand="0" w:evenVBand="0" w:oddHBand="0" w:evenHBand="0" w:firstRowFirstColumn="0" w:firstRowLastColumn="0" w:lastRowFirstColumn="0" w:lastRowLastColumn="0"/>
+            </w:pPr>
+            <w:r>
+              <w:t>BEGIN</w:t>
+            </w:r>
+          </w:p>
+          <w:p>
+            <w:pPr>
+              <w:cnfStyle w:val="000000000000" w:firstRow="0" w:lastRow="0" w:firstColumn="0" w:lastColumn="0" w:oddVBand="0" w:evenVBand="0" w:oddHBand="0" w:evenHBand="0" w:firstRowFirstColumn="0" w:firstRowLastColumn="0" w:lastRowFirstColumn="0" w:lastRowLastColumn="0"/>
+            </w:pPr>
+            <w:r>
+              <w:t xml:space="preserve">  </w:t>
+            </w:r>
+            <w:proofErr w:type="spellStart"/>
+            <w:r>
+              <w:t>v_</w:t>
+            </w:r>
+            <w:proofErr w:type="gramStart"/>
+            <w:r>
+              <w:t>na</w:t>
+            </w:r>
+            <w:proofErr w:type="spellEnd"/>
+            <w:r>
+              <w:t xml:space="preserve"> :</w:t>
+            </w:r>
+            <w:proofErr w:type="gramEnd"/>
+            <w:r>
+              <w:t xml:space="preserve">= </w:t>
+            </w:r>
+            <w:proofErr w:type="spellStart"/>
+            <w:r>
+              <w:t>ownArr</w:t>
+            </w:r>
+            <w:proofErr w:type="spellEnd"/>
+            <w:r>
+              <w:t>();</w:t>
+            </w:r>
+          </w:p>
+          <w:p>
+            <w:pPr>
+              <w:cnfStyle w:val="000000000000" w:firstRow="0" w:lastRow="0" w:firstColumn="0" w:lastColumn="0" w:oddVBand="0" w:evenVBand="0" w:oddHBand="0" w:evenHBand="0" w:firstRowFirstColumn="0" w:firstRowLastColumn="0" w:lastRowFirstColumn="0" w:lastRowLastColumn="0"/>
+            </w:pPr>
+            <w:r>
+              <w:t xml:space="preserve">  </w:t>
+            </w:r>
+            <w:proofErr w:type="spellStart"/>
+            <w:r>
+              <w:t>v_na.EXTEND</w:t>
+            </w:r>
+            <w:proofErr w:type="spellEnd"/>
+            <w:r>
+              <w:t>(3);</w:t>
+            </w:r>
+          </w:p>
+          <w:p>
+            <w:pPr>
+              <w:cnfStyle w:val="000000000000" w:firstRow="0" w:lastRow="0" w:firstColumn="0" w:lastColumn="0" w:oddVBand="0" w:evenVBand="0" w:oddHBand="0" w:evenHBand="0" w:firstRowFirstColumn="0" w:firstRowLastColumn="0" w:lastRowFirstColumn="0" w:lastRowLastColumn="0"/>
+            </w:pPr>
+            <w:r>
+              <w:t xml:space="preserve">  </w:t>
+            </w:r>
+            <w:proofErr w:type="spellStart"/>
+            <w:r>
+              <w:t>v_</w:t>
+            </w:r>
+            <w:proofErr w:type="gramStart"/>
+            <w:r>
+              <w:t>na</w:t>
+            </w:r>
+            <w:proofErr w:type="spellEnd"/>
+            <w:r>
+              <w:t>(</w:t>
+            </w:r>
+            <w:proofErr w:type="gramEnd"/>
+            <w:r>
+              <w:t>1) := 64;</w:t>
+            </w:r>
+          </w:p>
+          <w:p>
+            <w:pPr>
+              <w:cnfStyle w:val="000000000000" w:firstRow="0" w:lastRow="0" w:firstColumn="0" w:lastColumn="0" w:oddVBand="0" w:evenVBand="0" w:oddHBand="0" w:evenHBand="0" w:firstRowFirstColumn="0" w:firstRowLastColumn="0" w:lastRowFirstColumn="0" w:lastRowLastColumn="0"/>
+            </w:pPr>
+            <w:r>
+              <w:t xml:space="preserve">  </w:t>
+            </w:r>
+            <w:proofErr w:type="spellStart"/>
+            <w:r>
+              <w:t>v_</w:t>
+            </w:r>
+            <w:proofErr w:type="gramStart"/>
+            <w:r>
+              <w:t>na</w:t>
+            </w:r>
+            <w:proofErr w:type="spellEnd"/>
+            <w:r>
+              <w:t>(</w:t>
+            </w:r>
+            <w:proofErr w:type="gramEnd"/>
+            <w:r>
+              <w:t>2) := 65;</w:t>
+            </w:r>
+          </w:p>
+          <w:p>
+            <w:pPr>
+              <w:cnfStyle w:val="000000000000" w:firstRow="0" w:lastRow="0" w:firstColumn="0" w:lastColumn="0" w:oddVBand="0" w:evenVBand="0" w:oddHBand="0" w:evenHBand="0" w:firstRowFirstColumn="0" w:firstRowLastColumn="0" w:lastRowFirstColumn="0" w:lastRowLastColumn="0"/>
+            </w:pPr>
+            <w:r>
+              <w:t xml:space="preserve">  </w:t>
+            </w:r>
+            <w:proofErr w:type="spellStart"/>
+            <w:r>
+              <w:t>v_</w:t>
+            </w:r>
+            <w:proofErr w:type="gramStart"/>
+            <w:r>
+              <w:t>na</w:t>
+            </w:r>
+            <w:proofErr w:type="spellEnd"/>
+            <w:r>
+              <w:t>(</w:t>
+            </w:r>
+            <w:proofErr w:type="gramEnd"/>
+            <w:r>
+              <w:t>3) := 66;</w:t>
+            </w:r>
+          </w:p>
+          <w:p>
+            <w:pPr>
+              <w:cnfStyle w:val="000000000000" w:firstRow="0" w:lastRow="0" w:firstColumn="0" w:lastColumn="0" w:oddVBand="0" w:evenVBand="0" w:oddHBand="0" w:evenHBand="0" w:firstRowFirstColumn="0" w:firstRowLastColumn="0" w:lastRowFirstColumn="0" w:lastRowLastColumn="0"/>
+            </w:pPr>
+            <w:r>
+              <w:t xml:space="preserve">  -- Other </w:t>
+            </w:r>
+            <w:proofErr w:type="spellStart"/>
+            <w:r>
+              <w:t>possibility</w:t>
+            </w:r>
+            <w:proofErr w:type="spellEnd"/>
+            <w:r>
+              <w:t xml:space="preserve"> </w:t>
+            </w:r>
+            <w:proofErr w:type="spellStart"/>
+            <w:r>
+              <w:t>to</w:t>
+            </w:r>
+            <w:proofErr w:type="spellEnd"/>
+            <w:r>
+              <w:t xml:space="preserve"> </w:t>
+            </w:r>
+            <w:proofErr w:type="spellStart"/>
+            <w:r>
+              <w:t>fill</w:t>
+            </w:r>
+            <w:proofErr w:type="spellEnd"/>
+            <w:r>
+              <w:t>:</w:t>
+            </w:r>
+          </w:p>
+          <w:p>
+            <w:pPr>
+              <w:cnfStyle w:val="000000000000" w:firstRow="0" w:lastRow="0" w:firstColumn="0" w:lastColumn="0" w:oddVBand="0" w:evenVBand="0" w:oddHBand="0" w:evenHBand="0" w:firstRowFirstColumn="0" w:firstRowLastColumn="0" w:lastRowFirstColumn="0" w:lastRowLastColumn="0"/>
+            </w:pPr>
+            <w:r>
+              <w:t xml:space="preserve">  -- </w:t>
+            </w:r>
+            <w:proofErr w:type="spellStart"/>
+            <w:r>
+              <w:t>v_</w:t>
+            </w:r>
+            <w:proofErr w:type="gramStart"/>
+            <w:r>
+              <w:t>na</w:t>
+            </w:r>
+            <w:proofErr w:type="spellEnd"/>
+            <w:r>
+              <w:t xml:space="preserve"> :</w:t>
+            </w:r>
+            <w:proofErr w:type="gramEnd"/>
+            <w:r>
+              <w:t>= (64,65,66);</w:t>
+            </w:r>
+          </w:p>
+          <w:p>
+            <w:pPr>
+              <w:cnfStyle w:val="000000000000" w:firstRow="0" w:lastRow="0" w:firstColumn="0" w:lastColumn="0" w:oddVBand="0" w:evenVBand="0" w:oddHBand="0" w:evenHBand="0" w:firstRowFirstColumn="0" w:firstRowLastColumn="0" w:lastRowFirstColumn="0" w:lastRowLastColumn="0"/>
+            </w:pPr>
+            <w:r>
+              <w:t xml:space="preserve">  FOR i IN </w:t>
+            </w:r>
+            <w:proofErr w:type="gramStart"/>
+            <w:r>
+              <w:t>1..</w:t>
+            </w:r>
+            <w:proofErr w:type="gramEnd"/>
+            <w:r>
+              <w:t>v_na.count</w:t>
+            </w:r>
+          </w:p>
+          <w:p>
+            <w:pPr>
+              <w:cnfStyle w:val="000000000000" w:firstRow="0" w:lastRow="0" w:firstColumn="0" w:lastColumn="0" w:oddVBand="0" w:evenVBand="0" w:oddHBand="0" w:evenHBand="0" w:firstRowFirstColumn="0" w:firstRowLastColumn="0" w:lastRowFirstColumn="0" w:lastRowLastColumn="0"/>
+            </w:pPr>
+            <w:r>
+              <w:t xml:space="preserve">  LOOP</w:t>
+            </w:r>
+          </w:p>
+          <w:p>
+            <w:pPr>
+              <w:cnfStyle w:val="000000000000" w:firstRow="0" w:lastRow="0" w:firstColumn="0" w:lastColumn="0" w:oddVBand="0" w:evenVBand="0" w:oddHBand="0" w:evenHBand="0" w:firstRowFirstColumn="0" w:firstRowLastColumn="0" w:lastRowFirstColumn="0" w:lastRowLastColumn="0"/>
+            </w:pPr>
+            <w:r>
+              <w:t xml:space="preserve">    DBMS_OUTPUT.PUT_</w:t>
+            </w:r>
+            <w:proofErr w:type="gramStart"/>
+            <w:r>
+              <w:t>LINE(</w:t>
+            </w:r>
+            <w:proofErr w:type="gramEnd"/>
+            <w:r>
+              <w:t xml:space="preserve">'Part </w:t>
+            </w:r>
+            <w:proofErr w:type="spellStart"/>
+            <w:r>
+              <w:t>of</w:t>
+            </w:r>
+            <w:proofErr w:type="spellEnd"/>
+            <w:r>
+              <w:t xml:space="preserve"> </w:t>
+            </w:r>
+            <w:proofErr w:type="spellStart"/>
+            <w:r>
+              <w:t>v_na</w:t>
+            </w:r>
+            <w:proofErr w:type="spellEnd"/>
+            <w:r>
+              <w:t>:'||</w:t>
+            </w:r>
+            <w:proofErr w:type="spellStart"/>
+            <w:r>
+              <w:t>v_na</w:t>
+            </w:r>
+            <w:proofErr w:type="spellEnd"/>
+            <w:r>
+              <w:t>(i));</w:t>
+            </w:r>
+          </w:p>
+          <w:p>
+            <w:pPr>
+              <w:cnfStyle w:val="000000000000" w:firstRow="0" w:lastRow="0" w:firstColumn="0" w:lastColumn="0" w:oddVBand="0" w:evenVBand="0" w:oddHBand="0" w:evenHBand="0" w:firstRowFirstColumn="0" w:firstRowLastColumn="0" w:lastRowFirstColumn="0" w:lastRowLastColumn="0"/>
+            </w:pPr>
+            <w:r>
+              <w:t xml:space="preserve">  END LOOP;</w:t>
+            </w:r>
+          </w:p>
+          <w:p>
+            <w:pPr>
+              <w:cnfStyle w:val="000000000000" w:firstRow="0" w:lastRow="0" w:firstColumn="0" w:lastColumn="0" w:oddVBand="0" w:evenVBand="0" w:oddHBand="0" w:evenHBand="0" w:firstRowFirstColumn="0" w:firstRowLastColumn="0" w:lastRowFirstColumn="0" w:lastRowLastColumn="0"/>
+            </w:pPr>
+            <w:r>
+              <w:t>END;</w:t>
+            </w:r>
           </w:p>
           <w:p>
             <w:pPr>
@@ -19071,6 +20308,7 @@
           </w:tcPr>
           <w:p>
             <w:r>
+              <w:lastRenderedPageBreak/>
               <w:t>Resultat (Z.B. Screenshot):</w:t>
             </w:r>
           </w:p>
@@ -19083,16 +20321,53 @@
           </w:tcPr>
           <w:p>
             <w:pPr>
-              <w:cnfStyle w:val="000000000000" w:firstRow="0" w:lastRow="0" w:firstColumn="0" w:lastColumn="0" w:oddVBand="0" w:evenVBand="0" w:oddHBand="0" w:evenHBand="0" w:firstRowFirstColumn="0" w:firstRowLastColumn="0" w:lastRowFirstColumn="0" w:lastRowLastColumn="0"/>
-            </w:pPr>
-          </w:p>
-          <w:p>
-            <w:pPr>
-              <w:cnfStyle w:val="000000000000" w:firstRow="0" w:lastRow="0" w:firstColumn="0" w:lastColumn="0" w:oddVBand="0" w:evenVBand="0" w:oddHBand="0" w:evenHBand="0" w:firstRowFirstColumn="0" w:firstRowLastColumn="0" w:lastRowFirstColumn="0" w:lastRowLastColumn="0"/>
-            </w:pPr>
-          </w:p>
-          <w:p>
-            <w:pPr>
+              <w:jc w:val="both"/>
+              <w:cnfStyle w:val="000000000000" w:firstRow="0" w:lastRow="0" w:firstColumn="0" w:lastColumn="0" w:oddVBand="0" w:evenVBand="0" w:oddHBand="0" w:evenHBand="0" w:firstRowFirstColumn="0" w:firstRowLastColumn="0" w:lastRowFirstColumn="0" w:lastRowLastColumn="0"/>
+            </w:pPr>
+            <w:r>
+              <w:rPr>
+                <w:noProof/>
+              </w:rPr>
+              <w:drawing>
+                <wp:inline distT="0" distB="0" distL="0" distR="0" wp14:anchorId="332F6623" wp14:editId="225FB110">
+                  <wp:extent cx="1282535" cy="726905"/>
+                  <wp:effectExtent l="0" t="0" r="0" b="0"/>
+                  <wp:docPr id="9" name="Grafik 9"/>
+                  <wp:cNvGraphicFramePr>
+                    <a:graphicFrameLocks xmlns:a="http://schemas.openxmlformats.org/drawingml/2006/main" noChangeAspect="1"/>
+                  </wp:cNvGraphicFramePr>
+                  <a:graphic xmlns:a="http://schemas.openxmlformats.org/drawingml/2006/main">
+                    <a:graphicData uri="http://schemas.openxmlformats.org/drawingml/2006/picture">
+                      <pic:pic xmlns:pic="http://schemas.openxmlformats.org/drawingml/2006/picture">
+                        <pic:nvPicPr>
+                          <pic:cNvPr id="1" name=""/>
+                          <pic:cNvPicPr/>
+                        </pic:nvPicPr>
+                        <pic:blipFill>
+                          <a:blip r:embed="rId13"/>
+                          <a:stretch>
+                            <a:fillRect/>
+                          </a:stretch>
+                        </pic:blipFill>
+                        <pic:spPr>
+                          <a:xfrm>
+                            <a:off x="0" y="0"/>
+                            <a:ext cx="1324596" cy="750744"/>
+                          </a:xfrm>
+                          <a:prstGeom prst="rect">
+                            <a:avLst/>
+                          </a:prstGeom>
+                        </pic:spPr>
+                      </pic:pic>
+                    </a:graphicData>
+                  </a:graphic>
+                </wp:inline>
+              </w:drawing>
+            </w:r>
+          </w:p>
+          <w:p>
+            <w:pPr>
+              <w:jc w:val="both"/>
               <w:cnfStyle w:val="000000000000" w:firstRow="0" w:lastRow="0" w:firstColumn="0" w:lastColumn="0" w:oddVBand="0" w:evenVBand="0" w:oddHBand="0" w:evenHBand="0" w:firstRowFirstColumn="0" w:firstRowLastColumn="0" w:lastRowFirstColumn="0" w:lastRowLastColumn="0"/>
             </w:pPr>
           </w:p>

</xml_diff>

<commit_message>
Added function personIsA and getPersonID, procedure addPerson, trigger trigger_caraba and modified documentation
</commit_message>
<xml_diff>
--- a/DBS - Dokumentation.docx
+++ b/DBS - Dokumentation.docx
@@ -10286,12 +10286,12 @@
         <w:tblLook w:val="04A0" w:firstRow="1" w:lastRow="0" w:firstColumn="1" w:lastColumn="0" w:noHBand="0" w:noVBand="1"/>
       </w:tblPr>
       <w:tblGrid>
-        <w:gridCol w:w="2557"/>
-        <w:gridCol w:w="1748"/>
-        <w:gridCol w:w="1669"/>
-        <w:gridCol w:w="1669"/>
-        <w:gridCol w:w="1073"/>
-        <w:gridCol w:w="361"/>
+        <w:gridCol w:w="1310"/>
+        <w:gridCol w:w="2524"/>
+        <w:gridCol w:w="1833"/>
+        <w:gridCol w:w="1494"/>
+        <w:gridCol w:w="1433"/>
+        <w:gridCol w:w="483"/>
       </w:tblGrid>
       <w:tr>
         <w:trPr>
@@ -10300,7 +10300,7 @@
         <w:tc>
           <w:tcPr>
             <w:cnfStyle w:val="001000000100" w:firstRow="0" w:lastRow="0" w:firstColumn="1" w:lastColumn="0" w:oddVBand="0" w:evenVBand="0" w:oddHBand="0" w:evenHBand="0" w:firstRowFirstColumn="1" w:firstRowLastColumn="0" w:lastRowFirstColumn="0" w:lastRowLastColumn="0"/>
-            <w:tcW w:w="2557" w:type="dxa"/>
+            <w:tcW w:w="2542" w:type="dxa"/>
           </w:tcPr>
           <w:p>
             <w:r>
@@ -10310,8 +10310,8 @@
         </w:tc>
         <w:tc>
           <w:tcPr>
-            <w:tcW w:w="1748" w:type="dxa"/>
-            <w:shd w:val="clear" w:color="auto" w:fill="FF0000"/>
+            <w:tcW w:w="1999" w:type="dxa"/>
+            <w:shd w:val="clear" w:color="auto" w:fill="70AD47" w:themeFill="accent6"/>
           </w:tcPr>
           <w:p>
             <w:pPr>
@@ -10319,21 +10319,22 @@
                 <w:tab w:val="left" w:pos="1320"/>
               </w:tabs>
               <w:cnfStyle w:val="100000000000" w:firstRow="1" w:lastRow="0" w:firstColumn="0" w:lastColumn="0" w:oddVBand="0" w:evenVBand="0" w:oddHBand="0" w:evenHBand="0" w:firstRowFirstColumn="0" w:firstRowLastColumn="0" w:lastRowFirstColumn="0" w:lastRowLastColumn="0"/>
+              <w:rPr>
+                <w:b w:val="0"/>
+                <w:bCs w:val="0"/>
+              </w:rPr>
             </w:pPr>
             <w:r>
               <w:rPr>
                 <w:color w:val="FFFFFF" w:themeColor="background1"/>
               </w:rPr>
-              <w:t>IN ARBEIT</w:t>
-            </w:r>
-            <w:r>
-              <w:tab/>
-            </w:r>
-          </w:p>
-        </w:tc>
-        <w:tc>
-          <w:tcPr>
-            <w:tcW w:w="1669" w:type="dxa"/>
+              <w:t>ABGESCHLOSSEN</w:t>
+            </w:r>
+          </w:p>
+        </w:tc>
+        <w:tc>
+          <w:tcPr>
+            <w:tcW w:w="1447" w:type="dxa"/>
           </w:tcPr>
           <w:p>
             <w:pPr>
@@ -10352,7 +10353,7 @@
         </w:tc>
         <w:tc>
           <w:tcPr>
-            <w:tcW w:w="1669" w:type="dxa"/>
+            <w:tcW w:w="1655" w:type="dxa"/>
           </w:tcPr>
           <w:p>
             <w:pPr>
@@ -10411,7 +10412,7 @@
         <w:tc>
           <w:tcPr>
             <w:cnfStyle w:val="001000000000" w:firstRow="0" w:lastRow="0" w:firstColumn="1" w:lastColumn="0" w:oddVBand="0" w:evenVBand="0" w:oddHBand="0" w:evenHBand="0" w:firstRowFirstColumn="0" w:firstRowLastColumn="0" w:lastRowFirstColumn="0" w:lastRowLastColumn="0"/>
-            <w:tcW w:w="2557" w:type="dxa"/>
+            <w:tcW w:w="2542" w:type="dxa"/>
           </w:tcPr>
           <w:p>
             <w:r>
@@ -10421,7 +10422,7 @@
         </w:tc>
         <w:tc>
           <w:tcPr>
-            <w:tcW w:w="1748" w:type="dxa"/>
+            <w:tcW w:w="1999" w:type="dxa"/>
           </w:tcPr>
           <w:p>
             <w:pPr>
@@ -10434,7 +10435,7 @@
         </w:tc>
         <w:tc>
           <w:tcPr>
-            <w:tcW w:w="1669" w:type="dxa"/>
+            <w:tcW w:w="1447" w:type="dxa"/>
           </w:tcPr>
           <w:p>
             <w:pPr>
@@ -10456,7 +10457,7 @@
         </w:tc>
         <w:tc>
           <w:tcPr>
-            <w:tcW w:w="3103" w:type="dxa"/>
+            <w:tcW w:w="3089" w:type="dxa"/>
             <w:gridSpan w:val="3"/>
           </w:tcPr>
           <w:p>
@@ -10473,7 +10474,7 @@
         <w:tc>
           <w:tcPr>
             <w:cnfStyle w:val="001000000000" w:firstRow="0" w:lastRow="0" w:firstColumn="1" w:lastColumn="0" w:oddVBand="0" w:evenVBand="0" w:oddHBand="0" w:evenHBand="0" w:firstRowFirstColumn="0" w:firstRowLastColumn="0" w:lastRowFirstColumn="0" w:lastRowLastColumn="0"/>
-            <w:tcW w:w="2557" w:type="dxa"/>
+            <w:tcW w:w="2542" w:type="dxa"/>
           </w:tcPr>
           <w:p>
             <w:r>
@@ -10483,7 +10484,7 @@
         </w:tc>
         <w:tc>
           <w:tcPr>
-            <w:tcW w:w="6520" w:type="dxa"/>
+            <w:tcW w:w="6535" w:type="dxa"/>
             <w:gridSpan w:val="5"/>
             <w:vMerge w:val="restart"/>
           </w:tcPr>
@@ -10492,17 +10493,7 @@
               <w:cnfStyle w:val="000000000000" w:firstRow="0" w:lastRow="0" w:firstColumn="0" w:lastColumn="0" w:oddVBand="0" w:evenVBand="0" w:oddHBand="0" w:evenHBand="0" w:firstRowFirstColumn="0" w:firstRowLastColumn="0" w:lastRowFirstColumn="0" w:lastRowLastColumn="0"/>
             </w:pPr>
             <w:r>
-              <w:t>Es werden alle Vereine mit ihrer Anschrift, der Anzahl der Mannschaften, der Anzahl der Mitarbeiter, der Anzahl der Spieler und der Anzahl der Trainer ausgegeben werden.</w:t>
-            </w:r>
-            <w:r>
-              <w:br/>
-              <w:t xml:space="preserve">Es sollen auch berücksichtigt werden, Personen, die ausgetreten </w:t>
-            </w:r>
-            <w:r>
-              <w:t>sind,</w:t>
-            </w:r>
-            <w:r>
-              <w:t xml:space="preserve"> nicht angezeigt werden.</w:t>
+              <w:t>Es werden alle Vereine mit ihrer Anschrift, der Anzahl der Mannschaften ausgegeben werden.</w:t>
             </w:r>
           </w:p>
           <w:p>
@@ -10519,13 +10510,13 @@
         <w:tc>
           <w:tcPr>
             <w:cnfStyle w:val="001000000000" w:firstRow="0" w:lastRow="0" w:firstColumn="1" w:lastColumn="0" w:oddVBand="0" w:evenVBand="0" w:oddHBand="0" w:evenHBand="0" w:firstRowFirstColumn="0" w:firstRowLastColumn="0" w:lastRowFirstColumn="0" w:lastRowLastColumn="0"/>
-            <w:tcW w:w="2557" w:type="dxa"/>
+            <w:tcW w:w="2542" w:type="dxa"/>
           </w:tcPr>
           <w:p/>
         </w:tc>
         <w:tc>
           <w:tcPr>
-            <w:tcW w:w="6520" w:type="dxa"/>
+            <w:tcW w:w="6535" w:type="dxa"/>
             <w:gridSpan w:val="5"/>
             <w:vMerge/>
           </w:tcPr>
@@ -10540,7 +10531,7 @@
         <w:tc>
           <w:tcPr>
             <w:cnfStyle w:val="001000000000" w:firstRow="0" w:lastRow="0" w:firstColumn="1" w:lastColumn="0" w:oddVBand="0" w:evenVBand="0" w:oddHBand="0" w:evenHBand="0" w:firstRowFirstColumn="0" w:firstRowLastColumn="0" w:lastRowFirstColumn="0" w:lastRowLastColumn="0"/>
-            <w:tcW w:w="2557" w:type="dxa"/>
+            <w:tcW w:w="2542" w:type="dxa"/>
           </w:tcPr>
           <w:p>
             <w:r>
@@ -10550,7 +10541,7 @@
         </w:tc>
         <w:tc>
           <w:tcPr>
-            <w:tcW w:w="6520" w:type="dxa"/>
+            <w:tcW w:w="6535" w:type="dxa"/>
             <w:gridSpan w:val="5"/>
             <w:vMerge w:val="restart"/>
             <w:shd w:val="clear" w:color="auto" w:fill="D0CECE" w:themeFill="background2" w:themeFillShade="E6"/>
@@ -10559,6 +10550,52 @@
             <w:pPr>
               <w:cnfStyle w:val="000000000000" w:firstRow="0" w:lastRow="0" w:firstColumn="0" w:lastColumn="0" w:oddVBand="0" w:evenVBand="0" w:oddHBand="0" w:evenHBand="0" w:firstRowFirstColumn="0" w:firstRowLastColumn="0" w:lastRowFirstColumn="0" w:lastRowLastColumn="0"/>
             </w:pPr>
+            <w:r>
+              <w:rPr>
+                <w:noProof/>
+              </w:rPr>
+              <w:drawing>
+                <wp:inline distT="0" distB="0" distL="0" distR="0" wp14:anchorId="710BB147" wp14:editId="20B43B33">
+                  <wp:extent cx="4826000" cy="1040765"/>
+                  <wp:effectExtent l="0" t="0" r="0" b="6985"/>
+                  <wp:docPr id="8" name="Picture 8" descr="A picture containing chart&#10;&#10;Description automatically generated"/>
+                  <wp:cNvGraphicFramePr>
+                    <a:graphicFrameLocks xmlns:a="http://schemas.openxmlformats.org/drawingml/2006/main" noChangeAspect="1"/>
+                  </wp:cNvGraphicFramePr>
+                  <a:graphic xmlns:a="http://schemas.openxmlformats.org/drawingml/2006/main">
+                    <a:graphicData uri="http://schemas.openxmlformats.org/drawingml/2006/picture">
+                      <pic:pic xmlns:pic="http://schemas.openxmlformats.org/drawingml/2006/picture">
+                        <pic:nvPicPr>
+                          <pic:cNvPr id="8" name="Picture 8" descr="A picture containing chart&#10;&#10;Description automatically generated"/>
+                          <pic:cNvPicPr/>
+                        </pic:nvPicPr>
+                        <pic:blipFill>
+                          <a:blip r:embed="rId11">
+                            <a:extLst>
+                              <a:ext uri="{28A0092B-C50C-407E-A947-70E740481C1C}">
+                                <a14:useLocalDpi xmlns:a14="http://schemas.microsoft.com/office/drawing/2010/main" val="0"/>
+                              </a:ext>
+                            </a:extLst>
+                          </a:blip>
+                          <a:stretch>
+                            <a:fillRect/>
+                          </a:stretch>
+                        </pic:blipFill>
+                        <pic:spPr>
+                          <a:xfrm>
+                            <a:off x="0" y="0"/>
+                            <a:ext cx="4826000" cy="1040765"/>
+                          </a:xfrm>
+                          <a:prstGeom prst="rect">
+                            <a:avLst/>
+                          </a:prstGeom>
+                        </pic:spPr>
+                      </pic:pic>
+                    </a:graphicData>
+                  </a:graphic>
+                </wp:inline>
+              </w:drawing>
+            </w:r>
           </w:p>
           <w:p>
             <w:pPr>
@@ -10579,13 +10616,13 @@
         <w:tc>
           <w:tcPr>
             <w:cnfStyle w:val="001000000000" w:firstRow="0" w:lastRow="0" w:firstColumn="1" w:lastColumn="0" w:oddVBand="0" w:evenVBand="0" w:oddHBand="0" w:evenHBand="0" w:firstRowFirstColumn="0" w:firstRowLastColumn="0" w:lastRowFirstColumn="0" w:lastRowLastColumn="0"/>
-            <w:tcW w:w="2557" w:type="dxa"/>
+            <w:tcW w:w="2542" w:type="dxa"/>
           </w:tcPr>
           <w:p/>
         </w:tc>
         <w:tc>
           <w:tcPr>
-            <w:tcW w:w="6520" w:type="dxa"/>
+            <w:tcW w:w="6535" w:type="dxa"/>
             <w:gridSpan w:val="5"/>
             <w:vMerge/>
             <w:shd w:val="clear" w:color="auto" w:fill="D0CECE" w:themeFill="background2" w:themeFillShade="E6"/>
@@ -10601,7 +10638,7 @@
         <w:tc>
           <w:tcPr>
             <w:cnfStyle w:val="001000000000" w:firstRow="0" w:lastRow="0" w:firstColumn="1" w:lastColumn="0" w:oddVBand="0" w:evenVBand="0" w:oddHBand="0" w:evenHBand="0" w:firstRowFirstColumn="0" w:firstRowLastColumn="0" w:lastRowFirstColumn="0" w:lastRowLastColumn="0"/>
-            <w:tcW w:w="2557" w:type="dxa"/>
+            <w:tcW w:w="2542" w:type="dxa"/>
           </w:tcPr>
           <w:p>
             <w:r>
@@ -10611,7 +10648,7 @@
         </w:tc>
         <w:tc>
           <w:tcPr>
-            <w:tcW w:w="6520" w:type="dxa"/>
+            <w:tcW w:w="6535" w:type="dxa"/>
             <w:gridSpan w:val="5"/>
             <w:vMerge w:val="restart"/>
           </w:tcPr>
@@ -10639,13 +10676,13 @@
         <w:tc>
           <w:tcPr>
             <w:cnfStyle w:val="001000000000" w:firstRow="0" w:lastRow="0" w:firstColumn="1" w:lastColumn="0" w:oddVBand="0" w:evenVBand="0" w:oddHBand="0" w:evenHBand="0" w:firstRowFirstColumn="0" w:firstRowLastColumn="0" w:lastRowFirstColumn="0" w:lastRowLastColumn="0"/>
-            <w:tcW w:w="2557" w:type="dxa"/>
+            <w:tcW w:w="2542" w:type="dxa"/>
           </w:tcPr>
           <w:p/>
         </w:tc>
         <w:tc>
           <w:tcPr>
-            <w:tcW w:w="6520" w:type="dxa"/>
+            <w:tcW w:w="6535" w:type="dxa"/>
             <w:gridSpan w:val="5"/>
             <w:vMerge/>
           </w:tcPr>
@@ -10660,7 +10697,7 @@
         <w:tc>
           <w:tcPr>
             <w:cnfStyle w:val="001000000000" w:firstRow="0" w:lastRow="0" w:firstColumn="1" w:lastColumn="0" w:oddVBand="0" w:evenVBand="0" w:oddHBand="0" w:evenHBand="0" w:firstRowFirstColumn="0" w:firstRowLastColumn="0" w:lastRowFirstColumn="0" w:lastRowLastColumn="0"/>
-            <w:tcW w:w="2557" w:type="dxa"/>
+            <w:tcW w:w="2542" w:type="dxa"/>
           </w:tcPr>
           <w:p>
             <w:r>
@@ -10670,7 +10707,7 @@
         </w:tc>
         <w:tc>
           <w:tcPr>
-            <w:tcW w:w="6520" w:type="dxa"/>
+            <w:tcW w:w="6535" w:type="dxa"/>
             <w:gridSpan w:val="5"/>
             <w:shd w:val="clear" w:color="auto" w:fill="D0CECE" w:themeFill="background2" w:themeFillShade="E6"/>
           </w:tcPr>
@@ -10683,6 +10720,52 @@
             <w:pPr>
               <w:cnfStyle w:val="000000000000" w:firstRow="0" w:lastRow="0" w:firstColumn="0" w:lastColumn="0" w:oddVBand="0" w:evenVBand="0" w:oddHBand="0" w:evenHBand="0" w:firstRowFirstColumn="0" w:firstRowLastColumn="0" w:lastRowFirstColumn="0" w:lastRowLastColumn="0"/>
             </w:pPr>
+            <w:r>
+              <w:rPr>
+                <w:noProof/>
+              </w:rPr>
+              <w:drawing>
+                <wp:inline distT="0" distB="0" distL="0" distR="0" wp14:anchorId="51FE82A2" wp14:editId="51EDE238">
+                  <wp:extent cx="3856054" cy="2232853"/>
+                  <wp:effectExtent l="0" t="0" r="0" b="0"/>
+                  <wp:docPr id="9" name="Picture 9" descr="Graphical user interface, application, table&#10;&#10;Description automatically generated"/>
+                  <wp:cNvGraphicFramePr>
+                    <a:graphicFrameLocks xmlns:a="http://schemas.openxmlformats.org/drawingml/2006/main" noChangeAspect="1"/>
+                  </wp:cNvGraphicFramePr>
+                  <a:graphic xmlns:a="http://schemas.openxmlformats.org/drawingml/2006/main">
+                    <a:graphicData uri="http://schemas.openxmlformats.org/drawingml/2006/picture">
+                      <pic:pic xmlns:pic="http://schemas.openxmlformats.org/drawingml/2006/picture">
+                        <pic:nvPicPr>
+                          <pic:cNvPr id="9" name="Picture 9" descr="Graphical user interface, application, table&#10;&#10;Description automatically generated"/>
+                          <pic:cNvPicPr/>
+                        </pic:nvPicPr>
+                        <pic:blipFill>
+                          <a:blip r:embed="rId12">
+                            <a:extLst>
+                              <a:ext uri="{28A0092B-C50C-407E-A947-70E740481C1C}">
+                                <a14:useLocalDpi xmlns:a14="http://schemas.microsoft.com/office/drawing/2010/main" val="0"/>
+                              </a:ext>
+                            </a:extLst>
+                          </a:blip>
+                          <a:stretch>
+                            <a:fillRect/>
+                          </a:stretch>
+                        </pic:blipFill>
+                        <pic:spPr>
+                          <a:xfrm>
+                            <a:off x="0" y="0"/>
+                            <a:ext cx="3856054" cy="2232853"/>
+                          </a:xfrm>
+                          <a:prstGeom prst="rect">
+                            <a:avLst/>
+                          </a:prstGeom>
+                        </pic:spPr>
+                      </pic:pic>
+                    </a:graphicData>
+                  </a:graphic>
+                </wp:inline>
+              </w:drawing>
+            </w:r>
           </w:p>
           <w:p>
             <w:pPr>
@@ -12592,7 +12675,7 @@
                           <pic:cNvPicPr/>
                         </pic:nvPicPr>
                         <pic:blipFill>
-                          <a:blip r:embed="rId11">
+                          <a:blip r:embed="rId13">
                             <a:extLst>
                               <a:ext uri="{28A0092B-C50C-407E-A947-70E740481C1C}">
                                 <a14:useLocalDpi xmlns:a14="http://schemas.microsoft.com/office/drawing/2010/main" val="0"/>
@@ -12757,7 +12840,7 @@
                           <pic:cNvPicPr/>
                         </pic:nvPicPr>
                         <pic:blipFill>
-                          <a:blip r:embed="rId12">
+                          <a:blip r:embed="rId14">
                             <a:extLst>
                               <a:ext uri="{28A0092B-C50C-407E-A947-70E740481C1C}">
                                 <a14:useLocalDpi xmlns:a14="http://schemas.microsoft.com/office/drawing/2010/main" val="0"/>
@@ -14150,12 +14233,12 @@
         <w:tblLook w:val="04A0" w:firstRow="1" w:lastRow="0" w:firstColumn="1" w:lastColumn="0" w:noHBand="0" w:noVBand="1"/>
       </w:tblPr>
       <w:tblGrid>
-        <w:gridCol w:w="2553"/>
-        <w:gridCol w:w="1746"/>
-        <w:gridCol w:w="1668"/>
-        <w:gridCol w:w="1666"/>
-        <w:gridCol w:w="1073"/>
-        <w:gridCol w:w="361"/>
+        <w:gridCol w:w="1471"/>
+        <w:gridCol w:w="2318"/>
+        <w:gridCol w:w="1930"/>
+        <w:gridCol w:w="1487"/>
+        <w:gridCol w:w="1396"/>
+        <w:gridCol w:w="470"/>
       </w:tblGrid>
       <w:tr>
         <w:trPr>
@@ -14176,14 +14259,20 @@
         <w:tc>
           <w:tcPr>
             <w:tcW w:w="1746" w:type="dxa"/>
-            <w:shd w:val="clear" w:color="auto" w:fill="262626" w:themeFill="text1" w:themeFillTint="D9"/>
+            <w:shd w:val="clear" w:color="auto" w:fill="70AD47" w:themeFill="accent6"/>
           </w:tcPr>
           <w:p>
             <w:pPr>
               <w:cnfStyle w:val="100000000000" w:firstRow="1" w:lastRow="0" w:firstColumn="0" w:lastColumn="0" w:oddVBand="0" w:evenVBand="0" w:oddHBand="0" w:evenHBand="0" w:firstRowFirstColumn="0" w:firstRowLastColumn="0" w:lastRowFirstColumn="0" w:lastRowLastColumn="0"/>
-            </w:pPr>
-            <w:r>
-              <w:t>BEREIT</w:t>
+              <w:rPr>
+                <w:color w:val="FFFFFF" w:themeColor="background1"/>
+              </w:rPr>
+            </w:pPr>
+            <w:r>
+              <w:rPr>
+                <w:color w:val="FFFFFF" w:themeColor="background1"/>
+              </w:rPr>
+              <w:t>ABGESCHLOSSEN</w:t>
             </w:r>
           </w:p>
         </w:tc>
@@ -14361,6 +14450,23 @@
               <w:t>Input Parameter ist die PersonenID oder Vorname und Nachname</w:t>
             </w:r>
             <w:r>
+              <w:t xml:space="preserve">. </w:t>
+            </w:r>
+          </w:p>
+          <w:p>
+            <w:pPr>
+              <w:cnfStyle w:val="000000000000" w:firstRow="0" w:lastRow="0" w:firstColumn="0" w:lastColumn="0" w:oddVBand="0" w:evenVBand="0" w:oddHBand="0" w:evenHBand="0" w:firstRowFirstColumn="0" w:firstRowLastColumn="0" w:lastRowFirstColumn="0" w:lastRowLastColumn="0"/>
+            </w:pPr>
+            <w:r>
+              <w:t>(TIPP: Function-Overloading</w:t>
+            </w:r>
+            <w:r>
+              <w:t xml:space="preserve"> und defaultParameter</w:t>
+            </w:r>
+            <w:r>
+              <w:t>)</w:t>
+            </w:r>
+            <w:r>
               <w:t>.</w:t>
             </w:r>
           </w:p>
@@ -14369,31 +14475,6 @@
               <w:cnfStyle w:val="000000000000" w:firstRow="0" w:lastRow="0" w:firstColumn="0" w:lastColumn="0" w:oddVBand="0" w:evenVBand="0" w:oddHBand="0" w:evenHBand="0" w:firstRowFirstColumn="0" w:firstRowLastColumn="0" w:lastRowFirstColumn="0" w:lastRowLastColumn="0"/>
             </w:pPr>
             <w:r>
-              <w:t xml:space="preserve">Optionaler Input Parameter ist StepsBack. Dieser InputParameter hat als Default Wert 0. 0 gibt die aktuelle Art der Person aus. 1 gibt die Art einer Person aus, der sie zuvor zugwiesen war. 2 geht zwei Schritte zurück. 3 geht …. </w:t>
-            </w:r>
-          </w:p>
-          <w:p>
-            <w:pPr>
-              <w:cnfStyle w:val="000000000000" w:firstRow="0" w:lastRow="0" w:firstColumn="0" w:lastColumn="0" w:oddVBand="0" w:evenVBand="0" w:oddHBand="0" w:evenHBand="0" w:firstRowFirstColumn="0" w:firstRowLastColumn="0" w:lastRowFirstColumn="0" w:lastRowLastColumn="0"/>
-            </w:pPr>
-            <w:r>
-              <w:t>(TIPP: Function-Overloading</w:t>
-            </w:r>
-            <w:r>
-              <w:t xml:space="preserve"> und defaultParameter</w:t>
-            </w:r>
-            <w:r>
-              <w:t>)</w:t>
-            </w:r>
-            <w:r>
-              <w:t>.</w:t>
-            </w:r>
-          </w:p>
-          <w:p>
-            <w:pPr>
-              <w:cnfStyle w:val="000000000000" w:firstRow="0" w:lastRow="0" w:firstColumn="0" w:lastColumn="0" w:oddVBand="0" w:evenVBand="0" w:oddHBand="0" w:evenHBand="0" w:firstRowFirstColumn="0" w:firstRowLastColumn="0" w:lastRowFirstColumn="0" w:lastRowLastColumn="0"/>
-            </w:pPr>
-            <w:r>
               <w:t>Wenn Vorname und Nachname eingegeben sind wird die PersonenID mit getPersonID() abgefragt.</w:t>
             </w:r>
           </w:p>
@@ -14410,20 +14491,15 @@
               <w:cnfStyle w:val="000000000000" w:firstRow="0" w:lastRow="0" w:firstColumn="0" w:lastColumn="0" w:oddVBand="0" w:evenVBand="0" w:oddHBand="0" w:evenHBand="0" w:firstRowFirstColumn="0" w:firstRowLastColumn="0" w:lastRowFirstColumn="0" w:lastRowLastColumn="0"/>
             </w:pPr>
             <w:r>
-              <w:t xml:space="preserve">ret = -3 … Falsche Eingabe (Z.B. falsche Anzahl an Parameter) </w:t>
-            </w:r>
-          </w:p>
-          <w:p>
-            <w:pPr>
-              <w:cnfStyle w:val="000000000000" w:firstRow="0" w:lastRow="0" w:firstColumn="0" w:lastColumn="0" w:oddVBand="0" w:evenVBand="0" w:oddHBand="0" w:evenHBand="0" w:firstRowFirstColumn="0" w:firstRowLastColumn="0" w:lastRowFirstColumn="0" w:lastRowLastColumn="0"/>
-            </w:pPr>
-            <w:r>
               <w:t>ret = -2 … Mehrere Personen gefunden</w:t>
             </w:r>
           </w:p>
           <w:p>
             <w:pPr>
               <w:cnfStyle w:val="000000000000" w:firstRow="0" w:lastRow="0" w:firstColumn="0" w:lastColumn="0" w:oddVBand="0" w:evenVBand="0" w:oddHBand="0" w:evenHBand="0" w:firstRowFirstColumn="0" w:firstRowLastColumn="0" w:lastRowFirstColumn="0" w:lastRowLastColumn="0"/>
+              <w:rPr>
+                <w:lang w:val="en-US"/>
+              </w:rPr>
             </w:pPr>
             <w:r>
               <w:t>ret = -1 ... Person nicht gefunden</w:t>
@@ -14502,6 +14578,52 @@
             <w:pPr>
               <w:cnfStyle w:val="000000000000" w:firstRow="0" w:lastRow="0" w:firstColumn="0" w:lastColumn="0" w:oddVBand="0" w:evenVBand="0" w:oddHBand="0" w:evenHBand="0" w:firstRowFirstColumn="0" w:firstRowLastColumn="0" w:lastRowFirstColumn="0" w:lastRowLastColumn="0"/>
             </w:pPr>
+            <w:r>
+              <w:rPr>
+                <w:noProof/>
+              </w:rPr>
+              <w:drawing>
+                <wp:inline distT="0" distB="0" distL="0" distR="0" wp14:anchorId="188DFF42" wp14:editId="049450B6">
+                  <wp:extent cx="4673600" cy="4853940"/>
+                  <wp:effectExtent l="0" t="0" r="0" b="3810"/>
+                  <wp:docPr id="10" name="Picture 10" descr="Graphical user interface, text&#10;&#10;Description automatically generated with medium confidence"/>
+                  <wp:cNvGraphicFramePr>
+                    <a:graphicFrameLocks xmlns:a="http://schemas.openxmlformats.org/drawingml/2006/main" noChangeAspect="1"/>
+                  </wp:cNvGraphicFramePr>
+                  <a:graphic xmlns:a="http://schemas.openxmlformats.org/drawingml/2006/main">
+                    <a:graphicData uri="http://schemas.openxmlformats.org/drawingml/2006/picture">
+                      <pic:pic xmlns:pic="http://schemas.openxmlformats.org/drawingml/2006/picture">
+                        <pic:nvPicPr>
+                          <pic:cNvPr id="10" name="Picture 10" descr="Graphical user interface, text&#10;&#10;Description automatically generated with medium confidence"/>
+                          <pic:cNvPicPr/>
+                        </pic:nvPicPr>
+                        <pic:blipFill>
+                          <a:blip r:embed="rId15">
+                            <a:extLst>
+                              <a:ext uri="{28A0092B-C50C-407E-A947-70E740481C1C}">
+                                <a14:useLocalDpi xmlns:a14="http://schemas.microsoft.com/office/drawing/2010/main" val="0"/>
+                              </a:ext>
+                            </a:extLst>
+                          </a:blip>
+                          <a:stretch>
+                            <a:fillRect/>
+                          </a:stretch>
+                        </pic:blipFill>
+                        <pic:spPr>
+                          <a:xfrm>
+                            <a:off x="0" y="0"/>
+                            <a:ext cx="4674009" cy="4854365"/>
+                          </a:xfrm>
+                          <a:prstGeom prst="rect">
+                            <a:avLst/>
+                          </a:prstGeom>
+                        </pic:spPr>
+                      </pic:pic>
+                    </a:graphicData>
+                  </a:graphic>
+                </wp:inline>
+              </w:drawing>
+            </w:r>
           </w:p>
           <w:p>
             <w:pPr>
@@ -14607,6 +14729,7 @@
           </w:tcPr>
           <w:p>
             <w:r>
+              <w:lastRenderedPageBreak/>
               <w:t>Resultat (Z.B. Screenshot):</w:t>
             </w:r>
           </w:p>
@@ -14621,6 +14744,52 @@
             <w:pPr>
               <w:cnfStyle w:val="000000000000" w:firstRow="0" w:lastRow="0" w:firstColumn="0" w:lastColumn="0" w:oddVBand="0" w:evenVBand="0" w:oddHBand="0" w:evenHBand="0" w:firstRowFirstColumn="0" w:firstRowLastColumn="0" w:lastRowFirstColumn="0" w:lastRowLastColumn="0"/>
             </w:pPr>
+            <w:r>
+              <w:rPr>
+                <w:noProof/>
+              </w:rPr>
+              <w:drawing>
+                <wp:inline distT="0" distB="0" distL="0" distR="0" wp14:anchorId="5B5A2239" wp14:editId="76E406DD">
+                  <wp:extent cx="2659610" cy="1585097"/>
+                  <wp:effectExtent l="0" t="0" r="7620" b="0"/>
+                  <wp:docPr id="11" name="Picture 11" descr="Graphical user interface, text, application, email&#10;&#10;Description automatically generated"/>
+                  <wp:cNvGraphicFramePr>
+                    <a:graphicFrameLocks xmlns:a="http://schemas.openxmlformats.org/drawingml/2006/main" noChangeAspect="1"/>
+                  </wp:cNvGraphicFramePr>
+                  <a:graphic xmlns:a="http://schemas.openxmlformats.org/drawingml/2006/main">
+                    <a:graphicData uri="http://schemas.openxmlformats.org/drawingml/2006/picture">
+                      <pic:pic xmlns:pic="http://schemas.openxmlformats.org/drawingml/2006/picture">
+                        <pic:nvPicPr>
+                          <pic:cNvPr id="11" name="Picture 11" descr="Graphical user interface, text, application, email&#10;&#10;Description automatically generated"/>
+                          <pic:cNvPicPr/>
+                        </pic:nvPicPr>
+                        <pic:blipFill>
+                          <a:blip r:embed="rId16">
+                            <a:extLst>
+                              <a:ext uri="{28A0092B-C50C-407E-A947-70E740481C1C}">
+                                <a14:useLocalDpi xmlns:a14="http://schemas.microsoft.com/office/drawing/2010/main" val="0"/>
+                              </a:ext>
+                            </a:extLst>
+                          </a:blip>
+                          <a:stretch>
+                            <a:fillRect/>
+                          </a:stretch>
+                        </pic:blipFill>
+                        <pic:spPr>
+                          <a:xfrm>
+                            <a:off x="0" y="0"/>
+                            <a:ext cx="2659610" cy="1585097"/>
+                          </a:xfrm>
+                          <a:prstGeom prst="rect">
+                            <a:avLst/>
+                          </a:prstGeom>
+                        </pic:spPr>
+                      </pic:pic>
+                    </a:graphicData>
+                  </a:graphic>
+                </wp:inline>
+              </w:drawing>
+            </w:r>
           </w:p>
           <w:p>
             <w:pPr>
@@ -15210,12 +15379,12 @@
         <w:tblLook w:val="04A0" w:firstRow="1" w:lastRow="0" w:firstColumn="1" w:lastColumn="0" w:noHBand="0" w:noVBand="1"/>
       </w:tblPr>
       <w:tblGrid>
-        <w:gridCol w:w="2553"/>
-        <w:gridCol w:w="1746"/>
-        <w:gridCol w:w="1668"/>
-        <w:gridCol w:w="1666"/>
-        <w:gridCol w:w="1073"/>
-        <w:gridCol w:w="361"/>
+        <w:gridCol w:w="1417"/>
+        <w:gridCol w:w="2338"/>
+        <w:gridCol w:w="1946"/>
+        <w:gridCol w:w="1489"/>
+        <w:gridCol w:w="1408"/>
+        <w:gridCol w:w="474"/>
       </w:tblGrid>
       <w:tr>
         <w:trPr>
@@ -15236,14 +15405,17 @@
         <w:tc>
           <w:tcPr>
             <w:tcW w:w="1746" w:type="dxa"/>
-            <w:shd w:val="clear" w:color="auto" w:fill="262626" w:themeFill="text1" w:themeFillTint="D9"/>
+            <w:shd w:val="clear" w:color="auto" w:fill="70AD47" w:themeFill="accent6"/>
           </w:tcPr>
           <w:p>
             <w:pPr>
               <w:cnfStyle w:val="100000000000" w:firstRow="1" w:lastRow="0" w:firstColumn="0" w:lastColumn="0" w:oddVBand="0" w:evenVBand="0" w:oddHBand="0" w:evenHBand="0" w:firstRowFirstColumn="0" w:firstRowLastColumn="0" w:lastRowFirstColumn="0" w:lastRowLastColumn="0"/>
             </w:pPr>
             <w:r>
-              <w:t>BEREIT</w:t>
+              <w:rPr>
+                <w:color w:val="FFFFFF" w:themeColor="background1"/>
+              </w:rPr>
+              <w:t>ABGESCHLOSSEN</w:t>
             </w:r>
           </w:p>
         </w:tc>
@@ -15585,6 +15757,52 @@
             <w:pPr>
               <w:cnfStyle w:val="000000000000" w:firstRow="0" w:lastRow="0" w:firstColumn="0" w:lastColumn="0" w:oddVBand="0" w:evenVBand="0" w:oddHBand="0" w:evenHBand="0" w:firstRowFirstColumn="0" w:firstRowLastColumn="0" w:lastRowFirstColumn="0" w:lastRowLastColumn="0"/>
             </w:pPr>
+            <w:r>
+              <w:rPr>
+                <w:noProof/>
+              </w:rPr>
+              <w:drawing>
+                <wp:inline distT="0" distB="0" distL="0" distR="0" wp14:anchorId="4B8D2E86" wp14:editId="7698649F">
+                  <wp:extent cx="4714240" cy="3035300"/>
+                  <wp:effectExtent l="0" t="0" r="0" b="0"/>
+                  <wp:docPr id="12" name="Picture 12" descr="Graphical user interface, text, application, email&#10;&#10;Description automatically generated"/>
+                  <wp:cNvGraphicFramePr>
+                    <a:graphicFrameLocks xmlns:a="http://schemas.openxmlformats.org/drawingml/2006/main" noChangeAspect="1"/>
+                  </wp:cNvGraphicFramePr>
+                  <a:graphic xmlns:a="http://schemas.openxmlformats.org/drawingml/2006/main">
+                    <a:graphicData uri="http://schemas.openxmlformats.org/drawingml/2006/picture">
+                      <pic:pic xmlns:pic="http://schemas.openxmlformats.org/drawingml/2006/picture">
+                        <pic:nvPicPr>
+                          <pic:cNvPr id="12" name="Picture 12" descr="Graphical user interface, text, application, email&#10;&#10;Description automatically generated"/>
+                          <pic:cNvPicPr/>
+                        </pic:nvPicPr>
+                        <pic:blipFill>
+                          <a:blip r:embed="rId17">
+                            <a:extLst>
+                              <a:ext uri="{28A0092B-C50C-407E-A947-70E740481C1C}">
+                                <a14:useLocalDpi xmlns:a14="http://schemas.microsoft.com/office/drawing/2010/main" val="0"/>
+                              </a:ext>
+                            </a:extLst>
+                          </a:blip>
+                          <a:stretch>
+                            <a:fillRect/>
+                          </a:stretch>
+                        </pic:blipFill>
+                        <pic:spPr>
+                          <a:xfrm>
+                            <a:off x="0" y="0"/>
+                            <a:ext cx="4714240" cy="3035300"/>
+                          </a:xfrm>
+                          <a:prstGeom prst="rect">
+                            <a:avLst/>
+                          </a:prstGeom>
+                        </pic:spPr>
+                      </pic:pic>
+                    </a:graphicData>
+                  </a:graphic>
+                </wp:inline>
+              </w:drawing>
+            </w:r>
           </w:p>
           <w:p>
             <w:pPr>
@@ -15645,6 +15863,52 @@
             <w:pPr>
               <w:cnfStyle w:val="000000000000" w:firstRow="0" w:lastRow="0" w:firstColumn="0" w:lastColumn="0" w:oddVBand="0" w:evenVBand="0" w:oddHBand="0" w:evenHBand="0" w:firstRowFirstColumn="0" w:firstRowLastColumn="0" w:lastRowFirstColumn="0" w:lastRowLastColumn="0"/>
             </w:pPr>
+            <w:r>
+              <w:rPr>
+                <w:noProof/>
+              </w:rPr>
+              <w:drawing>
+                <wp:inline distT="0" distB="0" distL="0" distR="0" wp14:anchorId="1C43BB63" wp14:editId="5150F0F9">
+                  <wp:extent cx="4714240" cy="335280"/>
+                  <wp:effectExtent l="0" t="0" r="0" b="7620"/>
+                  <wp:docPr id="13" name="Picture 13"/>
+                  <wp:cNvGraphicFramePr>
+                    <a:graphicFrameLocks xmlns:a="http://schemas.openxmlformats.org/drawingml/2006/main" noChangeAspect="1"/>
+                  </wp:cNvGraphicFramePr>
+                  <a:graphic xmlns:a="http://schemas.openxmlformats.org/drawingml/2006/main">
+                    <a:graphicData uri="http://schemas.openxmlformats.org/drawingml/2006/picture">
+                      <pic:pic xmlns:pic="http://schemas.openxmlformats.org/drawingml/2006/picture">
+                        <pic:nvPicPr>
+                          <pic:cNvPr id="13" name="Picture 13"/>
+                          <pic:cNvPicPr/>
+                        </pic:nvPicPr>
+                        <pic:blipFill>
+                          <a:blip r:embed="rId18">
+                            <a:extLst>
+                              <a:ext uri="{28A0092B-C50C-407E-A947-70E740481C1C}">
+                                <a14:useLocalDpi xmlns:a14="http://schemas.microsoft.com/office/drawing/2010/main" val="0"/>
+                              </a:ext>
+                            </a:extLst>
+                          </a:blip>
+                          <a:stretch>
+                            <a:fillRect/>
+                          </a:stretch>
+                        </pic:blipFill>
+                        <pic:spPr>
+                          <a:xfrm>
+                            <a:off x="0" y="0"/>
+                            <a:ext cx="4714240" cy="335280"/>
+                          </a:xfrm>
+                          <a:prstGeom prst="rect">
+                            <a:avLst/>
+                          </a:prstGeom>
+                        </pic:spPr>
+                      </pic:pic>
+                    </a:graphicData>
+                  </a:graphic>
+                </wp:inline>
+              </w:drawing>
+            </w:r>
           </w:p>
           <w:p>
             <w:pPr>
@@ -15704,6 +15968,52 @@
             <w:pPr>
               <w:cnfStyle w:val="000000000000" w:firstRow="0" w:lastRow="0" w:firstColumn="0" w:lastColumn="0" w:oddVBand="0" w:evenVBand="0" w:oddHBand="0" w:evenHBand="0" w:firstRowFirstColumn="0" w:firstRowLastColumn="0" w:lastRowFirstColumn="0" w:lastRowLastColumn="0"/>
             </w:pPr>
+            <w:r>
+              <w:rPr>
+                <w:noProof/>
+              </w:rPr>
+              <w:drawing>
+                <wp:inline distT="0" distB="0" distL="0" distR="0" wp14:anchorId="3EDA7D18" wp14:editId="5DDED8E5">
+                  <wp:extent cx="3276884" cy="381033"/>
+                  <wp:effectExtent l="0" t="0" r="0" b="0"/>
+                  <wp:docPr id="14" name="Picture 14" descr="Table&#10;&#10;Description automatically generated"/>
+                  <wp:cNvGraphicFramePr>
+                    <a:graphicFrameLocks xmlns:a="http://schemas.openxmlformats.org/drawingml/2006/main" noChangeAspect="1"/>
+                  </wp:cNvGraphicFramePr>
+                  <a:graphic xmlns:a="http://schemas.openxmlformats.org/drawingml/2006/main">
+                    <a:graphicData uri="http://schemas.openxmlformats.org/drawingml/2006/picture">
+                      <pic:pic xmlns:pic="http://schemas.openxmlformats.org/drawingml/2006/picture">
+                        <pic:nvPicPr>
+                          <pic:cNvPr id="14" name="Picture 14" descr="Table&#10;&#10;Description automatically generated"/>
+                          <pic:cNvPicPr/>
+                        </pic:nvPicPr>
+                        <pic:blipFill>
+                          <a:blip r:embed="rId19">
+                            <a:extLst>
+                              <a:ext uri="{28A0092B-C50C-407E-A947-70E740481C1C}">
+                                <a14:useLocalDpi xmlns:a14="http://schemas.microsoft.com/office/drawing/2010/main" val="0"/>
+                              </a:ext>
+                            </a:extLst>
+                          </a:blip>
+                          <a:stretch>
+                            <a:fillRect/>
+                          </a:stretch>
+                        </pic:blipFill>
+                        <pic:spPr>
+                          <a:xfrm>
+                            <a:off x="0" y="0"/>
+                            <a:ext cx="3276884" cy="381033"/>
+                          </a:xfrm>
+                          <a:prstGeom prst="rect">
+                            <a:avLst/>
+                          </a:prstGeom>
+                        </pic:spPr>
+                      </pic:pic>
+                    </a:graphicData>
+                  </a:graphic>
+                </wp:inline>
+              </w:drawing>
+            </w:r>
           </w:p>
           <w:p>
             <w:pPr>
@@ -15721,6 +16031,7 @@
     <w:p/>
     <w:p>
       <w:r>
+        <w:lastRenderedPageBreak/>
         <w:br w:type="page"/>
       </w:r>
     </w:p>
@@ -19512,12 +19823,12 @@
         <w:tblLook w:val="04A0" w:firstRow="1" w:lastRow="0" w:firstColumn="1" w:lastColumn="0" w:noHBand="0" w:noVBand="1"/>
       </w:tblPr>
       <w:tblGrid>
-        <w:gridCol w:w="2553"/>
-        <w:gridCol w:w="1746"/>
-        <w:gridCol w:w="1668"/>
-        <w:gridCol w:w="1666"/>
-        <w:gridCol w:w="1073"/>
-        <w:gridCol w:w="361"/>
+        <w:gridCol w:w="1276"/>
+        <w:gridCol w:w="1977"/>
+        <w:gridCol w:w="2133"/>
+        <w:gridCol w:w="1617"/>
+        <w:gridCol w:w="1544"/>
+        <w:gridCol w:w="525"/>
       </w:tblGrid>
       <w:tr>
         <w:trPr>
@@ -19708,7 +20019,13 @@
               <w:cnfStyle w:val="000000000000" w:firstRow="0" w:lastRow="0" w:firstColumn="0" w:lastColumn="0" w:oddVBand="0" w:evenVBand="0" w:oddHBand="0" w:evenHBand="0" w:firstRowFirstColumn="0" w:firstRowLastColumn="0" w:lastRowFirstColumn="0" w:lastRowLastColumn="0"/>
             </w:pPr>
             <w:r>
-              <w:t>Wird irgendeine Aktion getätigt sollen folgende Punkte in einer log-Tabelle gespeichert werden:</w:t>
+              <w:t xml:space="preserve">Wird irgendeine Aktion </w:t>
+            </w:r>
+            <w:r>
+              <w:t xml:space="preserve">auf der Tabelle Person </w:t>
+            </w:r>
+            <w:r>
+              <w:t>getätigt sollen folgende Punkte in einer log-Tabelle gespeichert werden:</w:t>
             </w:r>
           </w:p>
           <w:p>
@@ -19831,6 +20148,52 @@
             <w:pPr>
               <w:cnfStyle w:val="000000000000" w:firstRow="0" w:lastRow="0" w:firstColumn="0" w:lastColumn="0" w:oddVBand="0" w:evenVBand="0" w:oddHBand="0" w:evenHBand="0" w:firstRowFirstColumn="0" w:firstRowLastColumn="0" w:lastRowFirstColumn="0" w:lastRowLastColumn="0"/>
             </w:pPr>
+            <w:r>
+              <w:rPr>
+                <w:noProof/>
+              </w:rPr>
+              <w:drawing>
+                <wp:inline distT="0" distB="0" distL="0" distR="0" wp14:anchorId="5F44046B" wp14:editId="01CDDF1C">
+                  <wp:extent cx="4976291" cy="6111770"/>
+                  <wp:effectExtent l="0" t="0" r="0" b="3810"/>
+                  <wp:docPr id="15" name="Picture 15" descr="Text&#10;&#10;Description automatically generated"/>
+                  <wp:cNvGraphicFramePr>
+                    <a:graphicFrameLocks xmlns:a="http://schemas.openxmlformats.org/drawingml/2006/main" noChangeAspect="1"/>
+                  </wp:cNvGraphicFramePr>
+                  <a:graphic xmlns:a="http://schemas.openxmlformats.org/drawingml/2006/main">
+                    <a:graphicData uri="http://schemas.openxmlformats.org/drawingml/2006/picture">
+                      <pic:pic xmlns:pic="http://schemas.openxmlformats.org/drawingml/2006/picture">
+                        <pic:nvPicPr>
+                          <pic:cNvPr id="15" name="Picture 15" descr="Text&#10;&#10;Description automatically generated"/>
+                          <pic:cNvPicPr/>
+                        </pic:nvPicPr>
+                        <pic:blipFill>
+                          <a:blip r:embed="rId20">
+                            <a:extLst>
+                              <a:ext uri="{28A0092B-C50C-407E-A947-70E740481C1C}">
+                                <a14:useLocalDpi xmlns:a14="http://schemas.microsoft.com/office/drawing/2010/main" val="0"/>
+                              </a:ext>
+                            </a:extLst>
+                          </a:blip>
+                          <a:stretch>
+                            <a:fillRect/>
+                          </a:stretch>
+                        </pic:blipFill>
+                        <pic:spPr>
+                          <a:xfrm>
+                            <a:off x="0" y="0"/>
+                            <a:ext cx="4976291" cy="6111770"/>
+                          </a:xfrm>
+                          <a:prstGeom prst="rect">
+                            <a:avLst/>
+                          </a:prstGeom>
+                        </pic:spPr>
+                      </pic:pic>
+                    </a:graphicData>
+                  </a:graphic>
+                </wp:inline>
+              </w:drawing>
+            </w:r>
           </w:p>
           <w:p>
             <w:pPr>
@@ -19950,6 +20313,52 @@
             <w:pPr>
               <w:cnfStyle w:val="000000000000" w:firstRow="0" w:lastRow="0" w:firstColumn="0" w:lastColumn="0" w:oddVBand="0" w:evenVBand="0" w:oddHBand="0" w:evenHBand="0" w:firstRowFirstColumn="0" w:firstRowLastColumn="0" w:lastRowFirstColumn="0" w:lastRowLastColumn="0"/>
             </w:pPr>
+            <w:r>
+              <w:rPr>
+                <w:noProof/>
+              </w:rPr>
+              <w:drawing>
+                <wp:inline distT="0" distB="0" distL="0" distR="0" wp14:anchorId="4C719FA8" wp14:editId="15F9B524">
+                  <wp:extent cx="4917440" cy="1988820"/>
+                  <wp:effectExtent l="0" t="0" r="0" b="0"/>
+                  <wp:docPr id="16" name="Picture 16" descr="Graphical user interface, text, application&#10;&#10;Description automatically generated"/>
+                  <wp:cNvGraphicFramePr>
+                    <a:graphicFrameLocks xmlns:a="http://schemas.openxmlformats.org/drawingml/2006/main" noChangeAspect="1"/>
+                  </wp:cNvGraphicFramePr>
+                  <a:graphic xmlns:a="http://schemas.openxmlformats.org/drawingml/2006/main">
+                    <a:graphicData uri="http://schemas.openxmlformats.org/drawingml/2006/picture">
+                      <pic:pic xmlns:pic="http://schemas.openxmlformats.org/drawingml/2006/picture">
+                        <pic:nvPicPr>
+                          <pic:cNvPr id="16" name="Picture 16" descr="Graphical user interface, text, application&#10;&#10;Description automatically generated"/>
+                          <pic:cNvPicPr/>
+                        </pic:nvPicPr>
+                        <pic:blipFill>
+                          <a:blip r:embed="rId21">
+                            <a:extLst>
+                              <a:ext uri="{28A0092B-C50C-407E-A947-70E740481C1C}">
+                                <a14:useLocalDpi xmlns:a14="http://schemas.microsoft.com/office/drawing/2010/main" val="0"/>
+                              </a:ext>
+                            </a:extLst>
+                          </a:blip>
+                          <a:stretch>
+                            <a:fillRect/>
+                          </a:stretch>
+                        </pic:blipFill>
+                        <pic:spPr>
+                          <a:xfrm>
+                            <a:off x="0" y="0"/>
+                            <a:ext cx="4917870" cy="1988994"/>
+                          </a:xfrm>
+                          <a:prstGeom prst="rect">
+                            <a:avLst/>
+                          </a:prstGeom>
+                        </pic:spPr>
+                      </pic:pic>
+                    </a:graphicData>
+                  </a:graphic>
+                </wp:inline>
+              </w:drawing>
+            </w:r>
           </w:p>
           <w:p>
             <w:pPr>

</xml_diff>